<commit_message>
terminar de corregir errores en la primera mitad y terminar la comparación multi con mono
</commit_message>
<xml_diff>
--- a/docu/TFG.docx
+++ b/docu/TFG.docx
@@ -30,7 +30,7 @@
                 <wp:positionV relativeFrom="paragraph">
                   <wp:posOffset>-141605</wp:posOffset>
                 </wp:positionV>
-                <wp:extent cx="5606415" cy="9125585"/>
+                <wp:extent cx="5607050" cy="9126220"/>
                 <wp:effectExtent l="0" t="0" r="17145" b="22225"/>
                 <wp:wrapTopAndBottom/>
                 <wp:docPr id="1" name="Text Box 2"/>
@@ -41,7 +41,7 @@
                       <wps:spPr>
                         <a:xfrm>
                           <a:off x="0" y="0"/>
-                          <a:ext cx="5605920" cy="9124920"/>
+                          <a:ext cx="5606280" cy="9125640"/>
                         </a:xfrm>
                         <a:prstGeom prst="rect">
                           <a:avLst/>
@@ -71,7 +71,7 @@
           </mc:Choice>
           <mc:Fallback>
             <w:pict>
-              <v:rect id="shape_0" ID="Text Box 2" fillcolor="white" stroked="t" style="position:absolute;margin-left:-26.65pt;margin-top:-11.15pt;width:441.35pt;height:718.45pt" wp14:anchorId="1A3CFB48">
+              <v:rect id="shape_0" ID="Text Box 2" fillcolor="white" stroked="t" style="position:absolute;margin-left:-26.65pt;margin-top:-11.15pt;width:441.4pt;height:718.5pt" wp14:anchorId="1A3CFB48">
                 <w10:wrap type="none"/>
                 <v:fill o:detectmouseclick="t" type="solid" color2="black"/>
                 <v:stroke color="black" weight="9360" joinstyle="miter" endcap="flat"/>
@@ -90,7 +90,7 @@
                 <wp:positionV relativeFrom="paragraph">
                   <wp:posOffset>21590</wp:posOffset>
                 </wp:positionV>
-                <wp:extent cx="5629910" cy="8962390"/>
+                <wp:extent cx="5630545" cy="8963025"/>
                 <wp:effectExtent l="0" t="0" r="0" b="0"/>
                 <wp:wrapNone/>
                 <wp:docPr id="2" name="Frame1"/>
@@ -101,7 +101,7 @@
                       <wps:spPr>
                         <a:xfrm>
                           <a:off x="0" y="0"/>
-                          <a:ext cx="5629320" cy="8961840"/>
+                          <a:ext cx="5630040" cy="8962560"/>
                         </a:xfrm>
                         <a:prstGeom prst="rect">
                           <a:avLst/>
@@ -899,7 +899,7 @@
           </mc:Choice>
           <mc:Fallback>
             <w:pict>
-              <v:rect id="shape_0" ID="Frame1" stroked="f" style="position:absolute;margin-left:-439.5pt;margin-top:1.7pt;width:443.2pt;height:705.6pt">
+              <v:rect id="shape_0" ID="Frame1" stroked="f" style="position:absolute;margin-left:-439.5pt;margin-top:1.7pt;width:443.25pt;height:705.65pt">
                 <w10:wrap type="square"/>
                 <v:fill o:detectmouseclick="t" on="false"/>
                 <v:stroke color="#3465a4" joinstyle="round" endcap="flat"/>
@@ -1699,7 +1699,7 @@
                 <wp:positionV relativeFrom="paragraph">
                   <wp:posOffset>-141605</wp:posOffset>
                 </wp:positionV>
-                <wp:extent cx="5606415" cy="9125585"/>
+                <wp:extent cx="5607050" cy="9126220"/>
                 <wp:effectExtent l="0" t="0" r="17145" b="22225"/>
                 <wp:wrapTopAndBottom/>
                 <wp:docPr id="8" name="Text Box 2"/>
@@ -1710,7 +1710,7 @@
                       <wps:spPr>
                         <a:xfrm>
                           <a:off x="0" y="0"/>
-                          <a:ext cx="5605920" cy="9124920"/>
+                          <a:ext cx="5606280" cy="9125640"/>
                         </a:xfrm>
                         <a:prstGeom prst="rect">
                           <a:avLst/>
@@ -1740,7 +1740,7 @@
           </mc:Choice>
           <mc:Fallback>
             <w:pict>
-              <v:rect id="shape_0" ID="Text Box 2" fillcolor="white" stroked="t" style="position:absolute;margin-left:-26.65pt;margin-top:-11.15pt;width:441.35pt;height:718.45pt" wp14:anchorId="1A3CFB48">
+              <v:rect id="shape_0" ID="Text Box 2" fillcolor="white" stroked="t" style="position:absolute;margin-left:-26.65pt;margin-top:-11.15pt;width:441.4pt;height:718.5pt" wp14:anchorId="1A3CFB48">
                 <w10:wrap type="none"/>
                 <v:fill o:detectmouseclick="t" type="solid" color2="black"/>
                 <v:stroke color="black" weight="9360" joinstyle="miter" endcap="flat"/>
@@ -1759,7 +1759,7 @@
                 <wp:positionV relativeFrom="paragraph">
                   <wp:posOffset>-12065</wp:posOffset>
                 </wp:positionV>
-                <wp:extent cx="5612130" cy="8996045"/>
+                <wp:extent cx="5612765" cy="8996680"/>
                 <wp:effectExtent l="0" t="0" r="0" b="0"/>
                 <wp:wrapNone/>
                 <wp:docPr id="9" name="Frame2"/>
@@ -1770,7 +1770,7 @@
                       <wps:spPr>
                         <a:xfrm>
                           <a:off x="0" y="0"/>
-                          <a:ext cx="5611320" cy="8995320"/>
+                          <a:ext cx="5612040" cy="8996040"/>
                         </a:xfrm>
                         <a:prstGeom prst="rect">
                           <a:avLst/>
@@ -2392,7 +2392,7 @@
           </mc:Choice>
           <mc:Fallback>
             <w:pict>
-              <v:rect id="shape_0" ID="Frame2" stroked="f" style="position:absolute;margin-left:-438.1pt;margin-top:-0.95pt;width:441.8pt;height:708.25pt">
+              <v:rect id="shape_0" ID="Frame2" stroked="f" style="position:absolute;margin-left:-438.1pt;margin-top:-0.95pt;width:441.85pt;height:708.3pt">
                 <w10:wrap type="square"/>
                 <v:fill o:detectmouseclick="t" on="false"/>
                 <v:stroke color="#3465a4" joinstyle="round" endcap="flat"/>
@@ -4749,7 +4749,7 @@
       <w:r>
         <w:rPr>
           <w:rFonts w:ascii="Times New Romance" w:hAnsi="Times New Romance"/>
-          <w:color w:val="ADD58A"/>
+          <w:color w:val="579835"/>
           <w:sz w:val="36"/>
           <w:szCs w:val="36"/>
         </w:rPr>
@@ -5207,7 +5207,7 @@
       <w:r>
         <w:rPr>
           <w:rFonts w:ascii="Times New Romance" w:hAnsi="Times New Romance"/>
-          <w:color w:val="ADD58A"/>
+          <w:color w:val="579835"/>
           <w:sz w:val="36"/>
           <w:szCs w:val="36"/>
         </w:rPr>
@@ -5325,7 +5325,7 @@
       <w:r>
         <w:rPr>
           <w:rFonts w:ascii="Times New Romance" w:hAnsi="Times New Romance"/>
-          <w:color w:val="C2E0AE"/>
+          <w:color w:val="62A73B"/>
           <w:sz w:val="32"/>
           <w:szCs w:val="32"/>
         </w:rPr>
@@ -7081,7 +7081,7 @@
       <w:r>
         <w:rPr>
           <w:rFonts w:ascii="Times New Romance" w:hAnsi="Times New Romance"/>
-          <w:color w:val="ADD58A"/>
+          <w:color w:val="579835"/>
           <w:sz w:val="36"/>
           <w:szCs w:val="36"/>
         </w:rPr>
@@ -8108,7 +8108,7 @@
       <w:r>
         <w:rPr>
           <w:rFonts w:ascii="Times New Romance" w:hAnsi="Times New Romance"/>
-          <w:color w:val="ADD58A"/>
+          <w:color w:val="579835"/>
           <w:sz w:val="36"/>
           <w:szCs w:val="36"/>
         </w:rPr>
@@ -8197,7 +8197,7 @@
       <w:r>
         <w:rPr>
           <w:rFonts w:ascii="Times New Romance" w:hAnsi="Times New Romance"/>
-          <w:color w:val="C2E0AE"/>
+          <w:color w:val="62A73B"/>
           <w:sz w:val="32"/>
           <w:szCs w:val="32"/>
         </w:rPr>
@@ -8441,26 +8441,76 @@
           <w:color w:val="000000"/>
           <w:sz w:val="24"/>
           <w:szCs w:val="24"/>
-          <w:u w:val="none"/>
-          <w:effect w:val="none"/>
-        </w:rPr>
-      </w:pPr>
-      <w:r>
-        <w:rPr>
-          <w:rFonts w:ascii="Arial" w:hAnsi="Arial"/>
-          <w:b w:val="false"/>
-          <w:bCs w:val="false"/>
-          <w:i w:val="false"/>
-          <w:caps w:val="false"/>
-          <w:smallCaps w:val="false"/>
-          <w:strike w:val="false"/>
-          <w:dstrike w:val="false"/>
-          <w:color w:val="000000"/>
-          <w:sz w:val="24"/>
-          <w:szCs w:val="24"/>
-          <w:u w:val="none"/>
-          <w:effect w:val="none"/>
-        </w:rPr>
+          <w:highlight w:val="yellow"/>
+          <w:u w:val="none"/>
+          <w:effect w:val="none"/>
+        </w:rPr>
+      </w:pPr>
+      <w:r>
+        <w:drawing>
+          <wp:anchor behindDoc="0" distT="0" distB="0" distL="0" distR="0" simplePos="0" locked="0" layoutInCell="1" allowOverlap="1" relativeHeight="64">
+            <wp:simplePos x="0" y="0"/>
+            <wp:positionH relativeFrom="column">
+              <wp:posOffset>354330</wp:posOffset>
+            </wp:positionH>
+            <wp:positionV relativeFrom="paragraph">
+              <wp:posOffset>72390</wp:posOffset>
+            </wp:positionV>
+            <wp:extent cx="4511675" cy="2753360"/>
+            <wp:effectExtent l="0" t="0" r="0" b="0"/>
+            <wp:wrapTopAndBottom/>
+            <wp:docPr id="15" name="Image23" descr=""/>
+            <wp:cNvGraphicFramePr>
+              <a:graphicFrameLocks xmlns:a="http://schemas.openxmlformats.org/drawingml/2006/main" noChangeAspect="1"/>
+            </wp:cNvGraphicFramePr>
+            <a:graphic xmlns:a="http://schemas.openxmlformats.org/drawingml/2006/main">
+              <a:graphicData uri="http://schemas.openxmlformats.org/drawingml/2006/picture">
+                <pic:pic xmlns:pic="http://schemas.openxmlformats.org/drawingml/2006/picture">
+                  <pic:nvPicPr>
+                    <pic:cNvPr id="15" name="Image23" descr=""/>
+                    <pic:cNvPicPr>
+                      <a:picLocks noChangeAspect="1" noChangeArrowheads="1"/>
+                    </pic:cNvPicPr>
+                  </pic:nvPicPr>
+                  <pic:blipFill>
+                    <a:blip r:embed="rId6"/>
+                    <a:stretch>
+                      <a:fillRect/>
+                    </a:stretch>
+                  </pic:blipFill>
+                  <pic:spPr bwMode="auto">
+                    <a:xfrm>
+                      <a:off x="0" y="0"/>
+                      <a:ext cx="4511675" cy="2753360"/>
+                    </a:xfrm>
+                    <a:prstGeom prst="rect">
+                      <a:avLst/>
+                    </a:prstGeom>
+                  </pic:spPr>
+                </pic:pic>
+              </a:graphicData>
+            </a:graphic>
+          </wp:anchor>
+        </w:drawing>
+      </w:r>
+      <w:r>
+        <w:rPr>
+          <w:rFonts w:ascii="Arial" w:hAnsi="Arial"/>
+          <w:b w:val="false"/>
+          <w:bCs w:val="false"/>
+          <w:i w:val="false"/>
+          <w:caps w:val="false"/>
+          <w:smallCaps w:val="false"/>
+          <w:strike w:val="false"/>
+          <w:dstrike w:val="false"/>
+          <w:color w:val="000000"/>
+          <w:sz w:val="24"/>
+          <w:szCs w:val="24"/>
+          <w:highlight w:val="yellow"/>
+          <w:u w:val="none"/>
+          <w:effect w:val="none"/>
+        </w:rPr>
+        <w:t>ImagenXX:</w:t>
       </w:r>
     </w:p>
     <w:p>
@@ -8470,7 +8520,24 @@
         <w:spacing w:lineRule="auto" w:line="360" w:before="0" w:after="0"/>
         <w:ind w:left="0" w:right="0" w:hanging="0"/>
         <w:jc w:val="both"/>
-        <w:rPr/>
+        <w:rPr>
+          <w:rFonts w:ascii="Arial" w:hAnsi="Arial"/>
+          <w:b w:val="false"/>
+          <w:b w:val="false"/>
+          <w:bCs w:val="false"/>
+          <w:i w:val="false"/>
+          <w:i w:val="false"/>
+          <w:caps w:val="false"/>
+          <w:smallCaps w:val="false"/>
+          <w:strike w:val="false"/>
+          <w:dstrike w:val="false"/>
+          <w:color w:val="000000"/>
+          <w:sz w:val="24"/>
+          <w:szCs w:val="24"/>
+          <w:highlight w:val="yellow"/>
+          <w:u w:val="none"/>
+          <w:effect w:val="none"/>
+        </w:rPr>
       </w:pPr>
       <w:r>
         <w:rPr>
@@ -8489,25 +8556,6 @@
           <w:effect w:val="none"/>
         </w:rPr>
         <w:tab/>
-      </w:r>
-      <w:r>
-        <w:rPr>
-          <w:rFonts w:ascii="Arial" w:hAnsi="Arial"/>
-          <w:b w:val="false"/>
-          <w:bCs w:val="false"/>
-          <w:i w:val="false"/>
-          <w:caps w:val="false"/>
-          <w:smallCaps w:val="false"/>
-          <w:strike w:val="false"/>
-          <w:dstrike w:val="false"/>
-          <w:color w:val="000000"/>
-          <w:sz w:val="24"/>
-          <w:szCs w:val="24"/>
-          <w:highlight w:val="yellow"/>
-          <w:u w:val="none"/>
-          <w:effect w:val="none"/>
-        </w:rPr>
-        <w:t>(Imagen sobre la planificación de un proyecto software??)</w:t>
       </w:r>
     </w:p>
     <w:p>
@@ -8680,94 +8728,7 @@
         </w:rPr>
       </w:pPr>
       <w:r>
-        <w:rPr>
-          <w:rFonts w:ascii="Arial" w:hAnsi="Arial"/>
-          <w:b w:val="false"/>
-          <w:bCs w:val="false"/>
-          <w:i w:val="false"/>
-          <w:caps w:val="false"/>
-          <w:smallCaps w:val="false"/>
-          <w:strike w:val="false"/>
-          <w:dstrike w:val="false"/>
-          <w:color w:val="000000"/>
-          <w:sz w:val="24"/>
-          <w:szCs w:val="24"/>
-          <w:u w:val="none"/>
-          <w:effect w:val="none"/>
-        </w:rPr>
-      </w:r>
-    </w:p>
-    <w:p>
-      <w:pPr>
-        <w:pStyle w:val="TextBody"/>
-        <w:bidi w:val="0"/>
-        <w:spacing w:lineRule="auto" w:line="360" w:before="0" w:after="0"/>
-        <w:ind w:left="0" w:right="0" w:hanging="0"/>
-        <w:jc w:val="both"/>
         <w:rPr/>
-      </w:pPr>
-      <w:r>
-        <w:rPr>
-          <w:rFonts w:ascii="Arial" w:hAnsi="Arial"/>
-          <w:b w:val="false"/>
-          <w:bCs w:val="false"/>
-          <w:i w:val="false"/>
-          <w:caps w:val="false"/>
-          <w:smallCaps w:val="false"/>
-          <w:strike w:val="false"/>
-          <w:dstrike w:val="false"/>
-          <w:color w:val="000000"/>
-          <w:sz w:val="24"/>
-          <w:szCs w:val="24"/>
-          <w:u w:val="none"/>
-          <w:effect w:val="none"/>
-        </w:rPr>
-        <w:tab/>
-      </w:r>
-    </w:p>
-    <w:p>
-      <w:pPr>
-        <w:pStyle w:val="TextBody"/>
-        <w:bidi w:val="0"/>
-        <w:spacing w:lineRule="auto" w:line="360" w:before="0" w:after="0"/>
-        <w:ind w:left="0" w:right="0" w:hanging="0"/>
-        <w:jc w:val="both"/>
-        <w:rPr>
-          <w:rFonts w:ascii="Arial" w:hAnsi="Arial"/>
-          <w:b w:val="false"/>
-          <w:b w:val="false"/>
-          <w:bCs w:val="false"/>
-          <w:i w:val="false"/>
-          <w:i w:val="false"/>
-          <w:caps w:val="false"/>
-          <w:smallCaps w:val="false"/>
-          <w:strike w:val="false"/>
-          <w:dstrike w:val="false"/>
-          <w:color w:val="000000"/>
-          <w:sz w:val="24"/>
-          <w:szCs w:val="24"/>
-          <w:u w:val="none"/>
-          <w:effect w:val="none"/>
-          <w:lang w:val="es-ES"/>
-        </w:rPr>
-      </w:pPr>
-      <w:r>
-        <w:rPr>
-          <w:rFonts w:ascii="Arial" w:hAnsi="Arial"/>
-          <w:b w:val="false"/>
-          <w:bCs w:val="false"/>
-          <w:i w:val="false"/>
-          <w:caps w:val="false"/>
-          <w:smallCaps w:val="false"/>
-          <w:strike w:val="false"/>
-          <w:dstrike w:val="false"/>
-          <w:color w:val="000000"/>
-          <w:sz w:val="24"/>
-          <w:szCs w:val="24"/>
-          <w:u w:val="none"/>
-          <w:effect w:val="none"/>
-          <w:lang w:val="es-ES"/>
-        </w:rPr>
       </w:r>
     </w:p>
     <w:p>
@@ -8921,6 +8882,64 @@
     </w:p>
     <w:p>
       <w:pPr>
+        <w:pStyle w:val="TextBody"/>
+        <w:bidi w:val="0"/>
+        <w:spacing w:lineRule="auto" w:line="360" w:before="0" w:after="0"/>
+        <w:ind w:left="0" w:right="0" w:hanging="0"/>
+        <w:jc w:val="both"/>
+        <w:rPr>
+          <w:rFonts w:ascii="Arial" w:hAnsi="Arial"/>
+          <w:b w:val="false"/>
+          <w:b w:val="false"/>
+          <w:bCs w:val="false"/>
+          <w:i w:val="false"/>
+          <w:i w:val="false"/>
+          <w:caps w:val="false"/>
+          <w:smallCaps w:val="false"/>
+          <w:strike w:val="false"/>
+          <w:dstrike w:val="false"/>
+          <w:color w:val="62A73B"/>
+          <w:sz w:val="24"/>
+          <w:szCs w:val="24"/>
+          <w:u w:val="none"/>
+          <w:effect w:val="none"/>
+        </w:rPr>
+      </w:pPr>
+      <w:r>
+        <w:rPr/>
+      </w:r>
+    </w:p>
+    <w:p>
+      <w:pPr>
+        <w:pStyle w:val="TextBody"/>
+        <w:bidi w:val="0"/>
+        <w:spacing w:lineRule="auto" w:line="360" w:before="0" w:after="0"/>
+        <w:ind w:left="0" w:right="0" w:hanging="0"/>
+        <w:jc w:val="both"/>
+        <w:rPr>
+          <w:rFonts w:ascii="Arial" w:hAnsi="Arial"/>
+          <w:b w:val="false"/>
+          <w:b w:val="false"/>
+          <w:bCs w:val="false"/>
+          <w:i w:val="false"/>
+          <w:i w:val="false"/>
+          <w:caps w:val="false"/>
+          <w:smallCaps w:val="false"/>
+          <w:strike w:val="false"/>
+          <w:dstrike w:val="false"/>
+          <w:color w:val="62A73B"/>
+          <w:sz w:val="24"/>
+          <w:szCs w:val="24"/>
+          <w:u w:val="none"/>
+          <w:effect w:val="none"/>
+        </w:rPr>
+      </w:pPr>
+      <w:r>
+        <w:rPr/>
+      </w:r>
+    </w:p>
+    <w:p>
+      <w:pPr>
         <w:pStyle w:val="Heading1"/>
         <w:rPr>
           <w:color w:val="C2E0AE"/>
@@ -8930,7 +8949,7 @@
       <w:bookmarkEnd w:id="8"/>
       <w:r>
         <w:rPr>
-          <w:color w:val="C2E0AE"/>
+          <w:color w:val="62A73B"/>
         </w:rPr>
         <w:t>4.1.1 NRP (Next Release Problem)</w:t>
       </w:r>
@@ -9460,7 +9479,7 @@
             <wp:extent cx="3810000" cy="2620010"/>
             <wp:effectExtent l="0" t="0" r="0" b="0"/>
             <wp:wrapTopAndBottom/>
-            <wp:docPr id="15" name="Image5" descr=""/>
+            <wp:docPr id="16" name="Image5" descr=""/>
             <wp:cNvGraphicFramePr>
               <a:graphicFrameLocks xmlns:a="http://schemas.openxmlformats.org/drawingml/2006/main" noChangeAspect="1"/>
             </wp:cNvGraphicFramePr>
@@ -9468,13 +9487,13 @@
               <a:graphicData uri="http://schemas.openxmlformats.org/drawingml/2006/picture">
                 <pic:pic xmlns:pic="http://schemas.openxmlformats.org/drawingml/2006/picture">
                   <pic:nvPicPr>
-                    <pic:cNvPr id="15" name="Image5" descr=""/>
+                    <pic:cNvPr id="16" name="Image5" descr=""/>
                     <pic:cNvPicPr>
                       <a:picLocks noChangeAspect="1" noChangeArrowheads="1"/>
                     </pic:cNvPicPr>
                   </pic:nvPicPr>
                   <pic:blipFill>
-                    <a:blip r:embed="rId6"/>
+                    <a:blip r:embed="rId7"/>
                     <a:stretch>
                       <a:fillRect/>
                     </a:stretch>
@@ -9736,7 +9755,7 @@
             <wp:extent cx="5219700" cy="2205355"/>
             <wp:effectExtent l="0" t="0" r="0" b="0"/>
             <wp:wrapSquare wrapText="largest"/>
-            <wp:docPr id="16" name="Image6" descr=""/>
+            <wp:docPr id="17" name="Image6" descr=""/>
             <wp:cNvGraphicFramePr>
               <a:graphicFrameLocks xmlns:a="http://schemas.openxmlformats.org/drawingml/2006/main" noChangeAspect="1"/>
             </wp:cNvGraphicFramePr>
@@ -9744,13 +9763,13 @@
               <a:graphicData uri="http://schemas.openxmlformats.org/drawingml/2006/picture">
                 <pic:pic xmlns:pic="http://schemas.openxmlformats.org/drawingml/2006/picture">
                   <pic:nvPicPr>
-                    <pic:cNvPr id="16" name="Image6" descr=""/>
+                    <pic:cNvPr id="17" name="Image6" descr=""/>
                     <pic:cNvPicPr>
                       <a:picLocks noChangeAspect="1" noChangeArrowheads="1"/>
                     </pic:cNvPicPr>
                   </pic:nvPicPr>
                   <pic:blipFill>
-                    <a:blip r:embed="rId7"/>
+                    <a:blip r:embed="rId8"/>
                     <a:stretch>
                       <a:fillRect/>
                     </a:stretch>
@@ -10046,51 +10065,6 @@
         <w:spacing w:lineRule="auto" w:line="360" w:before="0" w:after="0"/>
         <w:ind w:left="0" w:right="0" w:hanging="0"/>
         <w:jc w:val="both"/>
-        <w:rPr>
-          <w:rFonts w:ascii="Arial" w:hAnsi="Arial"/>
-          <w:b w:val="false"/>
-          <w:b w:val="false"/>
-          <w:bCs w:val="false"/>
-          <w:i w:val="false"/>
-          <w:i w:val="false"/>
-          <w:caps w:val="false"/>
-          <w:smallCaps w:val="false"/>
-          <w:strike w:val="false"/>
-          <w:dstrike w:val="false"/>
-          <w:color w:val="000000"/>
-          <w:sz w:val="24"/>
-          <w:szCs w:val="24"/>
-          <w:u w:val="none"/>
-          <w:effect w:val="none"/>
-          <w:lang w:val="es-ES"/>
-        </w:rPr>
-      </w:pPr>
-      <w:r>
-        <w:rPr>
-          <w:rFonts w:ascii="Arial" w:hAnsi="Arial"/>
-          <w:b w:val="false"/>
-          <w:bCs w:val="false"/>
-          <w:i w:val="false"/>
-          <w:caps w:val="false"/>
-          <w:smallCaps w:val="false"/>
-          <w:strike w:val="false"/>
-          <w:dstrike w:val="false"/>
-          <w:color w:val="000000"/>
-          <w:sz w:val="24"/>
-          <w:szCs w:val="24"/>
-          <w:u w:val="none"/>
-          <w:effect w:val="none"/>
-          <w:lang w:val="es-ES"/>
-        </w:rPr>
-      </w:r>
-    </w:p>
-    <w:p>
-      <w:pPr>
-        <w:pStyle w:val="TextBody"/>
-        <w:bidi w:val="0"/>
-        <w:spacing w:lineRule="auto" w:line="360" w:before="0" w:after="0"/>
-        <w:ind w:left="0" w:right="0" w:hanging="0"/>
-        <w:jc w:val="both"/>
         <w:rPr/>
       </w:pPr>
       <w:r>
@@ -10106,7 +10080,7 @@
             <wp:extent cx="5031105" cy="3544570"/>
             <wp:effectExtent l="0" t="0" r="0" b="0"/>
             <wp:wrapTopAndBottom/>
-            <wp:docPr id="17" name="Image4" descr=""/>
+            <wp:docPr id="18" name="Image4" descr=""/>
             <wp:cNvGraphicFramePr>
               <a:graphicFrameLocks xmlns:a="http://schemas.openxmlformats.org/drawingml/2006/main" noChangeAspect="1"/>
             </wp:cNvGraphicFramePr>
@@ -10114,13 +10088,13 @@
               <a:graphicData uri="http://schemas.openxmlformats.org/drawingml/2006/picture">
                 <pic:pic xmlns:pic="http://schemas.openxmlformats.org/drawingml/2006/picture">
                   <pic:nvPicPr>
-                    <pic:cNvPr id="17" name="Image4" descr=""/>
+                    <pic:cNvPr id="18" name="Image4" descr=""/>
                     <pic:cNvPicPr>
                       <a:picLocks noChangeAspect="1" noChangeArrowheads="1"/>
                     </pic:cNvPicPr>
                   </pic:nvPicPr>
                   <pic:blipFill>
-                    <a:blip r:embed="rId8"/>
+                    <a:blip r:embed="rId9"/>
                     <a:stretch>
                       <a:fillRect/>
                     </a:stretch>
@@ -10184,6 +10158,37 @@
     <w:p>
       <w:pPr>
         <w:pStyle w:val="TextBody"/>
+        <w:bidi w:val="0"/>
+        <w:spacing w:lineRule="auto" w:line="360" w:before="0" w:after="0"/>
+        <w:ind w:left="0" w:right="0" w:hanging="0"/>
+        <w:jc w:val="both"/>
+        <w:rPr>
+          <w:rFonts w:ascii="Arial" w:hAnsi="Arial"/>
+          <w:b w:val="false"/>
+          <w:b w:val="false"/>
+          <w:bCs w:val="false"/>
+          <w:i w:val="false"/>
+          <w:i w:val="false"/>
+          <w:caps w:val="false"/>
+          <w:smallCaps w:val="false"/>
+          <w:strike w:val="false"/>
+          <w:dstrike w:val="false"/>
+          <w:color w:val="000000"/>
+          <w:sz w:val="24"/>
+          <w:szCs w:val="24"/>
+          <w:highlight w:val="yellow"/>
+          <w:u w:val="none"/>
+          <w:effect w:val="none"/>
+          <w:lang w:val="es-ES"/>
+        </w:rPr>
+      </w:pPr>
+      <w:r>
+        <w:rPr/>
+      </w:r>
+    </w:p>
+    <w:p>
+      <w:pPr>
+        <w:pStyle w:val="TextBody"/>
         <w:widowControl/>
         <w:numPr>
           <w:ilvl w:val="0"/>
@@ -11091,14 +11096,13 @@
         <w:spacing w:lineRule="auto" w:line="360" w:before="0" w:after="0"/>
         <w:ind w:left="0" w:right="0" w:hanging="0"/>
         <w:jc w:val="both"/>
+        <w:rPr>
+          <w:rFonts w:ascii="Arial" w:hAnsi="Arial"/>
+          <w:lang w:val="es-ES"/>
+        </w:rPr>
+      </w:pPr>
+      <w:r>
         <w:rPr/>
-      </w:pPr>
-      <w:r>
-        <w:rPr>
-          <w:rFonts w:ascii="Arial" w:hAnsi="Arial"/>
-          <w:lang w:val="es-ES"/>
-        </w:rPr>
-        <w:t>(Creo que puedo acabar esta parte aquí – Preguntar)</w:t>
       </w:r>
     </w:p>
     <w:p>
@@ -11380,7 +11384,7 @@
       <w:r>
         <w:rPr>
           <w:rFonts w:ascii="Times New Romance" w:hAnsi="Times New Romance"/>
-          <w:color w:val="C2E0AE"/>
+          <w:color w:val="62A73B"/>
           <w:sz w:val="32"/>
           <w:szCs w:val="32"/>
         </w:rPr>
@@ -11966,7 +11970,7 @@
       <w:r>
         <w:rPr>
           <w:rFonts w:ascii="Times New Romance" w:hAnsi="Times New Romance"/>
-          <w:color w:val="C2E0AE"/>
+          <w:color w:val="62A73B"/>
         </w:rPr>
         <w:t>4.2.1 Metaheurísticas</w:t>
       </w:r>
@@ -12578,7 +12582,7 @@
       </w:pPr>
       <w:r>
         <w:drawing>
-          <wp:anchor behindDoc="0" distT="0" distB="0" distL="0" distR="0" simplePos="0" locked="0" layoutInCell="1" allowOverlap="1" relativeHeight="14">
+          <wp:anchor behindDoc="0" distT="0" distB="0" distL="0" distR="0" simplePos="0" locked="0" layoutInCell="1" allowOverlap="1" relativeHeight="13">
             <wp:simplePos x="0" y="0"/>
             <wp:positionH relativeFrom="column">
               <wp:posOffset>6985</wp:posOffset>
@@ -12586,10 +12590,10 @@
             <wp:positionV relativeFrom="paragraph">
               <wp:posOffset>635</wp:posOffset>
             </wp:positionV>
-            <wp:extent cx="5215255" cy="1565275"/>
+            <wp:extent cx="5215255" cy="1804035"/>
             <wp:effectExtent l="0" t="0" r="0" b="0"/>
             <wp:wrapTopAndBottom/>
-            <wp:docPr id="18" name="Image12" descr=""/>
+            <wp:docPr id="19" name="Image12" descr=""/>
             <wp:cNvGraphicFramePr>
               <a:graphicFrameLocks xmlns:a="http://schemas.openxmlformats.org/drawingml/2006/main" noChangeAspect="1"/>
             </wp:cNvGraphicFramePr>
@@ -12597,13 +12601,13 @@
               <a:graphicData uri="http://schemas.openxmlformats.org/drawingml/2006/picture">
                 <pic:pic xmlns:pic="http://schemas.openxmlformats.org/drawingml/2006/picture">
                   <pic:nvPicPr>
-                    <pic:cNvPr id="18" name="Image12" descr=""/>
+                    <pic:cNvPr id="19" name="Image12" descr=""/>
                     <pic:cNvPicPr>
                       <a:picLocks noChangeAspect="1" noChangeArrowheads="1"/>
                     </pic:cNvPicPr>
                   </pic:nvPicPr>
                   <pic:blipFill>
-                    <a:blip r:embed="rId9"/>
+                    <a:blip r:embed="rId10"/>
                     <a:srcRect l="0" t="0" r="5110" b="0"/>
                     <a:stretch>
                       <a:fillRect/>
@@ -12612,7 +12616,7 @@
                   <pic:spPr bwMode="auto">
                     <a:xfrm>
                       <a:off x="0" y="0"/>
-                      <a:ext cx="5215255" cy="1565275"/>
+                      <a:ext cx="5215255" cy="1804035"/>
                     </a:xfrm>
                     <a:prstGeom prst="rect">
                       <a:avLst/>
@@ -12764,6 +12768,16 @@
         </w:rPr>
         <w:t>y mediante la exploración del vecindario van actualizando la solución actual, formando una trayectoria. Las principales técnicas son: El Enfriamiento Simulado o Simulated Annealing (SA), La Búsqueda Tabú o Tabu Search (TS), El Procedimiento de Búsqueda Miope Aleatorizado y Adaptativo o The Greedy Randomized Adaptive Search Procedure (GRASP), La Búsqueda en Vecindario Variable o Variable Neighborhood Search (VNS) y La Búsqueda Local Iterada o Iterated Local Search (ILS).</w:t>
       </w:r>
+      <w:r>
+        <w:rPr>
+          <w:rFonts w:ascii="arial" w:hAnsi="arial"/>
+          <w:b w:val="false"/>
+          <w:bCs w:val="false"/>
+          <w:sz w:val="24"/>
+          <w:szCs w:val="24"/>
+        </w:rPr>
+        <w:tab/>
+      </w:r>
     </w:p>
     <w:p>
       <w:pPr>
@@ -12784,6 +12798,7 @@
           <w:szCs w:val="24"/>
         </w:rPr>
         <w:tab/>
+        <w:t>Hablaremos sobre las técnicas basadas en población en el siguiente apartado.</w:t>
       </w:r>
     </w:p>
     <w:p>
@@ -12794,18 +12809,23 @@
         <w:spacing w:lineRule="auto" w:line="360" w:before="0" w:after="140"/>
         <w:ind w:left="0" w:right="0" w:hanging="0"/>
         <w:jc w:val="both"/>
-        <w:rPr/>
-      </w:pPr>
-      <w:r>
         <w:rPr>
           <w:rFonts w:ascii="arial" w:hAnsi="arial"/>
           <w:b w:val="false"/>
-          <w:bCs w:val="false"/>
-          <w:sz w:val="24"/>
-          <w:szCs w:val="24"/>
-          <w:highlight w:val="yellow"/>
-        </w:rPr>
-        <w:t>(Hablar sobre las metaheurísticas basadas en trayectorias si necesito más páginas)</w:t>
+          <w:b w:val="false"/>
+          <w:bCs w:val="false"/>
+          <w:sz w:val="24"/>
+          <w:szCs w:val="24"/>
+        </w:rPr>
+      </w:pPr>
+      <w:r>
+        <w:rPr>
+          <w:rFonts w:ascii="arial" w:hAnsi="arial"/>
+          <w:b w:val="false"/>
+          <w:bCs w:val="false"/>
+          <w:sz w:val="24"/>
+          <w:szCs w:val="24"/>
+        </w:rPr>
       </w:r>
     </w:p>
     <w:p>
@@ -12816,28 +12836,6 @@
         <w:spacing w:lineRule="auto" w:line="360" w:before="0" w:after="140"/>
         <w:ind w:left="0" w:right="0" w:hanging="0"/>
         <w:jc w:val="both"/>
-        <w:rPr/>
-      </w:pPr>
-      <w:r>
-        <w:rPr>
-          <w:rFonts w:ascii="arial" w:hAnsi="arial"/>
-          <w:b w:val="false"/>
-          <w:bCs w:val="false"/>
-          <w:sz w:val="24"/>
-          <w:szCs w:val="24"/>
-        </w:rPr>
-        <w:tab/>
-        <w:t>Hablaremos sobre las técnicas basadas en población en el siguiente apartado.</w:t>
-      </w:r>
-    </w:p>
-    <w:p>
-      <w:pPr>
-        <w:pStyle w:val="TextBody"/>
-        <w:widowControl/>
-        <w:bidi w:val="0"/>
-        <w:spacing w:lineRule="auto" w:line="360" w:before="0" w:after="140"/>
-        <w:ind w:left="0" w:right="0" w:hanging="0"/>
-        <w:jc w:val="both"/>
         <w:rPr>
           <w:rFonts w:ascii="arial" w:hAnsi="arial"/>
           <w:b w:val="false"/>
@@ -12876,7 +12874,7 @@
           <w:rFonts w:ascii="Times New Romance" w:hAnsi="Times New Romance"/>
           <w:b w:val="false"/>
           <w:bCs w:val="false"/>
-          <w:color w:val="C2E0AE"/>
+          <w:color w:val="62A73B"/>
         </w:rPr>
         <w:t>4.3 Algoritmos basados en población</w:t>
       </w:r>
@@ -12921,7 +12919,7 @@
       </w:pPr>
       <w:r>
         <w:drawing>
-          <wp:anchor behindDoc="0" distT="0" distB="0" distL="0" distR="0" simplePos="0" locked="0" layoutInCell="1" allowOverlap="1" relativeHeight="13">
+          <wp:anchor behindDoc="0" distT="0" distB="0" distL="0" distR="0" simplePos="0" locked="0" layoutInCell="1" allowOverlap="1" relativeHeight="12">
             <wp:simplePos x="0" y="0"/>
             <wp:positionH relativeFrom="column">
               <wp:posOffset>0</wp:posOffset>
@@ -12932,7 +12930,7 @@
             <wp:extent cx="5219700" cy="1715135"/>
             <wp:effectExtent l="0" t="0" r="0" b="0"/>
             <wp:wrapTopAndBottom/>
-            <wp:docPr id="19" name="Image11" descr=""/>
+            <wp:docPr id="20" name="Image11" descr=""/>
             <wp:cNvGraphicFramePr>
               <a:graphicFrameLocks xmlns:a="http://schemas.openxmlformats.org/drawingml/2006/main" noChangeAspect="1"/>
             </wp:cNvGraphicFramePr>
@@ -12940,13 +12938,13 @@
               <a:graphicData uri="http://schemas.openxmlformats.org/drawingml/2006/picture">
                 <pic:pic xmlns:pic="http://schemas.openxmlformats.org/drawingml/2006/picture">
                   <pic:nvPicPr>
-                    <pic:cNvPr id="19" name="Image11" descr=""/>
+                    <pic:cNvPr id="20" name="Image11" descr=""/>
                     <pic:cNvPicPr>
                       <a:picLocks noChangeAspect="1" noChangeArrowheads="1"/>
                     </pic:cNvPicPr>
                   </pic:nvPicPr>
                   <pic:blipFill>
-                    <a:blip r:embed="rId10"/>
+                    <a:blip r:embed="rId11"/>
                     <a:stretch>
                       <a:fillRect/>
                     </a:stretch>
@@ -13007,21 +13005,6 @@
         <w:pStyle w:val="TextBody"/>
         <w:spacing w:lineRule="auto" w:line="360"/>
         <w:jc w:val="both"/>
-        <w:rPr>
-          <w:rFonts w:ascii="arial" w:hAnsi="arial"/>
-        </w:rPr>
-      </w:pPr>
-      <w:r>
-        <w:rPr>
-          <w:rFonts w:ascii="arial" w:hAnsi="arial"/>
-        </w:rPr>
-      </w:r>
-    </w:p>
-    <w:p>
-      <w:pPr>
-        <w:pStyle w:val="TextBody"/>
-        <w:spacing w:lineRule="auto" w:line="360"/>
-        <w:jc w:val="both"/>
         <w:rPr/>
       </w:pPr>
       <w:r>
@@ -13194,8 +13177,7 @@
       <w:pPr>
         <w:pStyle w:val="Heading1"/>
         <w:rPr>
-          <w:rFonts w:ascii="Times New Romance" w:hAnsi="Times New Romance"/>
-          <w:color w:val="C2E0AE"/>
+          <w:color w:val="62A73B"/>
         </w:rPr>
       </w:pPr>
       <w:bookmarkStart w:id="19" w:name="__RefHeading___Toc1184_1707944109"/>
@@ -13203,7 +13185,7 @@
       <w:r>
         <w:rPr>
           <w:rFonts w:ascii="Times New Romance" w:hAnsi="Times New Romance"/>
-          <w:color w:val="C2E0AE"/>
+          <w:color w:val="62A73B"/>
         </w:rPr>
         <w:t>4.3.1 Tipos de Algoritmos basados en población</w:t>
       </w:r>
@@ -13229,36 +13211,39 @@
           <w:color w:val="000000"/>
           <w:sz w:val="24"/>
           <w:szCs w:val="24"/>
-          <w:u w:val="none"/>
-          <w:effect w:val="none"/>
-        </w:rPr>
-      </w:pPr>
-      <w:r>
+          <w:highlight w:val="yellow"/>
+          <w:u w:val="none"/>
+          <w:effect w:val="none"/>
+        </w:rPr>
+      </w:pPr>
+      <w:r>
+        <w:rPr/>
+      </w:r>
+    </w:p>
+    <w:p>
+      <w:pPr>
+        <w:pStyle w:val="TextBody"/>
+        <w:bidi w:val="0"/>
+        <w:spacing w:lineRule="auto" w:line="360" w:before="0" w:after="0"/>
+        <w:ind w:left="0" w:right="0" w:hanging="0"/>
+        <w:jc w:val="both"/>
         <w:rPr>
           <w:rFonts w:ascii="arial" w:hAnsi="arial"/>
           <w:b w:val="false"/>
-          <w:bCs w:val="false"/>
-          <w:i w:val="false"/>
-          <w:caps w:val="false"/>
-          <w:smallCaps w:val="false"/>
-          <w:strike w:val="false"/>
-          <w:dstrike w:val="false"/>
-          <w:color w:val="000000"/>
-          <w:sz w:val="24"/>
-          <w:szCs w:val="24"/>
-          <w:u w:val="none"/>
-          <w:effect w:val="none"/>
-        </w:rPr>
-      </w:r>
-    </w:p>
-    <w:p>
-      <w:pPr>
-        <w:pStyle w:val="TextBody"/>
-        <w:bidi w:val="0"/>
-        <w:spacing w:lineRule="auto" w:line="360" w:before="0" w:after="0"/>
-        <w:ind w:left="0" w:right="0" w:hanging="0"/>
-        <w:jc w:val="both"/>
-        <w:rPr/>
+          <w:b w:val="false"/>
+          <w:bCs w:val="false"/>
+          <w:i w:val="false"/>
+          <w:i w:val="false"/>
+          <w:caps w:val="false"/>
+          <w:smallCaps w:val="false"/>
+          <w:strike w:val="false"/>
+          <w:dstrike w:val="false"/>
+          <w:color w:val="000000"/>
+          <w:sz w:val="24"/>
+          <w:szCs w:val="24"/>
+          <w:u w:val="none"/>
+          <w:effect w:val="none"/>
+        </w:rPr>
       </w:pPr>
       <w:r>
         <w:rPr>
@@ -13273,11 +13258,11 @@
           <w:color w:val="000000"/>
           <w:sz w:val="24"/>
           <w:szCs w:val="24"/>
-          <w:highlight w:val="yellow"/>
-          <w:u w:val="none"/>
-          <w:effect w:val="none"/>
-        </w:rPr>
-        <w:t>(Dar introducción)</w:t>
+          <w:u w:val="none"/>
+          <w:effect w:val="none"/>
+        </w:rPr>
+        <w:tab/>
+        <w:t>Existen varios tipos de algoritmos basados en población la el principal algoritmo en este apartado es el primero, ya que a raiz de ese,  saldrán varios algoritmos, estos algoritmos, son variantes de este mismo, pero son igual de importantes.</w:t>
       </w:r>
     </w:p>
     <w:p>
@@ -14265,7 +14250,7 @@
           <w:rFonts w:ascii="Times New Romance" w:hAnsi="Times New Romance"/>
           <w:b w:val="false"/>
           <w:bCs w:val="false"/>
-          <w:color w:val="C2E0AE"/>
+          <w:color w:val="62A73B"/>
         </w:rPr>
         <w:t>4.4 Algoritmos evolutivos</w:t>
       </w:r>
@@ -14622,7 +14607,7 @@
           <w:effect w:val="none"/>
         </w:rPr>
         <w:drawing>
-          <wp:anchor behindDoc="0" distT="0" distB="0" distL="0" distR="0" simplePos="0" locked="0" layoutInCell="1" allowOverlap="1" relativeHeight="15">
+          <wp:anchor behindDoc="0" distT="0" distB="0" distL="0" distR="0" simplePos="0" locked="0" layoutInCell="1" allowOverlap="1" relativeHeight="14">
             <wp:simplePos x="0" y="0"/>
             <wp:positionH relativeFrom="column">
               <wp:posOffset>10795</wp:posOffset>
@@ -14633,7 +14618,7 @@
             <wp:extent cx="5194300" cy="2348230"/>
             <wp:effectExtent l="0" t="0" r="0" b="0"/>
             <wp:wrapSquare wrapText="largest"/>
-            <wp:docPr id="20" name="Image13" descr=""/>
+            <wp:docPr id="21" name="Image13" descr=""/>
             <wp:cNvGraphicFramePr>
               <a:graphicFrameLocks xmlns:a="http://schemas.openxmlformats.org/drawingml/2006/main" noChangeAspect="1"/>
             </wp:cNvGraphicFramePr>
@@ -14641,13 +14626,13 @@
               <a:graphicData uri="http://schemas.openxmlformats.org/drawingml/2006/picture">
                 <pic:pic xmlns:pic="http://schemas.openxmlformats.org/drawingml/2006/picture">
                   <pic:nvPicPr>
-                    <pic:cNvPr id="20" name="Image13" descr=""/>
+                    <pic:cNvPr id="21" name="Image13" descr=""/>
                     <pic:cNvPicPr>
                       <a:picLocks noChangeAspect="1" noChangeArrowheads="1"/>
                     </pic:cNvPicPr>
                   </pic:nvPicPr>
                   <pic:blipFill>
-                    <a:blip r:embed="rId11"/>
+                    <a:blip r:embed="rId12"/>
                     <a:srcRect l="6123" t="8724" r="6293" b="0"/>
                     <a:stretch>
                       <a:fillRect/>
@@ -15168,7 +15153,7 @@
       <w:r>
         <w:rPr>
           <w:rFonts w:ascii="Times New Romance" w:hAnsi="Times New Romance"/>
-          <w:color w:val="C2E0AE"/>
+          <w:color w:val="62A73B"/>
         </w:rPr>
         <w:t>4.4.1 Técnicas evolutivas</w:t>
       </w:r>
@@ -16175,7 +16160,7 @@
           <w:smallCaps w:val="false"/>
           <w:strike w:val="false"/>
           <w:dstrike w:val="false"/>
-          <w:color w:val="C2E0AE"/>
+          <w:color w:val="62A73B"/>
           <w:sz w:val="24"/>
           <w:szCs w:val="24"/>
           <w:u w:val="none"/>
@@ -16490,7 +16475,7 @@
       </w:pPr>
       <w:r>
         <w:drawing>
-          <wp:anchor behindDoc="0" distT="0" distB="0" distL="0" distR="0" simplePos="0" locked="0" layoutInCell="1" allowOverlap="1" relativeHeight="16">
+          <wp:anchor behindDoc="0" distT="0" distB="0" distL="0" distR="0" simplePos="0" locked="0" layoutInCell="1" allowOverlap="1" relativeHeight="15">
             <wp:simplePos x="0" y="0"/>
             <wp:positionH relativeFrom="column">
               <wp:align>center</wp:align>
@@ -16501,7 +16486,7 @@
             <wp:extent cx="5219700" cy="2466975"/>
             <wp:effectExtent l="0" t="0" r="0" b="0"/>
             <wp:wrapSquare wrapText="largest"/>
-            <wp:docPr id="21" name="Image14" descr=""/>
+            <wp:docPr id="22" name="Image14" descr=""/>
             <wp:cNvGraphicFramePr>
               <a:graphicFrameLocks xmlns:a="http://schemas.openxmlformats.org/drawingml/2006/main" noChangeAspect="1"/>
             </wp:cNvGraphicFramePr>
@@ -16509,13 +16494,13 @@
               <a:graphicData uri="http://schemas.openxmlformats.org/drawingml/2006/picture">
                 <pic:pic xmlns:pic="http://schemas.openxmlformats.org/drawingml/2006/picture">
                   <pic:nvPicPr>
-                    <pic:cNvPr id="21" name="Image14" descr=""/>
+                    <pic:cNvPr id="22" name="Image14" descr=""/>
                     <pic:cNvPicPr>
                       <a:picLocks noChangeAspect="1" noChangeArrowheads="1"/>
                     </pic:cNvPicPr>
                   </pic:nvPicPr>
                   <pic:blipFill>
-                    <a:blip r:embed="rId12"/>
+                    <a:blip r:embed="rId13"/>
                     <a:stretch>
                       <a:fillRect/>
                     </a:stretch>
@@ -16825,7 +16810,7 @@
       </w:pPr>
       <w:r>
         <w:drawing>
-          <wp:anchor behindDoc="0" distT="0" distB="0" distL="0" distR="0" simplePos="0" locked="0" layoutInCell="1" allowOverlap="1" relativeHeight="18">
+          <wp:anchor behindDoc="0" distT="0" distB="0" distL="0" distR="0" simplePos="0" locked="0" layoutInCell="1" allowOverlap="1" relativeHeight="17">
             <wp:simplePos x="0" y="0"/>
             <wp:positionH relativeFrom="column">
               <wp:posOffset>-3175</wp:posOffset>
@@ -16836,7 +16821,7 @@
             <wp:extent cx="5258435" cy="2841625"/>
             <wp:effectExtent l="0" t="0" r="0" b="0"/>
             <wp:wrapSquare wrapText="largest"/>
-            <wp:docPr id="22" name="Image16" descr=""/>
+            <wp:docPr id="23" name="Image16" descr=""/>
             <wp:cNvGraphicFramePr>
               <a:graphicFrameLocks xmlns:a="http://schemas.openxmlformats.org/drawingml/2006/main" noChangeAspect="1"/>
             </wp:cNvGraphicFramePr>
@@ -16844,13 +16829,13 @@
               <a:graphicData uri="http://schemas.openxmlformats.org/drawingml/2006/picture">
                 <pic:pic xmlns:pic="http://schemas.openxmlformats.org/drawingml/2006/picture">
                   <pic:nvPicPr>
-                    <pic:cNvPr id="22" name="Image16" descr=""/>
+                    <pic:cNvPr id="23" name="Image16" descr=""/>
                     <pic:cNvPicPr>
                       <a:picLocks noChangeAspect="1" noChangeArrowheads="1"/>
                     </pic:cNvPicPr>
                   </pic:nvPicPr>
                   <pic:blipFill>
-                    <a:blip r:embed="rId13"/>
+                    <a:blip r:embed="rId14"/>
                     <a:stretch>
                       <a:fillRect/>
                     </a:stretch>
@@ -17249,7 +17234,7 @@
       </w:pPr>
       <w:r>
         <w:drawing>
-          <wp:anchor behindDoc="0" distT="0" distB="0" distL="0" distR="0" simplePos="0" locked="0" layoutInCell="1" allowOverlap="1" relativeHeight="20">
+          <wp:anchor behindDoc="0" distT="0" distB="0" distL="0" distR="0" simplePos="0" locked="0" layoutInCell="1" allowOverlap="1" relativeHeight="19">
             <wp:simplePos x="0" y="0"/>
             <wp:positionH relativeFrom="column">
               <wp:align>center</wp:align>
@@ -17260,7 +17245,7 @@
             <wp:extent cx="3575685" cy="3023235"/>
             <wp:effectExtent l="0" t="0" r="0" b="0"/>
             <wp:wrapTopAndBottom/>
-            <wp:docPr id="23" name="Image18" descr=""/>
+            <wp:docPr id="24" name="Image18" descr=""/>
             <wp:cNvGraphicFramePr>
               <a:graphicFrameLocks xmlns:a="http://schemas.openxmlformats.org/drawingml/2006/main" noChangeAspect="1"/>
             </wp:cNvGraphicFramePr>
@@ -17268,13 +17253,13 @@
               <a:graphicData uri="http://schemas.openxmlformats.org/drawingml/2006/picture">
                 <pic:pic xmlns:pic="http://schemas.openxmlformats.org/drawingml/2006/picture">
                   <pic:nvPicPr>
-                    <pic:cNvPr id="23" name="Image18" descr=""/>
+                    <pic:cNvPr id="24" name="Image18" descr=""/>
                     <pic:cNvPicPr>
                       <a:picLocks noChangeAspect="1" noChangeArrowheads="1"/>
                     </pic:cNvPicPr>
                   </pic:nvPicPr>
                   <pic:blipFill>
-                    <a:blip r:embed="rId14"/>
+                    <a:blip r:embed="rId15"/>
                     <a:srcRect l="3823" t="0" r="8788" b="0"/>
                     <a:stretch>
                       <a:fillRect/>
@@ -17726,7 +17711,7 @@
       </w:pPr>
       <w:r>
         <w:drawing>
-          <wp:anchor behindDoc="0" distT="0" distB="0" distL="0" distR="0" simplePos="0" locked="0" layoutInCell="1" allowOverlap="1" relativeHeight="21">
+          <wp:anchor behindDoc="0" distT="0" distB="0" distL="0" distR="0" simplePos="0" locked="0" layoutInCell="1" allowOverlap="1" relativeHeight="20">
             <wp:simplePos x="0" y="0"/>
             <wp:positionH relativeFrom="column">
               <wp:align>center</wp:align>
@@ -17737,7 +17722,7 @@
             <wp:extent cx="4480560" cy="3186430"/>
             <wp:effectExtent l="0" t="0" r="0" b="0"/>
             <wp:wrapTopAndBottom/>
-            <wp:docPr id="24" name="Image19" descr=""/>
+            <wp:docPr id="25" name="Image19" descr=""/>
             <wp:cNvGraphicFramePr>
               <a:graphicFrameLocks xmlns:a="http://schemas.openxmlformats.org/drawingml/2006/main" noChangeAspect="1"/>
             </wp:cNvGraphicFramePr>
@@ -17745,13 +17730,13 @@
               <a:graphicData uri="http://schemas.openxmlformats.org/drawingml/2006/picture">
                 <pic:pic xmlns:pic="http://schemas.openxmlformats.org/drawingml/2006/picture">
                   <pic:nvPicPr>
-                    <pic:cNvPr id="24" name="Image19" descr=""/>
+                    <pic:cNvPr id="25" name="Image19" descr=""/>
                     <pic:cNvPicPr>
                       <a:picLocks noChangeAspect="1" noChangeArrowheads="1"/>
                     </pic:cNvPicPr>
                   </pic:nvPicPr>
                   <pic:blipFill>
-                    <a:blip r:embed="rId15"/>
+                    <a:blip r:embed="rId16"/>
                     <a:srcRect l="8623" t="0" r="5534" b="19806"/>
                     <a:stretch>
                       <a:fillRect/>
@@ -18050,7 +18035,7 @@
       </w:pPr>
       <w:r>
         <w:drawing>
-          <wp:anchor behindDoc="0" distT="0" distB="0" distL="0" distR="0" simplePos="0" locked="0" layoutInCell="1" allowOverlap="1" relativeHeight="19">
+          <wp:anchor behindDoc="0" distT="0" distB="0" distL="0" distR="0" simplePos="0" locked="0" layoutInCell="1" allowOverlap="1" relativeHeight="18">
             <wp:simplePos x="0" y="0"/>
             <wp:positionH relativeFrom="column">
               <wp:align>center</wp:align>
@@ -18061,7 +18046,7 @@
             <wp:extent cx="2470785" cy="2334895"/>
             <wp:effectExtent l="0" t="0" r="0" b="0"/>
             <wp:wrapTopAndBottom/>
-            <wp:docPr id="25" name="Image17" descr=""/>
+            <wp:docPr id="26" name="Image17" descr=""/>
             <wp:cNvGraphicFramePr>
               <a:graphicFrameLocks xmlns:a="http://schemas.openxmlformats.org/drawingml/2006/main" noChangeAspect="1"/>
             </wp:cNvGraphicFramePr>
@@ -18069,13 +18054,13 @@
               <a:graphicData uri="http://schemas.openxmlformats.org/drawingml/2006/picture">
                 <pic:pic xmlns:pic="http://schemas.openxmlformats.org/drawingml/2006/picture">
                   <pic:nvPicPr>
-                    <pic:cNvPr id="25" name="Image17" descr=""/>
+                    <pic:cNvPr id="26" name="Image17" descr=""/>
                     <pic:cNvPicPr>
                       <a:picLocks noChangeAspect="1" noChangeArrowheads="1"/>
                     </pic:cNvPicPr>
                   </pic:nvPicPr>
                   <pic:blipFill>
-                    <a:blip r:embed="rId16"/>
+                    <a:blip r:embed="rId17"/>
                     <a:stretch>
                       <a:fillRect/>
                     </a:stretch>
@@ -18256,16 +18241,16 @@
       <w:pPr>
         <w:pStyle w:val="Subtitle"/>
         <w:rPr>
-          <w:color w:val="C2E0AE"/>
+          <w:color w:val="62A73B"/>
         </w:rPr>
       </w:pPr>
       <w:bookmarkStart w:id="23" w:name="__RefHeading___Toc864_1707944109"/>
       <w:bookmarkEnd w:id="23"/>
       <w:r>
         <w:rPr>
-          <w:color w:val="C2E0AE"/>
-        </w:rPr>
-        <w:t>4.5 Algoritmo de las ranas.</w:t>
+          <w:color w:val="62A73B"/>
+        </w:rPr>
+        <w:t>4.5 Algoritmo de las ranas</w:t>
       </w:r>
     </w:p>
     <w:p>
@@ -18518,7 +18503,7 @@
       </w:pPr>
       <w:r>
         <w:drawing>
-          <wp:anchor behindDoc="0" distT="0" distB="0" distL="0" distR="0" simplePos="0" locked="0" layoutInCell="1" allowOverlap="1" relativeHeight="17">
+          <wp:anchor behindDoc="0" distT="0" distB="0" distL="0" distR="0" simplePos="0" locked="0" layoutInCell="1" allowOverlap="1" relativeHeight="16">
             <wp:simplePos x="0" y="0"/>
             <wp:positionH relativeFrom="column">
               <wp:posOffset>33020</wp:posOffset>
@@ -18529,7 +18514,7 @@
             <wp:extent cx="5184775" cy="3423285"/>
             <wp:effectExtent l="0" t="0" r="0" b="0"/>
             <wp:wrapSquare wrapText="largest"/>
-            <wp:docPr id="26" name="Image15" descr=""/>
+            <wp:docPr id="27" name="Image15" descr=""/>
             <wp:cNvGraphicFramePr>
               <a:graphicFrameLocks xmlns:a="http://schemas.openxmlformats.org/drawingml/2006/main" noChangeAspect="1"/>
             </wp:cNvGraphicFramePr>
@@ -18537,13 +18522,13 @@
               <a:graphicData uri="http://schemas.openxmlformats.org/drawingml/2006/picture">
                 <pic:pic xmlns:pic="http://schemas.openxmlformats.org/drawingml/2006/picture">
                   <pic:nvPicPr>
-                    <pic:cNvPr id="26" name="Image15" descr=""/>
+                    <pic:cNvPr id="27" name="Image15" descr=""/>
                     <pic:cNvPicPr>
                       <a:picLocks noChangeAspect="1" noChangeArrowheads="1"/>
                     </pic:cNvPicPr>
                   </pic:nvPicPr>
                   <pic:blipFill>
-                    <a:blip r:embed="rId17"/>
+                    <a:blip r:embed="rId18"/>
                     <a:stretch>
                       <a:fillRect/>
                     </a:stretch>
@@ -18924,7 +18909,7 @@
           <w:rFonts w:ascii="Times New Romance" w:hAnsi="Times New Romance"/>
           <w:b w:val="false"/>
           <w:bCs w:val="false"/>
-          <w:color w:val="C2E0AE"/>
+          <w:color w:val="62A73B"/>
           <w:sz w:val="32"/>
           <w:szCs w:val="32"/>
         </w:rPr>
@@ -19061,7 +19046,7 @@
           <w:rFonts w:ascii="Times New Romance" w:hAnsi="Times New Romance"/>
           <w:b w:val="false"/>
           <w:bCs w:val="false"/>
-          <w:color w:val="C2E0AE"/>
+          <w:color w:val="62A73B"/>
         </w:rPr>
         <w:t>4.6.1 Primer apartado(nombrar más adelante)</w:t>
       </w:r>
@@ -19152,7 +19137,79 @@
           <w:u w:val="none"/>
           <w:effect w:val="none"/>
         </w:rPr>
-        <w:t>Como hemos explicado en el apartado de Optimización Software</w:t>
+        <w:t xml:space="preserve">Como hemos explicado en el apartado de </w:t>
+      </w:r>
+      <w:r>
+        <w:rPr>
+          <w:rFonts w:ascii="Arial" w:hAnsi="Arial"/>
+          <w:b w:val="false"/>
+          <w:bCs w:val="false"/>
+          <w:i w:val="false"/>
+          <w:caps w:val="false"/>
+          <w:smallCaps w:val="false"/>
+          <w:strike w:val="false"/>
+          <w:dstrike w:val="false"/>
+          <w:color w:val="000000"/>
+          <w:sz w:val="24"/>
+          <w:szCs w:val="24"/>
+          <w:u w:val="none"/>
+          <w:effect w:val="none"/>
+        </w:rPr>
+        <w:t>Requisitos</w:t>
+      </w:r>
+      <w:r>
+        <w:rPr>
+          <w:rFonts w:ascii="Arial" w:hAnsi="Arial"/>
+          <w:b w:val="false"/>
+          <w:bCs w:val="false"/>
+          <w:i w:val="false"/>
+          <w:caps w:val="false"/>
+          <w:smallCaps w:val="false"/>
+          <w:strike w:val="false"/>
+          <w:dstrike w:val="false"/>
+          <w:color w:val="000000"/>
+          <w:sz w:val="24"/>
+          <w:szCs w:val="24"/>
+          <w:u w:val="none"/>
+          <w:effect w:val="none"/>
+        </w:rPr>
+        <w:t xml:space="preserve"> Softwar</w:t>
+      </w:r>
+      <w:r>
+        <w:rPr>
+          <w:rFonts w:ascii="Arial" w:hAnsi="Arial"/>
+          <w:b w:val="false"/>
+          <w:bCs w:val="false"/>
+          <w:i w:val="false"/>
+          <w:caps w:val="false"/>
+          <w:smallCaps w:val="false"/>
+          <w:strike w:val="false"/>
+          <w:dstrike w:val="false"/>
+          <w:color w:val="000000"/>
+          <w:sz w:val="24"/>
+          <w:szCs w:val="24"/>
+          <w:u w:val="none"/>
+          <w:effect w:val="none"/>
+        </w:rPr>
+        <w:t>e</w:t>
+      </w:r>
+      <w:r>
+        <w:rPr>
+          <w:rFonts w:ascii="Arial" w:hAnsi="Arial"/>
+          <w:b w:val="false"/>
+          <w:bCs w:val="false"/>
+          <w:i w:val="false"/>
+          <w:caps w:val="false"/>
+          <w:smallCaps w:val="false"/>
+          <w:strike w:val="false"/>
+          <w:dstrike w:val="false"/>
+          <w:color w:val="000000"/>
+          <w:sz w:val="24"/>
+          <w:szCs w:val="24"/>
+          <w:u w:val="none"/>
+          <w:effect w:val="none"/>
+        </w:rPr>
+        <w:t xml:space="preserve"> </w:t>
       </w:r>
       <w:r>
         <w:rPr>
@@ -19171,25 +19228,81 @@
           <w:u w:val="none"/>
           <w:effect w:val="none"/>
         </w:rPr>
-        <w:t>[...]</w:t>
-      </w:r>
-      <w:r>
-        <w:rPr>
-          <w:rFonts w:ascii="Arial" w:hAnsi="Arial"/>
-          <w:b w:val="false"/>
-          <w:bCs w:val="false"/>
-          <w:i w:val="false"/>
-          <w:caps w:val="false"/>
-          <w:smallCaps w:val="false"/>
-          <w:strike w:val="false"/>
-          <w:dstrike w:val="false"/>
-          <w:color w:val="000000"/>
-          <w:sz w:val="24"/>
-          <w:szCs w:val="24"/>
-          <w:u w:val="none"/>
-          <w:effect w:val="none"/>
-        </w:rPr>
-        <w:t xml:space="preserve">, si se pretendía hacer una OMO (optimización multi-objetivo), simplemente se centraban en un objetivo y el otro no lo tenían en cuenta, o se tenía en cuenta ambos objetivos, pero no se tenía en cuenta la relación que había entre estos. Ya que todo este tema de optimización es relativamente joven y que no solo es aplicable a la optimización software, si no que también se puede extrapolar a muchos otros campos ((como </w:t>
+        <w:t>[</w:t>
+      </w:r>
+      <w:r>
+        <w:rPr>
+          <w:rFonts w:ascii="Arial" w:hAnsi="Arial"/>
+          <w:b w:val="false"/>
+          <w:bCs w:val="false"/>
+          <w:i w:val="false"/>
+          <w:caps w:val="false"/>
+          <w:smallCaps w:val="false"/>
+          <w:strike w:val="false"/>
+          <w:dstrike w:val="false"/>
+          <w:color w:val="000000"/>
+          <w:sz w:val="24"/>
+          <w:szCs w:val="24"/>
+          <w:highlight w:val="yellow"/>
+          <w:u w:val="none"/>
+          <w:effect w:val="none"/>
+        </w:rPr>
+        <w:t>4.1</w:t>
+      </w:r>
+      <w:r>
+        <w:rPr>
+          <w:rFonts w:ascii="Arial" w:hAnsi="Arial"/>
+          <w:b w:val="false"/>
+          <w:bCs w:val="false"/>
+          <w:i w:val="false"/>
+          <w:caps w:val="false"/>
+          <w:smallCaps w:val="false"/>
+          <w:strike w:val="false"/>
+          <w:dstrike w:val="false"/>
+          <w:color w:val="000000"/>
+          <w:sz w:val="24"/>
+          <w:szCs w:val="24"/>
+          <w:highlight w:val="yellow"/>
+          <w:u w:val="none"/>
+          <w:effect w:val="none"/>
+        </w:rPr>
+        <w:t>]</w:t>
+      </w:r>
+      <w:r>
+        <w:rPr>
+          <w:rFonts w:ascii="Arial" w:hAnsi="Arial"/>
+          <w:b w:val="false"/>
+          <w:bCs w:val="false"/>
+          <w:i w:val="false"/>
+          <w:caps w:val="false"/>
+          <w:smallCaps w:val="false"/>
+          <w:strike w:val="false"/>
+          <w:dstrike w:val="false"/>
+          <w:color w:val="000000"/>
+          <w:sz w:val="24"/>
+          <w:szCs w:val="24"/>
+          <w:u w:val="none"/>
+          <w:effect w:val="none"/>
+        </w:rPr>
+        <w:t xml:space="preserve"> </w:t>
+      </w:r>
+      <w:r>
+        <w:rPr>
+          <w:rFonts w:ascii="Arial" w:hAnsi="Arial"/>
+          <w:b w:val="false"/>
+          <w:bCs w:val="false"/>
+          <w:i w:val="false"/>
+          <w:caps w:val="false"/>
+          <w:smallCaps w:val="false"/>
+          <w:strike w:val="false"/>
+          <w:dstrike w:val="false"/>
+          <w:color w:val="000000"/>
+          <w:sz w:val="24"/>
+          <w:szCs w:val="24"/>
+          <w:u w:val="none"/>
+          <w:effect w:val="none"/>
+        </w:rPr>
+        <w:t xml:space="preserve">e si se pretendía hacer una OMO (optimización multi-objetivo), simplemente se centraban en un objetivo y el otro no lo tenían en cuenta, o se tenía en cuenta ambos objetivos, pero no se tenía en cuenta la relación que había entre estos. Ya que todo este tema de optimización es relativamente joven y que no solo es aplicable a la optimización software, si no que también se puede extrapolar a muchos otros campos ((como </w:t>
       </w:r>
       <w:r>
         <w:rPr>
@@ -19867,7 +19980,7 @@
           <w:smallCaps w:val="false"/>
           <w:strike w:val="false"/>
           <w:dstrike w:val="false"/>
-          <w:color w:val="C2E0AE"/>
+          <w:color w:val="62A73B"/>
           <w:sz w:val="28"/>
           <w:szCs w:val="28"/>
           <w:u w:val="none"/>
@@ -20079,7 +20192,7 @@
         <w:bidi w:val="0"/>
         <w:spacing w:lineRule="auto" w:line="360" w:before="0" w:after="0"/>
         <w:ind w:left="0" w:right="0" w:hanging="0"/>
-        <w:jc w:val="both"/>
+        <w:jc w:val="center"/>
         <w:rPr>
           <w:rFonts w:ascii="Arial" w:hAnsi="Arial"/>
           <w:b w:val="false"/>
@@ -20099,25 +20212,6 @@
           <w:lang w:val="es-ES"/>
         </w:rPr>
       </w:pPr>
-      <w:r>
-        <w:rPr>
-          <w:rFonts w:ascii="Arial" w:hAnsi="Arial"/>
-          <w:b w:val="false"/>
-          <w:bCs w:val="false"/>
-          <w:i w:val="false"/>
-          <w:caps w:val="false"/>
-          <w:smallCaps w:val="false"/>
-          <w:strike w:val="false"/>
-          <w:dstrike w:val="false"/>
-          <w:color w:val="000000"/>
-          <w:sz w:val="24"/>
-          <w:szCs w:val="24"/>
-          <w:u w:val="none"/>
-          <w:effect w:val="none"/>
-          <w:lang w:val="es-ES"/>
-        </w:rPr>
-        <w:tab/>
-      </w:r>
       <w:r>
         <w:rPr>
           <w:rFonts w:ascii="Arial" w:hAnsi="Arial"/>
@@ -20155,40 +20249,20 @@
             <m:endChr m:val="}"/>
           </m:dPr>
           <m:e>
-            <m:r>
-              <w:rPr>
-                <w:rFonts w:ascii="Cambria Math" w:hAnsi="Cambria Math"/>
-              </w:rPr>
-              <m:t xml:space="preserve">min</m:t>
-            </m:r>
-            <m:r>
-              <w:rPr>
-                <w:rFonts w:ascii="Cambria Math" w:hAnsi="Cambria Math"/>
-              </w:rPr>
-              <m:t xml:space="preserve">F</m:t>
-            </m:r>
-            <m:d>
-              <m:dPr>
-                <m:begChr m:val="("/>
-                <m:endChr m:val=")"/>
-              </m:dPr>
+            <m:eqArr>
               <m:e>
                 <m:r>
                   <w:rPr>
                     <w:rFonts w:ascii="Cambria Math" w:hAnsi="Cambria Math"/>
                   </w:rPr>
-                  <m:t xml:space="preserve">x</m:t>
+                  <m:t xml:space="preserve">min</m:t>
                 </m:r>
-              </m:e>
-            </m:d>
-            <m:r>
-              <w:rPr>
-                <w:rFonts w:ascii="Cambria Math" w:hAnsi="Cambria Math"/>
-              </w:rPr>
-              <m:t xml:space="preserve">=</m:t>
-            </m:r>
-            <m:limLow>
-              <m:e>
+                <m:r>
+                  <w:rPr>
+                    <w:rFonts w:ascii="Cambria Math" w:hAnsi="Cambria Math"/>
+                  </w:rPr>
+                  <m:t xml:space="preserve">F</m:t>
+                </m:r>
                 <m:d>
                   <m:dPr>
                     <m:begChr m:val="("/>
@@ -20199,14 +20273,40 @@
                       <w:rPr>
                         <w:rFonts w:ascii="Cambria Math" w:hAnsi="Cambria Math"/>
                       </w:rPr>
-                      <m:t xml:space="preserve">f</m:t>
+                      <m:t xml:space="preserve">x</m:t>
                     </m:r>
-                    <m:r>
-                      <w:rPr>
-                        <w:rFonts w:ascii="Cambria Math" w:hAnsi="Cambria Math"/>
-                      </w:rPr>
-                      <m:t xml:space="preserve">1</m:t>
-                    </m:r>
+                  </m:e>
+                </m:d>
+                <m:r>
+                  <w:rPr>
+                    <w:rFonts w:ascii="Cambria Math" w:hAnsi="Cambria Math"/>
+                  </w:rPr>
+                  <m:t xml:space="preserve">=</m:t>
+                </m:r>
+                <m:d>
+                  <m:dPr>
+                    <m:begChr m:val="("/>
+                    <m:endChr m:val=")"/>
+                  </m:dPr>
+                  <m:e>
+                    <m:sSub>
+                      <m:e>
+                        <m:r>
+                          <w:rPr>
+                            <w:rFonts w:ascii="Cambria Math" w:hAnsi="Cambria Math"/>
+                          </w:rPr>
+                          <m:t xml:space="preserve">f</m:t>
+                        </m:r>
+                      </m:e>
+                      <m:sub>
+                        <m:r>
+                          <w:rPr>
+                            <w:rFonts w:ascii="Cambria Math" w:hAnsi="Cambria Math"/>
+                          </w:rPr>
+                          <m:t xml:space="preserve">1</m:t>
+                        </m:r>
+                      </m:sub>
+                    </m:sSub>
                     <m:d>
                       <m:dPr>
                         <m:begChr m:val="("/>
@@ -20227,18 +20327,24 @@
                       </w:rPr>
                       <m:t xml:space="preserve">,</m:t>
                     </m:r>
-                    <m:r>
-                      <w:rPr>
-                        <w:rFonts w:ascii="Cambria Math" w:hAnsi="Cambria Math"/>
-                      </w:rPr>
-                      <m:t xml:space="preserve">f</m:t>
-                    </m:r>
-                    <m:r>
-                      <w:rPr>
-                        <w:rFonts w:ascii="Cambria Math" w:hAnsi="Cambria Math"/>
-                      </w:rPr>
-                      <m:t xml:space="preserve">2</m:t>
-                    </m:r>
+                    <m:sSub>
+                      <m:e>
+                        <m:r>
+                          <w:rPr>
+                            <w:rFonts w:ascii="Cambria Math" w:hAnsi="Cambria Math"/>
+                          </w:rPr>
+                          <m:t xml:space="preserve">f</m:t>
+                        </m:r>
+                      </m:e>
+                      <m:sub>
+                        <m:r>
+                          <w:rPr>
+                            <w:rFonts w:ascii="Cambria Math" w:hAnsi="Cambria Math"/>
+                          </w:rPr>
+                          <m:t xml:space="preserve">2</m:t>
+                        </m:r>
+                      </m:sub>
+                    </m:sSub>
                     <m:d>
                       <m:dPr>
                         <m:begChr m:val="("/>
@@ -20294,7 +20400,7 @@
                   </m:e>
                 </m:d>
               </m:e>
-              <m:lim>
+              <m:e>
                 <m:r>
                   <w:rPr>
                     <w:rFonts w:ascii="Cambria Math" w:hAnsi="Cambria Math"/>
@@ -20337,8 +20443,8 @@
                   </w:rPr>
                   <m:t xml:space="preserve">S</m:t>
                 </m:r>
-              </m:lim>
-            </m:limLow>
+              </m:e>
+            </m:eqArr>
           </m:e>
         </m:d>
       </m:oMath>
@@ -20395,24 +20501,7 @@
         <w:spacing w:lineRule="auto" w:line="360" w:before="0" w:after="0"/>
         <w:ind w:left="0" w:right="0" w:hanging="0"/>
         <w:jc w:val="both"/>
-        <w:rPr>
-          <w:rFonts w:ascii="Arial" w:hAnsi="Arial"/>
-          <w:b w:val="false"/>
-          <w:b w:val="false"/>
-          <w:bCs w:val="false"/>
-          <w:i w:val="false"/>
-          <w:i w:val="false"/>
-          <w:caps w:val="false"/>
-          <w:smallCaps w:val="false"/>
-          <w:strike w:val="false"/>
-          <w:dstrike w:val="false"/>
-          <w:color w:val="000000"/>
-          <w:sz w:val="24"/>
-          <w:szCs w:val="24"/>
-          <w:u w:val="none"/>
-          <w:effect w:val="none"/>
-          <w:lang w:val="es-ES"/>
-        </w:rPr>
+        <w:rPr/>
       </w:pPr>
       <w:r>
         <w:rPr>
@@ -20480,74 +20569,11 @@
         <w:spacing w:lineRule="auto" w:line="360" w:before="0" w:after="0"/>
         <w:ind w:left="0" w:right="0" w:hanging="0"/>
         <w:jc w:val="both"/>
-        <w:rPr>
-          <w:rFonts w:ascii="Arial" w:hAnsi="Arial"/>
-          <w:b w:val="false"/>
-          <w:b w:val="false"/>
-          <w:bCs w:val="false"/>
-          <w:i w:val="false"/>
-          <w:i w:val="false"/>
-          <w:caps w:val="false"/>
-          <w:smallCaps w:val="false"/>
-          <w:strike w:val="false"/>
-          <w:dstrike w:val="false"/>
-          <w:color w:val="000000"/>
-          <w:sz w:val="24"/>
-          <w:szCs w:val="24"/>
-          <w:u w:val="none"/>
-          <w:effect w:val="none"/>
-          <w:lang w:val="es-ES"/>
-        </w:rPr>
-      </w:pPr>
-      <w:r>
-        <w:rPr>
-          <w:rFonts w:ascii="Arial" w:hAnsi="Arial"/>
-          <w:b w:val="false"/>
-          <w:bCs w:val="false"/>
-          <w:i w:val="false"/>
-          <w:caps w:val="false"/>
-          <w:smallCaps w:val="false"/>
-          <w:strike w:val="false"/>
-          <w:dstrike w:val="false"/>
-          <w:color w:val="000000"/>
-          <w:sz w:val="24"/>
-          <w:szCs w:val="24"/>
-          <w:u w:val="none"/>
-          <w:effect w:val="none"/>
-          <w:lang w:val="es-ES"/>
-        </w:rPr>
-      </w:r>
-    </w:p>
-    <w:p>
-      <w:pPr>
-        <w:pStyle w:val="TextBody"/>
-        <w:bidi w:val="0"/>
-        <w:spacing w:lineRule="auto" w:line="360" w:before="0" w:after="0"/>
-        <w:ind w:left="0" w:right="0" w:hanging="0"/>
-        <w:jc w:val="both"/>
-        <w:rPr>
-          <w:rFonts w:ascii="Arial" w:hAnsi="Arial"/>
-          <w:b w:val="false"/>
-          <w:b w:val="false"/>
-          <w:bCs w:val="false"/>
-          <w:i w:val="false"/>
-          <w:i w:val="false"/>
-          <w:caps w:val="false"/>
-          <w:smallCaps w:val="false"/>
-          <w:strike w:val="false"/>
-          <w:dstrike w:val="false"/>
-          <w:color w:val="000000"/>
-          <w:sz w:val="24"/>
-          <w:szCs w:val="24"/>
-          <w:highlight w:val="yellow"/>
-          <w:u w:val="none"/>
-          <w:effect w:val="none"/>
-          <w:lang w:val="es-ES"/>
-        </w:rPr>
+        <w:rPr/>
       </w:pPr>
       <w:r>
         <w:drawing>
-          <wp:anchor behindDoc="0" distT="0" distB="0" distL="0" distR="0" simplePos="0" locked="0" layoutInCell="1" allowOverlap="1" relativeHeight="22">
+          <wp:anchor behindDoc="0" distT="0" distB="0" distL="0" distR="0" simplePos="0" locked="0" layoutInCell="1" allowOverlap="1" relativeHeight="21">
             <wp:simplePos x="0" y="0"/>
             <wp:positionH relativeFrom="column">
               <wp:align>center</wp:align>
@@ -20558,7 +20584,7 @@
             <wp:extent cx="5219700" cy="2736850"/>
             <wp:effectExtent l="0" t="0" r="0" b="0"/>
             <wp:wrapSquare wrapText="largest"/>
-            <wp:docPr id="27" name="Image20" descr=""/>
+            <wp:docPr id="28" name="Image20" descr=""/>
             <wp:cNvGraphicFramePr>
               <a:graphicFrameLocks xmlns:a="http://schemas.openxmlformats.org/drawingml/2006/main" noChangeAspect="1"/>
             </wp:cNvGraphicFramePr>
@@ -20566,13 +20592,13 @@
               <a:graphicData uri="http://schemas.openxmlformats.org/drawingml/2006/picture">
                 <pic:pic xmlns:pic="http://schemas.openxmlformats.org/drawingml/2006/picture">
                   <pic:nvPicPr>
-                    <pic:cNvPr id="27" name="Image20" descr=""/>
+                    <pic:cNvPr id="28" name="Image20" descr=""/>
                     <pic:cNvPicPr>
                       <a:picLocks noChangeAspect="1" noChangeArrowheads="1"/>
                     </pic:cNvPicPr>
                   </pic:nvPicPr>
                   <pic:blipFill>
-                    <a:blip r:embed="rId18"/>
+                    <a:blip r:embed="rId19"/>
                     <a:stretch>
                       <a:fillRect/>
                     </a:stretch>
@@ -22367,7 +22393,7 @@
             <wp:extent cx="5219700" cy="3500755"/>
             <wp:effectExtent l="0" t="0" r="0" b="0"/>
             <wp:wrapSquare wrapText="largest"/>
-            <wp:docPr id="28" name="Image7" descr=""/>
+            <wp:docPr id="29" name="Image7" descr=""/>
             <wp:cNvGraphicFramePr>
               <a:graphicFrameLocks xmlns:a="http://schemas.openxmlformats.org/drawingml/2006/main" noChangeAspect="1"/>
             </wp:cNvGraphicFramePr>
@@ -22375,13 +22401,13 @@
               <a:graphicData uri="http://schemas.openxmlformats.org/drawingml/2006/picture">
                 <pic:pic xmlns:pic="http://schemas.openxmlformats.org/drawingml/2006/picture">
                   <pic:nvPicPr>
-                    <pic:cNvPr id="28" name="Image7" descr=""/>
+                    <pic:cNvPr id="29" name="Image7" descr=""/>
                     <pic:cNvPicPr>
                       <a:picLocks noChangeAspect="1" noChangeArrowheads="1"/>
                     </pic:cNvPicPr>
                   </pic:nvPicPr>
                   <pic:blipFill>
-                    <a:blip r:embed="rId19"/>
+                    <a:blip r:embed="rId20"/>
                     <a:stretch>
                       <a:fillRect/>
                     </a:stretch>
@@ -22836,11 +22862,7 @@
         <w:rPr/>
       </w:pPr>
       <w:r>
-        <w:rPr>
-          <w:rFonts w:ascii="Arial" w:hAnsi="Arial"/>
-          <w:i w:val="false"/>
-          <w:iCs w:val="false"/>
-        </w:rPr>
+        <w:rPr/>
       </w:r>
       <m:oMath xmlns:m="http://schemas.openxmlformats.org/officeDocument/2006/math">
         <m:r>
@@ -22936,7 +22958,11 @@
         </w:rPr>
       </w:pPr>
       <w:r>
-        <w:rPr/>
+        <w:rPr>
+          <w:rFonts w:ascii="Arial" w:hAnsi="Arial"/>
+          <w:i w:val="false"/>
+          <w:iCs w:val="false"/>
+        </w:rPr>
       </w:r>
     </w:p>
     <w:p>
@@ -22954,7 +22980,11 @@
         </w:rPr>
       </w:pPr>
       <w:r>
-        <w:rPr/>
+        <w:rPr>
+          <w:rFonts w:ascii="Arial" w:hAnsi="Arial"/>
+          <w:i w:val="false"/>
+          <w:iCs w:val="false"/>
+        </w:rPr>
       </w:r>
     </w:p>
     <w:p>
@@ -23046,7 +23076,7 @@
             <wp:extent cx="5215255" cy="2975610"/>
             <wp:effectExtent l="0" t="0" r="0" b="0"/>
             <wp:wrapSquare wrapText="bothSides"/>
-            <wp:docPr id="29" name="Image8" descr=""/>
+            <wp:docPr id="30" name="Image8" descr=""/>
             <wp:cNvGraphicFramePr>
               <a:graphicFrameLocks xmlns:a="http://schemas.openxmlformats.org/drawingml/2006/main" noChangeAspect="1"/>
             </wp:cNvGraphicFramePr>
@@ -23054,13 +23084,13 @@
               <a:graphicData uri="http://schemas.openxmlformats.org/drawingml/2006/picture">
                 <pic:pic xmlns:pic="http://schemas.openxmlformats.org/drawingml/2006/picture">
                   <pic:nvPicPr>
-                    <pic:cNvPr id="29" name="Image8" descr=""/>
+                    <pic:cNvPr id="30" name="Image8" descr=""/>
                     <pic:cNvPicPr>
                       <a:picLocks noChangeAspect="1" noChangeArrowheads="1"/>
                     </pic:cNvPicPr>
                   </pic:nvPicPr>
                   <pic:blipFill>
-                    <a:blip r:embed="rId20"/>
+                    <a:blip r:embed="rId21"/>
                     <a:srcRect l="0" t="0" r="0" b="13593"/>
                     <a:stretch>
                       <a:fillRect/>
@@ -24546,21 +24576,7 @@
           <w:rFonts w:ascii="arial" w:hAnsi="arial"/>
           <w:highlight w:val="yellow"/>
         </w:rPr>
-        <w:t>(</w:t>
-      </w:r>
-      <w:r>
-        <w:rPr>
-          <w:rFonts w:ascii="arial" w:hAnsi="arial"/>
-          <w:highlight w:val="yellow"/>
-        </w:rPr>
-        <w:t xml:space="preserve"> zi, i ∈ [1, n]</w:t>
-      </w:r>
-      <w:r>
-        <w:rPr>
-          <w:rFonts w:ascii="arial" w:hAnsi="arial"/>
-          <w:highlight w:val="yellow"/>
-        </w:rPr>
-        <w:t>)</w:t>
+        <w:t>( zi, i ∈ [1, n])</w:t>
       </w:r>
       <w:r>
         <w:rPr>
@@ -24633,19 +24649,7 @@
           <w:rFonts w:ascii="arial" w:hAnsi="arial"/>
         </w:rPr>
         <w:tab/>
-        <w:t>Definici</w:t>
-      </w:r>
-      <w:r>
-        <w:rPr>
-          <w:rFonts w:ascii="arial" w:hAnsi="arial"/>
-        </w:rPr>
-        <w:t>ó</w:t>
-      </w:r>
-      <w:r>
-        <w:rPr>
-          <w:rFonts w:ascii="arial" w:hAnsi="arial"/>
-        </w:rPr>
-        <w:t xml:space="preserve">n Punto extremo. Un punto </w:t>
+        <w:t xml:space="preserve">Definición Punto extremo. Un punto </w:t>
       </w:r>
       <w:r>
         <w:rPr>
@@ -24780,35 +24784,11 @@
         <w:rPr>
           <w:rFonts w:ascii="arial" w:hAnsi="arial"/>
         </w:rPr>
-        <w:t xml:space="preserve"> es un punto extremo si maximiza alguna funci</w:t>
+        <w:t xml:space="preserve"> es un punto extremo si maximiza alguna función objetivo </w:t>
       </w:r>
       <w:r>
         <w:rPr>
           <w:rFonts w:ascii="arial" w:hAnsi="arial"/>
-        </w:rPr>
-        <w:t>ó</w:t>
-      </w:r>
-      <w:r>
-        <w:rPr>
-          <w:rFonts w:ascii="arial" w:hAnsi="arial"/>
-        </w:rPr>
-        <w:t xml:space="preserve">n objetivo </w:t>
-      </w:r>
-      <w:r>
-        <w:rPr>
-          <w:rFonts w:ascii="Arial" w:hAnsi="Arial"/>
-          <w:b w:val="false"/>
-          <w:bCs w:val="false"/>
-          <w:i w:val="false"/>
-          <w:caps w:val="false"/>
-          <w:smallCaps w:val="false"/>
-          <w:strike w:val="false"/>
-          <w:dstrike w:val="false"/>
-          <w:color w:val="000000"/>
-          <w:sz w:val="24"/>
-          <w:szCs w:val="24"/>
-          <w:u w:val="none"/>
-          <w:effect w:val="none"/>
         </w:rPr>
       </w:r>
       <m:oMath xmlns:m="http://schemas.openxmlformats.org/officeDocument/2006/math">
@@ -24924,9 +24904,7 @@
         </w:rPr>
       </w:pPr>
       <w:r>
-        <w:rPr>
-          <w:rFonts w:ascii="arial" w:hAnsi="arial"/>
-        </w:rPr>
+        <w:rPr/>
       </w:r>
       <m:oMath xmlns:m="http://schemas.openxmlformats.org/officeDocument/2006/math">
         <m:sSub>
@@ -25122,79 +25100,7 @@
           <w:effect w:val="none"/>
         </w:rPr>
         <w:tab/>
-        <w:t>Los puntos extremos e ideales proporcionan mucha informaci</w:t>
-      </w:r>
-      <w:r>
-        <w:rPr>
-          <w:rFonts w:ascii="arial" w:hAnsi="arial"/>
-          <w:b w:val="false"/>
-          <w:bCs w:val="false"/>
-          <w:i w:val="false"/>
-          <w:caps w:val="false"/>
-          <w:smallCaps w:val="false"/>
-          <w:strike w:val="false"/>
-          <w:dstrike w:val="false"/>
-          <w:color w:val="000000"/>
-          <w:sz w:val="24"/>
-          <w:szCs w:val="24"/>
-          <w:u w:val="none"/>
-          <w:effect w:val="none"/>
-        </w:rPr>
-        <w:t>ó</w:t>
-      </w:r>
-      <w:r>
-        <w:rPr>
-          <w:rFonts w:ascii="arial" w:hAnsi="arial"/>
-          <w:b w:val="false"/>
-          <w:bCs w:val="false"/>
-          <w:i w:val="false"/>
-          <w:caps w:val="false"/>
-          <w:smallCaps w:val="false"/>
-          <w:strike w:val="false"/>
-          <w:dstrike w:val="false"/>
-          <w:color w:val="000000"/>
-          <w:sz w:val="24"/>
-          <w:szCs w:val="24"/>
-          <w:u w:val="none"/>
-          <w:effect w:val="none"/>
-        </w:rPr>
-        <w:t xml:space="preserve">n sobre el rango de valores del frente de Pareto </w:t>
-      </w:r>
-      <w:r>
-        <w:rPr>
-          <w:rFonts w:ascii="arial" w:hAnsi="arial"/>
-          <w:b w:val="false"/>
-          <w:bCs w:val="false"/>
-          <w:i w:val="false"/>
-          <w:caps w:val="false"/>
-          <w:smallCaps w:val="false"/>
-          <w:strike w:val="false"/>
-          <w:dstrike w:val="false"/>
-          <w:color w:val="000000"/>
-          <w:sz w:val="24"/>
-          <w:szCs w:val="24"/>
-          <w:u w:val="none"/>
-          <w:effect w:val="none"/>
-        </w:rPr>
-        <w:t>ó</w:t>
-      </w:r>
-      <w:r>
-        <w:rPr>
-          <w:rFonts w:ascii="arial" w:hAnsi="arial"/>
-          <w:b w:val="false"/>
-          <w:bCs w:val="false"/>
-          <w:i w:val="false"/>
-          <w:caps w:val="false"/>
-          <w:smallCaps w:val="false"/>
-          <w:strike w:val="false"/>
-          <w:dstrike w:val="false"/>
-          <w:color w:val="000000"/>
-          <w:sz w:val="24"/>
-          <w:szCs w:val="24"/>
-          <w:u w:val="none"/>
-          <w:effect w:val="none"/>
-        </w:rPr>
-        <w:t xml:space="preserve">ptimo </w:t>
+        <w:t xml:space="preserve">Los puntos extremos e ideales proporcionan mucha información sobre el rango de valores del frente de Pareto óptimo </w:t>
       </w:r>
       <w:r>
         <w:rPr>
@@ -25308,7 +25214,7 @@
       </w:pPr>
       <w:r>
         <w:drawing>
-          <wp:anchor behindDoc="0" distT="0" distB="0" distL="0" distR="0" simplePos="0" locked="0" layoutInCell="1" allowOverlap="1" relativeHeight="61">
+          <wp:anchor behindDoc="0" distT="0" distB="0" distL="0" distR="0" simplePos="0" locked="0" layoutInCell="1" allowOverlap="1" relativeHeight="22">
             <wp:simplePos x="0" y="0"/>
             <wp:positionH relativeFrom="column">
               <wp:align>center</wp:align>
@@ -25319,7 +25225,7 @@
             <wp:extent cx="3938905" cy="2472055"/>
             <wp:effectExtent l="0" t="0" r="0" b="0"/>
             <wp:wrapTopAndBottom/>
-            <wp:docPr id="30" name="Image21" descr=""/>
+            <wp:docPr id="31" name="Image21" descr=""/>
             <wp:cNvGraphicFramePr>
               <a:graphicFrameLocks xmlns:a="http://schemas.openxmlformats.org/drawingml/2006/main" noChangeAspect="1"/>
             </wp:cNvGraphicFramePr>
@@ -25327,13 +25233,13 @@
               <a:graphicData uri="http://schemas.openxmlformats.org/drawingml/2006/picture">
                 <pic:pic xmlns:pic="http://schemas.openxmlformats.org/drawingml/2006/picture">
                   <pic:nvPicPr>
-                    <pic:cNvPr id="30" name="Image21" descr=""/>
+                    <pic:cNvPr id="31" name="Image21" descr=""/>
                     <pic:cNvPicPr>
                       <a:picLocks noChangeAspect="1" noChangeArrowheads="1"/>
                     </pic:cNvPicPr>
                   </pic:nvPicPr>
                   <pic:blipFill>
-                    <a:blip r:embed="rId21"/>
+                    <a:blip r:embed="rId22"/>
                     <a:stretch>
                       <a:fillRect/>
                     </a:stretch>
@@ -25358,7 +25264,14 @@
           <w:rFonts w:ascii="arial" w:hAnsi="arial"/>
           <w:highlight w:val="yellow"/>
         </w:rPr>
-        <w:t>ImagenXX:</w:t>
+        <w:t>I</w:t>
+      </w:r>
+      <w:r>
+        <w:rPr>
+          <w:rFonts w:ascii="arial" w:hAnsi="arial"/>
+          <w:highlight w:val="yellow"/>
+        </w:rPr>
+        <w:t>magenXX:</w:t>
       </w:r>
     </w:p>
     <w:p>
@@ -25394,55 +25307,7 @@
           <w:rFonts w:ascii="arial" w:hAnsi="arial"/>
         </w:rPr>
         <w:tab/>
-        <w:t>Definici</w:t>
-      </w:r>
-      <w:r>
-        <w:rPr>
-          <w:rFonts w:ascii="arial" w:hAnsi="arial"/>
-        </w:rPr>
-        <w:t>ó</w:t>
-      </w:r>
-      <w:r>
-        <w:rPr>
-          <w:rFonts w:ascii="arial" w:hAnsi="arial"/>
-        </w:rPr>
-        <w:t>n  Funci</w:t>
-      </w:r>
-      <w:r>
-        <w:rPr>
-          <w:rFonts w:ascii="arial" w:hAnsi="arial"/>
-        </w:rPr>
-        <w:t>ó</w:t>
-      </w:r>
-      <w:r>
-        <w:rPr>
-          <w:rFonts w:ascii="arial" w:hAnsi="arial"/>
-        </w:rPr>
-        <w:t>n de utilidad. Una funci</w:t>
-      </w:r>
-      <w:r>
-        <w:rPr>
-          <w:rFonts w:ascii="arial" w:hAnsi="arial"/>
-        </w:rPr>
-        <w:t>ó</w:t>
-      </w:r>
-      <w:r>
-        <w:rPr>
-          <w:rFonts w:ascii="arial" w:hAnsi="arial"/>
-        </w:rPr>
-        <w:t>n (o valor) de utilidad v, la cual representa las preferencia del tomador de decisiones, convierte el vector objetivo en una funci</w:t>
-      </w:r>
-      <w:r>
-        <w:rPr>
-          <w:rFonts w:ascii="arial" w:hAnsi="arial"/>
-        </w:rPr>
-        <w:t>ó</w:t>
-      </w:r>
-      <w:r>
-        <w:rPr>
-          <w:rFonts w:ascii="arial" w:hAnsi="arial"/>
-        </w:rPr>
-        <w:t>n escalar:</w:t>
+        <w:t>Definición  Función de utilidad. Una función (o valor) de utilidad v, la cual representa las preferencia del tomador de decisiones, convierte el vector objetivo en una función escalar:</w:t>
       </w:r>
     </w:p>
     <w:p>
@@ -25474,9 +25339,7 @@
         </w:rPr>
       </w:pPr>
       <w:r>
-        <w:rPr>
-          <w:rFonts w:ascii="arial" w:hAnsi="arial"/>
-        </w:rPr>
+        <w:rPr/>
       </w:r>
       <m:oMath xmlns:m="http://schemas.openxmlformats.org/officeDocument/2006/math">
         <m:r>
@@ -25556,19 +25419,24 @@
           <w:rFonts w:ascii="arial" w:hAnsi="arial"/>
         </w:rPr>
         <w:tab/>
-        <w:t>La funci</w:t>
-      </w:r>
-      <w:r>
+        <w:t>La función de utilidad ha de ser minimizada para adaptarse a las preferencia del tomador de decisiones.</w:t>
+      </w:r>
+    </w:p>
+    <w:p>
+      <w:pPr>
+        <w:pStyle w:val="TextBody"/>
+        <w:bidi w:val="0"/>
+        <w:spacing w:lineRule="auto" w:line="360" w:before="0" w:after="0"/>
+        <w:ind w:left="0" w:right="0" w:hanging="0"/>
+        <w:jc w:val="both"/>
         <w:rPr>
           <w:rFonts w:ascii="arial" w:hAnsi="arial"/>
         </w:rPr>
-        <w:t>ó</w:t>
-      </w:r>
+      </w:pPr>
       <w:r>
         <w:rPr>
           <w:rFonts w:ascii="arial" w:hAnsi="arial"/>
         </w:rPr>
-        <w:t>n de utilidad ha de ser minimizada para adaptarse a las preferencia del tomador de decisiones.</w:t>
       </w:r>
     </w:p>
     <w:p>
@@ -25586,6 +25454,8 @@
         <w:rPr>
           <w:rFonts w:ascii="arial" w:hAnsi="arial"/>
         </w:rPr>
+        <w:tab/>
+        <w:t>En optimización multiobjetivo, el concepto de mínimo local puede ser generalizado a una solución Pareto óptima local.</w:t>
       </w:r>
     </w:p>
     <w:p>
@@ -25604,163 +25474,24 @@
           <w:rFonts w:ascii="arial" w:hAnsi="arial"/>
         </w:rPr>
         <w:tab/>
-        <w:t>En optimizaci</w:t>
-      </w:r>
-      <w:r>
+      </w:r>
+    </w:p>
+    <w:p>
+      <w:pPr>
+        <w:pStyle w:val="TextBody"/>
+        <w:bidi w:val="0"/>
+        <w:spacing w:lineRule="auto" w:line="360" w:before="0" w:after="0"/>
+        <w:ind w:left="0" w:right="0" w:hanging="0"/>
+        <w:jc w:val="both"/>
         <w:rPr>
           <w:rFonts w:ascii="arial" w:hAnsi="arial"/>
         </w:rPr>
-        <w:t>ó</w:t>
-      </w:r>
+      </w:pPr>
       <w:r>
         <w:rPr>
           <w:rFonts w:ascii="arial" w:hAnsi="arial"/>
         </w:rPr>
-        <w:t>n multiobjetivo, el concepto de m</w:t>
-      </w:r>
-      <w:r>
-        <w:rPr>
-          <w:rFonts w:ascii="arial" w:hAnsi="arial"/>
-        </w:rPr>
-        <w:t>í</w:t>
-      </w:r>
-      <w:r>
-        <w:rPr>
-          <w:rFonts w:ascii="arial" w:hAnsi="arial"/>
-        </w:rPr>
-        <w:t>nimo local puede ser generalizado a una soluci</w:t>
-      </w:r>
-      <w:r>
-        <w:rPr>
-          <w:rFonts w:ascii="arial" w:hAnsi="arial"/>
-        </w:rPr>
-        <w:t>ó</w:t>
-      </w:r>
-      <w:r>
-        <w:rPr>
-          <w:rFonts w:ascii="arial" w:hAnsi="arial"/>
-        </w:rPr>
-        <w:t xml:space="preserve">n Pareto </w:t>
-      </w:r>
-      <w:r>
-        <w:rPr>
-          <w:rFonts w:ascii="arial" w:hAnsi="arial"/>
-        </w:rPr>
-        <w:t>óp</w:t>
-      </w:r>
-      <w:r>
-        <w:rPr>
-          <w:rFonts w:ascii="arial" w:hAnsi="arial"/>
-        </w:rPr>
-        <w:t>tima local.</w:t>
-      </w:r>
-    </w:p>
-    <w:p>
-      <w:pPr>
-        <w:pStyle w:val="TextBody"/>
-        <w:bidi w:val="0"/>
-        <w:spacing w:lineRule="auto" w:line="360" w:before="0" w:after="0"/>
-        <w:ind w:left="0" w:right="0" w:hanging="0"/>
-        <w:jc w:val="both"/>
-        <w:rPr>
-          <w:rFonts w:ascii="arial" w:hAnsi="arial"/>
-        </w:rPr>
-      </w:pPr>
-      <w:r>
-        <w:rPr>
-          <w:rFonts w:ascii="arial" w:hAnsi="arial"/>
-        </w:rPr>
-        <w:tab/>
-      </w:r>
-    </w:p>
-    <w:p>
-      <w:pPr>
-        <w:pStyle w:val="TextBody"/>
-        <w:bidi w:val="0"/>
-        <w:spacing w:lineRule="auto" w:line="360" w:before="0" w:after="0"/>
-        <w:ind w:left="0" w:right="0" w:hanging="0"/>
-        <w:jc w:val="both"/>
-        <w:rPr>
-          <w:rFonts w:ascii="arial" w:hAnsi="arial"/>
-        </w:rPr>
-      </w:pPr>
-      <w:r>
-        <w:rPr>
-          <w:rFonts w:ascii="arial" w:hAnsi="arial"/>
-        </w:rPr>
-        <w:t>Definici</w:t>
-      </w:r>
-      <w:r>
-        <w:rPr>
-          <w:rFonts w:ascii="arial" w:hAnsi="arial"/>
-        </w:rPr>
-        <w:t>ó</w:t>
-      </w:r>
-      <w:r>
-        <w:rPr>
-          <w:rFonts w:ascii="arial" w:hAnsi="arial"/>
-        </w:rPr>
-        <w:t>n  Soluci</w:t>
-      </w:r>
-      <w:r>
-        <w:rPr>
-          <w:rFonts w:ascii="arial" w:hAnsi="arial"/>
-        </w:rPr>
-        <w:t>ó</w:t>
-      </w:r>
-      <w:r>
-        <w:rPr>
-          <w:rFonts w:ascii="arial" w:hAnsi="arial"/>
-        </w:rPr>
-        <w:t xml:space="preserve">n Pareto </w:t>
-      </w:r>
-      <w:r>
-        <w:rPr>
-          <w:rFonts w:ascii="arial" w:hAnsi="arial"/>
-        </w:rPr>
-        <w:t>ó</w:t>
-      </w:r>
-      <w:r>
-        <w:rPr>
-          <w:rFonts w:ascii="arial" w:hAnsi="arial"/>
-        </w:rPr>
-        <w:t>ptima local. Una soluci</w:t>
-      </w:r>
-      <w:r>
-        <w:rPr>
-          <w:rFonts w:ascii="arial" w:hAnsi="arial"/>
-        </w:rPr>
-        <w:t>ó</w:t>
-      </w:r>
-      <w:r>
-        <w:rPr>
-          <w:rFonts w:ascii="arial" w:hAnsi="arial"/>
-        </w:rPr>
-        <w:t xml:space="preserve">n </w:t>
-      </w:r>
-      <w:r>
-        <w:rPr>
-          <w:rFonts w:ascii="arial" w:hAnsi="arial"/>
-        </w:rPr>
-        <w:t>X</w:t>
-      </w:r>
-      <w:r>
-        <w:rPr>
-          <w:rFonts w:ascii="arial" w:hAnsi="arial"/>
-        </w:rPr>
-        <w:t xml:space="preserve"> es Pareto </w:t>
-      </w:r>
-      <w:r>
-        <w:rPr>
-          <w:rFonts w:ascii="arial" w:hAnsi="arial"/>
-        </w:rPr>
-        <w:t>ó</w:t>
-      </w:r>
-      <w:r>
-        <w:rPr>
-          <w:rFonts w:ascii="arial" w:hAnsi="arial"/>
-        </w:rPr>
-        <w:t>ptima local si y solo si:</w:t>
+        <w:t>Definición  Solución Pareto óptima local. Una solución X es Pareto óptima local si y solo si:</w:t>
       </w:r>
     </w:p>
     <w:p>
@@ -25792,9 +25523,7 @@
         </w:rPr>
       </w:pPr>
       <w:r>
-        <w:rPr>
-          <w:rFonts w:ascii="arial" w:hAnsi="arial"/>
-        </w:rPr>
+        <w:rPr/>
       </w:r>
       <m:oMath xmlns:m="http://schemas.openxmlformats.org/officeDocument/2006/math">
         <m:r>
@@ -26008,7 +25737,7 @@
       <w:r>
         <w:rPr>
           <w:rFonts w:ascii="Times New Romance" w:hAnsi="Times New Romance"/>
-          <w:color w:val="C2E0AE"/>
+          <w:color w:val="62A73B"/>
         </w:rPr>
         <w:t>4.6.3 Requisitos y clientes</w:t>
       </w:r>
@@ -27115,13 +26844,310 @@
     </w:p>
     <w:p>
       <w:pPr>
+        <w:pStyle w:val="TextBody"/>
+        <w:bidi w:val="0"/>
+        <w:spacing w:lineRule="auto" w:line="360" w:before="0" w:after="0"/>
+        <w:ind w:left="0" w:right="0" w:hanging="0"/>
+        <w:jc w:val="both"/>
+        <w:rPr>
+          <w:rFonts w:eastAsia="Symbola" w:cs="Symbola"/>
+          <w:b w:val="false"/>
+          <w:b w:val="false"/>
+          <w:bCs w:val="false"/>
+          <w:i w:val="false"/>
+          <w:i w:val="false"/>
+          <w:caps w:val="false"/>
+          <w:smallCaps w:val="false"/>
+          <w:strike w:val="false"/>
+          <w:dstrike w:val="false"/>
+          <w:color w:val="000000"/>
+          <w:sz w:val="24"/>
+          <w:szCs w:val="24"/>
+          <w:u w:val="none"/>
+          <w:effect w:val="none"/>
+        </w:rPr>
+      </w:pPr>
+      <w:r>
+        <w:rPr>
+          <w:rFonts w:eastAsia="Symbola" w:cs="Symbola"/>
+          <w:b w:val="false"/>
+          <w:bCs w:val="false"/>
+          <w:i w:val="false"/>
+          <w:caps w:val="false"/>
+          <w:smallCaps w:val="false"/>
+          <w:strike w:val="false"/>
+          <w:dstrike w:val="false"/>
+          <w:color w:val="000000"/>
+          <w:sz w:val="24"/>
+          <w:szCs w:val="24"/>
+          <w:u w:val="none"/>
+          <w:effect w:val="none"/>
+        </w:rPr>
+      </w:r>
+    </w:p>
+    <w:p>
+      <w:pPr>
+        <w:pStyle w:val="TextBody"/>
+        <w:bidi w:val="0"/>
+        <w:spacing w:lineRule="auto" w:line="360" w:before="0" w:after="0"/>
+        <w:ind w:left="0" w:right="0" w:hanging="0"/>
+        <w:jc w:val="both"/>
+        <w:rPr>
+          <w:rFonts w:eastAsia="Symbola" w:cs="Symbola"/>
+          <w:b w:val="false"/>
+          <w:b w:val="false"/>
+          <w:bCs w:val="false"/>
+          <w:i w:val="false"/>
+          <w:i w:val="false"/>
+          <w:caps w:val="false"/>
+          <w:smallCaps w:val="false"/>
+          <w:strike w:val="false"/>
+          <w:dstrike w:val="false"/>
+          <w:color w:val="000000"/>
+          <w:sz w:val="24"/>
+          <w:szCs w:val="24"/>
+          <w:u w:val="none"/>
+          <w:effect w:val="none"/>
+        </w:rPr>
+      </w:pPr>
+      <w:r>
+        <w:rPr>
+          <w:rFonts w:eastAsia="Symbola" w:cs="Symbola"/>
+          <w:b w:val="false"/>
+          <w:bCs w:val="false"/>
+          <w:i w:val="false"/>
+          <w:caps w:val="false"/>
+          <w:smallCaps w:val="false"/>
+          <w:strike w:val="false"/>
+          <w:dstrike w:val="false"/>
+          <w:color w:val="000000"/>
+          <w:sz w:val="24"/>
+          <w:szCs w:val="24"/>
+          <w:u w:val="none"/>
+          <w:effect w:val="none"/>
+        </w:rPr>
+      </w:r>
+    </w:p>
+    <w:p>
+      <w:pPr>
+        <w:pStyle w:val="TextBody"/>
+        <w:bidi w:val="0"/>
+        <w:spacing w:lineRule="auto" w:line="360" w:before="0" w:after="0"/>
+        <w:ind w:left="0" w:right="0" w:hanging="0"/>
+        <w:jc w:val="both"/>
+        <w:rPr>
+          <w:rFonts w:eastAsia="Symbola" w:cs="Symbola"/>
+          <w:b w:val="false"/>
+          <w:b w:val="false"/>
+          <w:bCs w:val="false"/>
+          <w:i w:val="false"/>
+          <w:i w:val="false"/>
+          <w:caps w:val="false"/>
+          <w:smallCaps w:val="false"/>
+          <w:strike w:val="false"/>
+          <w:dstrike w:val="false"/>
+          <w:color w:val="000000"/>
+          <w:sz w:val="24"/>
+          <w:szCs w:val="24"/>
+          <w:u w:val="none"/>
+          <w:effect w:val="none"/>
+        </w:rPr>
+      </w:pPr>
+      <w:r>
+        <w:rPr>
+          <w:rFonts w:eastAsia="Symbola" w:cs="Symbola"/>
+          <w:b w:val="false"/>
+          <w:bCs w:val="false"/>
+          <w:i w:val="false"/>
+          <w:caps w:val="false"/>
+          <w:smallCaps w:val="false"/>
+          <w:strike w:val="false"/>
+          <w:dstrike w:val="false"/>
+          <w:color w:val="000000"/>
+          <w:sz w:val="24"/>
+          <w:szCs w:val="24"/>
+          <w:u w:val="none"/>
+          <w:effect w:val="none"/>
+        </w:rPr>
+      </w:r>
+    </w:p>
+    <w:p>
+      <w:pPr>
+        <w:pStyle w:val="TextBody"/>
+        <w:bidi w:val="0"/>
+        <w:spacing w:lineRule="auto" w:line="360" w:before="0" w:after="0"/>
+        <w:ind w:left="0" w:right="0" w:hanging="0"/>
+        <w:jc w:val="both"/>
+        <w:rPr>
+          <w:rFonts w:eastAsia="Symbola" w:cs="Symbola"/>
+          <w:b w:val="false"/>
+          <w:b w:val="false"/>
+          <w:bCs w:val="false"/>
+          <w:i w:val="false"/>
+          <w:i w:val="false"/>
+          <w:caps w:val="false"/>
+          <w:smallCaps w:val="false"/>
+          <w:strike w:val="false"/>
+          <w:dstrike w:val="false"/>
+          <w:color w:val="000000"/>
+          <w:sz w:val="24"/>
+          <w:szCs w:val="24"/>
+          <w:u w:val="none"/>
+          <w:effect w:val="none"/>
+        </w:rPr>
+      </w:pPr>
+      <w:r>
+        <w:rPr>
+          <w:rFonts w:eastAsia="Symbola" w:cs="Symbola"/>
+          <w:b w:val="false"/>
+          <w:bCs w:val="false"/>
+          <w:i w:val="false"/>
+          <w:caps w:val="false"/>
+          <w:smallCaps w:val="false"/>
+          <w:strike w:val="false"/>
+          <w:dstrike w:val="false"/>
+          <w:color w:val="000000"/>
+          <w:sz w:val="24"/>
+          <w:szCs w:val="24"/>
+          <w:u w:val="none"/>
+          <w:effect w:val="none"/>
+        </w:rPr>
+      </w:r>
+    </w:p>
+    <w:p>
+      <w:pPr>
+        <w:pStyle w:val="TextBody"/>
+        <w:bidi w:val="0"/>
+        <w:spacing w:lineRule="auto" w:line="360" w:before="0" w:after="0"/>
+        <w:ind w:left="0" w:right="0" w:hanging="0"/>
+        <w:jc w:val="both"/>
+        <w:rPr>
+          <w:rFonts w:eastAsia="Symbola" w:cs="Symbola"/>
+          <w:b w:val="false"/>
+          <w:b w:val="false"/>
+          <w:bCs w:val="false"/>
+          <w:i w:val="false"/>
+          <w:i w:val="false"/>
+          <w:caps w:val="false"/>
+          <w:smallCaps w:val="false"/>
+          <w:strike w:val="false"/>
+          <w:dstrike w:val="false"/>
+          <w:color w:val="000000"/>
+          <w:sz w:val="24"/>
+          <w:szCs w:val="24"/>
+          <w:u w:val="none"/>
+          <w:effect w:val="none"/>
+        </w:rPr>
+      </w:pPr>
+      <w:r>
+        <w:rPr>
+          <w:rFonts w:eastAsia="Symbola" w:cs="Symbola"/>
+          <w:b w:val="false"/>
+          <w:bCs w:val="false"/>
+          <w:i w:val="false"/>
+          <w:caps w:val="false"/>
+          <w:smallCaps w:val="false"/>
+          <w:strike w:val="false"/>
+          <w:dstrike w:val="false"/>
+          <w:color w:val="000000"/>
+          <w:sz w:val="24"/>
+          <w:szCs w:val="24"/>
+          <w:u w:val="none"/>
+          <w:effect w:val="none"/>
+        </w:rPr>
+      </w:r>
+    </w:p>
+    <w:p>
+      <w:pPr>
+        <w:pStyle w:val="TextBody"/>
+        <w:bidi w:val="0"/>
+        <w:spacing w:lineRule="auto" w:line="360" w:before="0" w:after="0"/>
+        <w:ind w:left="0" w:right="0" w:hanging="0"/>
+        <w:jc w:val="both"/>
+        <w:rPr>
+          <w:rFonts w:eastAsia="Symbola" w:cs="Symbola"/>
+          <w:b w:val="false"/>
+          <w:b w:val="false"/>
+          <w:bCs w:val="false"/>
+          <w:i w:val="false"/>
+          <w:i w:val="false"/>
+          <w:caps w:val="false"/>
+          <w:smallCaps w:val="false"/>
+          <w:strike w:val="false"/>
+          <w:dstrike w:val="false"/>
+          <w:color w:val="000000"/>
+          <w:sz w:val="24"/>
+          <w:szCs w:val="24"/>
+          <w:u w:val="none"/>
+          <w:effect w:val="none"/>
+        </w:rPr>
+      </w:pPr>
+      <w:r>
+        <w:rPr>
+          <w:rFonts w:eastAsia="Symbola" w:cs="Symbola"/>
+          <w:b w:val="false"/>
+          <w:bCs w:val="false"/>
+          <w:i w:val="false"/>
+          <w:caps w:val="false"/>
+          <w:smallCaps w:val="false"/>
+          <w:strike w:val="false"/>
+          <w:dstrike w:val="false"/>
+          <w:color w:val="000000"/>
+          <w:sz w:val="24"/>
+          <w:szCs w:val="24"/>
+          <w:u w:val="none"/>
+          <w:effect w:val="none"/>
+        </w:rPr>
+      </w:r>
+    </w:p>
+    <w:p>
+      <w:pPr>
+        <w:pStyle w:val="TextBody"/>
+        <w:bidi w:val="0"/>
+        <w:spacing w:lineRule="auto" w:line="360" w:before="0" w:after="0"/>
+        <w:ind w:left="0" w:right="0" w:hanging="0"/>
+        <w:jc w:val="both"/>
+        <w:rPr>
+          <w:rFonts w:eastAsia="Symbola" w:cs="Symbola"/>
+          <w:b w:val="false"/>
+          <w:b w:val="false"/>
+          <w:bCs w:val="false"/>
+          <w:i w:val="false"/>
+          <w:i w:val="false"/>
+          <w:caps w:val="false"/>
+          <w:smallCaps w:val="false"/>
+          <w:strike w:val="false"/>
+          <w:dstrike w:val="false"/>
+          <w:color w:val="000000"/>
+          <w:sz w:val="24"/>
+          <w:szCs w:val="24"/>
+          <w:u w:val="none"/>
+          <w:effect w:val="none"/>
+        </w:rPr>
+      </w:pPr>
+      <w:r>
+        <w:rPr>
+          <w:rFonts w:eastAsia="Symbola" w:cs="Symbola"/>
+          <w:b w:val="false"/>
+          <w:bCs w:val="false"/>
+          <w:i w:val="false"/>
+          <w:caps w:val="false"/>
+          <w:smallCaps w:val="false"/>
+          <w:strike w:val="false"/>
+          <w:dstrike w:val="false"/>
+          <w:color w:val="000000"/>
+          <w:sz w:val="24"/>
+          <w:szCs w:val="24"/>
+          <w:u w:val="none"/>
+          <w:effect w:val="none"/>
+        </w:rPr>
+      </w:r>
+    </w:p>
+    <w:p>
+      <w:pPr>
         <w:pStyle w:val="Subtitle"/>
         <w:rPr>
-          <w:rFonts w:ascii="Times New Romance" w:hAnsi="Times New Romance"/>
-          <w:b w:val="false"/>
-          <w:b w:val="false"/>
-          <w:bCs w:val="false"/>
-          <w:color w:val="C2E0AE"/>
+          <w:color w:val="62A73B"/>
         </w:rPr>
       </w:pPr>
       <w:bookmarkStart w:id="28" w:name="__RefHeading___Toc1188_1707944109"/>
@@ -27136,7 +27162,7 @@
           <w:smallCaps w:val="false"/>
           <w:strike w:val="false"/>
           <w:dstrike w:val="false"/>
-          <w:color w:val="C2E0AE"/>
+          <w:color w:val="62A73B"/>
           <w:sz w:val="32"/>
           <w:szCs w:val="32"/>
           <w:u w:val="none"/>
@@ -27443,7 +27469,24 @@
         <w:bidi w:val="0"/>
         <w:spacing w:lineRule="auto" w:line="360" w:before="0" w:after="0"/>
         <w:jc w:val="both"/>
-        <w:rPr/>
+        <w:rPr>
+          <w:rFonts w:ascii="Arial" w:hAnsi="Arial"/>
+          <w:b w:val="false"/>
+          <w:b w:val="false"/>
+          <w:bCs w:val="false"/>
+          <w:i/>
+          <w:i/>
+          <w:iCs/>
+          <w:caps w:val="false"/>
+          <w:smallCaps w:val="false"/>
+          <w:strike w:val="false"/>
+          <w:dstrike w:val="false"/>
+          <w:color w:val="000000"/>
+          <w:sz w:val="24"/>
+          <w:szCs w:val="24"/>
+          <w:u w:val="none"/>
+          <w:effect w:val="none"/>
+        </w:rPr>
       </w:pPr>
       <w:r>
         <w:rPr>
@@ -27634,7 +27677,6 @@
         <m:d>
           <m:dPr>
             <m:begChr m:val="("/>
-            <m:sepChr m:val="|"/>
             <m:endChr m:val=")"/>
           </m:dPr>
           <m:e>
@@ -27755,40 +27797,6 @@
                   <w:rPr>
                     <w:rFonts w:ascii="Cambria Math" w:hAnsi="Cambria Math"/>
                   </w:rPr>
-                  <m:t xml:space="preserve">n</m:t>
-                </m:r>
-                <m:r>
-                  <w:rPr>
-                    <w:rFonts w:ascii="Cambria Math" w:hAnsi="Cambria Math"/>
-                  </w:rPr>
-                  <m:t xml:space="preserve">2</m:t>
-                </m:r>
-              </m:sub>
-            </m:sSub>
-          </m:e>
-          <m:e>
-            <m:r>
-              <w:rPr>
-                <w:rFonts w:ascii="Cambria Math" w:hAnsi="Cambria Math"/>
-              </w:rPr>
-              <m:t xml:space="preserve">⋯</m:t>
-            </m:r>
-          </m:e>
-          <m:e>
-            <m:sSub>
-              <m:e>
-                <m:r>
-                  <w:rPr>
-                    <w:rFonts w:ascii="Cambria Math" w:hAnsi="Cambria Math"/>
-                  </w:rPr>
-                  <m:t xml:space="preserve">v</m:t>
-                </m:r>
-              </m:e>
-              <m:sub>
-                <m:r>
-                  <w:rPr>
-                    <w:rFonts w:ascii="Cambria Math" w:hAnsi="Cambria Math"/>
-                  </w:rPr>
                   <m:t xml:space="preserve">nn</m:t>
                 </m:r>
               </m:sub>
@@ -29999,13 +30007,13 @@
           <w:smallCaps w:val="false"/>
           <w:strike w:val="false"/>
           <w:dstrike w:val="false"/>
-          <w:color w:val="C2E0AE"/>
-          <w:sz w:val="24"/>
-          <w:szCs w:val="24"/>
-          <w:u w:val="none"/>
-          <w:effect w:val="none"/>
-        </w:rPr>
-        <w:t>4.7.1 Codificación de la solución.</w:t>
+          <w:color w:val="62A73B"/>
+          <w:sz w:val="24"/>
+          <w:szCs w:val="24"/>
+          <w:u w:val="none"/>
+          <w:effect w:val="none"/>
+        </w:rPr>
+        <w:t>4.7.1 Codificación de la solución</w:t>
       </w:r>
       <w:r>
         <w:rPr>
@@ -30261,12 +30269,7 @@
         <w:spacing w:lineRule="auto" w:line="360" w:before="0" w:after="0"/>
         <w:ind w:left="0" w:right="0" w:hanging="0"/>
         <w:jc w:val="both"/>
-        <w:rPr>
-          <w:b w:val="false"/>
-          <w:b w:val="false"/>
-          <w:bCs w:val="false"/>
-          <w:iCs w:val="false"/>
-        </w:rPr>
+        <w:rPr/>
       </w:pPr>
       <w:r>
         <w:drawing>
@@ -30281,7 +30284,7 @@
             <wp:extent cx="5149215" cy="1877695"/>
             <wp:effectExtent l="0" t="0" r="0" b="0"/>
             <wp:wrapTopAndBottom/>
-            <wp:docPr id="31" name="Image9" descr=""/>
+            <wp:docPr id="32" name="Image9" descr=""/>
             <wp:cNvGraphicFramePr>
               <a:graphicFrameLocks xmlns:a="http://schemas.openxmlformats.org/drawingml/2006/main" noChangeAspect="1"/>
             </wp:cNvGraphicFramePr>
@@ -30289,13 +30292,13 @@
               <a:graphicData uri="http://schemas.openxmlformats.org/drawingml/2006/picture">
                 <pic:pic xmlns:pic="http://schemas.openxmlformats.org/drawingml/2006/picture">
                   <pic:nvPicPr>
-                    <pic:cNvPr id="31" name="Image9" descr=""/>
+                    <pic:cNvPr id="32" name="Image9" descr=""/>
                     <pic:cNvPicPr>
                       <a:picLocks noChangeAspect="1" noChangeArrowheads="1"/>
                     </pic:cNvPicPr>
                   </pic:nvPicPr>
                   <pic:blipFill>
-                    <a:blip r:embed="rId22"/>
+                    <a:blip r:embed="rId23"/>
                     <a:stretch>
                       <a:fillRect/>
                     </a:stretch>
@@ -30353,46 +30356,25 @@
         <w:ind w:left="0" w:right="0" w:hanging="0"/>
         <w:jc w:val="both"/>
         <w:rPr>
-          <w:b w:val="false"/>
-          <w:b w:val="false"/>
-          <w:bCs w:val="false"/>
-          <w:iCs w:val="false"/>
-        </w:rPr>
-      </w:pPr>
-      <w:r>
-        <w:rPr>
-          <w:b w:val="false"/>
-          <w:bCs w:val="false"/>
-          <w:iCs w:val="false"/>
-        </w:rPr>
-      </w:r>
-    </w:p>
-    <w:p>
-      <w:pPr>
-        <w:pStyle w:val="TextBody"/>
-        <w:bidi w:val="0"/>
-        <w:spacing w:lineRule="auto" w:line="360" w:before="0" w:after="0"/>
-        <w:ind w:left="0" w:right="0" w:hanging="0"/>
-        <w:jc w:val="both"/>
-        <w:rPr/>
-      </w:pPr>
-      <w:r>
-        <w:rPr>
-          <w:rFonts w:ascii="Arial" w:hAnsi="Arial"/>
+          <w:rFonts w:ascii="Arial" w:hAnsi="Arial"/>
+          <w:b/>
           <w:b/>
           <w:bCs/>
           <w:i w:val="false"/>
-          <w:caps w:val="false"/>
-          <w:smallCaps w:val="false"/>
-          <w:strike w:val="false"/>
-          <w:dstrike w:val="false"/>
-          <w:color w:val="000000"/>
-          <w:sz w:val="24"/>
-          <w:szCs w:val="24"/>
-          <w:u w:val="none"/>
-          <w:effect w:val="none"/>
-        </w:rPr>
-        <w:tab/>
+          <w:i w:val="false"/>
+          <w:caps w:val="false"/>
+          <w:smallCaps w:val="false"/>
+          <w:strike w:val="false"/>
+          <w:dstrike w:val="false"/>
+          <w:color w:val="000000"/>
+          <w:sz w:val="24"/>
+          <w:szCs w:val="24"/>
+          <w:u w:val="none"/>
+          <w:effect w:val="none"/>
+        </w:rPr>
+      </w:pPr>
+      <w:r>
+        <w:rPr/>
       </w:r>
     </w:p>
     <w:p>
@@ -30600,22 +30582,47 @@
         <w:spacing w:lineRule="auto" w:line="360" w:before="0" w:after="0"/>
         <w:ind w:left="0" w:right="0" w:hanging="0"/>
         <w:jc w:val="both"/>
+        <w:rPr>
+          <w:b w:val="false"/>
+          <w:b w:val="false"/>
+          <w:bCs w:val="false"/>
+          <w:i/>
+          <w:i/>
+          <w:iCs/>
+        </w:rPr>
+      </w:pPr>
+      <w:r>
+        <w:rPr>
+          <w:b w:val="false"/>
+          <w:bCs w:val="false"/>
+          <w:i/>
+          <w:iCs/>
+        </w:rPr>
+      </w:r>
+    </w:p>
+    <w:p>
+      <w:pPr>
+        <w:pStyle w:val="TextBody"/>
+        <w:bidi w:val="0"/>
+        <w:spacing w:lineRule="auto" w:line="360" w:before="0" w:after="0"/>
+        <w:ind w:left="0" w:right="0" w:hanging="0"/>
+        <w:jc w:val="both"/>
         <w:rPr/>
       </w:pPr>
       <w:r>
         <w:drawing>
-          <wp:anchor behindDoc="0" distT="0" distB="0" distL="0" distR="0" simplePos="0" locked="0" layoutInCell="1" allowOverlap="1" relativeHeight="12">
+          <wp:anchor behindDoc="0" distT="0" distB="0" distL="0" distR="0" simplePos="0" locked="0" layoutInCell="1" allowOverlap="1" relativeHeight="62">
             <wp:simplePos x="0" y="0"/>
             <wp:positionH relativeFrom="column">
-              <wp:posOffset>6350</wp:posOffset>
+              <wp:align>center</wp:align>
             </wp:positionH>
             <wp:positionV relativeFrom="paragraph">
-              <wp:posOffset>133985</wp:posOffset>
+              <wp:posOffset>635</wp:posOffset>
             </wp:positionV>
-            <wp:extent cx="5219700" cy="1699895"/>
+            <wp:extent cx="5219700" cy="2385695"/>
             <wp:effectExtent l="0" t="0" r="0" b="0"/>
-            <wp:wrapTopAndBottom/>
-            <wp:docPr id="32" name="Image10" descr=""/>
+            <wp:wrapSquare wrapText="largest"/>
+            <wp:docPr id="33" name="Image10" descr=""/>
             <wp:cNvGraphicFramePr>
               <a:graphicFrameLocks xmlns:a="http://schemas.openxmlformats.org/drawingml/2006/main" noChangeAspect="1"/>
             </wp:cNvGraphicFramePr>
@@ -30623,13 +30630,13 @@
               <a:graphicData uri="http://schemas.openxmlformats.org/drawingml/2006/picture">
                 <pic:pic xmlns:pic="http://schemas.openxmlformats.org/drawingml/2006/picture">
                   <pic:nvPicPr>
-                    <pic:cNvPr id="32" name="Image10" descr=""/>
+                    <pic:cNvPr id="33" name="Image10" descr=""/>
                     <pic:cNvPicPr>
                       <a:picLocks noChangeAspect="1" noChangeArrowheads="1"/>
                     </pic:cNvPicPr>
                   </pic:nvPicPr>
                   <pic:blipFill>
-                    <a:blip r:embed="rId23"/>
+                    <a:blip r:embed="rId24"/>
                     <a:stretch>
                       <a:fillRect/>
                     </a:stretch>
@@ -30637,7 +30644,7 @@
                   <pic:spPr bwMode="auto">
                     <a:xfrm>
                       <a:off x="0" y="0"/>
-                      <a:ext cx="5219700" cy="1699895"/>
+                      <a:ext cx="5219700" cy="2385695"/>
                     </a:xfrm>
                     <a:prstGeom prst="rect">
                       <a:avLst/>
@@ -30657,7 +30664,7 @@
           <w:iCs w:val="false"/>
           <w:highlight w:val="yellow"/>
         </w:rPr>
-        <w:t>I</w:t>
+        <w:t>Imagen XX</w:t>
       </w:r>
       <w:r>
         <w:rPr>
@@ -30665,98 +30672,268 @@
           <w:b w:val="false"/>
           <w:bCs w:val="false"/>
           <w:iCs w:val="false"/>
+        </w:rPr>
+        <w:t>:</w:t>
+      </w:r>
+    </w:p>
+    <w:p>
+      <w:pPr>
+        <w:pStyle w:val="TextBody"/>
+        <w:bidi w:val="0"/>
+        <w:spacing w:lineRule="auto" w:line="360" w:before="0" w:after="0"/>
+        <w:ind w:left="0" w:right="0" w:hanging="0"/>
+        <w:jc w:val="both"/>
+        <w:rPr>
+          <w:rFonts w:ascii="Arial" w:hAnsi="Arial" w:eastAsia="Symbola" w:cs="Symbola"/>
+          <w:b w:val="false"/>
+          <w:b w:val="false"/>
+          <w:bCs w:val="false"/>
+          <w:i w:val="false"/>
+          <w:i w:val="false"/>
+          <w:iCs w:val="false"/>
+          <w:caps w:val="false"/>
+          <w:smallCaps w:val="false"/>
+          <w:strike w:val="false"/>
+          <w:dstrike w:val="false"/>
+          <w:color w:val="000000"/>
+          <w:sz w:val="24"/>
+          <w:szCs w:val="24"/>
+          <w:u w:val="none"/>
+          <w:effect w:val="none"/>
+        </w:rPr>
+      </w:pPr>
+      <w:r>
+        <w:rPr>
+          <w:rFonts w:eastAsia="Symbola" w:cs="Symbola" w:ascii="Arial" w:hAnsi="Arial"/>
+          <w:b w:val="false"/>
+          <w:bCs w:val="false"/>
+          <w:i w:val="false"/>
+          <w:iCs w:val="false"/>
+          <w:caps w:val="false"/>
+          <w:smallCaps w:val="false"/>
+          <w:strike w:val="false"/>
+          <w:dstrike w:val="false"/>
+          <w:color w:val="000000"/>
+          <w:sz w:val="24"/>
+          <w:szCs w:val="24"/>
+          <w:u w:val="none"/>
+          <w:effect w:val="none"/>
+        </w:rPr>
+      </w:r>
+    </w:p>
+    <w:p>
+      <w:pPr>
+        <w:pStyle w:val="TextBody"/>
+        <w:bidi w:val="0"/>
+        <w:spacing w:lineRule="auto" w:line="360" w:before="0" w:after="0"/>
+        <w:ind w:left="0" w:right="0" w:hanging="0"/>
+        <w:jc w:val="both"/>
+        <w:rPr/>
+      </w:pPr>
+      <w:r>
+        <w:rPr>
+          <w:rFonts w:eastAsia="Symbola" w:cs="Symbola" w:ascii="Arial" w:hAnsi="Arial"/>
+          <w:b w:val="false"/>
+          <w:bCs w:val="false"/>
+          <w:i w:val="false"/>
+          <w:iCs w:val="false"/>
+          <w:caps w:val="false"/>
+          <w:smallCaps w:val="false"/>
+          <w:strike w:val="false"/>
+          <w:dstrike w:val="false"/>
+          <w:color w:val="000000"/>
+          <w:sz w:val="24"/>
+          <w:szCs w:val="24"/>
+          <w:u w:val="none"/>
+          <w:effect w:val="none"/>
+        </w:rPr>
+        <w:tab/>
+        <w:t xml:space="preserve">Una vez aplicada la corrección de las restricciones, debemos aplicar la restricción de esfuerzo/recursos utilizados, ya que es un límite que nos pone el cliente. </w:t>
+      </w:r>
+      <w:r>
+        <w:rPr>
+          <w:rFonts w:eastAsia="Symbola" w:cs="Symbola" w:ascii="Arial" w:hAnsi="Arial"/>
+          <w:b w:val="false"/>
+          <w:bCs w:val="false"/>
+          <w:i w:val="false"/>
+          <w:iCs w:val="false"/>
+          <w:caps w:val="false"/>
+          <w:smallCaps w:val="false"/>
+          <w:strike w:val="false"/>
+          <w:dstrike w:val="false"/>
+          <w:color w:val="000000"/>
+          <w:sz w:val="24"/>
+          <w:szCs w:val="24"/>
+          <w:u w:val="none"/>
+          <w:effect w:val="none"/>
+        </w:rPr>
+        <w:t xml:space="preserve">En este caso tenemos un límite del </w:t>
+      </w:r>
+      <w:r>
+        <w:rPr>
+          <w:rFonts w:eastAsia="Symbola" w:cs="Symbola" w:ascii="Arial" w:hAnsi="Arial"/>
+          <w:b/>
+          <w:bCs/>
+          <w:i w:val="false"/>
+          <w:iCs w:val="false"/>
+          <w:caps w:val="false"/>
+          <w:smallCaps w:val="false"/>
+          <w:strike w:val="false"/>
+          <w:dstrike w:val="false"/>
+          <w:color w:val="000000"/>
+          <w:sz w:val="24"/>
+          <w:szCs w:val="24"/>
+          <w:u w:val="none"/>
+          <w:effect w:val="none"/>
+        </w:rPr>
+        <w:t>30%</w:t>
+      </w:r>
+      <w:r>
+        <w:rPr>
+          <w:rFonts w:eastAsia="Symbola" w:cs="Symbola" w:ascii="Arial" w:hAnsi="Arial"/>
+          <w:b w:val="false"/>
+          <w:bCs w:val="false"/>
+          <w:i w:val="false"/>
+          <w:iCs w:val="false"/>
+          <w:caps w:val="false"/>
+          <w:smallCaps w:val="false"/>
+          <w:strike w:val="false"/>
+          <w:dstrike w:val="false"/>
+          <w:color w:val="000000"/>
+          <w:sz w:val="24"/>
+          <w:szCs w:val="24"/>
+          <w:u w:val="none"/>
+          <w:effect w:val="none"/>
+        </w:rPr>
+        <w:t xml:space="preserve">, </w:t>
+      </w:r>
+      <w:r>
+        <w:rPr>
+          <w:rFonts w:eastAsia="Symbola" w:cs="Symbola" w:ascii="Arial" w:hAnsi="Arial"/>
+          <w:b w:val="false"/>
+          <w:bCs w:val="false"/>
+          <w:i w:val="false"/>
+          <w:iCs w:val="false"/>
+          <w:caps w:val="false"/>
+          <w:smallCaps w:val="false"/>
+          <w:strike w:val="false"/>
+          <w:dstrike w:val="false"/>
+          <w:color w:val="000000"/>
+          <w:sz w:val="24"/>
+          <w:szCs w:val="24"/>
+          <w:u w:val="none"/>
+          <w:effect w:val="none"/>
+        </w:rPr>
+        <w:t xml:space="preserve">es decir, </w:t>
+      </w:r>
+      <w:r>
+        <w:rPr>
+          <w:rFonts w:eastAsia="Symbola" w:cs="Symbola" w:ascii="Arial" w:hAnsi="Arial"/>
+          <w:b/>
+          <w:bCs/>
+          <w:i/>
+          <w:iCs/>
+          <w:caps w:val="false"/>
+          <w:smallCaps w:val="false"/>
+          <w:strike w:val="false"/>
+          <w:dstrike w:val="false"/>
+          <w:color w:val="000000"/>
+          <w:position w:val="0"/>
+          <w:sz w:val="24"/>
+          <w:sz w:val="24"/>
+          <w:szCs w:val="24"/>
+          <w:u w:val="none"/>
+          <w:effect w:val="none"/>
+          <w:vertAlign w:val="baseline"/>
+        </w:rPr>
+        <w:t>Lc&lt;30%</w:t>
+      </w:r>
+      <w:r>
+        <w:rPr>
+          <w:rFonts w:eastAsia="Symbola" w:cs="Symbola" w:ascii="Arial" w:hAnsi="Arial"/>
+          <w:b w:val="false"/>
+          <w:bCs w:val="false"/>
+          <w:i/>
+          <w:iCs/>
+          <w:caps w:val="false"/>
+          <w:smallCaps w:val="false"/>
+          <w:strike w:val="false"/>
+          <w:dstrike w:val="false"/>
+          <w:color w:val="000000"/>
+          <w:sz w:val="24"/>
+          <w:szCs w:val="24"/>
+          <w:u w:val="none"/>
+          <w:effect w:val="none"/>
+        </w:rPr>
+        <w:t>.</w:t>
+      </w:r>
+    </w:p>
+    <w:p>
+      <w:pPr>
+        <w:pStyle w:val="TextBody"/>
+        <w:bidi w:val="0"/>
+        <w:spacing w:lineRule="auto" w:line="360" w:before="0" w:after="0"/>
+        <w:ind w:left="0" w:right="0" w:hanging="0"/>
+        <w:jc w:val="both"/>
+        <w:rPr/>
+      </w:pPr>
+      <w:r>
+        <w:drawing>
+          <wp:anchor behindDoc="0" distT="0" distB="0" distL="0" distR="0" simplePos="0" locked="0" layoutInCell="1" allowOverlap="1" relativeHeight="63">
+            <wp:simplePos x="0" y="0"/>
+            <wp:positionH relativeFrom="column">
+              <wp:align>center</wp:align>
+            </wp:positionH>
+            <wp:positionV relativeFrom="paragraph">
+              <wp:posOffset>635</wp:posOffset>
+            </wp:positionV>
+            <wp:extent cx="5219700" cy="2260600"/>
+            <wp:effectExtent l="0" t="0" r="0" b="0"/>
+            <wp:wrapTopAndBottom/>
+            <wp:docPr id="34" name="Image22" descr=""/>
+            <wp:cNvGraphicFramePr>
+              <a:graphicFrameLocks xmlns:a="http://schemas.openxmlformats.org/drawingml/2006/main" noChangeAspect="1"/>
+            </wp:cNvGraphicFramePr>
+            <a:graphic xmlns:a="http://schemas.openxmlformats.org/drawingml/2006/main">
+              <a:graphicData uri="http://schemas.openxmlformats.org/drawingml/2006/picture">
+                <pic:pic xmlns:pic="http://schemas.openxmlformats.org/drawingml/2006/picture">
+                  <pic:nvPicPr>
+                    <pic:cNvPr id="34" name="Image22" descr=""/>
+                    <pic:cNvPicPr>
+                      <a:picLocks noChangeAspect="1" noChangeArrowheads="1"/>
+                    </pic:cNvPicPr>
+                  </pic:nvPicPr>
+                  <pic:blipFill>
+                    <a:blip r:embed="rId25"/>
+                    <a:stretch>
+                      <a:fillRect/>
+                    </a:stretch>
+                  </pic:blipFill>
+                  <pic:spPr bwMode="auto">
+                    <a:xfrm>
+                      <a:off x="0" y="0"/>
+                      <a:ext cx="5219700" cy="2260600"/>
+                    </a:xfrm>
+                    <a:prstGeom prst="rect">
+                      <a:avLst/>
+                    </a:prstGeom>
+                  </pic:spPr>
+                </pic:pic>
+              </a:graphicData>
+            </a:graphic>
+          </wp:anchor>
+        </w:drawing>
+      </w:r>
+      <w:r>
+        <w:rPr>
           <w:highlight w:val="yellow"/>
         </w:rPr>
-        <w:t>magen XX</w:t>
-      </w:r>
-      <w:r>
-        <w:rPr>
-          <w:rFonts w:eastAsia="Symbola" w:cs="Symbola" w:ascii="arial" w:hAnsi="arial"/>
-          <w:b w:val="false"/>
-          <w:bCs w:val="false"/>
-          <w:iCs w:val="false"/>
-        </w:rPr>
-        <w:t>:</w:t>
-      </w:r>
-    </w:p>
-    <w:p>
-      <w:pPr>
-        <w:pStyle w:val="TextBody"/>
-        <w:bidi w:val="0"/>
-        <w:spacing w:lineRule="auto" w:line="360" w:before="0" w:after="0"/>
-        <w:ind w:left="0" w:right="0" w:hanging="0"/>
-        <w:jc w:val="both"/>
-        <w:rPr>
-          <w:rFonts w:ascii="Arial" w:hAnsi="Arial" w:eastAsia="Symbola" w:cs="Symbola"/>
-          <w:b w:val="false"/>
-          <w:b w:val="false"/>
-          <w:bCs w:val="false"/>
-          <w:i w:val="false"/>
-          <w:i w:val="false"/>
-          <w:iCs w:val="false"/>
-          <w:caps w:val="false"/>
-          <w:smallCaps w:val="false"/>
-          <w:strike w:val="false"/>
-          <w:dstrike w:val="false"/>
-          <w:color w:val="000000"/>
-          <w:sz w:val="24"/>
-          <w:szCs w:val="24"/>
-          <w:u w:val="none"/>
-          <w:effect w:val="none"/>
-        </w:rPr>
-      </w:pPr>
-      <w:r>
-        <w:rPr>
-          <w:rFonts w:eastAsia="Symbola" w:cs="Symbola" w:ascii="Arial" w:hAnsi="Arial"/>
-          <w:b w:val="false"/>
-          <w:bCs w:val="false"/>
-          <w:i w:val="false"/>
-          <w:iCs w:val="false"/>
-          <w:caps w:val="false"/>
-          <w:smallCaps w:val="false"/>
-          <w:strike w:val="false"/>
-          <w:dstrike w:val="false"/>
-          <w:color w:val="000000"/>
-          <w:sz w:val="24"/>
-          <w:szCs w:val="24"/>
-          <w:u w:val="none"/>
-          <w:effect w:val="none"/>
-        </w:rPr>
-      </w:r>
-    </w:p>
-    <w:p>
-      <w:pPr>
-        <w:pStyle w:val="TextBody"/>
-        <w:bidi w:val="0"/>
-        <w:spacing w:lineRule="auto" w:line="360" w:before="0" w:after="0"/>
-        <w:ind w:left="0" w:right="0" w:hanging="0"/>
-        <w:jc w:val="both"/>
-        <w:rPr/>
-      </w:pPr>
-      <w:r>
-        <w:rPr>
-          <w:rFonts w:eastAsia="Symbola" w:cs="Symbola" w:ascii="Arial" w:hAnsi="Arial"/>
-          <w:b w:val="false"/>
-          <w:bCs w:val="false"/>
-          <w:i w:val="false"/>
-          <w:iCs w:val="false"/>
-          <w:caps w:val="false"/>
-          <w:smallCaps w:val="false"/>
-          <w:strike w:val="false"/>
-          <w:dstrike w:val="false"/>
-          <w:color w:val="000000"/>
-          <w:sz w:val="24"/>
-          <w:szCs w:val="24"/>
-          <w:u w:val="none"/>
-          <w:effect w:val="none"/>
-        </w:rPr>
-        <w:tab/>
-        <w:t>Una vez aplicada la corrección de las restricciones, debemos aplicar la restricción de esfuerzo/recursos utilizados, ya que es un límite que nos pone el cliente.</w:t>
+        <w:t>Imagen XX:</w:t>
       </w:r>
     </w:p>
     <w:sectPr>
-      <w:headerReference w:type="default" r:id="rId24"/>
-      <w:footerReference w:type="default" r:id="rId25"/>
+      <w:headerReference w:type="default" r:id="rId26"/>
+      <w:footerReference w:type="default" r:id="rId27"/>
       <w:type w:val="nextPage"/>
       <w:pgSz w:w="11906" w:h="16838"/>
       <w:pgMar w:left="2268" w:right="1418" w:header="709" w:top="1418" w:footer="709" w:bottom="1418" w:gutter="0"/>
@@ -30789,7 +30966,7 @@
       <w:fldChar w:fldCharType="separate"/>
     </w:r>
     <w:r>
-      <w:t>39</w:t>
+      <w:t>38</w:t>
     </w:r>
     <w:r>
       <w:fldChar w:fldCharType="end"/>
@@ -32593,7 +32770,7 @@
     <w:qFormat/>
     <w:pPr>
       <w:widowControl/>
-      <w:overflowPunct w:val="false"/>
+      <w:overflowPunct w:val="true"/>
       <w:bidi w:val="0"/>
       <w:jc w:val="left"/>
     </w:pPr>
@@ -41277,6 +41454,678 @@
   </w:style>
   <w:style w:type="character" w:styleId="ListLabel1197">
     <w:name w:val="ListLabel 1197"/>
+    <w:qFormat/>
+    <w:rPr>
+      <w:rFonts w:cs="OpenSymbol"/>
+      <w:b/>
+      <w:bCs/>
+    </w:rPr>
+  </w:style>
+  <w:style w:type="character" w:styleId="ListLabel1198">
+    <w:name w:val="ListLabel 1198"/>
+    <w:qFormat/>
+    <w:rPr>
+      <w:rFonts w:cs="OpenSymbol"/>
+      <w:b/>
+    </w:rPr>
+  </w:style>
+  <w:style w:type="character" w:styleId="ListLabel1199">
+    <w:name w:val="ListLabel 1199"/>
+    <w:qFormat/>
+    <w:rPr>
+      <w:rFonts w:cs="OpenSymbol"/>
+    </w:rPr>
+  </w:style>
+  <w:style w:type="character" w:styleId="ListLabel1200">
+    <w:name w:val="ListLabel 1200"/>
+    <w:qFormat/>
+    <w:rPr>
+      <w:rFonts w:cs="OpenSymbol"/>
+    </w:rPr>
+  </w:style>
+  <w:style w:type="character" w:styleId="ListLabel1201">
+    <w:name w:val="ListLabel 1201"/>
+    <w:qFormat/>
+    <w:rPr>
+      <w:rFonts w:cs="OpenSymbol"/>
+    </w:rPr>
+  </w:style>
+  <w:style w:type="character" w:styleId="ListLabel1202">
+    <w:name w:val="ListLabel 1202"/>
+    <w:qFormat/>
+    <w:rPr>
+      <w:rFonts w:cs="OpenSymbol"/>
+    </w:rPr>
+  </w:style>
+  <w:style w:type="character" w:styleId="ListLabel1203">
+    <w:name w:val="ListLabel 1203"/>
+    <w:qFormat/>
+    <w:rPr>
+      <w:rFonts w:cs="OpenSymbol"/>
+    </w:rPr>
+  </w:style>
+  <w:style w:type="character" w:styleId="ListLabel1204">
+    <w:name w:val="ListLabel 1204"/>
+    <w:qFormat/>
+    <w:rPr>
+      <w:rFonts w:cs="OpenSymbol"/>
+    </w:rPr>
+  </w:style>
+  <w:style w:type="character" w:styleId="ListLabel1205">
+    <w:name w:val="ListLabel 1205"/>
+    <w:qFormat/>
+    <w:rPr>
+      <w:rFonts w:cs="OpenSymbol"/>
+    </w:rPr>
+  </w:style>
+  <w:style w:type="character" w:styleId="ListLabel1206">
+    <w:name w:val="ListLabel 1206"/>
+    <w:qFormat/>
+    <w:rPr>
+      <w:rFonts w:cs="OpenSymbol"/>
+    </w:rPr>
+  </w:style>
+  <w:style w:type="character" w:styleId="ListLabel1207">
+    <w:name w:val="ListLabel 1207"/>
+    <w:qFormat/>
+    <w:rPr>
+      <w:rFonts w:cs="OpenSymbol"/>
+    </w:rPr>
+  </w:style>
+  <w:style w:type="character" w:styleId="ListLabel1208">
+    <w:name w:val="ListLabel 1208"/>
+    <w:qFormat/>
+    <w:rPr>
+      <w:rFonts w:cs="OpenSymbol"/>
+    </w:rPr>
+  </w:style>
+  <w:style w:type="character" w:styleId="ListLabel1209">
+    <w:name w:val="ListLabel 1209"/>
+    <w:qFormat/>
+    <w:rPr>
+      <w:rFonts w:cs="OpenSymbol"/>
+    </w:rPr>
+  </w:style>
+  <w:style w:type="character" w:styleId="ListLabel1210">
+    <w:name w:val="ListLabel 1210"/>
+    <w:qFormat/>
+    <w:rPr>
+      <w:rFonts w:cs="OpenSymbol"/>
+    </w:rPr>
+  </w:style>
+  <w:style w:type="character" w:styleId="ListLabel1211">
+    <w:name w:val="ListLabel 1211"/>
+    <w:qFormat/>
+    <w:rPr>
+      <w:rFonts w:cs="OpenSymbol"/>
+    </w:rPr>
+  </w:style>
+  <w:style w:type="character" w:styleId="ListLabel1212">
+    <w:name w:val="ListLabel 1212"/>
+    <w:qFormat/>
+    <w:rPr>
+      <w:rFonts w:cs="OpenSymbol"/>
+    </w:rPr>
+  </w:style>
+  <w:style w:type="character" w:styleId="ListLabel1213">
+    <w:name w:val="ListLabel 1213"/>
+    <w:qFormat/>
+    <w:rPr>
+      <w:rFonts w:cs="OpenSymbol"/>
+    </w:rPr>
+  </w:style>
+  <w:style w:type="character" w:styleId="ListLabel1214">
+    <w:name w:val="ListLabel 1214"/>
+    <w:qFormat/>
+    <w:rPr>
+      <w:rFonts w:cs="OpenSymbol"/>
+    </w:rPr>
+  </w:style>
+  <w:style w:type="character" w:styleId="ListLabel1215">
+    <w:name w:val="ListLabel 1215"/>
+    <w:qFormat/>
+    <w:rPr>
+      <w:rFonts w:cs="OpenSymbol"/>
+    </w:rPr>
+  </w:style>
+  <w:style w:type="character" w:styleId="ListLabel1216">
+    <w:name w:val="ListLabel 1216"/>
+    <w:qFormat/>
+    <w:rPr>
+      <w:rFonts w:cs="OpenSymbol"/>
+    </w:rPr>
+  </w:style>
+  <w:style w:type="character" w:styleId="ListLabel1217">
+    <w:name w:val="ListLabel 1217"/>
+    <w:qFormat/>
+    <w:rPr>
+      <w:rFonts w:cs="OpenSymbol"/>
+    </w:rPr>
+  </w:style>
+  <w:style w:type="character" w:styleId="ListLabel1218">
+    <w:name w:val="ListLabel 1218"/>
+    <w:qFormat/>
+    <w:rPr>
+      <w:rFonts w:cs="OpenSymbol"/>
+    </w:rPr>
+  </w:style>
+  <w:style w:type="character" w:styleId="ListLabel1219">
+    <w:name w:val="ListLabel 1219"/>
+    <w:qFormat/>
+    <w:rPr>
+      <w:rFonts w:cs="OpenSymbol"/>
+    </w:rPr>
+  </w:style>
+  <w:style w:type="character" w:styleId="ListLabel1220">
+    <w:name w:val="ListLabel 1220"/>
+    <w:qFormat/>
+    <w:rPr>
+      <w:rFonts w:cs="OpenSymbol"/>
+    </w:rPr>
+  </w:style>
+  <w:style w:type="character" w:styleId="ListLabel1221">
+    <w:name w:val="ListLabel 1221"/>
+    <w:qFormat/>
+    <w:rPr>
+      <w:rFonts w:cs="OpenSymbol"/>
+    </w:rPr>
+  </w:style>
+  <w:style w:type="character" w:styleId="ListLabel1222">
+    <w:name w:val="ListLabel 1222"/>
+    <w:qFormat/>
+    <w:rPr>
+      <w:rFonts w:cs="OpenSymbol"/>
+    </w:rPr>
+  </w:style>
+  <w:style w:type="character" w:styleId="ListLabel1223">
+    <w:name w:val="ListLabel 1223"/>
+    <w:qFormat/>
+    <w:rPr>
+      <w:rFonts w:cs="OpenSymbol"/>
+    </w:rPr>
+  </w:style>
+  <w:style w:type="character" w:styleId="ListLabel1224">
+    <w:name w:val="ListLabel 1224"/>
+    <w:qFormat/>
+    <w:rPr>
+      <w:rFonts w:cs="OpenSymbol"/>
+    </w:rPr>
+  </w:style>
+  <w:style w:type="character" w:styleId="ListLabel1225">
+    <w:name w:val="ListLabel 1225"/>
+    <w:qFormat/>
+    <w:rPr>
+      <w:rFonts w:cs="OpenSymbol"/>
+    </w:rPr>
+  </w:style>
+  <w:style w:type="character" w:styleId="ListLabel1226">
+    <w:name w:val="ListLabel 1226"/>
+    <w:qFormat/>
+    <w:rPr>
+      <w:rFonts w:cs="OpenSymbol"/>
+    </w:rPr>
+  </w:style>
+  <w:style w:type="character" w:styleId="ListLabel1227">
+    <w:name w:val="ListLabel 1227"/>
+    <w:qFormat/>
+    <w:rPr>
+      <w:rFonts w:cs="OpenSymbol"/>
+    </w:rPr>
+  </w:style>
+  <w:style w:type="character" w:styleId="ListLabel1228">
+    <w:name w:val="ListLabel 1228"/>
+    <w:qFormat/>
+    <w:rPr>
+      <w:rFonts w:cs="OpenSymbol"/>
+    </w:rPr>
+  </w:style>
+  <w:style w:type="character" w:styleId="ListLabel1229">
+    <w:name w:val="ListLabel 1229"/>
+    <w:qFormat/>
+    <w:rPr>
+      <w:rFonts w:cs="OpenSymbol"/>
+    </w:rPr>
+  </w:style>
+  <w:style w:type="character" w:styleId="ListLabel1230">
+    <w:name w:val="ListLabel 1230"/>
+    <w:qFormat/>
+    <w:rPr>
+      <w:rFonts w:cs="OpenSymbol"/>
+    </w:rPr>
+  </w:style>
+  <w:style w:type="character" w:styleId="ListLabel1231">
+    <w:name w:val="ListLabel 1231"/>
+    <w:qFormat/>
+    <w:rPr>
+      <w:rFonts w:cs="OpenSymbol"/>
+    </w:rPr>
+  </w:style>
+  <w:style w:type="character" w:styleId="ListLabel1232">
+    <w:name w:val="ListLabel 1232"/>
+    <w:qFormat/>
+    <w:rPr>
+      <w:rFonts w:cs="OpenSymbol"/>
+    </w:rPr>
+  </w:style>
+  <w:style w:type="character" w:styleId="ListLabel1233">
+    <w:name w:val="ListLabel 1233"/>
+    <w:qFormat/>
+    <w:rPr>
+      <w:rFonts w:cs="OpenSymbol"/>
+    </w:rPr>
+  </w:style>
+  <w:style w:type="character" w:styleId="ListLabel1234">
+    <w:name w:val="ListLabel 1234"/>
+    <w:qFormat/>
+    <w:rPr>
+      <w:rFonts w:cs="OpenSymbol"/>
+      <w:b/>
+    </w:rPr>
+  </w:style>
+  <w:style w:type="character" w:styleId="ListLabel1235">
+    <w:name w:val="ListLabel 1235"/>
+    <w:qFormat/>
+    <w:rPr>
+      <w:rFonts w:cs="OpenSymbol"/>
+    </w:rPr>
+  </w:style>
+  <w:style w:type="character" w:styleId="ListLabel1236">
+    <w:name w:val="ListLabel 1236"/>
+    <w:qFormat/>
+    <w:rPr>
+      <w:rFonts w:cs="OpenSymbol"/>
+    </w:rPr>
+  </w:style>
+  <w:style w:type="character" w:styleId="ListLabel1237">
+    <w:name w:val="ListLabel 1237"/>
+    <w:qFormat/>
+    <w:rPr>
+      <w:rFonts w:cs="OpenSymbol"/>
+    </w:rPr>
+  </w:style>
+  <w:style w:type="character" w:styleId="ListLabel1238">
+    <w:name w:val="ListLabel 1238"/>
+    <w:qFormat/>
+    <w:rPr>
+      <w:rFonts w:cs="OpenSymbol"/>
+    </w:rPr>
+  </w:style>
+  <w:style w:type="character" w:styleId="ListLabel1239">
+    <w:name w:val="ListLabel 1239"/>
+    <w:qFormat/>
+    <w:rPr>
+      <w:rFonts w:cs="OpenSymbol"/>
+    </w:rPr>
+  </w:style>
+  <w:style w:type="character" w:styleId="ListLabel1240">
+    <w:name w:val="ListLabel 1240"/>
+    <w:qFormat/>
+    <w:rPr>
+      <w:rFonts w:cs="OpenSymbol"/>
+    </w:rPr>
+  </w:style>
+  <w:style w:type="character" w:styleId="ListLabel1241">
+    <w:name w:val="ListLabel 1241"/>
+    <w:qFormat/>
+    <w:rPr>
+      <w:rFonts w:cs="OpenSymbol"/>
+    </w:rPr>
+  </w:style>
+  <w:style w:type="character" w:styleId="ListLabel1242">
+    <w:name w:val="ListLabel 1242"/>
+    <w:qFormat/>
+    <w:rPr>
+      <w:rFonts w:cs="OpenSymbol"/>
+    </w:rPr>
+  </w:style>
+  <w:style w:type="character" w:styleId="ListLabel1243">
+    <w:name w:val="ListLabel 1243"/>
+    <w:qFormat/>
+    <w:rPr>
+      <w:rFonts w:cs="OpenSymbol"/>
+      <w:b w:val="false"/>
+      <w:sz w:val="24"/>
+    </w:rPr>
+  </w:style>
+  <w:style w:type="character" w:styleId="ListLabel1244">
+    <w:name w:val="ListLabel 1244"/>
+    <w:qFormat/>
+    <w:rPr>
+      <w:rFonts w:cs="OpenSymbol"/>
+    </w:rPr>
+  </w:style>
+  <w:style w:type="character" w:styleId="ListLabel1245">
+    <w:name w:val="ListLabel 1245"/>
+    <w:qFormat/>
+    <w:rPr>
+      <w:rFonts w:cs="OpenSymbol"/>
+    </w:rPr>
+  </w:style>
+  <w:style w:type="character" w:styleId="ListLabel1246">
+    <w:name w:val="ListLabel 1246"/>
+    <w:qFormat/>
+    <w:rPr>
+      <w:rFonts w:cs="OpenSymbol"/>
+    </w:rPr>
+  </w:style>
+  <w:style w:type="character" w:styleId="ListLabel1247">
+    <w:name w:val="ListLabel 1247"/>
+    <w:qFormat/>
+    <w:rPr>
+      <w:rFonts w:cs="OpenSymbol"/>
+    </w:rPr>
+  </w:style>
+  <w:style w:type="character" w:styleId="ListLabel1248">
+    <w:name w:val="ListLabel 1248"/>
+    <w:qFormat/>
+    <w:rPr>
+      <w:rFonts w:cs="OpenSymbol"/>
+    </w:rPr>
+  </w:style>
+  <w:style w:type="character" w:styleId="ListLabel1249">
+    <w:name w:val="ListLabel 1249"/>
+    <w:qFormat/>
+    <w:rPr>
+      <w:rFonts w:cs="OpenSymbol"/>
+    </w:rPr>
+  </w:style>
+  <w:style w:type="character" w:styleId="ListLabel1250">
+    <w:name w:val="ListLabel 1250"/>
+    <w:qFormat/>
+    <w:rPr>
+      <w:rFonts w:cs="OpenSymbol"/>
+    </w:rPr>
+  </w:style>
+  <w:style w:type="character" w:styleId="ListLabel1251">
+    <w:name w:val="ListLabel 1251"/>
+    <w:qFormat/>
+    <w:rPr>
+      <w:rFonts w:cs="OpenSymbol"/>
+    </w:rPr>
+  </w:style>
+  <w:style w:type="character" w:styleId="ListLabel1252">
+    <w:name w:val="ListLabel 1252"/>
+    <w:qFormat/>
+    <w:rPr>
+      <w:rFonts w:cs="OpenSymbol"/>
+      <w:sz w:val="24"/>
+    </w:rPr>
+  </w:style>
+  <w:style w:type="character" w:styleId="ListLabel1253">
+    <w:name w:val="ListLabel 1253"/>
+    <w:qFormat/>
+    <w:rPr>
+      <w:rFonts w:cs="OpenSymbol"/>
+    </w:rPr>
+  </w:style>
+  <w:style w:type="character" w:styleId="ListLabel1254">
+    <w:name w:val="ListLabel 1254"/>
+    <w:qFormat/>
+    <w:rPr>
+      <w:rFonts w:cs="OpenSymbol"/>
+    </w:rPr>
+  </w:style>
+  <w:style w:type="character" w:styleId="ListLabel1255">
+    <w:name w:val="ListLabel 1255"/>
+    <w:qFormat/>
+    <w:rPr>
+      <w:rFonts w:cs="OpenSymbol"/>
+    </w:rPr>
+  </w:style>
+  <w:style w:type="character" w:styleId="ListLabel1256">
+    <w:name w:val="ListLabel 1256"/>
+    <w:qFormat/>
+    <w:rPr>
+      <w:rFonts w:cs="OpenSymbol"/>
+    </w:rPr>
+  </w:style>
+  <w:style w:type="character" w:styleId="ListLabel1257">
+    <w:name w:val="ListLabel 1257"/>
+    <w:qFormat/>
+    <w:rPr>
+      <w:rFonts w:cs="OpenSymbol"/>
+    </w:rPr>
+  </w:style>
+  <w:style w:type="character" w:styleId="ListLabel1258">
+    <w:name w:val="ListLabel 1258"/>
+    <w:qFormat/>
+    <w:rPr>
+      <w:rFonts w:cs="OpenSymbol"/>
+    </w:rPr>
+  </w:style>
+  <w:style w:type="character" w:styleId="ListLabel1259">
+    <w:name w:val="ListLabel 1259"/>
+    <w:qFormat/>
+    <w:rPr>
+      <w:rFonts w:cs="OpenSymbol"/>
+    </w:rPr>
+  </w:style>
+  <w:style w:type="character" w:styleId="ListLabel1260">
+    <w:name w:val="ListLabel 1260"/>
+    <w:qFormat/>
+    <w:rPr>
+      <w:rFonts w:cs="OpenSymbol"/>
+    </w:rPr>
+  </w:style>
+  <w:style w:type="character" w:styleId="ListLabel1261">
+    <w:name w:val="ListLabel 1261"/>
+    <w:qFormat/>
+    <w:rPr>
+      <w:rFonts w:cs="OpenSymbol"/>
+    </w:rPr>
+  </w:style>
+  <w:style w:type="character" w:styleId="ListLabel1262">
+    <w:name w:val="ListLabel 1262"/>
+    <w:qFormat/>
+    <w:rPr>
+      <w:rFonts w:cs="OpenSymbol"/>
+    </w:rPr>
+  </w:style>
+  <w:style w:type="character" w:styleId="ListLabel1263">
+    <w:name w:val="ListLabel 1263"/>
+    <w:qFormat/>
+    <w:rPr>
+      <w:rFonts w:cs="OpenSymbol"/>
+    </w:rPr>
+  </w:style>
+  <w:style w:type="character" w:styleId="ListLabel1264">
+    <w:name w:val="ListLabel 1264"/>
+    <w:qFormat/>
+    <w:rPr>
+      <w:rFonts w:cs="OpenSymbol"/>
+    </w:rPr>
+  </w:style>
+  <w:style w:type="character" w:styleId="ListLabel1265">
+    <w:name w:val="ListLabel 1265"/>
+    <w:qFormat/>
+    <w:rPr>
+      <w:rFonts w:cs="OpenSymbol"/>
+    </w:rPr>
+  </w:style>
+  <w:style w:type="character" w:styleId="ListLabel1266">
+    <w:name w:val="ListLabel 1266"/>
+    <w:qFormat/>
+    <w:rPr>
+      <w:rFonts w:cs="OpenSymbol"/>
+    </w:rPr>
+  </w:style>
+  <w:style w:type="character" w:styleId="ListLabel1267">
+    <w:name w:val="ListLabel 1267"/>
+    <w:qFormat/>
+    <w:rPr>
+      <w:rFonts w:cs="OpenSymbol"/>
+    </w:rPr>
+  </w:style>
+  <w:style w:type="character" w:styleId="ListLabel1268">
+    <w:name w:val="ListLabel 1268"/>
+    <w:qFormat/>
+    <w:rPr>
+      <w:rFonts w:cs="OpenSymbol"/>
+    </w:rPr>
+  </w:style>
+  <w:style w:type="character" w:styleId="ListLabel1269">
+    <w:name w:val="ListLabel 1269"/>
+    <w:qFormat/>
+    <w:rPr>
+      <w:rFonts w:cs="OpenSymbol"/>
+    </w:rPr>
+  </w:style>
+  <w:style w:type="character" w:styleId="ListLabel1270">
+    <w:name w:val="ListLabel 1270"/>
+    <w:qFormat/>
+    <w:rPr>
+      <w:rFonts w:cs="OpenSymbol"/>
+      <w:b/>
+      <w:bCs/>
+      <w:sz w:val="24"/>
+    </w:rPr>
+  </w:style>
+  <w:style w:type="character" w:styleId="ListLabel1271">
+    <w:name w:val="ListLabel 1271"/>
+    <w:qFormat/>
+    <w:rPr>
+      <w:rFonts w:cs="OpenSymbol"/>
+      <w:b/>
+      <w:bCs/>
+    </w:rPr>
+  </w:style>
+  <w:style w:type="character" w:styleId="ListLabel1272">
+    <w:name w:val="ListLabel 1272"/>
+    <w:qFormat/>
+    <w:rPr>
+      <w:rFonts w:cs="OpenSymbol"/>
+      <w:b/>
+      <w:bCs/>
+    </w:rPr>
+  </w:style>
+  <w:style w:type="character" w:styleId="ListLabel1273">
+    <w:name w:val="ListLabel 1273"/>
+    <w:qFormat/>
+    <w:rPr>
+      <w:rFonts w:cs="OpenSymbol"/>
+      <w:b/>
+      <w:bCs/>
+    </w:rPr>
+  </w:style>
+  <w:style w:type="character" w:styleId="ListLabel1274">
+    <w:name w:val="ListLabel 1274"/>
+    <w:qFormat/>
+    <w:rPr>
+      <w:rFonts w:cs="OpenSymbol"/>
+      <w:b/>
+      <w:bCs/>
+    </w:rPr>
+  </w:style>
+  <w:style w:type="character" w:styleId="ListLabel1275">
+    <w:name w:val="ListLabel 1275"/>
+    <w:qFormat/>
+    <w:rPr>
+      <w:rFonts w:cs="OpenSymbol"/>
+      <w:b/>
+      <w:bCs/>
+    </w:rPr>
+  </w:style>
+  <w:style w:type="character" w:styleId="ListLabel1276">
+    <w:name w:val="ListLabel 1276"/>
+    <w:qFormat/>
+    <w:rPr>
+      <w:rFonts w:cs="OpenSymbol"/>
+      <w:b/>
+      <w:bCs/>
+    </w:rPr>
+  </w:style>
+  <w:style w:type="character" w:styleId="ListLabel1277">
+    <w:name w:val="ListLabel 1277"/>
+    <w:qFormat/>
+    <w:rPr>
+      <w:rFonts w:cs="OpenSymbol"/>
+      <w:b/>
+      <w:bCs/>
+    </w:rPr>
+  </w:style>
+  <w:style w:type="character" w:styleId="ListLabel1278">
+    <w:name w:val="ListLabel 1278"/>
+    <w:qFormat/>
+    <w:rPr>
+      <w:rFonts w:cs="OpenSymbol"/>
+      <w:b/>
+      <w:bCs/>
+    </w:rPr>
+  </w:style>
+  <w:style w:type="character" w:styleId="ListLabel1279">
+    <w:name w:val="ListLabel 1279"/>
+    <w:qFormat/>
+    <w:rPr>
+      <w:rFonts w:cs="OpenSymbol"/>
+      <w:b/>
+      <w:bCs/>
+    </w:rPr>
+  </w:style>
+  <w:style w:type="character" w:styleId="ListLabel1280">
+    <w:name w:val="ListLabel 1280"/>
+    <w:qFormat/>
+    <w:rPr>
+      <w:rFonts w:cs="OpenSymbol"/>
+      <w:b/>
+      <w:bCs/>
+    </w:rPr>
+  </w:style>
+  <w:style w:type="character" w:styleId="ListLabel1281">
+    <w:name w:val="ListLabel 1281"/>
+    <w:qFormat/>
+    <w:rPr>
+      <w:rFonts w:cs="OpenSymbol"/>
+      <w:b/>
+      <w:bCs/>
+    </w:rPr>
+  </w:style>
+  <w:style w:type="character" w:styleId="ListLabel1282">
+    <w:name w:val="ListLabel 1282"/>
+    <w:qFormat/>
+    <w:rPr>
+      <w:rFonts w:cs="OpenSymbol"/>
+      <w:b/>
+      <w:bCs/>
+    </w:rPr>
+  </w:style>
+  <w:style w:type="character" w:styleId="ListLabel1283">
+    <w:name w:val="ListLabel 1283"/>
+    <w:qFormat/>
+    <w:rPr>
+      <w:rFonts w:cs="OpenSymbol"/>
+      <w:b/>
+      <w:bCs/>
+    </w:rPr>
+  </w:style>
+  <w:style w:type="character" w:styleId="ListLabel1284">
+    <w:name w:val="ListLabel 1284"/>
+    <w:qFormat/>
+    <w:rPr>
+      <w:rFonts w:cs="OpenSymbol"/>
+      <w:b/>
+      <w:bCs/>
+    </w:rPr>
+  </w:style>
+  <w:style w:type="character" w:styleId="ListLabel1285">
+    <w:name w:val="ListLabel 1285"/>
+    <w:qFormat/>
+    <w:rPr>
+      <w:rFonts w:cs="OpenSymbol"/>
+      <w:b/>
+      <w:bCs/>
+    </w:rPr>
+  </w:style>
+  <w:style w:type="character" w:styleId="ListLabel1286">
+    <w:name w:val="ListLabel 1286"/>
+    <w:qFormat/>
+    <w:rPr>
+      <w:rFonts w:cs="OpenSymbol"/>
+      <w:b/>
+      <w:bCs/>
+    </w:rPr>
+  </w:style>
+  <w:style w:type="character" w:styleId="ListLabel1287">
+    <w:name w:val="ListLabel 1287"/>
     <w:qFormat/>
     <w:rPr>
       <w:rFonts w:cs="OpenSymbol"/>
@@ -41410,5 +42259,19 @@
     <w:pPr/>
     <w:rPr/>
   </w:style>
+  <w:style w:type="paragraph" w:styleId="TableContents">
+    <w:name w:val="Table Contents"/>
+    <w:basedOn w:val="Normal"/>
+    <w:qFormat/>
+    <w:pPr/>
+    <w:rPr/>
+  </w:style>
+  <w:style w:type="paragraph" w:styleId="TableHeading">
+    <w:name w:val="Table Heading"/>
+    <w:basedOn w:val="TableContents"/>
+    <w:qFormat/>
+    <w:pPr/>
+    <w:rPr/>
+  </w:style>
 </w:styles>
 </file>
</xml_diff>

<commit_message>
algoritmo de las ranas
</commit_message>
<xml_diff>
--- a/docu/TFG.docx
+++ b/docu/TFG.docx
@@ -34307,21 +34307,156 @@
         <w:rPr>
           <w:rFonts w:ascii="arial" w:hAnsi="arial"/>
         </w:rPr>
-        <w:t xml:space="preserve"> para todos los algoritmos basados en población, es necesario generar nuestra población previamente antes de proceder a ejecutar el algoritmo. </w:t>
+        <w:t xml:space="preserve"> para todos los algoritmos basados en población, es necesario generar nuestra población previamente antes de proceder a </w:t>
+      </w:r>
+      <w:r>
+        <w:rPr>
+          <w:rFonts w:ascii="arial" w:hAnsi="arial"/>
+        </w:rPr>
+        <w:t xml:space="preserve">introducirnos más de lleno a explicar cómo funciona el algoritmo, todo lo que vamos a explicar del algoritmo, viene en la </w:t>
+      </w:r>
+      <w:r>
+        <w:rPr>
+          <w:rFonts w:ascii="arial" w:hAnsi="arial"/>
+          <w:highlight w:val="yellow"/>
+        </w:rPr>
+        <w:t xml:space="preserve">imagenXX , </w:t>
+      </w:r>
+      <w:r>
+        <w:rPr>
+          <w:rFonts w:ascii="arial" w:hAnsi="arial"/>
+        </w:rPr>
+        <w:t>esta</w:t>
+      </w:r>
+      <w:r>
+        <w:rPr>
+          <w:rFonts w:ascii="arial" w:hAnsi="arial"/>
+        </w:rPr>
+        <w:t xml:space="preserve"> </w:t>
+      </w:r>
+      <w:r>
+        <w:rPr>
+          <w:rFonts w:ascii="arial" w:hAnsi="arial"/>
+        </w:rPr>
+        <w:t xml:space="preserve">imagen es un pseudocódigo del algoritmo de las ranas, el pseudocódigo viene más desglosado en la </w:t>
+      </w:r>
+      <w:r>
+        <w:rPr>
+          <w:rFonts w:ascii="arial" w:hAnsi="arial"/>
+          <w:highlight w:val="yellow"/>
+        </w:rPr>
+        <w:t>imagenXX</w:t>
+      </w:r>
+      <w:r>
+        <w:rPr>
+          <w:rFonts w:ascii="arial" w:hAnsi="arial"/>
+        </w:rPr>
+        <w:t>, utilizaremos estas dos imágenes de guías.</w:t>
       </w:r>
     </w:p>
     <w:p>
       <w:pPr>
         <w:pStyle w:val="TextBody"/>
         <w:spacing w:lineRule="auto" w:line="360" w:before="0" w:after="140"/>
-        <w:rPr>
-          <w:rFonts w:ascii="arial" w:hAnsi="arial"/>
-        </w:rPr>
-      </w:pPr>
-      <w:r>
-        <w:rPr>
-          <w:rFonts w:ascii="arial" w:hAnsi="arial"/>
-        </w:rPr>
+        <w:jc w:val="both"/>
+        <w:rPr>
+          <w:rFonts w:ascii="arial" w:hAnsi="arial"/>
+        </w:rPr>
+      </w:pPr>
+      <w:r>
+        <w:rPr/>
+      </w:r>
+    </w:p>
+    <w:p>
+      <w:pPr>
+        <w:pStyle w:val="TextBody"/>
+        <w:spacing w:lineRule="auto" w:line="360" w:before="0" w:after="140"/>
+        <w:jc w:val="both"/>
+        <w:rPr/>
+      </w:pPr>
+      <w:r>
+        <w:rPr>
+          <w:rFonts w:ascii="arial" w:hAnsi="arial"/>
+        </w:rPr>
+        <w:tab/>
+      </w:r>
+      <w:r>
+        <w:rPr>
+          <w:rFonts w:ascii="arial" w:hAnsi="arial"/>
+        </w:rPr>
+        <w:t>La población q</w:t>
+      </w:r>
+      <w:r>
+        <w:rPr>
+          <w:rFonts w:ascii="arial" w:hAnsi="arial"/>
+        </w:rPr>
+        <w:t xml:space="preserve">ue hemos generado es una población inicial de 40, por tanto, deberemos de tener </w:t>
+      </w:r>
+      <w:r>
+        <w:rPr>
+          <w:rFonts w:ascii="arial" w:hAnsi="arial"/>
+        </w:rPr>
+        <w:t>un número de</w:t>
+      </w:r>
+      <w:r>
+        <w:rPr>
+          <w:rFonts w:ascii="arial" w:hAnsi="arial"/>
+        </w:rPr>
+        <w:t xml:space="preserve"> charcos/</w:t>
+      </w:r>
+      <w:r>
+        <w:rPr>
+          <w:rFonts w:ascii="arial" w:hAnsi="arial"/>
+        </w:rPr>
+        <w:t>memeplex</w:t>
+      </w:r>
+      <w:r>
+        <w:rPr>
+          <w:rFonts w:ascii="arial" w:hAnsi="arial"/>
+        </w:rPr>
+        <w:t xml:space="preserve"> para tener una población semejante en cada charco, por tanto </w:t>
+      </w:r>
+      <w:r>
+        <w:rPr>
+          <w:rFonts w:ascii="arial" w:hAnsi="arial"/>
+        </w:rPr>
+        <w:t>si tenemos 4 charcos,</w:t>
+      </w:r>
+      <w:r>
+        <w:rPr>
+          <w:rFonts w:ascii="arial" w:hAnsi="arial"/>
+        </w:rPr>
+        <w:t xml:space="preserve"> tendremos una población de 10 ranas en cada charco </w:t>
+      </w:r>
+      <w:r>
+        <w:rPr>
+          <w:rFonts w:ascii="arial" w:hAnsi="arial"/>
+        </w:rPr>
+        <w:t xml:space="preserve">y </w:t>
+      </w:r>
+      <w:r>
+        <w:rPr>
+          <w:rFonts w:ascii="arial" w:hAnsi="arial"/>
+        </w:rPr>
+        <w:t xml:space="preserve">si tuviéramos un a población de 100, en cada charco habría 25 ranas. Siempre deberemos de tener una población repartida equitativamente entre los charcos, ya que si no, nuestro algoritmo nos daría un error de ejecución, </w:t>
+      </w:r>
+      <w:r>
+        <w:rPr>
+          <w:rFonts w:ascii="arial" w:hAnsi="arial"/>
+        </w:rPr>
+        <w:t>es decir, que el número de charcos ha de ser un número divisor de la población.</w:t>
+      </w:r>
+    </w:p>
+    <w:p>
+      <w:pPr>
+        <w:pStyle w:val="TextBody"/>
+        <w:spacing w:lineRule="auto" w:line="360" w:before="0" w:after="140"/>
+        <w:rPr>
+          <w:rFonts w:ascii="arial" w:hAnsi="arial"/>
+          <w:highlight w:val="yellow"/>
+        </w:rPr>
+      </w:pPr>
+      <w:r>
         <w:drawing>
           <wp:anchor behindDoc="0" distT="0" distB="0" distL="0" distR="0" simplePos="0" locked="0" layoutInCell="1" allowOverlap="1" relativeHeight="66">
             <wp:simplePos x="0" y="0"/>
@@ -34368,6 +34503,13 @@
           </wp:anchor>
         </w:drawing>
       </w:r>
+      <w:r>
+        <w:rPr>
+          <w:rFonts w:ascii="arial" w:hAnsi="arial"/>
+          <w:highlight w:val="yellow"/>
+        </w:rPr>
+        <w:t>ImagenXX:</w:t>
+      </w:r>
     </w:p>
     <w:p>
       <w:pPr>
@@ -34396,6 +34538,96 @@
         <w:rPr>
           <w:rFonts w:ascii="arial" w:hAnsi="arial"/>
         </w:rPr>
+        <w:tab/>
+      </w:r>
+      <w:r>
+        <w:rPr>
+          <w:rFonts w:ascii="arial" w:hAnsi="arial"/>
+        </w:rPr>
+        <w:t>La población siempre es generada de manera aleatoria, por eso, en cada ejecución, nunca se tendrá la misma población. Cuando se genere la población, también se debería de haber decidido el número de charcos y el número de interacciones que va a haber en los charcos.</w:t>
+      </w:r>
+    </w:p>
+    <w:p>
+      <w:pPr>
+        <w:pStyle w:val="TextBody"/>
+        <w:spacing w:lineRule="auto" w:line="360" w:before="0" w:after="140"/>
+        <w:rPr>
+          <w:rFonts w:ascii="arial" w:hAnsi="arial"/>
+        </w:rPr>
+      </w:pPr>
+      <w:r>
+        <w:rPr>
+          <w:rFonts w:ascii="arial" w:hAnsi="arial"/>
+        </w:rPr>
+      </w:r>
+    </w:p>
+    <w:p>
+      <w:pPr>
+        <w:pStyle w:val="TextBody"/>
+        <w:spacing w:lineRule="auto" w:line="360" w:before="0" w:after="140"/>
+        <w:rPr>
+          <w:rFonts w:ascii="arial" w:hAnsi="arial"/>
+        </w:rPr>
+      </w:pPr>
+      <w:r>
+        <w:rPr>
+          <w:rFonts w:ascii="arial" w:hAnsi="arial"/>
+        </w:rPr>
+        <w:tab/>
+      </w:r>
+      <w:r>
+        <w:rPr>
+          <w:rFonts w:ascii="arial" w:hAnsi="arial"/>
+        </w:rPr>
+        <w:t>Una vez generada la población se debe calcular el fitness de cada individuo de la población o rana, esto quiere indicar que se calculará la satisfacción y el esfuerzo de cada individuo, normalmente cada individuo nos dará resultados diferentes, habrá mejores individuos y también los habrá peores.</w:t>
+      </w:r>
+    </w:p>
+    <w:p>
+      <w:pPr>
+        <w:pStyle w:val="TextBody"/>
+        <w:spacing w:lineRule="auto" w:line="360" w:before="0" w:after="140"/>
+        <w:rPr>
+          <w:rFonts w:ascii="arial" w:hAnsi="arial"/>
+        </w:rPr>
+      </w:pPr>
+      <w:r>
+        <w:rPr>
+          <w:rFonts w:ascii="arial" w:hAnsi="arial"/>
+        </w:rPr>
+        <w:tab/>
+      </w:r>
+    </w:p>
+    <w:p>
+      <w:pPr>
+        <w:pStyle w:val="TextBody"/>
+        <w:spacing w:lineRule="auto" w:line="360" w:before="0" w:after="140"/>
+        <w:rPr>
+          <w:rFonts w:ascii="arial" w:hAnsi="arial"/>
+        </w:rPr>
+      </w:pPr>
+      <w:r>
+        <w:rPr>
+          <w:rFonts w:ascii="arial" w:hAnsi="arial"/>
+        </w:rPr>
+        <w:tab/>
+      </w:r>
+      <w:r>
+        <w:rPr>
+          <w:rFonts w:ascii="arial" w:hAnsi="arial"/>
+        </w:rPr>
+        <w:t xml:space="preserve">Calculamos el </w:t>
+      </w:r>
+    </w:p>
+    <w:p>
+      <w:pPr>
+        <w:pStyle w:val="TextBody"/>
+        <w:spacing w:lineRule="auto" w:line="360" w:before="0" w:after="140"/>
+        <w:rPr>
+          <w:rFonts w:ascii="arial" w:hAnsi="arial"/>
+          <w:highlight w:val="yellow"/>
+        </w:rPr>
+      </w:pPr>
+      <w:r>
         <w:drawing>
           <wp:anchor behindDoc="0" distT="0" distB="0" distL="0" distR="0" simplePos="0" locked="0" layoutInCell="1" allowOverlap="1" relativeHeight="65">
             <wp:simplePos x="0" y="0"/>
@@ -34442,6 +34674,13 @@
           </wp:anchor>
         </w:drawing>
       </w:r>
+      <w:r>
+        <w:rPr>
+          <w:rFonts w:ascii="arial" w:hAnsi="arial"/>
+          <w:highlight w:val="yellow"/>
+        </w:rPr>
+        <w:t>ImagenXX:</w:t>
+      </w:r>
     </w:p>
     <w:p>
       <w:pPr>
@@ -34660,7 +34899,7 @@
       <w:fldChar w:fldCharType="separate"/>
     </w:r>
     <w:r>
-      <w:t>58</w:t>
+      <w:t>59</w:t>
     </w:r>
     <w:r>
       <w:fldChar w:fldCharType="end"/>

</xml_diff>

<commit_message>
terminar de explicar algoritmo de las ranas
</commit_message>
<xml_diff>
--- a/docu/TFG.docx
+++ b/docu/TFG.docx
@@ -34456,7 +34456,6 @@
           <w:rFonts w:ascii="arial" w:hAnsi="arial"/>
         </w:rPr>
         <w:tab/>
-        <w:t>---</w:t>
       </w:r>
       <w:r>
         <w:rPr>
@@ -34512,12 +34511,19 @@
         <w:pStyle w:val="TextBody"/>
         <w:spacing w:lineRule="auto" w:line="360" w:before="0" w:after="140"/>
         <w:jc w:val="both"/>
-        <w:rPr>
-          <w:rFonts w:ascii="arial" w:hAnsi="arial"/>
-        </w:rPr>
-      </w:pPr>
-      <w:r>
         <w:rPr/>
+      </w:pPr>
+      <w:r>
+        <w:rPr>
+          <w:rFonts w:ascii="arial" w:hAnsi="arial"/>
+        </w:rPr>
+        <w:tab/>
+      </w:r>
+      <w:r>
+        <w:rPr>
+          <w:rFonts w:ascii="arial" w:hAnsi="arial"/>
+        </w:rPr>
+        <w:t>En cada pasado por el charco, el peor individuo en ese momento pasará por las siguientes etapas. Lo primero que se hará es intentar que la peor rana intente aprender de la mejor, el criterio que debe sigue es el siguiente:</w:t>
       </w:r>
     </w:p>
     <w:p>
@@ -34537,14 +34543,108 @@
       <w:pPr>
         <w:pStyle w:val="TextBody"/>
         <w:spacing w:lineRule="auto" w:line="360" w:before="0" w:after="140"/>
-        <w:jc w:val="both"/>
-        <w:rPr>
-          <w:rFonts w:ascii="arial" w:hAnsi="arial"/>
-        </w:rPr>
-      </w:pPr>
-      <w:r>
+        <w:jc w:val="center"/>
         <w:rPr/>
-      </w:r>
+      </w:pPr>
+      <w:r>
+        <w:rPr/>
+      </w:r>
+      <m:oMath xmlns:m="http://schemas.openxmlformats.org/officeDocument/2006/math">
+        <m:r>
+          <w:rPr>
+            <w:rFonts w:ascii="Cambria Math" w:hAnsi="Cambria Math"/>
+          </w:rPr>
+          <m:t xml:space="preserve">Change</m:t>
+        </m:r>
+        <m:r>
+          <w:rPr>
+            <w:rFonts w:ascii="Cambria Math" w:hAnsi="Cambria Math"/>
+          </w:rPr>
+          <m:t xml:space="preserve">frog</m:t>
+        </m:r>
+        <m:r>
+          <w:rPr>
+            <w:rFonts w:ascii="Cambria Math" w:hAnsi="Cambria Math"/>
+          </w:rPr>
+          <m:t xml:space="preserve">position</m:t>
+        </m:r>
+        <m:d>
+          <m:dPr>
+            <m:begChr m:val="("/>
+            <m:endChr m:val=")"/>
+          </m:dPr>
+          <m:e>
+            <m:sSub>
+              <m:e>
+                <m:r>
+                  <w:rPr>
+                    <w:rFonts w:ascii="Cambria Math" w:hAnsi="Cambria Math"/>
+                  </w:rPr>
+                  <m:t xml:space="preserve">D</m:t>
+                </m:r>
+              </m:e>
+              <m:sub>
+                <m:r>
+                  <w:rPr>
+                    <w:rFonts w:ascii="Cambria Math" w:hAnsi="Cambria Math"/>
+                  </w:rPr>
+                  <m:t xml:space="preserve">i</m:t>
+                </m:r>
+              </m:sub>
+            </m:sSub>
+          </m:e>
+        </m:d>
+        <m:r>
+          <w:rPr>
+            <w:rFonts w:ascii="Cambria Math" w:hAnsi="Cambria Math"/>
+          </w:rPr>
+          <m:t xml:space="preserve">=</m:t>
+        </m:r>
+        <m:r>
+          <w:rPr>
+            <w:rFonts w:ascii="Cambria Math" w:hAnsi="Cambria Math"/>
+          </w:rPr>
+          <m:t xml:space="preserve">rand</m:t>
+        </m:r>
+        <m:d>
+          <m:dPr>
+            <m:begChr m:val="("/>
+            <m:endChr m:val=")"/>
+          </m:dPr>
+        </m:d>
+        <m:r>
+          <w:rPr>
+            <w:rFonts w:ascii="Cambria Math" w:hAnsi="Cambria Math"/>
+          </w:rPr>
+          <m:t xml:space="preserve">∗</m:t>
+        </m:r>
+        <m:d>
+          <m:dPr>
+            <m:begChr m:val="("/>
+            <m:endChr m:val=")"/>
+          </m:dPr>
+          <m:e>
+            <m:r>
+              <w:rPr>
+                <w:rFonts w:ascii="Cambria Math" w:hAnsi="Cambria Math"/>
+              </w:rPr>
+              <m:t xml:space="preserve">Xb</m:t>
+            </m:r>
+            <m:r>
+              <w:rPr>
+                <w:rFonts w:ascii="Cambria Math" w:hAnsi="Cambria Math"/>
+              </w:rPr>
+              <m:t xml:space="preserve">−</m:t>
+            </m:r>
+            <m:r>
+              <w:rPr>
+                <w:rFonts w:ascii="Cambria Math" w:hAnsi="Cambria Math"/>
+              </w:rPr>
+              <m:t xml:space="preserve">Xw</m:t>
+            </m:r>
+          </m:e>
+        </m:d>
+      </m:oMath>
     </w:p>
     <w:p>
       <w:pPr>
@@ -34557,6 +34657,237 @@
       </w:pPr>
       <w:r>
         <w:rPr/>
+      </w:r>
+    </w:p>
+    <w:p>
+      <w:pPr>
+        <w:pStyle w:val="TextBody"/>
+        <w:spacing w:lineRule="auto" w:line="360" w:before="0" w:after="140"/>
+        <w:jc w:val="both"/>
+        <w:rPr/>
+      </w:pPr>
+      <w:r>
+        <w:rPr>
+          <w:rFonts w:ascii="arial" w:hAnsi="arial"/>
+        </w:rPr>
+        <w:tab/>
+      </w:r>
+      <w:r>
+        <w:rPr>
+          <w:rFonts w:ascii="arial" w:hAnsi="arial"/>
+        </w:rPr>
+        <w:t xml:space="preserve">Este es el criterio propuesto, no es el que nos </w:t>
+      </w:r>
+      <w:r>
+        <w:rPr>
+          <w:rFonts w:ascii="arial" w:hAnsi="arial"/>
+        </w:rPr>
+        <w:t>resulta de utilidad</w:t>
+      </w:r>
+      <w:r>
+        <w:rPr>
+          <w:rFonts w:ascii="arial" w:hAnsi="arial"/>
+        </w:rPr>
+        <w:t xml:space="preserve">, nosotros al trabajar con valores binarios, </w:t>
+      </w:r>
+      <w:r>
+        <w:rPr>
+          <w:rFonts w:ascii="arial" w:hAnsi="arial"/>
+        </w:rPr>
+        <w:t>podemos obtener valores negativos y esos valores, pueden variar mucho los resultados de la práctica de manera negativa, por tanto, nuestro criterio es el siguiente:</w:t>
+      </w:r>
+    </w:p>
+    <w:p>
+      <w:pPr>
+        <w:pStyle w:val="TextBody"/>
+        <w:spacing w:lineRule="auto" w:line="360" w:before="0" w:after="140"/>
+        <w:jc w:val="both"/>
+        <w:rPr>
+          <w:rFonts w:ascii="arial" w:hAnsi="arial"/>
+        </w:rPr>
+      </w:pPr>
+      <w:r>
+        <w:rPr/>
+      </w:r>
+    </w:p>
+    <w:p>
+      <w:pPr>
+        <w:pStyle w:val="TextBody"/>
+        <w:spacing w:lineRule="auto" w:line="360" w:before="0" w:after="140"/>
+        <w:jc w:val="center"/>
+        <w:rPr/>
+      </w:pPr>
+      <w:r>
+        <w:rPr/>
+      </w:r>
+      <m:oMath xmlns:m="http://schemas.openxmlformats.org/officeDocument/2006/math">
+        <m:r>
+          <w:rPr>
+            <w:rFonts w:ascii="Cambria Math" w:hAnsi="Cambria Math"/>
+          </w:rPr>
+          <m:t xml:space="preserve">Change</m:t>
+        </m:r>
+        <m:r>
+          <w:rPr>
+            <w:rFonts w:ascii="Cambria Math" w:hAnsi="Cambria Math"/>
+          </w:rPr>
+          <m:t xml:space="preserve">frog</m:t>
+        </m:r>
+        <m:r>
+          <w:rPr>
+            <w:rFonts w:ascii="Cambria Math" w:hAnsi="Cambria Math"/>
+          </w:rPr>
+          <m:t xml:space="preserve">position</m:t>
+        </m:r>
+        <m:d>
+          <m:dPr>
+            <m:begChr m:val="("/>
+            <m:endChr m:val=")"/>
+          </m:dPr>
+          <m:e>
+            <m:sSub>
+              <m:e>
+                <m:r>
+                  <w:rPr>
+                    <w:rFonts w:ascii="Cambria Math" w:hAnsi="Cambria Math"/>
+                  </w:rPr>
+                  <m:t xml:space="preserve">D</m:t>
+                </m:r>
+              </m:e>
+              <m:sub>
+                <m:r>
+                  <w:rPr>
+                    <w:rFonts w:ascii="Cambria Math" w:hAnsi="Cambria Math"/>
+                  </w:rPr>
+                  <m:t xml:space="preserve">i</m:t>
+                </m:r>
+              </m:sub>
+            </m:sSub>
+          </m:e>
+        </m:d>
+        <m:r>
+          <w:rPr>
+            <w:rFonts w:ascii="Cambria Math" w:hAnsi="Cambria Math"/>
+          </w:rPr>
+          <m:t xml:space="preserve">=</m:t>
+        </m:r>
+        <m:r>
+          <w:rPr>
+            <w:rFonts w:ascii="Cambria Math" w:hAnsi="Cambria Math"/>
+          </w:rPr>
+          <m:t xml:space="preserve">rand</m:t>
+        </m:r>
+        <m:d>
+          <m:dPr>
+            <m:begChr m:val="("/>
+            <m:endChr m:val=")"/>
+          </m:dPr>
+        </m:d>
+        <m:r>
+          <w:rPr>
+            <w:rFonts w:ascii="Cambria Math" w:hAnsi="Cambria Math"/>
+          </w:rPr>
+          <m:t xml:space="preserve">&lt;</m:t>
+        </m:r>
+        <m:r>
+          <w:rPr>
+            <w:rFonts w:ascii="Cambria Math" w:hAnsi="Cambria Math"/>
+          </w:rPr>
+          <m:t xml:space="preserve">A</m:t>
+        </m:r>
+      </m:oMath>
+    </w:p>
+    <w:p>
+      <w:pPr>
+        <w:pStyle w:val="TextBody"/>
+        <w:spacing w:lineRule="auto" w:line="360" w:before="0" w:after="140"/>
+        <w:jc w:val="both"/>
+        <w:rPr>
+          <w:rFonts w:ascii="arial" w:hAnsi="arial"/>
+        </w:rPr>
+      </w:pPr>
+      <w:r>
+        <w:rPr/>
+      </w:r>
+    </w:p>
+    <w:p>
+      <w:pPr>
+        <w:pStyle w:val="TextBody"/>
+        <w:spacing w:lineRule="auto" w:line="360" w:before="0" w:after="140"/>
+        <w:jc w:val="both"/>
+        <w:rPr/>
+      </w:pPr>
+      <w:r>
+        <w:rPr>
+          <w:rFonts w:ascii="arial" w:hAnsi="arial"/>
+        </w:rPr>
+        <w:tab/>
+      </w:r>
+      <w:r>
+        <w:rPr>
+          <w:rFonts w:ascii="arial" w:hAnsi="arial"/>
+        </w:rPr>
+        <w:t xml:space="preserve">Donde A es el porcentaje de aprendizaje </w:t>
+      </w:r>
+    </w:p>
+    <w:p>
+      <w:pPr>
+        <w:pStyle w:val="TextBody"/>
+        <w:spacing w:lineRule="auto" w:line="360" w:before="0" w:after="140"/>
+        <w:jc w:val="both"/>
+        <w:rPr>
+          <w:rFonts w:ascii="arial" w:hAnsi="arial"/>
+        </w:rPr>
+      </w:pPr>
+      <w:r>
+        <w:rPr/>
+      </w:r>
+    </w:p>
+    <w:p>
+      <w:pPr>
+        <w:pStyle w:val="TextBody"/>
+        <w:spacing w:lineRule="auto" w:line="360" w:before="0" w:after="140"/>
+        <w:jc w:val="both"/>
+        <w:rPr/>
+      </w:pPr>
+      <w:r>
+        <w:rPr>
+          <w:rFonts w:ascii="arial" w:hAnsi="arial"/>
+        </w:rPr>
+        <w:tab/>
+      </w:r>
+      <w:r>
+        <w:rPr>
+          <w:rFonts w:ascii="arial" w:hAnsi="arial"/>
+        </w:rPr>
+        <w:t>Una vez pasado por todos estos pasos para todos estos procesos, se vuelven a recoger los individuos de los charcos.</w:t>
+      </w:r>
+    </w:p>
+    <w:p>
+      <w:pPr>
+        <w:pStyle w:val="TextBody"/>
+        <w:spacing w:lineRule="auto" w:line="360" w:before="0" w:after="140"/>
+        <w:jc w:val="both"/>
+        <w:rPr>
+          <w:rFonts w:ascii="arial" w:hAnsi="arial"/>
+        </w:rPr>
+      </w:pPr>
+      <w:r>
+        <w:rPr/>
+      </w:r>
+    </w:p>
+    <w:p>
+      <w:pPr>
+        <w:pStyle w:val="TextBody"/>
+        <w:spacing w:lineRule="auto" w:line="360" w:before="0" w:after="140"/>
+        <w:jc w:val="both"/>
+        <w:rPr/>
+      </w:pPr>
+      <w:r>
+        <w:rPr>
+          <w:rFonts w:ascii="arial" w:hAnsi="arial"/>
+        </w:rPr>
+        <w:tab/>
       </w:r>
     </w:p>
     <w:p>
@@ -34716,7 +35047,7 @@
       <w:fldChar w:fldCharType="separate"/>
     </w:r>
     <w:r>
-      <w:t>59</w:t>
+      <w:t>60</w:t>
     </w:r>
     <w:r>
       <w:fldChar w:fldCharType="end"/>

</xml_diff>

<commit_message>
algoritmo de las ranas terminado
</commit_message>
<xml_diff>
--- a/docu/TFG.docx
+++ b/docu/TFG.docx
@@ -30,7 +30,7 @@
                 <wp:positionV relativeFrom="paragraph">
                   <wp:posOffset>-141605</wp:posOffset>
                 </wp:positionV>
-                <wp:extent cx="5609590" cy="9128760"/>
+                <wp:extent cx="5610225" cy="9129395"/>
                 <wp:effectExtent l="0" t="0" r="0" b="0"/>
                 <wp:wrapTopAndBottom/>
                 <wp:docPr id="1" name="Text Box 2"/>
@@ -41,7 +41,7 @@
                       <wps:spPr>
                         <a:xfrm>
                           <a:off x="0" y="0"/>
-                          <a:ext cx="5608800" cy="9128160"/>
+                          <a:ext cx="5609520" cy="9128880"/>
                         </a:xfrm>
                         <a:prstGeom prst="rect">
                           <a:avLst/>
@@ -71,7 +71,7 @@
           </mc:Choice>
           <mc:Fallback>
             <w:pict>
-              <v:rect id="shape_0" ID="Text Box 2" fillcolor="white" stroked="t" style="position:absolute;margin-left:-26.65pt;margin-top:-11.15pt;width:441.6pt;height:718.7pt">
+              <v:rect id="shape_0" ID="Text Box 2" fillcolor="white" stroked="t" style="position:absolute;margin-left:-26.65pt;margin-top:-11.15pt;width:441.65pt;height:718.75pt">
                 <w10:wrap type="none"/>
                 <v:fill o:detectmouseclick="t" type="solid" color2="black"/>
                 <v:stroke color="black" weight="9360" joinstyle="miter" endcap="flat"/>
@@ -82,7 +82,7 @@
         <mc:AlternateContent>
           <mc:Choice Requires="wps">
             <w:drawing>
-              <wp:anchor behindDoc="0" distT="0" distB="0" distL="0" distR="0" simplePos="0" locked="0" layoutInCell="1" allowOverlap="1" relativeHeight="4">
+              <wp:anchor behindDoc="0" distT="0" distB="0" distL="0" distR="0" simplePos="0" locked="0" layoutInCell="1" allowOverlap="1" relativeHeight="3">
                 <wp:simplePos x="0" y="0"/>
                 <wp:positionH relativeFrom="column">
                   <wp:posOffset>-5581650</wp:posOffset>
@@ -90,7 +90,7 @@
                 <wp:positionV relativeFrom="paragraph">
                   <wp:posOffset>21590</wp:posOffset>
                 </wp:positionV>
-                <wp:extent cx="5633085" cy="8965565"/>
+                <wp:extent cx="5633720" cy="8966200"/>
                 <wp:effectExtent l="0" t="0" r="0" b="0"/>
                 <wp:wrapNone/>
                 <wp:docPr id="2" name="Frame1"/>
@@ -101,7 +101,7 @@
                       <wps:spPr>
                         <a:xfrm>
                           <a:off x="0" y="0"/>
-                          <a:ext cx="5632560" cy="8965080"/>
+                          <a:ext cx="5632920" cy="8965440"/>
                         </a:xfrm>
                         <a:prstGeom prst="rect">
                           <a:avLst/>
@@ -926,7 +926,7 @@
           </mc:Choice>
           <mc:Fallback>
             <w:pict>
-              <v:rect id="shape_0" ID="Frame1" stroked="f" style="position:absolute;margin-left:-439.5pt;margin-top:1.7pt;width:443.45pt;height:705.85pt">
+              <v:rect id="shape_0" ID="Frame1" stroked="f" style="position:absolute;margin-left:-439.5pt;margin-top:1.7pt;width:443.5pt;height:705.9pt">
                 <w10:wrap type="square"/>
                 <v:fill o:detectmouseclick="t" on="false"/>
                 <v:stroke color="#3465a4" joinstyle="round" endcap="flat"/>
@@ -1745,7 +1745,7 @@
         <mc:AlternateContent>
           <mc:Choice Requires="wps">
             <w:drawing>
-              <wp:anchor behindDoc="0" distT="0" distB="0" distL="0" distR="0" simplePos="0" locked="0" layoutInCell="1" allowOverlap="1" relativeHeight="3">
+              <wp:anchor behindDoc="0" distT="0" distB="0" distL="0" distR="0" simplePos="0" locked="0" layoutInCell="1" allowOverlap="1" relativeHeight="4">
                 <wp:simplePos x="0" y="0"/>
                 <wp:positionH relativeFrom="column">
                   <wp:posOffset>-5563870</wp:posOffset>
@@ -1753,7 +1753,7 @@
                 <wp:positionV relativeFrom="paragraph">
                   <wp:posOffset>-12065</wp:posOffset>
                 </wp:positionV>
-                <wp:extent cx="5615305" cy="8999220"/>
+                <wp:extent cx="5615940" cy="8999855"/>
                 <wp:effectExtent l="0" t="0" r="0" b="0"/>
                 <wp:wrapNone/>
                 <wp:docPr id="8" name="Frame2"/>
@@ -1764,7 +1764,7 @@
                       <wps:spPr>
                         <a:xfrm>
                           <a:off x="0" y="0"/>
-                          <a:ext cx="5614560" cy="8998560"/>
+                          <a:ext cx="5615280" cy="8999280"/>
                         </a:xfrm>
                         <a:prstGeom prst="rect">
                           <a:avLst/>
@@ -2405,7 +2405,7 @@
           </mc:Choice>
           <mc:Fallback>
             <w:pict>
-              <v:rect id="shape_0" ID="Frame2" stroked="f" style="position:absolute;margin-left:-438.1pt;margin-top:-0.95pt;width:442.05pt;height:708.5pt">
+              <v:rect id="shape_0" ID="Frame2" stroked="f" style="position:absolute;margin-left:-438.1pt;margin-top:-0.95pt;width:442.1pt;height:708.55pt">
                 <w10:wrap type="square"/>
                 <v:fill o:detectmouseclick="t" on="false"/>
                 <v:stroke color="#3465a4" joinstyle="round" endcap="flat"/>
@@ -3038,7 +3038,7 @@
                 <wp:positionV relativeFrom="paragraph">
                   <wp:posOffset>-141605</wp:posOffset>
                 </wp:positionV>
-                <wp:extent cx="5609590" cy="9128760"/>
+                <wp:extent cx="5610225" cy="9129395"/>
                 <wp:effectExtent l="0" t="0" r="0" b="0"/>
                 <wp:wrapTopAndBottom/>
                 <wp:docPr id="14" name="Text Box 2"/>
@@ -3049,7 +3049,7 @@
                       <wps:spPr>
                         <a:xfrm>
                           <a:off x="0" y="0"/>
-                          <a:ext cx="5608800" cy="9128160"/>
+                          <a:ext cx="5609520" cy="9128880"/>
                         </a:xfrm>
                         <a:prstGeom prst="rect">
                           <a:avLst/>
@@ -3079,7 +3079,7 @@
           </mc:Choice>
           <mc:Fallback>
             <w:pict>
-              <v:rect id="shape_0" ID="Text Box 2" fillcolor="white" stroked="t" style="position:absolute;margin-left:-26.65pt;margin-top:-11.15pt;width:441.6pt;height:718.7pt">
+              <v:rect id="shape_0" ID="Text Box 2" fillcolor="white" stroked="t" style="position:absolute;margin-left:-26.65pt;margin-top:-11.15pt;width:441.65pt;height:718.75pt">
                 <w10:wrap type="none"/>
                 <v:fill o:detectmouseclick="t" type="solid" color2="black"/>
                 <v:stroke color="black" weight="9360" joinstyle="miter" endcap="flat"/>
@@ -21250,7 +21250,7 @@
         <w:tabs>
           <w:tab w:val="left" w:pos="1472" w:leader="none"/>
         </w:tabs>
-        <w:overflowPunct w:val="true"/>
+        <w:overflowPunct w:val="false"/>
         <w:bidi w:val="0"/>
         <w:spacing w:lineRule="auto" w:line="360" w:before="0" w:after="0"/>
         <w:ind w:left="850" w:right="0" w:hanging="0"/>
@@ -21301,7 +21301,7 @@
         <w:tabs>
           <w:tab w:val="left" w:pos="1472" w:leader="none"/>
         </w:tabs>
-        <w:overflowPunct w:val="true"/>
+        <w:overflowPunct w:val="false"/>
         <w:bidi w:val="0"/>
         <w:spacing w:lineRule="auto" w:line="360" w:before="0" w:after="0"/>
         <w:ind w:left="2988" w:right="0" w:hanging="0"/>
@@ -21355,7 +21355,7 @@
         <w:tabs>
           <w:tab w:val="left" w:pos="1472" w:leader="none"/>
         </w:tabs>
-        <w:overflowPunct w:val="true"/>
+        <w:overflowPunct w:val="false"/>
         <w:bidi w:val="0"/>
         <w:spacing w:lineRule="auto" w:line="360" w:before="0" w:after="0"/>
         <w:ind w:left="850" w:right="0" w:hanging="0"/>
@@ -21406,7 +21406,7 @@
         <w:tabs>
           <w:tab w:val="left" w:pos="1472" w:leader="none"/>
         </w:tabs>
-        <w:overflowPunct w:val="true"/>
+        <w:overflowPunct w:val="false"/>
         <w:bidi w:val="0"/>
         <w:spacing w:lineRule="auto" w:line="360" w:before="0" w:after="0"/>
         <w:ind w:left="2988" w:right="0" w:hanging="0"/>
@@ -21460,7 +21460,7 @@
         <w:tabs>
           <w:tab w:val="left" w:pos="1472" w:leader="none"/>
         </w:tabs>
-        <w:overflowPunct w:val="true"/>
+        <w:overflowPunct w:val="false"/>
         <w:bidi w:val="0"/>
         <w:spacing w:lineRule="auto" w:line="360" w:before="0" w:after="0"/>
         <w:ind w:left="850" w:right="0" w:hanging="0"/>
@@ -33608,7 +33608,7 @@
         <w:tabs>
           <w:tab w:val="left" w:pos="1424" w:leader="none"/>
         </w:tabs>
-        <w:overflowPunct w:val="true"/>
+        <w:overflowPunct w:val="false"/>
         <w:bidi w:val="0"/>
         <w:spacing w:lineRule="auto" w:line="360" w:before="0" w:after="140"/>
         <w:ind w:left="850" w:right="0" w:hanging="0"/>
@@ -33635,7 +33635,7 @@
         <w:tabs>
           <w:tab w:val="left" w:pos="1424" w:leader="none"/>
         </w:tabs>
-        <w:overflowPunct w:val="true"/>
+        <w:overflowPunct w:val="false"/>
         <w:bidi w:val="0"/>
         <w:spacing w:lineRule="auto" w:line="360" w:before="0" w:after="140"/>
         <w:ind w:left="2988" w:right="0" w:hanging="0"/>
@@ -33661,7 +33661,7 @@
         <w:tabs>
           <w:tab w:val="left" w:pos="1424" w:leader="none"/>
         </w:tabs>
-        <w:overflowPunct w:val="true"/>
+        <w:overflowPunct w:val="false"/>
         <w:bidi w:val="0"/>
         <w:spacing w:lineRule="auto" w:line="360" w:before="0" w:after="140"/>
         <w:ind w:left="850" w:right="0" w:hanging="0"/>
@@ -33688,7 +33688,7 @@
         <w:tabs>
           <w:tab w:val="left" w:pos="1424" w:leader="none"/>
         </w:tabs>
-        <w:overflowPunct w:val="true"/>
+        <w:overflowPunct w:val="false"/>
         <w:bidi w:val="0"/>
         <w:spacing w:lineRule="auto" w:line="360" w:before="0" w:after="140"/>
         <w:ind w:left="2138" w:right="0" w:hanging="0"/>
@@ -33714,7 +33714,7 @@
         <w:tabs>
           <w:tab w:val="left" w:pos="1424" w:leader="none"/>
         </w:tabs>
-        <w:overflowPunct w:val="true"/>
+        <w:overflowPunct w:val="false"/>
         <w:bidi w:val="0"/>
         <w:spacing w:lineRule="auto" w:line="360" w:before="0" w:after="140"/>
         <w:ind w:left="850" w:right="0" w:hanging="0"/>
@@ -33927,7 +33927,7 @@
       </w:pPr>
       <w:r>
         <w:drawing>
-          <wp:anchor behindDoc="0" distT="0" distB="0" distL="0" distR="0" simplePos="0" locked="0" layoutInCell="1" allowOverlap="1" relativeHeight="28">
+          <wp:anchor behindDoc="0" distT="0" distB="0" distL="0" distR="0" simplePos="0" locked="0" layoutInCell="1" allowOverlap="1" relativeHeight="26">
             <wp:simplePos x="0" y="0"/>
             <wp:positionH relativeFrom="column">
               <wp:posOffset>1686560</wp:posOffset>
@@ -34046,6 +34046,7 @@
         <w:rPr>
           <w:rFonts w:ascii="Times New Romance" w:hAnsi="Times New Romance"/>
           <w:color w:val="62A73B"/>
+          <w:highlight w:val="yellow"/>
         </w:rPr>
         <w:t xml:space="preserve">5.2 Multi-objetive </w:t>
       </w:r>
@@ -34062,6 +34063,7 @@
           <w:color w:val="62A73B"/>
           <w:sz w:val="28"/>
           <w:szCs w:val="28"/>
+          <w:highlight w:val="yellow"/>
           <w:u w:val="none"/>
           <w:effect w:val="none"/>
         </w:rPr>
@@ -34073,6 +34075,7 @@
           <w:color w:val="62A73B"/>
           <w:sz w:val="28"/>
           <w:szCs w:val="28"/>
+          <w:highlight w:val="yellow"/>
         </w:rPr>
         <w:t>M</w:t>
       </w:r>
@@ -34080,6 +34083,7 @@
         <w:rPr>
           <w:rFonts w:ascii="Times New Romance" w:hAnsi="Times New Romance"/>
           <w:color w:val="62A73B"/>
+          <w:highlight w:val="yellow"/>
         </w:rPr>
         <w:t>O-SFLA)</w:t>
       </w:r>
@@ -34106,7 +34110,9 @@
         <w:pStyle w:val="TextBody"/>
         <w:spacing w:lineRule="auto" w:line="360" w:before="0" w:after="140"/>
         <w:jc w:val="both"/>
-        <w:rPr/>
+        <w:rPr>
+          <w:rFonts w:ascii="arial" w:hAnsi="arial"/>
+        </w:rPr>
       </w:pPr>
       <w:r>
         <w:rPr>
@@ -34205,7 +34211,9 @@
         <w:pStyle w:val="TextBody"/>
         <w:spacing w:lineRule="auto" w:line="360" w:before="0" w:after="140"/>
         <w:jc w:val="both"/>
-        <w:rPr/>
+        <w:rPr>
+          <w:rFonts w:ascii="arial" w:hAnsi="arial"/>
+        </w:rPr>
       </w:pPr>
       <w:r>
         <w:rPr>
@@ -34226,7 +34234,7 @@
       </w:pPr>
       <w:r>
         <w:drawing>
-          <wp:anchor behindDoc="0" distT="0" distB="0" distL="0" distR="0" simplePos="0" locked="0" layoutInCell="1" allowOverlap="1" relativeHeight="27">
+          <wp:anchor behindDoc="0" distT="0" distB="0" distL="0" distR="0" simplePos="0" locked="0" layoutInCell="1" allowOverlap="1" relativeHeight="66">
             <wp:simplePos x="0" y="0"/>
             <wp:positionH relativeFrom="column">
               <wp:posOffset>478790</wp:posOffset>
@@ -34306,7 +34314,9 @@
         <w:pStyle w:val="TextBody"/>
         <w:spacing w:lineRule="auto" w:line="360" w:before="0" w:after="140"/>
         <w:jc w:val="both"/>
-        <w:rPr/>
+        <w:rPr>
+          <w:rFonts w:ascii="arial" w:hAnsi="arial"/>
+        </w:rPr>
       </w:pPr>
       <w:r>
         <w:rPr>
@@ -34336,26 +34346,16 @@
         <w:pStyle w:val="TextBody"/>
         <w:spacing w:lineRule="auto" w:line="360" w:before="0" w:after="140"/>
         <w:jc w:val="both"/>
-        <w:rPr/>
+        <w:rPr>
+          <w:rFonts w:ascii="arial" w:hAnsi="arial"/>
+        </w:rPr>
       </w:pPr>
       <w:r>
         <w:rPr>
           <w:rFonts w:ascii="arial" w:hAnsi="arial"/>
         </w:rPr>
         <w:tab/>
-        <w:t xml:space="preserve">Una vez generada la población se debe calcular el fitness de cada individuo de la población o rana, esto quiere indicar que se calculará la satisfacción y el esfuerzo de cada individuo, normalmente cada individuo nos dará resultados diferentes, habrá mejores individuos y también los habrá peores. Calculamos el </w:t>
-      </w:r>
-      <w:r>
-        <w:rPr>
-          <w:rFonts w:ascii="arial" w:hAnsi="arial"/>
-        </w:rPr>
-        <w:t xml:space="preserve">fitness para poder ordenarlos correctamente de mejor a  menor individuo, para saber si un individuo es mejor que otro, debemos saber si este es dominado por otros individuos, </w:t>
-      </w:r>
-      <w:r>
-        <w:rPr>
-          <w:rFonts w:ascii="arial" w:hAnsi="arial"/>
-        </w:rPr>
-        <w:t xml:space="preserve">el porqué es para poder ordenarlos de mejor a peor individuo. </w:t>
+        <w:t xml:space="preserve">Una vez generada la población se debe calcular el fitness de cada individuo de la población o rana, esto quiere indicar que se calculará la satisfacción y el esfuerzo de cada individuo, normalmente cada individuo nos dará resultados diferentes, habrá mejores individuos y también los habrá peores. Calculamos el fitness para poder ordenarlos correctamente de mejor a  menor individuo, para saber si un individuo es mejor que otro, debemos saber si este es dominado por otros individuos, el porqué es para poder ordenarlos de mejor a peor individuo. </w:t>
       </w:r>
     </w:p>
     <w:p>
@@ -34368,7 +34368,9 @@
         </w:rPr>
       </w:pPr>
       <w:r>
-        <w:rPr/>
+        <w:rPr>
+          <w:rFonts w:ascii="arial" w:hAnsi="arial"/>
+        </w:rPr>
       </w:r>
     </w:p>
     <w:p>
@@ -34376,25 +34378,16 @@
         <w:pStyle w:val="TextBody"/>
         <w:spacing w:lineRule="auto" w:line="360" w:before="0" w:after="140"/>
         <w:jc w:val="both"/>
-        <w:rPr/>
+        <w:rPr>
+          <w:rFonts w:ascii="arial" w:hAnsi="arial"/>
+        </w:rPr>
       </w:pPr>
       <w:r>
         <w:rPr>
           <w:rFonts w:ascii="arial" w:hAnsi="arial"/>
         </w:rPr>
         <w:tab/>
-      </w:r>
-      <w:r>
-        <w:rPr>
-          <w:rFonts w:ascii="arial" w:hAnsi="arial"/>
-        </w:rPr>
-        <w:t xml:space="preserve">Una vez ordenados los individuos, lo que debemos hacer es repartirlos por los diferentes charcos, pero no podemos poner los 8 o 10 primeros en el primer charco y los 8 o 10 últimos, en el último charco, entonces solo se mejoraría una parte de la población. El método de ordenación a seguir es un método por barajadura, es decir, si disponemos de 5 charcos y 40 ranas, repartiremos las 5 primeras ranas entre los cinco charcos, es decir, la primera rana/individuo al primer charco, la segunda rana al segundo charco, así hasta llegar al último charco, una vez que se han repartido los cinco primeros, se reparten los cinco siguientes entre los mismos cinco charcos, de la misma manera </w:t>
-      </w:r>
-      <w:r>
-        <w:rPr>
-          <w:rFonts w:ascii="arial" w:hAnsi="arial"/>
-        </w:rPr>
-        <w:t>hasta acabar con los individuos. Este método de distribución de individuos hace que los individuos malos puedan mezclarse con los buenos individuos, así se consigue un mayor alto porcentaje de aprendizaje(esto es algo que veremos en los párrafos siguientes).</w:t>
+        <w:t>Una vez ordenados los individuos, lo que debemos hacer es repartirlos por los diferentes charcos, pero no podemos poner los 8 o 10 primeros en el primer charco y los 8 o 10 últimos, en el último charco, entonces solo se mejoraría una parte de la población. El método de ordenación a seguir es un método por barajadura, es decir, si disponemos de 5 charcos y 40 ranas, repartiremos las 5 primeras ranas entre los cinco charcos, es decir, la primera rana/individuo al primer charco, la segunda rana al segundo charco, así hasta llegar al último charco, una vez que se han repartido los cinco primeros, se reparten los cinco siguientes entre los mismos cinco charcos, de la misma manera hasta acabar con los individuos. Este método de distribución de individuos hace que los individuos malos puedan mezclarse con los buenos individuos, así se consigue un mayor alto porcentaje de aprendizaje(esto es algo que veremos en los párrafos siguientes).</w:t>
       </w:r>
     </w:p>
     <w:p>
@@ -34402,7 +34395,9 @@
         <w:pStyle w:val="TextBody"/>
         <w:spacing w:lineRule="auto" w:line="360" w:before="0" w:after="140"/>
         <w:jc w:val="both"/>
-        <w:rPr/>
+        <w:rPr>
+          <w:rFonts w:ascii="arial" w:hAnsi="arial"/>
+        </w:rPr>
       </w:pPr>
       <w:r>
         <w:rPr>
@@ -34416,18 +34411,15 @@
         <w:pStyle w:val="TextBody"/>
         <w:spacing w:lineRule="auto" w:line="360" w:before="0" w:after="140"/>
         <w:jc w:val="both"/>
-        <w:rPr/>
+        <w:rPr>
+          <w:rFonts w:ascii="arial" w:hAnsi="arial"/>
+        </w:rPr>
       </w:pPr>
       <w:r>
         <w:rPr>
           <w:rFonts w:ascii="arial" w:hAnsi="arial"/>
         </w:rPr>
         <w:tab/>
-      </w:r>
-      <w:r>
-        <w:rPr>
-          <w:rFonts w:ascii="arial" w:hAnsi="arial"/>
-        </w:rPr>
         <w:t>La siguiente parte que vamos a explicar viene dada en en la imagenXX y es el esquema de la derecha, esta parte se encarga de explicar la “búsqueda local”, es decir, la mejora de los individuos.</w:t>
       </w:r>
     </w:p>
@@ -34441,7 +34433,9 @@
         </w:rPr>
       </w:pPr>
       <w:r>
-        <w:rPr/>
+        <w:rPr>
+          <w:rFonts w:ascii="arial" w:hAnsi="arial"/>
+        </w:rPr>
       </w:r>
     </w:p>
     <w:p>
@@ -34449,18 +34443,15 @@
         <w:pStyle w:val="TextBody"/>
         <w:spacing w:lineRule="auto" w:line="360" w:before="0" w:after="140"/>
         <w:jc w:val="both"/>
-        <w:rPr/>
+        <w:rPr>
+          <w:rFonts w:ascii="arial" w:hAnsi="arial"/>
+        </w:rPr>
       </w:pPr>
       <w:r>
         <w:rPr>
           <w:rFonts w:ascii="arial" w:hAnsi="arial"/>
         </w:rPr>
         <w:tab/>
-      </w:r>
-      <w:r>
-        <w:rPr>
-          <w:rFonts w:ascii="arial" w:hAnsi="arial"/>
-        </w:rPr>
         <w:t xml:space="preserve">Para hacer la mejora de los individuos, se debe de seguir los siguientes criterios. Antes de nada, todo esto se hace desde los propios charcos. </w:t>
       </w:r>
     </w:p>
@@ -34469,7 +34460,9 @@
         <w:pStyle w:val="TextBody"/>
         <w:spacing w:lineRule="auto" w:line="360" w:before="0" w:after="140"/>
         <w:jc w:val="both"/>
-        <w:rPr/>
+        <w:rPr>
+          <w:rFonts w:ascii="arial" w:hAnsi="arial"/>
+        </w:rPr>
       </w:pPr>
       <w:r>
         <w:rPr>
@@ -34483,7 +34476,9 @@
         <w:pStyle w:val="TextBody"/>
         <w:spacing w:lineRule="auto" w:line="360" w:before="0" w:after="140"/>
         <w:jc w:val="both"/>
-        <w:rPr/>
+        <w:rPr>
+          <w:rFonts w:ascii="arial" w:hAnsi="arial"/>
+        </w:rPr>
       </w:pPr>
       <w:r>
         <w:rPr>
@@ -34503,7 +34498,80 @@
         </w:rPr>
       </w:pPr>
       <w:r>
+        <w:rPr>
+          <w:rFonts w:ascii="arial" w:hAnsi="arial"/>
+        </w:rPr>
+      </w:r>
+    </w:p>
+    <w:p>
+      <w:pPr>
+        <w:pStyle w:val="TextBody"/>
+        <w:spacing w:lineRule="auto" w:line="360" w:before="0" w:after="140"/>
+        <w:jc w:val="both"/>
         <w:rPr/>
+      </w:pPr>
+      <w:r>
+        <w:rPr>
+          <w:rFonts w:ascii="arial" w:hAnsi="arial"/>
+          <w:highlight w:val="yellow"/>
+        </w:rPr>
+        <w:t>ImagenXX:</w:t>
+      </w:r>
+      <w:r>
+        <w:rPr>
+          <w:rFonts w:ascii="arial" w:hAnsi="arial"/>
+        </w:rPr>
+        <w:drawing>
+          <wp:anchor behindDoc="0" distT="0" distB="0" distL="0" distR="0" simplePos="0" locked="0" layoutInCell="1" allowOverlap="1" relativeHeight="67">
+            <wp:simplePos x="0" y="0"/>
+            <wp:positionH relativeFrom="column">
+              <wp:align>center</wp:align>
+            </wp:positionH>
+            <wp:positionV relativeFrom="paragraph">
+              <wp:posOffset>635</wp:posOffset>
+            </wp:positionV>
+            <wp:extent cx="5219700" cy="5212080"/>
+            <wp:effectExtent l="0" t="0" r="0" b="0"/>
+            <wp:wrapTopAndBottom/>
+            <wp:docPr id="37" name="Image24" descr=""/>
+            <wp:cNvGraphicFramePr>
+              <a:graphicFrameLocks xmlns:a="http://schemas.openxmlformats.org/drawingml/2006/main" noChangeAspect="1"/>
+            </wp:cNvGraphicFramePr>
+            <a:graphic xmlns:a="http://schemas.openxmlformats.org/drawingml/2006/main">
+              <a:graphicData uri="http://schemas.openxmlformats.org/drawingml/2006/picture">
+                <pic:pic xmlns:pic="http://schemas.openxmlformats.org/drawingml/2006/picture">
+                  <pic:nvPicPr>
+                    <pic:cNvPr id="37" name="Image24" descr=""/>
+                    <pic:cNvPicPr>
+                      <a:picLocks noChangeAspect="1" noChangeArrowheads="1"/>
+                    </pic:cNvPicPr>
+                  </pic:nvPicPr>
+                  <pic:blipFill>
+                    <a:blip r:embed="rId28"/>
+                    <a:stretch>
+                      <a:fillRect/>
+                    </a:stretch>
+                  </pic:blipFill>
+                  <pic:spPr bwMode="auto">
+                    <a:xfrm>
+                      <a:off x="0" y="0"/>
+                      <a:ext cx="5219700" cy="5212080"/>
+                    </a:xfrm>
+                    <a:prstGeom prst="rect">
+                      <a:avLst/>
+                    </a:prstGeom>
+                  </pic:spPr>
+                </pic:pic>
+              </a:graphicData>
+            </a:graphic>
+          </wp:anchor>
+        </w:drawing>
+      </w:r>
+      <w:r>
+        <w:rPr>
+          <w:rFonts w:ascii="arial" w:hAnsi="arial"/>
+        </w:rPr>
+        <w:tab/>
       </w:r>
     </w:p>
     <w:p>
@@ -34511,7 +34579,9 @@
         <w:pStyle w:val="TextBody"/>
         <w:spacing w:lineRule="auto" w:line="360" w:before="0" w:after="140"/>
         <w:jc w:val="both"/>
-        <w:rPr/>
+        <w:rPr>
+          <w:rFonts w:ascii="arial" w:hAnsi="arial"/>
+        </w:rPr>
       </w:pPr>
       <w:r>
         <w:rPr>
@@ -34519,10 +34589,21 @@
         </w:rPr>
         <w:tab/>
       </w:r>
-      <w:r>
-        <w:rPr>
-          <w:rFonts w:ascii="arial" w:hAnsi="arial"/>
-        </w:rPr>
+    </w:p>
+    <w:p>
+      <w:pPr>
+        <w:pStyle w:val="TextBody"/>
+        <w:spacing w:lineRule="auto" w:line="360" w:before="0" w:after="140"/>
+        <w:jc w:val="both"/>
+        <w:rPr>
+          <w:rFonts w:ascii="arial" w:hAnsi="arial"/>
+        </w:rPr>
+      </w:pPr>
+      <w:r>
+        <w:rPr>
+          <w:rFonts w:ascii="arial" w:hAnsi="arial"/>
+        </w:rPr>
+        <w:tab/>
         <w:t>En cada pasado por el charco, el peor individuo en ese momento pasará por las siguientes etapas. Lo primero que se hará es intentar que la peor rana intente aprender de la mejor, el criterio que debe sigue es el siguiente:</w:t>
       </w:r>
     </w:p>
@@ -34536,7 +34617,9 @@
         </w:rPr>
       </w:pPr>
       <w:r>
-        <w:rPr/>
+        <w:rPr>
+          <w:rFonts w:ascii="arial" w:hAnsi="arial"/>
+        </w:rPr>
       </w:r>
     </w:p>
     <w:p>
@@ -34656,14 +34739,146 @@
         </w:rPr>
       </w:pPr>
       <w:r>
+        <w:rPr>
+          <w:rFonts w:ascii="arial" w:hAnsi="arial"/>
+        </w:rPr>
+      </w:r>
+    </w:p>
+    <w:p>
+      <w:pPr>
+        <w:pStyle w:val="TextBody"/>
+        <w:spacing w:lineRule="auto" w:line="360" w:before="0" w:after="140"/>
+        <w:jc w:val="both"/>
+        <w:rPr>
+          <w:rFonts w:ascii="arial" w:hAnsi="arial"/>
+        </w:rPr>
+      </w:pPr>
+      <w:r>
+        <w:rPr>
+          <w:rFonts w:ascii="arial" w:hAnsi="arial"/>
+        </w:rPr>
+        <w:tab/>
+      </w:r>
+    </w:p>
+    <w:p>
+      <w:pPr>
+        <w:pStyle w:val="TextBody"/>
+        <w:spacing w:lineRule="auto" w:line="360" w:before="0" w:after="140"/>
+        <w:jc w:val="both"/>
+        <w:rPr>
+          <w:rFonts w:ascii="arial" w:hAnsi="arial"/>
+        </w:rPr>
+      </w:pPr>
+      <w:r>
+        <w:rPr>
+          <w:rFonts w:ascii="arial" w:hAnsi="arial"/>
+        </w:rPr>
+      </w:r>
+    </w:p>
+    <w:p>
+      <w:pPr>
+        <w:pStyle w:val="TextBody"/>
+        <w:spacing w:lineRule="auto" w:line="360" w:before="0" w:after="140"/>
+        <w:jc w:val="both"/>
+        <w:rPr>
+          <w:rFonts w:ascii="arial" w:hAnsi="arial"/>
+        </w:rPr>
+      </w:pPr>
+      <w:r>
+        <w:rPr>
+          <w:rFonts w:ascii="arial" w:hAnsi="arial"/>
+        </w:rPr>
+        <w:tab/>
+        <w:t>Este es el criterio propuesto, no es el que nos resulta de utilidad, nosotros al trabajar con valores binarios, podemos obtener valores negativos y esos valores, pueden variar mucho los resultados de la práctica de manera negativa, por tanto, nuestro criterio es el siguiente:</w:t>
+      </w:r>
+    </w:p>
+    <w:p>
+      <w:pPr>
+        <w:pStyle w:val="TextBody"/>
+        <w:spacing w:lineRule="auto" w:line="360" w:before="0" w:after="140"/>
+        <w:jc w:val="both"/>
+        <w:rPr>
+          <w:rFonts w:ascii="arial" w:hAnsi="arial"/>
+        </w:rPr>
+      </w:pPr>
+      <w:r>
+        <w:rPr>
+          <w:rFonts w:ascii="arial" w:hAnsi="arial"/>
+        </w:rPr>
+      </w:r>
+    </w:p>
+    <w:p>
+      <w:pPr>
+        <w:pStyle w:val="Normal"/>
+        <w:spacing w:lineRule="auto" w:line="360" w:before="0" w:after="140"/>
+        <w:jc w:val="both"/>
         <w:rPr/>
-      </w:r>
-    </w:p>
-    <w:p>
-      <w:pPr>
-        <w:pStyle w:val="TextBody"/>
+      </w:pPr>
+      <w:r>
+        <w:rPr>
+          <w:rFonts w:ascii="arial" w:hAnsi="arial"/>
+        </w:rPr>
+        <w:tab/>
+        <w:t xml:space="preserve">El criterio anterior solo es válido si tenemos número enteros y no son binarios, no es nuestro caso. </w:t>
+      </w:r>
+      <w:r>
+        <w:rPr>
+          <w:rFonts w:ascii="arial" w:hAnsi="arial"/>
+        </w:rPr>
+        <w:t>Debemos adaptarnos a nuestra situación, en la que estamos limitados por los valores binarios.</w:t>
+      </w:r>
+      <w:r>
+        <w:rPr>
+          <w:rFonts w:ascii="arial" w:hAnsi="arial"/>
+        </w:rPr>
+        <w:t xml:space="preserve"> </w:t>
+      </w:r>
+      <w:r>
+        <w:rPr>
+          <w:rFonts w:ascii="arial" w:hAnsi="arial"/>
+        </w:rPr>
+        <w:t xml:space="preserve">La adaptación realizada consiste en modificar el peor individuo e intentar mejorarlo en los dos sentidos, en caso de que no pueda ser mejorado </w:t>
+      </w:r>
+      <w:r>
+        <w:rPr>
+          <w:rFonts w:ascii="arial" w:hAnsi="arial"/>
+        </w:rPr>
+        <w:t xml:space="preserve">o mejor dicho que el nuevo individuo no domine al peor hallado, </w:t>
+      </w:r>
+      <w:r>
+        <w:rPr>
+          <w:rFonts w:ascii="arial" w:hAnsi="arial"/>
+        </w:rPr>
+        <w:t xml:space="preserve">ya que nuestro modo de optimización es paralelo, esto fue explicado en el apartado </w:t>
+      </w:r>
+      <w:r>
+        <w:rPr>
+          <w:rFonts w:ascii="arial" w:hAnsi="arial"/>
+          <w:highlight w:val="yellow"/>
+        </w:rPr>
+        <w:t>4.X.</w:t>
+      </w:r>
+    </w:p>
+    <w:p>
+      <w:pPr>
+        <w:pStyle w:val="Normal"/>
         <w:spacing w:lineRule="auto" w:line="360" w:before="0" w:after="140"/>
         <w:jc w:val="both"/>
+        <w:rPr>
+          <w:rFonts w:ascii="arial" w:hAnsi="arial"/>
+        </w:rPr>
+      </w:pPr>
+      <w:r>
+        <w:rPr>
+          <w:rFonts w:ascii="arial" w:hAnsi="arial"/>
+        </w:rPr>
+      </w:r>
+    </w:p>
+    <w:p>
+      <w:pPr>
+        <w:pStyle w:val="Normal"/>
+        <w:spacing w:lineRule="auto" w:line="360" w:before="0" w:after="140"/>
+        <w:jc w:val="both"/>
         <w:rPr/>
       </w:pPr>
       <w:r>
@@ -34676,30 +34891,66 @@
         <w:rPr>
           <w:rFonts w:ascii="arial" w:hAnsi="arial"/>
         </w:rPr>
-        <w:t xml:space="preserve">Este es el criterio propuesto, no es el que nos </w:t>
-      </w:r>
-      <w:r>
-        <w:rPr>
-          <w:rFonts w:ascii="arial" w:hAnsi="arial"/>
-        </w:rPr>
-        <w:t>resulta de utilidad</w:t>
-      </w:r>
-      <w:r>
-        <w:rPr>
-          <w:rFonts w:ascii="arial" w:hAnsi="arial"/>
-        </w:rPr>
-        <w:t xml:space="preserve">, nosotros al trabajar con valores binarios, </w:t>
-      </w:r>
-      <w:r>
-        <w:rPr>
-          <w:rFonts w:ascii="arial" w:hAnsi="arial"/>
-        </w:rPr>
-        <w:t>podemos obtener valores negativos y esos valores, pueden variar mucho los resultados de la práctica de manera negativa, por tanto, nuestro criterio es el siguiente:</w:t>
-      </w:r>
-    </w:p>
-    <w:p>
-      <w:pPr>
-        <w:pStyle w:val="TextBody"/>
+        <w:t xml:space="preserve">Lo que intentamos es una de las tres opciones de las que disponemos: </w:t>
+      </w:r>
+      <w:r>
+        <w:rPr>
+          <w:rFonts w:ascii="arial" w:hAnsi="arial"/>
+        </w:rPr>
+        <w:t>e</w:t>
+      </w:r>
+      <w:r>
+        <w:rPr>
+          <w:rFonts w:ascii="arial" w:hAnsi="arial"/>
+        </w:rPr>
+        <w:t>limina</w:t>
+      </w:r>
+      <w:r>
+        <w:rPr>
+          <w:rFonts w:ascii="arial" w:hAnsi="arial"/>
+        </w:rPr>
+        <w:t>r</w:t>
+      </w:r>
+      <w:r>
+        <w:rPr>
+          <w:rFonts w:ascii="arial" w:hAnsi="arial"/>
+        </w:rPr>
+        <w:t xml:space="preserve"> un requisito, </w:t>
+      </w:r>
+      <w:r>
+        <w:rPr>
+          <w:rFonts w:ascii="arial" w:hAnsi="arial"/>
+        </w:rPr>
+        <w:t>sustituir un requisito por otro o a</w:t>
+      </w:r>
+      <w:r>
+        <w:rPr>
+          <w:rFonts w:ascii="arial" w:hAnsi="arial"/>
+        </w:rPr>
+        <w:t>ñadi</w:t>
+      </w:r>
+      <w:r>
+        <w:rPr>
+          <w:rFonts w:ascii="arial" w:hAnsi="arial"/>
+        </w:rPr>
+        <w:t>r</w:t>
+      </w:r>
+      <w:r>
+        <w:rPr>
+          <w:rFonts w:ascii="arial" w:hAnsi="arial"/>
+        </w:rPr>
+        <w:t xml:space="preserve"> un requisito. </w:t>
+      </w:r>
+      <w:r>
+        <w:rPr>
+          <w:rFonts w:ascii="arial" w:hAnsi="arial"/>
+        </w:rPr>
+        <w:t>Estas tres opciones se van a tener en cuenta a la hora de intentar mejorar los recursos de in individuo.</w:t>
+      </w:r>
+    </w:p>
+    <w:p>
+      <w:pPr>
+        <w:pStyle w:val="Normal"/>
         <w:spacing w:lineRule="auto" w:line="360" w:before="0" w:after="140"/>
         <w:jc w:val="both"/>
         <w:rPr>
@@ -34707,95 +34958,102 @@
         </w:rPr>
       </w:pPr>
       <w:r>
+        <w:rPr>
+          <w:rFonts w:ascii="arial" w:hAnsi="arial"/>
+        </w:rPr>
+      </w:r>
+    </w:p>
+    <w:p>
+      <w:pPr>
+        <w:pStyle w:val="Normal"/>
+        <w:spacing w:lineRule="auto" w:line="360" w:before="0" w:after="140"/>
+        <w:jc w:val="both"/>
         <w:rPr/>
-      </w:r>
-    </w:p>
-    <w:p>
-      <w:pPr>
-        <w:pStyle w:val="TextBody"/>
+      </w:pPr>
+      <w:r>
+        <w:rPr>
+          <w:rFonts w:ascii="arial" w:hAnsi="arial"/>
+        </w:rPr>
+        <w:tab/>
+        <w:t xml:space="preserve">El anterior proceso lo repetimos dos veces ya que es posible que se pueda mejorar en cualquiera de las tres posibilidades dadas. Pero en última </w:t>
+      </w:r>
+      <w:r>
+        <w:rPr>
+          <w:rFonts w:ascii="arial" w:hAnsi="arial"/>
+        </w:rPr>
+        <w:t>instancia en caso de que el individuo no haya podido ser mejorado. Lo que sucederá es que generaremos un nuevo individuo de manera aleatoria, obviamente le calcularemos su fitness.</w:t>
+      </w:r>
+    </w:p>
+    <w:p>
+      <w:pPr>
+        <w:pStyle w:val="Normal"/>
         <w:spacing w:lineRule="auto" w:line="360" w:before="0" w:after="140"/>
-        <w:jc w:val="center"/>
+        <w:jc w:val="both"/>
+        <w:rPr>
+          <w:rFonts w:ascii="arial" w:hAnsi="arial"/>
+        </w:rPr>
+      </w:pPr>
+      <w:r>
+        <w:rPr>
+          <w:rFonts w:ascii="arial" w:hAnsi="arial"/>
+        </w:rPr>
+      </w:r>
+    </w:p>
+    <w:p>
+      <w:pPr>
+        <w:pStyle w:val="Normal"/>
+        <w:spacing w:lineRule="auto" w:line="360" w:before="0" w:after="140"/>
+        <w:jc w:val="both"/>
         <w:rPr/>
       </w:pPr>
       <w:r>
+        <w:rPr>
+          <w:rFonts w:ascii="arial" w:hAnsi="arial"/>
+        </w:rPr>
+        <w:tab/>
+      </w:r>
+      <w:r>
+        <w:rPr>
+          <w:rFonts w:ascii="arial" w:hAnsi="arial"/>
+        </w:rPr>
+        <w:t>Una vez mejorado o generado el nuevo individuo, lo que se hará es una ordenación parcial de este en el mismo charco, por tanto lo que se hará es saber a cual de los individuos domina para poder colocarlo correctamente.</w:t>
+      </w:r>
+    </w:p>
+    <w:p>
+      <w:pPr>
+        <w:pStyle w:val="Normal"/>
+        <w:spacing w:lineRule="auto" w:line="360" w:before="0" w:after="140"/>
+        <w:jc w:val="both"/>
+        <w:rPr>
+          <w:rFonts w:ascii="arial" w:hAnsi="arial"/>
+        </w:rPr>
+      </w:pPr>
+      <w:r>
+        <w:rPr>
+          <w:rFonts w:ascii="arial" w:hAnsi="arial"/>
+        </w:rPr>
+      </w:r>
+    </w:p>
+    <w:p>
+      <w:pPr>
+        <w:pStyle w:val="TextBody"/>
+        <w:spacing w:lineRule="auto" w:line="360" w:before="0" w:after="140"/>
+        <w:jc w:val="both"/>
         <w:rPr/>
-      </w:r>
-      <m:oMath xmlns:m="http://schemas.openxmlformats.org/officeDocument/2006/math">
-        <m:r>
-          <w:rPr>
-            <w:rFonts w:ascii="Cambria Math" w:hAnsi="Cambria Math"/>
-          </w:rPr>
-          <m:t xml:space="preserve">Change</m:t>
-        </m:r>
-        <m:r>
-          <w:rPr>
-            <w:rFonts w:ascii="Cambria Math" w:hAnsi="Cambria Math"/>
-          </w:rPr>
-          <m:t xml:space="preserve">frog</m:t>
-        </m:r>
-        <m:r>
-          <w:rPr>
-            <w:rFonts w:ascii="Cambria Math" w:hAnsi="Cambria Math"/>
-          </w:rPr>
-          <m:t xml:space="preserve">position</m:t>
-        </m:r>
-        <m:d>
-          <m:dPr>
-            <m:begChr m:val="("/>
-            <m:endChr m:val=")"/>
-          </m:dPr>
-          <m:e>
-            <m:sSub>
-              <m:e>
-                <m:r>
-                  <w:rPr>
-                    <w:rFonts w:ascii="Cambria Math" w:hAnsi="Cambria Math"/>
-                  </w:rPr>
-                  <m:t xml:space="preserve">D</m:t>
-                </m:r>
-              </m:e>
-              <m:sub>
-                <m:r>
-                  <w:rPr>
-                    <w:rFonts w:ascii="Cambria Math" w:hAnsi="Cambria Math"/>
-                  </w:rPr>
-                  <m:t xml:space="preserve">i</m:t>
-                </m:r>
-              </m:sub>
-            </m:sSub>
-          </m:e>
-        </m:d>
-        <m:r>
-          <w:rPr>
-            <w:rFonts w:ascii="Cambria Math" w:hAnsi="Cambria Math"/>
-          </w:rPr>
-          <m:t xml:space="preserve">=</m:t>
-        </m:r>
-        <m:r>
-          <w:rPr>
-            <w:rFonts w:ascii="Cambria Math" w:hAnsi="Cambria Math"/>
-          </w:rPr>
-          <m:t xml:space="preserve">rand</m:t>
-        </m:r>
-        <m:d>
-          <m:dPr>
-            <m:begChr m:val="("/>
-            <m:endChr m:val=")"/>
-          </m:dPr>
-        </m:d>
-        <m:r>
-          <w:rPr>
-            <w:rFonts w:ascii="Cambria Math" w:hAnsi="Cambria Math"/>
-          </w:rPr>
-          <m:t xml:space="preserve">&lt;</m:t>
-        </m:r>
-        <m:r>
-          <w:rPr>
-            <w:rFonts w:ascii="Cambria Math" w:hAnsi="Cambria Math"/>
-          </w:rPr>
-          <m:t xml:space="preserve">A</m:t>
-        </m:r>
-      </m:oMath>
+      </w:pPr>
+      <w:r>
+        <w:rPr>
+          <w:rFonts w:ascii="arial" w:hAnsi="arial"/>
+        </w:rPr>
+        <w:tab/>
+        <w:t xml:space="preserve">Una vez pasado por todos estos pasos, se vuelven a recoger los individuos de los charcos </w:t>
+      </w:r>
+      <w:r>
+        <w:rPr>
+          <w:rFonts w:ascii="arial" w:hAnsi="arial"/>
+        </w:rPr>
+        <w:t>para así obtener una población mejorada a partir de la inicial generada.</w:t>
+      </w:r>
     </w:p>
     <w:p>
       <w:pPr>
@@ -34807,209 +35065,22 @@
         </w:rPr>
       </w:pPr>
       <w:r>
+        <w:rPr>
+          <w:rFonts w:ascii="arial" w:hAnsi="arial"/>
+        </w:rPr>
+      </w:r>
+    </w:p>
+    <w:p>
+      <w:pPr>
+        <w:pStyle w:val="Normal"/>
+        <w:rPr>
+          <w:rFonts w:ascii="arial" w:hAnsi="arial"/>
+          <w:color w:val="62A73B"/>
+          <w:highlight w:val="yellow"/>
+        </w:rPr>
+      </w:pPr>
+      <w:r>
         <w:rPr/>
-      </w:r>
-    </w:p>
-    <w:p>
-      <w:pPr>
-        <w:pStyle w:val="TextBody"/>
-        <w:spacing w:lineRule="auto" w:line="360" w:before="0" w:after="140"/>
-        <w:jc w:val="both"/>
-        <w:rPr/>
-      </w:pPr>
-      <w:r>
-        <w:rPr>
-          <w:rFonts w:ascii="arial" w:hAnsi="arial"/>
-        </w:rPr>
-        <w:tab/>
-      </w:r>
-      <w:r>
-        <w:rPr>
-          <w:rFonts w:ascii="arial" w:hAnsi="arial"/>
-        </w:rPr>
-        <w:t xml:space="preserve">Donde A es el porcentaje de aprendizaje </w:t>
-      </w:r>
-    </w:p>
-    <w:p>
-      <w:pPr>
-        <w:pStyle w:val="TextBody"/>
-        <w:spacing w:lineRule="auto" w:line="360" w:before="0" w:after="140"/>
-        <w:jc w:val="both"/>
-        <w:rPr>
-          <w:rFonts w:ascii="arial" w:hAnsi="arial"/>
-        </w:rPr>
-      </w:pPr>
-      <w:r>
-        <w:rPr/>
-      </w:r>
-    </w:p>
-    <w:p>
-      <w:pPr>
-        <w:pStyle w:val="TextBody"/>
-        <w:spacing w:lineRule="auto" w:line="360" w:before="0" w:after="140"/>
-        <w:jc w:val="both"/>
-        <w:rPr/>
-      </w:pPr>
-      <w:r>
-        <w:rPr>
-          <w:rFonts w:ascii="arial" w:hAnsi="arial"/>
-        </w:rPr>
-        <w:tab/>
-      </w:r>
-      <w:r>
-        <w:rPr>
-          <w:rFonts w:ascii="arial" w:hAnsi="arial"/>
-        </w:rPr>
-        <w:t>Una vez pasado por todos estos pasos para todos estos procesos, se vuelven a recoger los individuos de los charcos.</w:t>
-      </w:r>
-    </w:p>
-    <w:p>
-      <w:pPr>
-        <w:pStyle w:val="TextBody"/>
-        <w:spacing w:lineRule="auto" w:line="360" w:before="0" w:after="140"/>
-        <w:jc w:val="both"/>
-        <w:rPr>
-          <w:rFonts w:ascii="arial" w:hAnsi="arial"/>
-        </w:rPr>
-      </w:pPr>
-      <w:r>
-        <w:rPr/>
-      </w:r>
-    </w:p>
-    <w:p>
-      <w:pPr>
-        <w:pStyle w:val="TextBody"/>
-        <w:spacing w:lineRule="auto" w:line="360" w:before="0" w:after="140"/>
-        <w:jc w:val="both"/>
-        <w:rPr/>
-      </w:pPr>
-      <w:r>
-        <w:rPr>
-          <w:rFonts w:ascii="arial" w:hAnsi="arial"/>
-        </w:rPr>
-        <w:tab/>
-      </w:r>
-    </w:p>
-    <w:p>
-      <w:pPr>
-        <w:pStyle w:val="TextBody"/>
-        <w:spacing w:lineRule="auto" w:line="360" w:before="0" w:after="140"/>
-        <w:jc w:val="both"/>
-        <w:rPr>
-          <w:rFonts w:ascii="arial" w:hAnsi="arial"/>
-        </w:rPr>
-      </w:pPr>
-      <w:r>
-        <w:rPr/>
-      </w:r>
-    </w:p>
-    <w:p>
-      <w:pPr>
-        <w:pStyle w:val="TextBody"/>
-        <w:spacing w:lineRule="auto" w:line="360" w:before="0" w:after="140"/>
-        <w:jc w:val="both"/>
-        <w:rPr>
-          <w:rFonts w:ascii="arial" w:hAnsi="arial"/>
-        </w:rPr>
-      </w:pPr>
-      <w:r>
-        <w:rPr/>
-      </w:r>
-    </w:p>
-    <w:p>
-      <w:pPr>
-        <w:pStyle w:val="TextBody"/>
-        <w:spacing w:lineRule="auto" w:line="360" w:before="0" w:after="140"/>
-        <w:jc w:val="both"/>
-        <w:rPr>
-          <w:rFonts w:ascii="arial" w:hAnsi="arial"/>
-        </w:rPr>
-      </w:pPr>
-      <w:r>
-        <w:rPr/>
-      </w:r>
-    </w:p>
-    <w:p>
-      <w:pPr>
-        <w:pStyle w:val="TextBody"/>
-        <w:spacing w:lineRule="auto" w:line="360" w:before="0" w:after="140"/>
-        <w:jc w:val="both"/>
-        <w:rPr/>
-      </w:pPr>
-      <w:r>
-        <w:rPr>
-          <w:rFonts w:ascii="arial" w:hAnsi="arial"/>
-        </w:rPr>
-        <w:t xml:space="preserve"> </w:t>
-      </w:r>
-    </w:p>
-    <w:p>
-      <w:pPr>
-        <w:pStyle w:val="TextBody"/>
-        <w:spacing w:lineRule="auto" w:line="360" w:before="0" w:after="140"/>
-        <w:jc w:val="both"/>
-        <w:rPr/>
-      </w:pPr>
-      <w:r>
-        <w:drawing>
-          <wp:anchor behindDoc="0" distT="0" distB="0" distL="0" distR="0" simplePos="0" locked="0" layoutInCell="1" allowOverlap="1" relativeHeight="26">
-            <wp:simplePos x="0" y="0"/>
-            <wp:positionH relativeFrom="column">
-              <wp:align>center</wp:align>
-            </wp:positionH>
-            <wp:positionV relativeFrom="paragraph">
-              <wp:posOffset>635</wp:posOffset>
-            </wp:positionV>
-            <wp:extent cx="5219700" cy="5212080"/>
-            <wp:effectExtent l="0" t="0" r="0" b="0"/>
-            <wp:wrapTopAndBottom/>
-            <wp:docPr id="37" name="Image24" descr=""/>
-            <wp:cNvGraphicFramePr>
-              <a:graphicFrameLocks xmlns:a="http://schemas.openxmlformats.org/drawingml/2006/main" noChangeAspect="1"/>
-            </wp:cNvGraphicFramePr>
-            <a:graphic xmlns:a="http://schemas.openxmlformats.org/drawingml/2006/main">
-              <a:graphicData uri="http://schemas.openxmlformats.org/drawingml/2006/picture">
-                <pic:pic xmlns:pic="http://schemas.openxmlformats.org/drawingml/2006/picture">
-                  <pic:nvPicPr>
-                    <pic:cNvPr id="37" name="Image24" descr=""/>
-                    <pic:cNvPicPr>
-                      <a:picLocks noChangeAspect="1" noChangeArrowheads="1"/>
-                    </pic:cNvPicPr>
-                  </pic:nvPicPr>
-                  <pic:blipFill>
-                    <a:blip r:embed="rId28"/>
-                    <a:stretch>
-                      <a:fillRect/>
-                    </a:stretch>
-                  </pic:blipFill>
-                  <pic:spPr bwMode="auto">
-                    <a:xfrm>
-                      <a:off x="0" y="0"/>
-                      <a:ext cx="5219700" cy="5212080"/>
-                    </a:xfrm>
-                    <a:prstGeom prst="rect">
-                      <a:avLst/>
-                    </a:prstGeom>
-                  </pic:spPr>
-                </pic:pic>
-              </a:graphicData>
-            </a:graphic>
-          </wp:anchor>
-        </w:drawing>
-      </w:r>
-      <w:r>
-        <w:rPr>
-          <w:rFonts w:ascii="arial" w:hAnsi="arial"/>
-          <w:highlight w:val="yellow"/>
-        </w:rPr>
-        <w:t>I</w:t>
-      </w:r>
-      <w:r>
-        <w:rPr>
-          <w:rFonts w:ascii="arial" w:hAnsi="arial"/>
-          <w:highlight w:val="yellow"/>
-        </w:rPr>
-        <w:t>magenXX:</w:t>
       </w:r>
     </w:p>
     <w:sectPr>
@@ -35047,7 +35118,7 @@
       <w:fldChar w:fldCharType="separate"/>
     </w:r>
     <w:r>
-      <w:t>60</w:t>
+      <w:t>57</w:t>
     </w:r>
     <w:r>
       <w:fldChar w:fldCharType="end"/>
@@ -37190,13 +37261,14 @@
       <w:rPr>
         <w:rFonts w:ascii="Liberation Serif" w:hAnsi="Liberation Serif" w:eastAsia="Noto Sans CJK SC Regular" w:cs="Lohit Devanagari"/>
         <w:kern w:val="2"/>
-        <w:sz w:val="20"/>
         <w:szCs w:val="24"/>
         <w:lang w:val="en-US" w:eastAsia="zh-CN" w:bidi="hi-IN"/>
       </w:rPr>
     </w:rPrDefault>
     <w:pPrDefault>
-      <w:pPr/>
+      <w:pPr>
+        <w:widowControl/>
+      </w:pPr>
     </w:pPrDefault>
   </w:docDefaults>
   <w:style w:type="paragraph" w:styleId="Normal">
@@ -37204,7 +37276,9 @@
     <w:qFormat/>
     <w:pPr>
       <w:widowControl/>
-      <w:overflowPunct w:val="true"/>
+      <w:kinsoku w:val="true"/>
+      <w:overflowPunct w:val="false"/>
+      <w:autoSpaceDE w:val="true"/>
       <w:bidi w:val="0"/>
       <w:jc w:val="left"/>
     </w:pPr>
@@ -49582,6 +49656,844 @@
   </w:style>
   <w:style w:type="character" w:styleId="ListLabel1683">
     <w:name w:val="ListLabel 1683"/>
+    <w:qFormat/>
+    <w:rPr>
+      <w:rFonts w:cs="OpenSymbol"/>
+      <w:b/>
+      <w:bCs/>
+    </w:rPr>
+  </w:style>
+  <w:style w:type="character" w:styleId="ListLabel1684">
+    <w:name w:val="ListLabel 1684"/>
+    <w:qFormat/>
+    <w:rPr>
+      <w:rFonts w:cs="OpenSymbol"/>
+      <w:b/>
+    </w:rPr>
+  </w:style>
+  <w:style w:type="character" w:styleId="ListLabel1685">
+    <w:name w:val="ListLabel 1685"/>
+    <w:qFormat/>
+    <w:rPr>
+      <w:rFonts w:cs="OpenSymbol"/>
+    </w:rPr>
+  </w:style>
+  <w:style w:type="character" w:styleId="ListLabel1686">
+    <w:name w:val="ListLabel 1686"/>
+    <w:qFormat/>
+    <w:rPr>
+      <w:rFonts w:cs="OpenSymbol"/>
+    </w:rPr>
+  </w:style>
+  <w:style w:type="character" w:styleId="ListLabel1687">
+    <w:name w:val="ListLabel 1687"/>
+    <w:qFormat/>
+    <w:rPr>
+      <w:rFonts w:cs="OpenSymbol"/>
+    </w:rPr>
+  </w:style>
+  <w:style w:type="character" w:styleId="ListLabel1688">
+    <w:name w:val="ListLabel 1688"/>
+    <w:qFormat/>
+    <w:rPr>
+      <w:rFonts w:cs="OpenSymbol"/>
+    </w:rPr>
+  </w:style>
+  <w:style w:type="character" w:styleId="ListLabel1689">
+    <w:name w:val="ListLabel 1689"/>
+    <w:qFormat/>
+    <w:rPr>
+      <w:rFonts w:cs="OpenSymbol"/>
+    </w:rPr>
+  </w:style>
+  <w:style w:type="character" w:styleId="ListLabel1690">
+    <w:name w:val="ListLabel 1690"/>
+    <w:qFormat/>
+    <w:rPr>
+      <w:rFonts w:cs="OpenSymbol"/>
+    </w:rPr>
+  </w:style>
+  <w:style w:type="character" w:styleId="ListLabel1691">
+    <w:name w:val="ListLabel 1691"/>
+    <w:qFormat/>
+    <w:rPr>
+      <w:rFonts w:cs="OpenSymbol"/>
+    </w:rPr>
+  </w:style>
+  <w:style w:type="character" w:styleId="ListLabel1692">
+    <w:name w:val="ListLabel 1692"/>
+    <w:qFormat/>
+    <w:rPr>
+      <w:rFonts w:cs="OpenSymbol"/>
+    </w:rPr>
+  </w:style>
+  <w:style w:type="character" w:styleId="ListLabel1693">
+    <w:name w:val="ListLabel 1693"/>
+    <w:qFormat/>
+    <w:rPr>
+      <w:rFonts w:cs="OpenSymbol"/>
+      <w:b w:val="false"/>
+      <w:sz w:val="24"/>
+    </w:rPr>
+  </w:style>
+  <w:style w:type="character" w:styleId="ListLabel1694">
+    <w:name w:val="ListLabel 1694"/>
+    <w:qFormat/>
+    <w:rPr>
+      <w:rFonts w:cs="OpenSymbol"/>
+    </w:rPr>
+  </w:style>
+  <w:style w:type="character" w:styleId="ListLabel1695">
+    <w:name w:val="ListLabel 1695"/>
+    <w:qFormat/>
+    <w:rPr>
+      <w:rFonts w:cs="OpenSymbol"/>
+    </w:rPr>
+  </w:style>
+  <w:style w:type="character" w:styleId="ListLabel1696">
+    <w:name w:val="ListLabel 1696"/>
+    <w:qFormat/>
+    <w:rPr>
+      <w:rFonts w:cs="OpenSymbol"/>
+    </w:rPr>
+  </w:style>
+  <w:style w:type="character" w:styleId="ListLabel1697">
+    <w:name w:val="ListLabel 1697"/>
+    <w:qFormat/>
+    <w:rPr>
+      <w:rFonts w:cs="OpenSymbol"/>
+    </w:rPr>
+  </w:style>
+  <w:style w:type="character" w:styleId="ListLabel1698">
+    <w:name w:val="ListLabel 1698"/>
+    <w:qFormat/>
+    <w:rPr>
+      <w:rFonts w:cs="OpenSymbol"/>
+    </w:rPr>
+  </w:style>
+  <w:style w:type="character" w:styleId="ListLabel1699">
+    <w:name w:val="ListLabel 1699"/>
+    <w:qFormat/>
+    <w:rPr>
+      <w:rFonts w:cs="OpenSymbol"/>
+    </w:rPr>
+  </w:style>
+  <w:style w:type="character" w:styleId="ListLabel1700">
+    <w:name w:val="ListLabel 1700"/>
+    <w:qFormat/>
+    <w:rPr>
+      <w:rFonts w:cs="OpenSymbol"/>
+    </w:rPr>
+  </w:style>
+  <w:style w:type="character" w:styleId="ListLabel1701">
+    <w:name w:val="ListLabel 1701"/>
+    <w:qFormat/>
+    <w:rPr>
+      <w:rFonts w:cs="OpenSymbol"/>
+    </w:rPr>
+  </w:style>
+  <w:style w:type="character" w:styleId="ListLabel1702">
+    <w:name w:val="ListLabel 1702"/>
+    <w:qFormat/>
+    <w:rPr>
+      <w:rFonts w:cs="OpenSymbol"/>
+    </w:rPr>
+  </w:style>
+  <w:style w:type="character" w:styleId="ListLabel1703">
+    <w:name w:val="ListLabel 1703"/>
+    <w:qFormat/>
+    <w:rPr>
+      <w:rFonts w:cs="OpenSymbol"/>
+    </w:rPr>
+  </w:style>
+  <w:style w:type="character" w:styleId="ListLabel1704">
+    <w:name w:val="ListLabel 1704"/>
+    <w:qFormat/>
+    <w:rPr>
+      <w:rFonts w:cs="OpenSymbol"/>
+    </w:rPr>
+  </w:style>
+  <w:style w:type="character" w:styleId="ListLabel1705">
+    <w:name w:val="ListLabel 1705"/>
+    <w:qFormat/>
+    <w:rPr>
+      <w:rFonts w:cs="OpenSymbol"/>
+    </w:rPr>
+  </w:style>
+  <w:style w:type="character" w:styleId="ListLabel1706">
+    <w:name w:val="ListLabel 1706"/>
+    <w:qFormat/>
+    <w:rPr>
+      <w:rFonts w:cs="OpenSymbol"/>
+    </w:rPr>
+  </w:style>
+  <w:style w:type="character" w:styleId="ListLabel1707">
+    <w:name w:val="ListLabel 1707"/>
+    <w:qFormat/>
+    <w:rPr>
+      <w:rFonts w:cs="OpenSymbol"/>
+    </w:rPr>
+  </w:style>
+  <w:style w:type="character" w:styleId="ListLabel1708">
+    <w:name w:val="ListLabel 1708"/>
+    <w:qFormat/>
+    <w:rPr>
+      <w:rFonts w:cs="OpenSymbol"/>
+    </w:rPr>
+  </w:style>
+  <w:style w:type="character" w:styleId="ListLabel1709">
+    <w:name w:val="ListLabel 1709"/>
+    <w:qFormat/>
+    <w:rPr>
+      <w:rFonts w:cs="OpenSymbol"/>
+    </w:rPr>
+  </w:style>
+  <w:style w:type="character" w:styleId="ListLabel1710">
+    <w:name w:val="ListLabel 1710"/>
+    <w:qFormat/>
+    <w:rPr>
+      <w:rFonts w:cs="OpenSymbol"/>
+    </w:rPr>
+  </w:style>
+  <w:style w:type="character" w:styleId="ListLabel1711">
+    <w:name w:val="ListLabel 1711"/>
+    <w:qFormat/>
+    <w:rPr>
+      <w:rFonts w:cs="OpenSymbol"/>
+    </w:rPr>
+  </w:style>
+  <w:style w:type="character" w:styleId="ListLabel1712">
+    <w:name w:val="ListLabel 1712"/>
+    <w:qFormat/>
+    <w:rPr>
+      <w:rFonts w:cs="OpenSymbol"/>
+    </w:rPr>
+  </w:style>
+  <w:style w:type="character" w:styleId="ListLabel1713">
+    <w:name w:val="ListLabel 1713"/>
+    <w:qFormat/>
+    <w:rPr>
+      <w:rFonts w:cs="OpenSymbol"/>
+    </w:rPr>
+  </w:style>
+  <w:style w:type="character" w:styleId="ListLabel1714">
+    <w:name w:val="ListLabel 1714"/>
+    <w:qFormat/>
+    <w:rPr>
+      <w:rFonts w:cs="OpenSymbol"/>
+    </w:rPr>
+  </w:style>
+  <w:style w:type="character" w:styleId="ListLabel1715">
+    <w:name w:val="ListLabel 1715"/>
+    <w:qFormat/>
+    <w:rPr>
+      <w:rFonts w:cs="OpenSymbol"/>
+    </w:rPr>
+  </w:style>
+  <w:style w:type="character" w:styleId="ListLabel1716">
+    <w:name w:val="ListLabel 1716"/>
+    <w:qFormat/>
+    <w:rPr>
+      <w:rFonts w:cs="OpenSymbol"/>
+    </w:rPr>
+  </w:style>
+  <w:style w:type="character" w:styleId="ListLabel1717">
+    <w:name w:val="ListLabel 1717"/>
+    <w:qFormat/>
+    <w:rPr>
+      <w:rFonts w:cs="OpenSymbol"/>
+    </w:rPr>
+  </w:style>
+  <w:style w:type="character" w:styleId="ListLabel1718">
+    <w:name w:val="ListLabel 1718"/>
+    <w:qFormat/>
+    <w:rPr>
+      <w:rFonts w:cs="OpenSymbol"/>
+    </w:rPr>
+  </w:style>
+  <w:style w:type="character" w:styleId="ListLabel1719">
+    <w:name w:val="ListLabel 1719"/>
+    <w:qFormat/>
+    <w:rPr>
+      <w:rFonts w:cs="OpenSymbol"/>
+    </w:rPr>
+  </w:style>
+  <w:style w:type="character" w:styleId="ListLabel1720">
+    <w:name w:val="ListLabel 1720"/>
+    <w:qFormat/>
+    <w:rPr>
+      <w:rFonts w:cs="OpenSymbol"/>
+      <w:b/>
+    </w:rPr>
+  </w:style>
+  <w:style w:type="character" w:styleId="ListLabel1721">
+    <w:name w:val="ListLabel 1721"/>
+    <w:qFormat/>
+    <w:rPr>
+      <w:rFonts w:cs="OpenSymbol"/>
+    </w:rPr>
+  </w:style>
+  <w:style w:type="character" w:styleId="ListLabel1722">
+    <w:name w:val="ListLabel 1722"/>
+    <w:qFormat/>
+    <w:rPr>
+      <w:rFonts w:cs="OpenSymbol"/>
+    </w:rPr>
+  </w:style>
+  <w:style w:type="character" w:styleId="ListLabel1723">
+    <w:name w:val="ListLabel 1723"/>
+    <w:qFormat/>
+    <w:rPr>
+      <w:rFonts w:cs="OpenSymbol"/>
+    </w:rPr>
+  </w:style>
+  <w:style w:type="character" w:styleId="ListLabel1724">
+    <w:name w:val="ListLabel 1724"/>
+    <w:qFormat/>
+    <w:rPr>
+      <w:rFonts w:cs="OpenSymbol"/>
+    </w:rPr>
+  </w:style>
+  <w:style w:type="character" w:styleId="ListLabel1725">
+    <w:name w:val="ListLabel 1725"/>
+    <w:qFormat/>
+    <w:rPr>
+      <w:rFonts w:cs="OpenSymbol"/>
+    </w:rPr>
+  </w:style>
+  <w:style w:type="character" w:styleId="ListLabel1726">
+    <w:name w:val="ListLabel 1726"/>
+    <w:qFormat/>
+    <w:rPr>
+      <w:rFonts w:cs="OpenSymbol"/>
+    </w:rPr>
+  </w:style>
+  <w:style w:type="character" w:styleId="ListLabel1727">
+    <w:name w:val="ListLabel 1727"/>
+    <w:qFormat/>
+    <w:rPr>
+      <w:rFonts w:cs="OpenSymbol"/>
+    </w:rPr>
+  </w:style>
+  <w:style w:type="character" w:styleId="ListLabel1728">
+    <w:name w:val="ListLabel 1728"/>
+    <w:qFormat/>
+    <w:rPr>
+      <w:rFonts w:cs="OpenSymbol"/>
+    </w:rPr>
+  </w:style>
+  <w:style w:type="character" w:styleId="ListLabel1729">
+    <w:name w:val="ListLabel 1729"/>
+    <w:qFormat/>
+    <w:rPr>
+      <w:rFonts w:ascii="arial" w:hAnsi="arial" w:cs="OpenSymbol"/>
+      <w:b w:val="false"/>
+      <w:sz w:val="24"/>
+    </w:rPr>
+  </w:style>
+  <w:style w:type="character" w:styleId="ListLabel1730">
+    <w:name w:val="ListLabel 1730"/>
+    <w:qFormat/>
+    <w:rPr>
+      <w:rFonts w:cs="OpenSymbol"/>
+    </w:rPr>
+  </w:style>
+  <w:style w:type="character" w:styleId="ListLabel1731">
+    <w:name w:val="ListLabel 1731"/>
+    <w:qFormat/>
+    <w:rPr>
+      <w:rFonts w:cs="OpenSymbol"/>
+    </w:rPr>
+  </w:style>
+  <w:style w:type="character" w:styleId="ListLabel1732">
+    <w:name w:val="ListLabel 1732"/>
+    <w:qFormat/>
+    <w:rPr>
+      <w:rFonts w:cs="OpenSymbol"/>
+    </w:rPr>
+  </w:style>
+  <w:style w:type="character" w:styleId="ListLabel1733">
+    <w:name w:val="ListLabel 1733"/>
+    <w:qFormat/>
+    <w:rPr>
+      <w:rFonts w:cs="OpenSymbol"/>
+    </w:rPr>
+  </w:style>
+  <w:style w:type="character" w:styleId="ListLabel1734">
+    <w:name w:val="ListLabel 1734"/>
+    <w:qFormat/>
+    <w:rPr>
+      <w:rFonts w:cs="OpenSymbol"/>
+    </w:rPr>
+  </w:style>
+  <w:style w:type="character" w:styleId="ListLabel1735">
+    <w:name w:val="ListLabel 1735"/>
+    <w:qFormat/>
+    <w:rPr>
+      <w:rFonts w:cs="OpenSymbol"/>
+    </w:rPr>
+  </w:style>
+  <w:style w:type="character" w:styleId="ListLabel1736">
+    <w:name w:val="ListLabel 1736"/>
+    <w:qFormat/>
+    <w:rPr>
+      <w:rFonts w:cs="OpenSymbol"/>
+    </w:rPr>
+  </w:style>
+  <w:style w:type="character" w:styleId="ListLabel1737">
+    <w:name w:val="ListLabel 1737"/>
+    <w:qFormat/>
+    <w:rPr>
+      <w:rFonts w:cs="OpenSymbol"/>
+    </w:rPr>
+  </w:style>
+  <w:style w:type="character" w:styleId="ListLabel1738">
+    <w:name w:val="ListLabel 1738"/>
+    <w:qFormat/>
+    <w:rPr>
+      <w:rFonts w:cs="OpenSymbol"/>
+      <w:sz w:val="24"/>
+    </w:rPr>
+  </w:style>
+  <w:style w:type="character" w:styleId="ListLabel1739">
+    <w:name w:val="ListLabel 1739"/>
+    <w:qFormat/>
+    <w:rPr>
+      <w:rFonts w:cs="OpenSymbol"/>
+    </w:rPr>
+  </w:style>
+  <w:style w:type="character" w:styleId="ListLabel1740">
+    <w:name w:val="ListLabel 1740"/>
+    <w:qFormat/>
+    <w:rPr>
+      <w:rFonts w:cs="OpenSymbol"/>
+    </w:rPr>
+  </w:style>
+  <w:style w:type="character" w:styleId="ListLabel1741">
+    <w:name w:val="ListLabel 1741"/>
+    <w:qFormat/>
+    <w:rPr>
+      <w:rFonts w:cs="OpenSymbol"/>
+    </w:rPr>
+  </w:style>
+  <w:style w:type="character" w:styleId="ListLabel1742">
+    <w:name w:val="ListLabel 1742"/>
+    <w:qFormat/>
+    <w:rPr>
+      <w:rFonts w:cs="OpenSymbol"/>
+    </w:rPr>
+  </w:style>
+  <w:style w:type="character" w:styleId="ListLabel1743">
+    <w:name w:val="ListLabel 1743"/>
+    <w:qFormat/>
+    <w:rPr>
+      <w:rFonts w:cs="OpenSymbol"/>
+    </w:rPr>
+  </w:style>
+  <w:style w:type="character" w:styleId="ListLabel1744">
+    <w:name w:val="ListLabel 1744"/>
+    <w:qFormat/>
+    <w:rPr>
+      <w:rFonts w:cs="OpenSymbol"/>
+    </w:rPr>
+  </w:style>
+  <w:style w:type="character" w:styleId="ListLabel1745">
+    <w:name w:val="ListLabel 1745"/>
+    <w:qFormat/>
+    <w:rPr>
+      <w:rFonts w:cs="OpenSymbol"/>
+    </w:rPr>
+  </w:style>
+  <w:style w:type="character" w:styleId="ListLabel1746">
+    <w:name w:val="ListLabel 1746"/>
+    <w:qFormat/>
+    <w:rPr>
+      <w:rFonts w:cs="OpenSymbol"/>
+    </w:rPr>
+  </w:style>
+  <w:style w:type="character" w:styleId="ListLabel1747">
+    <w:name w:val="ListLabel 1747"/>
+    <w:qFormat/>
+    <w:rPr>
+      <w:rFonts w:cs="OpenSymbol"/>
+    </w:rPr>
+  </w:style>
+  <w:style w:type="character" w:styleId="ListLabel1748">
+    <w:name w:val="ListLabel 1748"/>
+    <w:qFormat/>
+    <w:rPr>
+      <w:rFonts w:cs="OpenSymbol"/>
+    </w:rPr>
+  </w:style>
+  <w:style w:type="character" w:styleId="ListLabel1749">
+    <w:name w:val="ListLabel 1749"/>
+    <w:qFormat/>
+    <w:rPr>
+      <w:rFonts w:cs="OpenSymbol"/>
+    </w:rPr>
+  </w:style>
+  <w:style w:type="character" w:styleId="ListLabel1750">
+    <w:name w:val="ListLabel 1750"/>
+    <w:qFormat/>
+    <w:rPr>
+      <w:rFonts w:cs="OpenSymbol"/>
+    </w:rPr>
+  </w:style>
+  <w:style w:type="character" w:styleId="ListLabel1751">
+    <w:name w:val="ListLabel 1751"/>
+    <w:qFormat/>
+    <w:rPr>
+      <w:rFonts w:cs="OpenSymbol"/>
+    </w:rPr>
+  </w:style>
+  <w:style w:type="character" w:styleId="ListLabel1752">
+    <w:name w:val="ListLabel 1752"/>
+    <w:qFormat/>
+    <w:rPr>
+      <w:rFonts w:cs="OpenSymbol"/>
+    </w:rPr>
+  </w:style>
+  <w:style w:type="character" w:styleId="ListLabel1753">
+    <w:name w:val="ListLabel 1753"/>
+    <w:qFormat/>
+    <w:rPr>
+      <w:rFonts w:cs="OpenSymbol"/>
+    </w:rPr>
+  </w:style>
+  <w:style w:type="character" w:styleId="ListLabel1754">
+    <w:name w:val="ListLabel 1754"/>
+    <w:qFormat/>
+    <w:rPr>
+      <w:rFonts w:cs="OpenSymbol"/>
+    </w:rPr>
+  </w:style>
+  <w:style w:type="character" w:styleId="ListLabel1755">
+    <w:name w:val="ListLabel 1755"/>
+    <w:qFormat/>
+    <w:rPr>
+      <w:rFonts w:cs="OpenSymbol"/>
+    </w:rPr>
+  </w:style>
+  <w:style w:type="character" w:styleId="ListLabel1756">
+    <w:name w:val="ListLabel 1756"/>
+    <w:qFormat/>
+    <w:rPr>
+      <w:rFonts w:cs="OpenSymbol"/>
+      <w:b/>
+      <w:bCs/>
+      <w:sz w:val="24"/>
+    </w:rPr>
+  </w:style>
+  <w:style w:type="character" w:styleId="ListLabel1757">
+    <w:name w:val="ListLabel 1757"/>
+    <w:qFormat/>
+    <w:rPr>
+      <w:rFonts w:cs="OpenSymbol"/>
+      <w:b/>
+      <w:bCs/>
+    </w:rPr>
+  </w:style>
+  <w:style w:type="character" w:styleId="ListLabel1758">
+    <w:name w:val="ListLabel 1758"/>
+    <w:qFormat/>
+    <w:rPr>
+      <w:rFonts w:cs="OpenSymbol"/>
+      <w:b/>
+      <w:bCs/>
+    </w:rPr>
+  </w:style>
+  <w:style w:type="character" w:styleId="ListLabel1759">
+    <w:name w:val="ListLabel 1759"/>
+    <w:qFormat/>
+    <w:rPr>
+      <w:rFonts w:cs="OpenSymbol"/>
+      <w:b/>
+      <w:bCs/>
+    </w:rPr>
+  </w:style>
+  <w:style w:type="character" w:styleId="ListLabel1760">
+    <w:name w:val="ListLabel 1760"/>
+    <w:qFormat/>
+    <w:rPr>
+      <w:rFonts w:cs="OpenSymbol"/>
+      <w:b/>
+      <w:bCs/>
+    </w:rPr>
+  </w:style>
+  <w:style w:type="character" w:styleId="ListLabel1761">
+    <w:name w:val="ListLabel 1761"/>
+    <w:qFormat/>
+    <w:rPr>
+      <w:rFonts w:cs="OpenSymbol"/>
+      <w:b/>
+      <w:bCs/>
+    </w:rPr>
+  </w:style>
+  <w:style w:type="character" w:styleId="ListLabel1762">
+    <w:name w:val="ListLabel 1762"/>
+    <w:qFormat/>
+    <w:rPr>
+      <w:rFonts w:cs="OpenSymbol"/>
+      <w:b/>
+      <w:bCs/>
+    </w:rPr>
+  </w:style>
+  <w:style w:type="character" w:styleId="ListLabel1763">
+    <w:name w:val="ListLabel 1763"/>
+    <w:qFormat/>
+    <w:rPr>
+      <w:rFonts w:cs="OpenSymbol"/>
+      <w:b/>
+      <w:bCs/>
+    </w:rPr>
+  </w:style>
+  <w:style w:type="character" w:styleId="ListLabel1764">
+    <w:name w:val="ListLabel 1764"/>
+    <w:qFormat/>
+    <w:rPr>
+      <w:rFonts w:cs="OpenSymbol"/>
+      <w:b/>
+      <w:bCs/>
+    </w:rPr>
+  </w:style>
+  <w:style w:type="character" w:styleId="ListLabel1765">
+    <w:name w:val="ListLabel 1765"/>
+    <w:qFormat/>
+    <w:rPr>
+      <w:rFonts w:ascii="arial" w:hAnsi="arial" w:cs="OpenSymbol"/>
+      <w:b w:val="false"/>
+      <w:bCs/>
+      <w:sz w:val="24"/>
+    </w:rPr>
+  </w:style>
+  <w:style w:type="character" w:styleId="ListLabel1766">
+    <w:name w:val="ListLabel 1766"/>
+    <w:qFormat/>
+    <w:rPr>
+      <w:rFonts w:cs="OpenSymbol"/>
+      <w:b/>
+      <w:bCs/>
+    </w:rPr>
+  </w:style>
+  <w:style w:type="character" w:styleId="ListLabel1767">
+    <w:name w:val="ListLabel 1767"/>
+    <w:qFormat/>
+    <w:rPr>
+      <w:rFonts w:cs="OpenSymbol"/>
+      <w:b/>
+      <w:bCs/>
+    </w:rPr>
+  </w:style>
+  <w:style w:type="character" w:styleId="ListLabel1768">
+    <w:name w:val="ListLabel 1768"/>
+    <w:qFormat/>
+    <w:rPr>
+      <w:rFonts w:cs="OpenSymbol"/>
+      <w:b/>
+      <w:bCs/>
+    </w:rPr>
+  </w:style>
+  <w:style w:type="character" w:styleId="ListLabel1769">
+    <w:name w:val="ListLabel 1769"/>
+    <w:qFormat/>
+    <w:rPr>
+      <w:rFonts w:cs="OpenSymbol"/>
+      <w:b/>
+      <w:bCs/>
+    </w:rPr>
+  </w:style>
+  <w:style w:type="character" w:styleId="ListLabel1770">
+    <w:name w:val="ListLabel 1770"/>
+    <w:qFormat/>
+    <w:rPr>
+      <w:rFonts w:cs="OpenSymbol"/>
+      <w:b/>
+      <w:bCs/>
+    </w:rPr>
+  </w:style>
+  <w:style w:type="character" w:styleId="ListLabel1771">
+    <w:name w:val="ListLabel 1771"/>
+    <w:qFormat/>
+    <w:rPr>
+      <w:rFonts w:cs="OpenSymbol"/>
+      <w:b/>
+      <w:bCs/>
+    </w:rPr>
+  </w:style>
+  <w:style w:type="character" w:styleId="ListLabel1772">
+    <w:name w:val="ListLabel 1772"/>
+    <w:qFormat/>
+    <w:rPr>
+      <w:rFonts w:cs="OpenSymbol"/>
+      <w:b/>
+      <w:bCs/>
+    </w:rPr>
+  </w:style>
+  <w:style w:type="character" w:styleId="ListLabel1773">
+    <w:name w:val="ListLabel 1773"/>
+    <w:qFormat/>
+    <w:rPr>
+      <w:rFonts w:cs="OpenSymbol"/>
+      <w:b/>
+      <w:bCs/>
+    </w:rPr>
+  </w:style>
+  <w:style w:type="character" w:styleId="ListLabel1774">
+    <w:name w:val="ListLabel 1774"/>
+    <w:qFormat/>
+    <w:rPr>
+      <w:rFonts w:ascii="Arial" w:hAnsi="Arial" w:cs="OpenSymbol"/>
+      <w:b w:val="false"/>
+      <w:bCs/>
+      <w:sz w:val="24"/>
+    </w:rPr>
+  </w:style>
+  <w:style w:type="character" w:styleId="ListLabel1775">
+    <w:name w:val="ListLabel 1775"/>
+    <w:qFormat/>
+    <w:rPr>
+      <w:rFonts w:cs="OpenSymbol"/>
+      <w:b/>
+      <w:bCs/>
+    </w:rPr>
+  </w:style>
+  <w:style w:type="character" w:styleId="ListLabel1776">
+    <w:name w:val="ListLabel 1776"/>
+    <w:qFormat/>
+    <w:rPr>
+      <w:rFonts w:cs="OpenSymbol"/>
+      <w:b/>
+      <w:bCs/>
+    </w:rPr>
+  </w:style>
+  <w:style w:type="character" w:styleId="ListLabel1777">
+    <w:name w:val="ListLabel 1777"/>
+    <w:qFormat/>
+    <w:rPr>
+      <w:rFonts w:cs="OpenSymbol"/>
+      <w:b/>
+      <w:bCs/>
+    </w:rPr>
+  </w:style>
+  <w:style w:type="character" w:styleId="ListLabel1778">
+    <w:name w:val="ListLabel 1778"/>
+    <w:qFormat/>
+    <w:rPr>
+      <w:rFonts w:cs="OpenSymbol"/>
+      <w:b/>
+      <w:bCs/>
+    </w:rPr>
+  </w:style>
+  <w:style w:type="character" w:styleId="ListLabel1779">
+    <w:name w:val="ListLabel 1779"/>
+    <w:qFormat/>
+    <w:rPr>
+      <w:rFonts w:cs="OpenSymbol"/>
+      <w:b/>
+      <w:bCs/>
+    </w:rPr>
+  </w:style>
+  <w:style w:type="character" w:styleId="ListLabel1780">
+    <w:name w:val="ListLabel 1780"/>
+    <w:qFormat/>
+    <w:rPr>
+      <w:rFonts w:cs="OpenSymbol"/>
+      <w:b/>
+      <w:bCs/>
+    </w:rPr>
+  </w:style>
+  <w:style w:type="character" w:styleId="ListLabel1781">
+    <w:name w:val="ListLabel 1781"/>
+    <w:qFormat/>
+    <w:rPr>
+      <w:rFonts w:cs="OpenSymbol"/>
+      <w:b/>
+      <w:bCs/>
+    </w:rPr>
+  </w:style>
+  <w:style w:type="character" w:styleId="ListLabel1782">
+    <w:name w:val="ListLabel 1782"/>
+    <w:qFormat/>
+    <w:rPr>
+      <w:rFonts w:cs="OpenSymbol"/>
+      <w:b/>
+      <w:bCs/>
+    </w:rPr>
+  </w:style>
+  <w:style w:type="character" w:styleId="ListLabel1783">
+    <w:name w:val="ListLabel 1783"/>
+    <w:qFormat/>
+    <w:rPr>
+      <w:rFonts w:ascii="arial" w:hAnsi="arial" w:cs="OpenSymbol"/>
+      <w:b/>
+      <w:bCs/>
+    </w:rPr>
+  </w:style>
+  <w:style w:type="character" w:styleId="ListLabel1784">
+    <w:name w:val="ListLabel 1784"/>
+    <w:qFormat/>
+    <w:rPr>
+      <w:rFonts w:cs="OpenSymbol"/>
+      <w:b/>
+      <w:bCs/>
+    </w:rPr>
+  </w:style>
+  <w:style w:type="character" w:styleId="ListLabel1785">
+    <w:name w:val="ListLabel 1785"/>
+    <w:qFormat/>
+    <w:rPr>
+      <w:rFonts w:cs="OpenSymbol"/>
+      <w:b/>
+      <w:bCs/>
+    </w:rPr>
+  </w:style>
+  <w:style w:type="character" w:styleId="ListLabel1786">
+    <w:name w:val="ListLabel 1786"/>
+    <w:qFormat/>
+    <w:rPr>
+      <w:rFonts w:cs="OpenSymbol"/>
+      <w:b/>
+      <w:bCs/>
+    </w:rPr>
+  </w:style>
+  <w:style w:type="character" w:styleId="ListLabel1787">
+    <w:name w:val="ListLabel 1787"/>
+    <w:qFormat/>
+    <w:rPr>
+      <w:rFonts w:cs="OpenSymbol"/>
+      <w:b/>
+      <w:bCs/>
+    </w:rPr>
+  </w:style>
+  <w:style w:type="character" w:styleId="ListLabel1788">
+    <w:name w:val="ListLabel 1788"/>
+    <w:qFormat/>
+    <w:rPr>
+      <w:rFonts w:cs="OpenSymbol"/>
+      <w:b/>
+      <w:bCs/>
+    </w:rPr>
+  </w:style>
+  <w:style w:type="character" w:styleId="ListLabel1789">
+    <w:name w:val="ListLabel 1789"/>
+    <w:qFormat/>
+    <w:rPr>
+      <w:rFonts w:cs="OpenSymbol"/>
+      <w:b/>
+      <w:bCs/>
+    </w:rPr>
+  </w:style>
+  <w:style w:type="character" w:styleId="ListLabel1790">
+    <w:name w:val="ListLabel 1790"/>
+    <w:qFormat/>
+    <w:rPr>
+      <w:rFonts w:cs="OpenSymbol"/>
+      <w:b/>
+      <w:bCs/>
+    </w:rPr>
+  </w:style>
+  <w:style w:type="character" w:styleId="ListLabel1791">
+    <w:name w:val="ListLabel 1791"/>
     <w:qFormat/>
     <w:rPr>
       <w:rFonts w:cs="OpenSymbol"/>

</xml_diff>

<commit_message>
explicar ordenación y distancia crowding
</commit_message>
<xml_diff>
--- a/docu/TFG.docx
+++ b/docu/TFG.docx
@@ -30,7 +30,7 @@
                 <wp:positionV relativeFrom="paragraph">
                   <wp:posOffset>-141605</wp:posOffset>
                 </wp:positionV>
-                <wp:extent cx="5612765" cy="9131935"/>
+                <wp:extent cx="5613400" cy="9132570"/>
                 <wp:effectExtent l="0" t="0" r="0" b="0"/>
                 <wp:wrapTopAndBottom/>
                 <wp:docPr id="1" name="Text Box 2"/>
@@ -41,7 +41,7 @@
                       <wps:spPr>
                         <a:xfrm>
                           <a:off x="0" y="0"/>
-                          <a:ext cx="5612040" cy="9131400"/>
+                          <a:ext cx="5612760" cy="9131760"/>
                         </a:xfrm>
                         <a:prstGeom prst="rect">
                           <a:avLst/>
@@ -71,7 +71,7 @@
           </mc:Choice>
           <mc:Fallback>
             <w:pict>
-              <v:rect id="shape_0" ID="Text Box 2" fillcolor="white" stroked="t" style="position:absolute;margin-left:-26.65pt;margin-top:-11.15pt;width:441.85pt;height:718.95pt">
+              <v:rect id="shape_0" ID="Text Box 2" fillcolor="white" stroked="t" style="position:absolute;margin-left:-26.65pt;margin-top:-11.15pt;width:441.9pt;height:719pt">
                 <w10:wrap type="none"/>
                 <v:fill o:detectmouseclick="t" type="solid" color2="black"/>
                 <v:stroke color="black" weight="9360" joinstyle="miter" endcap="flat"/>
@@ -82,7 +82,7 @@
         <mc:AlternateContent>
           <mc:Choice Requires="wps">
             <w:drawing>
-              <wp:anchor behindDoc="0" distT="0" distB="0" distL="0" distR="0" simplePos="0" locked="0" layoutInCell="1" allowOverlap="1" relativeHeight="18">
+              <wp:anchor behindDoc="0" distT="0" distB="0" distL="0" distR="0" simplePos="0" locked="0" layoutInCell="1" allowOverlap="1" relativeHeight="9">
                 <wp:simplePos x="0" y="0"/>
                 <wp:positionH relativeFrom="column">
                   <wp:posOffset>-5581650</wp:posOffset>
@@ -90,7 +90,7 @@
                 <wp:positionV relativeFrom="paragraph">
                   <wp:posOffset>21590</wp:posOffset>
                 </wp:positionV>
-                <wp:extent cx="5636260" cy="8968740"/>
+                <wp:extent cx="5636895" cy="8969375"/>
                 <wp:effectExtent l="0" t="0" r="0" b="0"/>
                 <wp:wrapNone/>
                 <wp:docPr id="2" name="Frame1"/>
@@ -101,7 +101,7 @@
                       <wps:spPr>
                         <a:xfrm>
                           <a:off x="0" y="0"/>
-                          <a:ext cx="5635800" cy="8967960"/>
+                          <a:ext cx="5636160" cy="8968680"/>
                         </a:xfrm>
                         <a:prstGeom prst="rect">
                           <a:avLst/>
@@ -926,7 +926,7 @@
           </mc:Choice>
           <mc:Fallback>
             <w:pict>
-              <v:rect id="shape_0" ID="Frame1" stroked="f" style="position:absolute;margin-left:-439.5pt;margin-top:1.7pt;width:443.7pt;height:706.1pt">
+              <v:rect id="shape_0" ID="Frame1" stroked="f" style="position:absolute;margin-left:-439.5pt;margin-top:1.7pt;width:443.75pt;height:706.15pt">
                 <w10:wrap type="square"/>
                 <v:fill o:detectmouseclick="t" on="false"/>
                 <v:stroke color="#3465a4" joinstyle="round" endcap="flat"/>
@@ -1745,7 +1745,7 @@
         <mc:AlternateContent>
           <mc:Choice Requires="wps">
             <w:drawing>
-              <wp:anchor behindDoc="0" distT="0" distB="0" distL="0" distR="0" simplePos="0" locked="0" layoutInCell="1" allowOverlap="1" relativeHeight="34">
+              <wp:anchor behindDoc="0" distT="0" distB="0" distL="0" distR="0" simplePos="0" locked="0" layoutInCell="1" allowOverlap="1" relativeHeight="16">
                 <wp:simplePos x="0" y="0"/>
                 <wp:positionH relativeFrom="column">
                   <wp:posOffset>-5563870</wp:posOffset>
@@ -1753,7 +1753,7 @@
                 <wp:positionV relativeFrom="paragraph">
                   <wp:posOffset>-12065</wp:posOffset>
                 </wp:positionV>
-                <wp:extent cx="5618480" cy="9002395"/>
+                <wp:extent cx="5619115" cy="9003030"/>
                 <wp:effectExtent l="0" t="0" r="0" b="0"/>
                 <wp:wrapNone/>
                 <wp:docPr id="8" name="Frame2"/>
@@ -1764,7 +1764,7 @@
                       <wps:spPr>
                         <a:xfrm>
                           <a:off x="0" y="0"/>
-                          <a:ext cx="5617800" cy="9001800"/>
+                          <a:ext cx="5618520" cy="9002520"/>
                         </a:xfrm>
                         <a:prstGeom prst="rect">
                           <a:avLst/>
@@ -2405,7 +2405,7 @@
           </mc:Choice>
           <mc:Fallback>
             <w:pict>
-              <v:rect id="shape_0" ID="Frame2" stroked="f" style="position:absolute;margin-left:-438.1pt;margin-top:-0.95pt;width:442.3pt;height:708.75pt">
+              <v:rect id="shape_0" ID="Frame2" stroked="f" style="position:absolute;margin-left:-438.1pt;margin-top:-0.95pt;width:442.35pt;height:708.8pt">
                 <w10:wrap type="square"/>
                 <v:fill o:detectmouseclick="t" on="false"/>
                 <v:stroke color="#3465a4" joinstyle="round" endcap="flat"/>
@@ -3030,7 +3030,7 @@
         <mc:AlternateContent>
           <mc:Choice Requires="wps">
             <w:drawing>
-              <wp:anchor behindDoc="0" distT="0" distB="22225" distL="114300" distR="131445" simplePos="0" locked="0" layoutInCell="1" allowOverlap="1" relativeHeight="50">
+              <wp:anchor behindDoc="0" distT="0" distB="22225" distL="114300" distR="131445" simplePos="0" locked="0" layoutInCell="1" allowOverlap="1" relativeHeight="20">
                 <wp:simplePos x="0" y="0"/>
                 <wp:positionH relativeFrom="column">
                   <wp:posOffset>-338455</wp:posOffset>
@@ -3038,7 +3038,7 @@
                 <wp:positionV relativeFrom="paragraph">
                   <wp:posOffset>-141605</wp:posOffset>
                 </wp:positionV>
-                <wp:extent cx="5612765" cy="9131935"/>
+                <wp:extent cx="5613400" cy="9132570"/>
                 <wp:effectExtent l="0" t="0" r="0" b="0"/>
                 <wp:wrapTopAndBottom/>
                 <wp:docPr id="14" name="Text Box 2"/>
@@ -3049,7 +3049,7 @@
                       <wps:spPr>
                         <a:xfrm>
                           <a:off x="0" y="0"/>
-                          <a:ext cx="5612040" cy="9131400"/>
+                          <a:ext cx="5612760" cy="9131760"/>
                         </a:xfrm>
                         <a:prstGeom prst="rect">
                           <a:avLst/>
@@ -3079,7 +3079,7 @@
           </mc:Choice>
           <mc:Fallback>
             <w:pict>
-              <v:rect id="shape_0" ID="Text Box 2" fillcolor="white" stroked="t" style="position:absolute;margin-left:-26.65pt;margin-top:-11.15pt;width:441.85pt;height:718.95pt">
+              <v:rect id="shape_0" ID="Text Box 2" fillcolor="white" stroked="t" style="position:absolute;margin-left:-26.65pt;margin-top:-11.15pt;width:441.9pt;height:719pt">
                 <w10:wrap type="none"/>
                 <v:fill o:detectmouseclick="t" type="solid" color2="black"/>
                 <v:stroke color="black" weight="9360" joinstyle="miter" endcap="flat"/>
@@ -4161,6 +4161,15 @@
         </w:rPr>
         <w:tab/>
         <w:tab/>
+      </w:r>
+      <w:bookmarkStart w:id="1" w:name="__DdeLink__1077_1665155592"/>
+      <w:bookmarkEnd w:id="1"/>
+      <w:r>
+        <w:rPr>
+          <w:b/>
+          <w:sz w:val="32"/>
+          <w:szCs w:val="32"/>
+        </w:rPr>
         <w:t>Non-dominated Sorting Genetic Algorithm-II</w:t>
       </w:r>
     </w:p>
@@ -4392,8 +4401,8 @@
           <w:szCs w:val="32"/>
         </w:rPr>
       </w:pPr>
-      <w:bookmarkStart w:id="1" w:name="__DdeLink__438_2717658189"/>
-      <w:bookmarkEnd w:id="1"/>
+      <w:bookmarkStart w:id="2" w:name="__DdeLink__438_2717658189"/>
+      <w:bookmarkEnd w:id="2"/>
       <w:r>
         <w:rPr>
           <w:b/>
@@ -4425,8 +4434,8 @@
           <w:effect w:val="none"/>
         </w:rPr>
       </w:pPr>
-      <w:bookmarkStart w:id="2" w:name="docs-internal-guid-f691c101-5337-76e2-a5bd-988f5d0a9d47"/>
-      <w:bookmarkEnd w:id="2"/>
+      <w:bookmarkStart w:id="3" w:name="docs-internal-guid-f691c101-5337-76e2-a5bd-988f5d0a9d47"/>
+      <w:bookmarkEnd w:id="3"/>
       <w:r>
         <w:rPr>
           <w:rFonts w:ascii="Arial" w:hAnsi="Arial"/>
@@ -5647,8 +5656,8 @@
           <w:szCs w:val="36"/>
         </w:rPr>
       </w:pPr>
-      <w:bookmarkStart w:id="3" w:name="__RefHeading___Toc840_1707944109"/>
-      <w:bookmarkEnd w:id="3"/>
+      <w:bookmarkStart w:id="4" w:name="__RefHeading___Toc840_1707944109"/>
+      <w:bookmarkEnd w:id="4"/>
       <w:r>
         <w:rPr>
           <w:rFonts w:ascii="Times New Romance" w:hAnsi="Times New Romance"/>
@@ -5793,8 +5802,8 @@
           <w:szCs w:val="32"/>
         </w:rPr>
       </w:pPr>
-      <w:bookmarkStart w:id="4" w:name="__RefHeading___Toc842_1707944109"/>
-      <w:bookmarkEnd w:id="4"/>
+      <w:bookmarkStart w:id="5" w:name="__RefHeading___Toc842_1707944109"/>
+      <w:bookmarkEnd w:id="5"/>
       <w:r>
         <w:rPr>
           <w:rFonts w:ascii="Times New Romance" w:hAnsi="Times New Romance"/>
@@ -7549,8 +7558,8 @@
           <w:szCs w:val="36"/>
         </w:rPr>
       </w:pPr>
-      <w:bookmarkStart w:id="5" w:name="__RefHeading___Toc844_1707944109"/>
-      <w:bookmarkEnd w:id="5"/>
+      <w:bookmarkStart w:id="6" w:name="__RefHeading___Toc844_1707944109"/>
+      <w:bookmarkEnd w:id="6"/>
       <w:r>
         <w:rPr>
           <w:rFonts w:ascii="Times New Romance" w:hAnsi="Times New Romance"/>
@@ -8608,8 +8617,8 @@
           <w:szCs w:val="36"/>
         </w:rPr>
       </w:pPr>
-      <w:bookmarkStart w:id="6" w:name="__RefHeading___Toc846_1707944109"/>
-      <w:bookmarkEnd w:id="6"/>
+      <w:bookmarkStart w:id="7" w:name="__RefHeading___Toc846_1707944109"/>
+      <w:bookmarkEnd w:id="7"/>
       <w:r>
         <w:rPr>
           <w:rFonts w:ascii="Times New Romance" w:hAnsi="Times New Romance"/>
@@ -8692,8 +8701,8 @@
           <w:szCs w:val="32"/>
         </w:rPr>
       </w:pPr>
-      <w:bookmarkStart w:id="7" w:name="__RefHeading___Toc848_1707944109"/>
-      <w:bookmarkEnd w:id="7"/>
+      <w:bookmarkStart w:id="8" w:name="__RefHeading___Toc848_1707944109"/>
+      <w:bookmarkEnd w:id="8"/>
       <w:r>
         <w:rPr>
           <w:rFonts w:ascii="Times New Romance" w:hAnsi="Times New Romance"/>
@@ -8996,7 +9005,7 @@
       </w:pPr>
       <w:r>
         <w:drawing>
-          <wp:anchor behindDoc="0" distT="0" distB="0" distL="0" distR="0" simplePos="0" locked="0" layoutInCell="1" allowOverlap="1" relativeHeight="22">
+          <wp:anchor behindDoc="0" distT="0" distB="0" distL="0" distR="0" simplePos="0" locked="0" layoutInCell="1" allowOverlap="1" relativeHeight="11">
             <wp:simplePos x="0" y="0"/>
             <wp:positionH relativeFrom="column">
               <wp:posOffset>354330</wp:posOffset>
@@ -9668,8 +9677,8 @@
           <w:color w:val="62A73B"/>
         </w:rPr>
       </w:pPr>
-      <w:bookmarkStart w:id="8" w:name="__RefHeading___Toc850_1707944109"/>
-      <w:bookmarkEnd w:id="8"/>
+      <w:bookmarkStart w:id="9" w:name="__RefHeading___Toc850_1707944109"/>
+      <w:bookmarkEnd w:id="9"/>
       <w:r>
         <w:rPr>
           <w:color w:val="62A73B"/>
@@ -10174,8 +10183,8 @@
         </w:rPr>
         <w:t xml:space="preserve"> (Analytical Hierarchy Process), donde </w:t>
       </w:r>
-      <w:bookmarkStart w:id="9" w:name="result_box"/>
-      <w:bookmarkEnd w:id="9"/>
+      <w:bookmarkStart w:id="10" w:name="result_box"/>
+      <w:bookmarkEnd w:id="10"/>
       <w:r>
         <w:rPr>
           <w:rFonts w:ascii="Arial" w:hAnsi="Arial"/>
@@ -10288,7 +10297,7 @@
       </w:pPr>
       <w:r>
         <w:drawing>
-          <wp:anchor behindDoc="0" distT="0" distB="0" distL="0" distR="0" simplePos="0" locked="0" layoutInCell="1" allowOverlap="1" relativeHeight="30">
+          <wp:anchor behindDoc="0" distT="0" distB="0" distL="0" distR="0" simplePos="0" locked="0" layoutInCell="1" allowOverlap="1" relativeHeight="14">
             <wp:simplePos x="0" y="0"/>
             <wp:positionH relativeFrom="column">
               <wp:posOffset>514350</wp:posOffset>
@@ -10633,7 +10642,7 @@
       </w:pPr>
       <w:r>
         <w:drawing>
-          <wp:anchor behindDoc="0" distT="0" distB="0" distL="0" distR="0" simplePos="0" locked="0" layoutInCell="1" allowOverlap="1" relativeHeight="38">
+          <wp:anchor behindDoc="0" distT="0" distB="0" distL="0" distR="0" simplePos="0" locked="0" layoutInCell="1" allowOverlap="1" relativeHeight="18">
             <wp:simplePos x="0" y="0"/>
             <wp:positionH relativeFrom="column">
               <wp:align>center</wp:align>
@@ -10831,7 +10840,7 @@
         </w:rPr>
         <w:t xml:space="preserve"> o DFC, que en inglés sería </w:t>
       </w:r>
-      <w:bookmarkStart w:id="10" w:name="__DdeLink__150_2358697833"/>
+      <w:bookmarkStart w:id="11" w:name="__DdeLink__150_2358697833"/>
       <w:r>
         <w:rPr>
           <w:rFonts w:ascii="Arial" w:hAnsi="Arial"/>
@@ -10851,7 +10860,7 @@
         </w:rPr>
         <w:t>QFD</w:t>
       </w:r>
-      <w:bookmarkEnd w:id="10"/>
+      <w:bookmarkEnd w:id="11"/>
       <w:r>
         <w:rPr>
           <w:rFonts w:ascii="Arial" w:hAnsi="Arial"/>
@@ -10993,7 +11002,7 @@
       </w:pPr>
       <w:r>
         <w:drawing>
-          <wp:anchor behindDoc="0" distT="0" distB="0" distL="0" distR="0" simplePos="0" locked="0" layoutInCell="1" allowOverlap="1" relativeHeight="46">
+          <wp:anchor behindDoc="0" distT="0" distB="0" distL="0" distR="0" simplePos="0" locked="0" layoutInCell="1" allowOverlap="1" relativeHeight="19">
             <wp:simplePos x="0" y="0"/>
             <wp:positionH relativeFrom="column">
               <wp:align>center</wp:align>
@@ -11529,8 +11538,8 @@
         </w:rPr>
         <w:tab/>
       </w:r>
-      <w:bookmarkStart w:id="11" w:name="result_box1"/>
-      <w:bookmarkEnd w:id="11"/>
+      <w:bookmarkStart w:id="12" w:name="result_box1"/>
+      <w:bookmarkEnd w:id="12"/>
       <w:r>
         <w:rPr>
           <w:rFonts w:ascii="Arial" w:hAnsi="Arial"/>
@@ -11717,8 +11726,8 @@
         <w:tab/>
         <w:t xml:space="preserve">Cuando se halló la dificultad de la selección de requisitos en la Ingeniería Software, se fundamentó como un problema de mono-objetivo en un campo de </w:t>
       </w:r>
-      <w:bookmarkStart w:id="12" w:name="result_box4"/>
-      <w:bookmarkEnd w:id="12"/>
+      <w:bookmarkStart w:id="13" w:name="result_box4"/>
+      <w:bookmarkEnd w:id="13"/>
       <w:r>
         <w:rPr>
           <w:rFonts w:ascii="Arial" w:hAnsi="Arial"/>
@@ -12008,8 +12017,8 @@
         <w:tab/>
         <w:t xml:space="preserve">Cuando se veía que no existía interrelación en requisitos u objetivos, se propuso una primera solución, la cual consiste en la optimización a la hora de hacerle caso a un cliente, es decir, se priorizaban los conflictos que existían entre las prioridades de los clientes. Esto en primera instancia, estamos resolviendo el problema de los objetivos, pero se deja de lado el problema de la selección de requisitos. Para poder resolver este problema, se propusieron algoritmos evolutivos en inspiración cuántica como: PAES(Pareto Archived Evolution Strategy – Estrategia de Evolución Archivada de Pareto), NSGA-II (Fast Non-dominated Sorting Genetic Algorithm - </w:t>
       </w:r>
-      <w:bookmarkStart w:id="13" w:name="result_box3"/>
-      <w:bookmarkEnd w:id="13"/>
+      <w:bookmarkStart w:id="14" w:name="result_box3"/>
+      <w:bookmarkEnd w:id="14"/>
       <w:r>
         <w:rPr>
           <w:rFonts w:ascii="Arial" w:hAnsi="Arial"/>
@@ -12047,8 +12056,8 @@
         </w:rPr>
         <w:t>) y</w:t>
       </w:r>
-      <w:bookmarkStart w:id="14" w:name="result_box2"/>
-      <w:bookmarkEnd w:id="14"/>
+      <w:bookmarkStart w:id="15" w:name="result_box2"/>
+      <w:bookmarkEnd w:id="15"/>
       <w:r>
         <w:rPr>
           <w:rFonts w:ascii="Arial" w:hAnsi="Arial"/>
@@ -12441,8 +12450,8 @@
           <w:szCs w:val="32"/>
         </w:rPr>
       </w:pPr>
-      <w:bookmarkStart w:id="15" w:name="__RefHeading___Toc852_1707944109"/>
-      <w:bookmarkEnd w:id="15"/>
+      <w:bookmarkStart w:id="16" w:name="__RefHeading___Toc852_1707944109"/>
+      <w:bookmarkEnd w:id="16"/>
       <w:r>
         <w:rPr>
           <w:rFonts w:ascii="Times New Romance" w:hAnsi="Times New Romance"/>
@@ -13041,8 +13050,8 @@
           <w:color w:val="62A73B"/>
         </w:rPr>
       </w:pPr>
-      <w:bookmarkStart w:id="16" w:name="__RefHeading___Toc854_1707944109"/>
-      <w:bookmarkEnd w:id="16"/>
+      <w:bookmarkStart w:id="17" w:name="__RefHeading___Toc854_1707944109"/>
+      <w:bookmarkEnd w:id="17"/>
       <w:r>
         <w:rPr>
           <w:rFonts w:ascii="Times New Romance" w:hAnsi="Times New Romance"/>
@@ -13711,7 +13720,7 @@
       </w:pPr>
       <w:r>
         <w:drawing>
-          <wp:anchor behindDoc="0" distT="0" distB="0" distL="0" distR="0" simplePos="0" locked="0" layoutInCell="1" allowOverlap="1" relativeHeight="54">
+          <wp:anchor behindDoc="0" distT="0" distB="0" distL="0" distR="0" simplePos="0" locked="0" layoutInCell="1" allowOverlap="1" relativeHeight="21">
             <wp:simplePos x="0" y="0"/>
             <wp:positionH relativeFrom="column">
               <wp:posOffset>6985</wp:posOffset>
@@ -14010,8 +14019,8 @@
           <w:color w:val="62A73B"/>
         </w:rPr>
       </w:pPr>
-      <w:bookmarkStart w:id="17" w:name="__RefHeading___Toc856_1707944109"/>
-      <w:bookmarkEnd w:id="17"/>
+      <w:bookmarkStart w:id="18" w:name="__RefHeading___Toc856_1707944109"/>
+      <w:bookmarkEnd w:id="18"/>
       <w:r>
         <w:rPr>
           <w:rFonts w:ascii="Times New Romance" w:hAnsi="Times New Romance"/>
@@ -14064,7 +14073,7 @@
       </w:pPr>
       <w:r>
         <w:drawing>
-          <wp:anchor behindDoc="0" distT="0" distB="0" distL="0" distR="0" simplePos="0" locked="0" layoutInCell="1" allowOverlap="1" relativeHeight="62">
+          <wp:anchor behindDoc="0" distT="0" distB="0" distL="0" distR="0" simplePos="0" locked="0" layoutInCell="1" allowOverlap="1" relativeHeight="24">
             <wp:simplePos x="0" y="0"/>
             <wp:positionH relativeFrom="column">
               <wp:posOffset>0</wp:posOffset>
@@ -14263,8 +14272,8 @@
         <w:pStyle w:val="TextBody"/>
         <w:rPr/>
       </w:pPr>
-      <w:bookmarkStart w:id="18" w:name="__RefHeading___Toc858_1707944109"/>
-      <w:bookmarkEnd w:id="18"/>
+      <w:bookmarkStart w:id="19" w:name="__RefHeading___Toc858_1707944109"/>
+      <w:bookmarkEnd w:id="19"/>
       <w:r>
         <w:rPr>
           <w:rFonts w:ascii="arial" w:hAnsi="arial"/>
@@ -14332,8 +14341,8 @@
           <w:color w:val="62A73B"/>
         </w:rPr>
       </w:pPr>
-      <w:bookmarkStart w:id="19" w:name="__RefHeading___Toc1184_1707944109"/>
-      <w:bookmarkEnd w:id="19"/>
+      <w:bookmarkStart w:id="20" w:name="__RefHeading___Toc1184_1707944109"/>
+      <w:bookmarkEnd w:id="20"/>
       <w:r>
         <w:rPr>
           <w:rFonts w:ascii="Times New Romance" w:hAnsi="Times New Romance"/>
@@ -16345,8 +16354,8 @@
           <w:color w:val="62A73B"/>
         </w:rPr>
       </w:pPr>
-      <w:bookmarkStart w:id="20" w:name="__RefHeading___Toc860_1707944109"/>
-      <w:bookmarkEnd w:id="20"/>
+      <w:bookmarkStart w:id="21" w:name="__RefHeading___Toc860_1707944109"/>
+      <w:bookmarkEnd w:id="21"/>
       <w:r>
         <w:rPr>
           <w:rFonts w:ascii="Times New Romance" w:hAnsi="Times New Romance"/>
@@ -16773,7 +16782,7 @@
           <w:effect w:val="none"/>
         </w:rPr>
         <w:drawing>
-          <wp:anchor behindDoc="0" distT="0" distB="0" distL="0" distR="0" simplePos="0" locked="0" layoutInCell="1" allowOverlap="1" relativeHeight="4">
+          <wp:anchor behindDoc="0" distT="0" distB="0" distL="0" distR="0" simplePos="0" locked="0" layoutInCell="1" allowOverlap="1" relativeHeight="3">
             <wp:simplePos x="0" y="0"/>
             <wp:positionH relativeFrom="column">
               <wp:posOffset>10795</wp:posOffset>
@@ -17355,8 +17364,8 @@
           <w:color w:val="62A73B"/>
         </w:rPr>
       </w:pPr>
-      <w:bookmarkStart w:id="21" w:name="__RefHeading___Toc862_1707944109"/>
-      <w:bookmarkEnd w:id="21"/>
+      <w:bookmarkStart w:id="22" w:name="__RefHeading___Toc862_1707944109"/>
+      <w:bookmarkEnd w:id="22"/>
       <w:r>
         <w:rPr>
           <w:rFonts w:ascii="Times New Romance" w:hAnsi="Times New Romance"/>
@@ -18429,8 +18438,8 @@
           <w:effect w:val="none"/>
         </w:rPr>
       </w:pPr>
-      <w:bookmarkStart w:id="22" w:name="__RefHeading___Toc1186_1707944109"/>
-      <w:bookmarkEnd w:id="22"/>
+      <w:bookmarkStart w:id="23" w:name="__RefHeading___Toc1186_1707944109"/>
+      <w:bookmarkEnd w:id="23"/>
       <w:r>
         <w:rPr>
           <w:rFonts w:ascii="Times New Romance" w:hAnsi="Times New Romance"/>
@@ -18805,7 +18814,7 @@
       </w:pPr>
       <w:r>
         <w:drawing>
-          <wp:anchor behindDoc="0" distT="0" distB="0" distL="0" distR="0" simplePos="0" locked="0" layoutInCell="1" allowOverlap="1" relativeHeight="8">
+          <wp:anchor behindDoc="0" distT="0" distB="0" distL="0" distR="0" simplePos="0" locked="0" layoutInCell="1" allowOverlap="1" relativeHeight="5">
             <wp:simplePos x="0" y="0"/>
             <wp:positionH relativeFrom="column">
               <wp:align>center</wp:align>
@@ -19140,7 +19149,7 @@
       </w:pPr>
       <w:r>
         <w:drawing>
-          <wp:anchor behindDoc="0" distT="0" distB="0" distL="0" distR="0" simplePos="0" locked="0" layoutInCell="1" allowOverlap="1" relativeHeight="12">
+          <wp:anchor behindDoc="0" distT="0" distB="0" distL="0" distR="0" simplePos="0" locked="0" layoutInCell="1" allowOverlap="1" relativeHeight="7">
             <wp:simplePos x="0" y="0"/>
             <wp:positionH relativeFrom="column">
               <wp:posOffset>-3175</wp:posOffset>
@@ -19580,7 +19589,7 @@
       </w:pPr>
       <w:r>
         <w:drawing>
-          <wp:anchor behindDoc="0" distT="0" distB="0" distL="0" distR="0" simplePos="0" locked="0" layoutInCell="1" allowOverlap="1" relativeHeight="16">
+          <wp:anchor behindDoc="0" distT="0" distB="0" distL="0" distR="0" simplePos="0" locked="0" layoutInCell="1" allowOverlap="1" relativeHeight="8">
             <wp:simplePos x="0" y="0"/>
             <wp:positionH relativeFrom="column">
               <wp:align>center</wp:align>
@@ -20068,7 +20077,7 @@
       </w:pPr>
       <w:r>
         <w:drawing>
-          <wp:anchor behindDoc="0" distT="0" distB="0" distL="0" distR="0" simplePos="0" locked="0" layoutInCell="1" allowOverlap="1" relativeHeight="20">
+          <wp:anchor behindDoc="0" distT="0" distB="0" distL="0" distR="0" simplePos="0" locked="0" layoutInCell="1" allowOverlap="1" relativeHeight="10">
             <wp:simplePos x="0" y="0"/>
             <wp:positionH relativeFrom="column">
               <wp:align>center</wp:align>
@@ -20376,7 +20385,7 @@
       </w:pPr>
       <w:r>
         <w:drawing>
-          <wp:anchor behindDoc="0" distT="0" distB="0" distL="0" distR="0" simplePos="0" locked="0" layoutInCell="1" allowOverlap="1" relativeHeight="24">
+          <wp:anchor behindDoc="0" distT="0" distB="0" distL="0" distR="0" simplePos="0" locked="0" layoutInCell="1" allowOverlap="1" relativeHeight="12">
             <wp:simplePos x="0" y="0"/>
             <wp:positionH relativeFrom="column">
               <wp:align>center</wp:align>
@@ -20875,8 +20884,8 @@
           <w:color w:val="62A73B"/>
         </w:rPr>
       </w:pPr>
-      <w:bookmarkStart w:id="23" w:name="__RefHeading___Toc864_1707944109"/>
-      <w:bookmarkEnd w:id="23"/>
+      <w:bookmarkStart w:id="24" w:name="__RefHeading___Toc864_1707944109"/>
+      <w:bookmarkEnd w:id="24"/>
       <w:r>
         <w:rPr>
           <w:color w:val="62A73B"/>
@@ -21134,7 +21143,7 @@
       </w:pPr>
       <w:r>
         <w:drawing>
-          <wp:anchor behindDoc="0" distT="0" distB="0" distL="0" distR="0" simplePos="0" locked="0" layoutInCell="1" allowOverlap="1" relativeHeight="28">
+          <wp:anchor behindDoc="0" distT="0" distB="0" distL="0" distR="0" simplePos="0" locked="0" layoutInCell="1" allowOverlap="1" relativeHeight="13">
             <wp:simplePos x="0" y="0"/>
             <wp:positionH relativeFrom="column">
               <wp:posOffset>33020</wp:posOffset>
@@ -21898,8 +21907,8 @@
           <w:szCs w:val="32"/>
         </w:rPr>
       </w:pPr>
-      <w:bookmarkStart w:id="24" w:name="__RefHeading___Toc866_1707944109"/>
-      <w:bookmarkEnd w:id="24"/>
+      <w:bookmarkStart w:id="25" w:name="__RefHeading___Toc866_1707944109"/>
+      <w:bookmarkEnd w:id="25"/>
       <w:r>
         <w:rPr>
           <w:rFonts w:ascii="Times New Romance" w:hAnsi="Times New Romance"/>
@@ -22031,8 +22040,8 @@
           <w:color w:val="62A73B"/>
         </w:rPr>
       </w:pPr>
-      <w:bookmarkStart w:id="25" w:name="__RefHeading___Toc868_1707944109"/>
-      <w:bookmarkEnd w:id="25"/>
+      <w:bookmarkStart w:id="26" w:name="__RefHeading___Toc868_1707944109"/>
+      <w:bookmarkEnd w:id="26"/>
       <w:r>
         <w:rPr>
           <w:rFonts w:ascii="Times New Romance" w:hAnsi="Times New Romance"/>
@@ -22887,7 +22896,7 @@
         <w:tabs>
           <w:tab w:val="left" w:pos="1472" w:leader="none"/>
         </w:tabs>
-        <w:overflowPunct w:val="false"/>
+        <w:overflowPunct w:val="true"/>
         <w:bidi w:val="0"/>
         <w:spacing w:lineRule="auto" w:line="360" w:before="0" w:after="0"/>
         <w:ind w:left="850" w:right="0" w:hanging="0"/>
@@ -22938,7 +22947,7 @@
         <w:tabs>
           <w:tab w:val="left" w:pos="1472" w:leader="none"/>
         </w:tabs>
-        <w:overflowPunct w:val="false"/>
+        <w:overflowPunct w:val="true"/>
         <w:bidi w:val="0"/>
         <w:spacing w:lineRule="auto" w:line="360" w:before="0" w:after="0"/>
         <w:ind w:left="2988" w:right="0" w:hanging="0"/>
@@ -22992,7 +23001,7 @@
         <w:tabs>
           <w:tab w:val="left" w:pos="1472" w:leader="none"/>
         </w:tabs>
-        <w:overflowPunct w:val="false"/>
+        <w:overflowPunct w:val="true"/>
         <w:bidi w:val="0"/>
         <w:spacing w:lineRule="auto" w:line="360" w:before="0" w:after="0"/>
         <w:ind w:left="850" w:right="0" w:hanging="0"/>
@@ -23043,7 +23052,7 @@
         <w:tabs>
           <w:tab w:val="left" w:pos="1472" w:leader="none"/>
         </w:tabs>
-        <w:overflowPunct w:val="false"/>
+        <w:overflowPunct w:val="true"/>
         <w:bidi w:val="0"/>
         <w:spacing w:lineRule="auto" w:line="360" w:before="0" w:after="0"/>
         <w:ind w:left="2988" w:right="0" w:hanging="0"/>
@@ -23097,7 +23106,7 @@
         <w:tabs>
           <w:tab w:val="left" w:pos="1472" w:leader="none"/>
         </w:tabs>
-        <w:overflowPunct w:val="false"/>
+        <w:overflowPunct w:val="true"/>
         <w:bidi w:val="0"/>
         <w:spacing w:lineRule="auto" w:line="360" w:before="0" w:after="0"/>
         <w:ind w:left="850" w:right="0" w:hanging="0"/>
@@ -23208,8 +23217,8 @@
           <w:lang w:val="es-ES"/>
         </w:rPr>
       </w:pPr>
-      <w:bookmarkStart w:id="26" w:name="__RefHeading___Toc1084_1707944109"/>
-      <w:bookmarkEnd w:id="26"/>
+      <w:bookmarkStart w:id="27" w:name="__RefHeading___Toc1084_1707944109"/>
+      <w:bookmarkEnd w:id="27"/>
       <w:r>
         <w:rPr>
           <w:rFonts w:ascii="Times New Romance" w:hAnsi="Times New Romance"/>
@@ -23833,7 +23842,7 @@
       </w:pPr>
       <w:r>
         <w:drawing>
-          <wp:anchor behindDoc="0" distT="0" distB="0" distL="0" distR="0" simplePos="0" locked="0" layoutInCell="1" allowOverlap="1" relativeHeight="36">
+          <wp:anchor behindDoc="0" distT="0" distB="0" distL="0" distR="0" simplePos="0" locked="0" layoutInCell="1" allowOverlap="1" relativeHeight="17">
             <wp:simplePos x="0" y="0"/>
             <wp:positionH relativeFrom="column">
               <wp:align>center</wp:align>
@@ -25669,7 +25678,7 @@
       </w:pPr>
       <w:r>
         <w:drawing>
-          <wp:anchor behindDoc="0" distT="0" distB="0" distL="0" distR="0" simplePos="0" locked="0" layoutInCell="1" allowOverlap="1" relativeHeight="5">
+          <wp:anchor behindDoc="0" distT="0" distB="0" distL="0" distR="0" simplePos="0" locked="0" layoutInCell="1" allowOverlap="1" relativeHeight="4">
             <wp:simplePos x="0" y="0"/>
             <wp:positionH relativeFrom="column">
               <wp:align>center</wp:align>
@@ -26519,7 +26528,7 @@
           <w:effect w:val="none"/>
         </w:rPr>
         <w:drawing>
-          <wp:anchor behindDoc="0" distT="0" distB="0" distL="0" distR="0" simplePos="0" locked="0" layoutInCell="1" allowOverlap="1" relativeHeight="11">
+          <wp:anchor behindDoc="0" distT="0" distB="0" distL="0" distR="0" simplePos="0" locked="0" layoutInCell="1" allowOverlap="1" relativeHeight="6">
             <wp:simplePos x="0" y="0"/>
             <wp:positionH relativeFrom="column">
               <wp:posOffset>31750</wp:posOffset>
@@ -28607,7 +28616,7 @@
       </w:pPr>
       <w:r>
         <w:drawing>
-          <wp:anchor behindDoc="0" distT="0" distB="0" distL="0" distR="0" simplePos="0" locked="0" layoutInCell="1" allowOverlap="1" relativeHeight="31">
+          <wp:anchor behindDoc="0" distT="0" distB="0" distL="0" distR="0" simplePos="0" locked="0" layoutInCell="1" allowOverlap="1" relativeHeight="15">
             <wp:simplePos x="0" y="0"/>
             <wp:positionH relativeFrom="column">
               <wp:align>center</wp:align>
@@ -29317,8 +29326,8 @@
           <w:color w:val="62A73B"/>
         </w:rPr>
       </w:pPr>
-      <w:bookmarkStart w:id="27" w:name="__RefHeading___Toc872_1707944109"/>
-      <w:bookmarkEnd w:id="27"/>
+      <w:bookmarkStart w:id="28" w:name="__RefHeading___Toc872_1707944109"/>
+      <w:bookmarkEnd w:id="28"/>
       <w:r>
         <w:rPr>
           <w:rFonts w:ascii="Times New Romance" w:hAnsi="Times New Romance"/>
@@ -30845,8 +30854,8 @@
           <w:effect w:val="none"/>
         </w:rPr>
       </w:pPr>
-      <w:bookmarkStart w:id="28" w:name="__RefHeading___Toc1188_1707944109"/>
-      <w:bookmarkEnd w:id="28"/>
+      <w:bookmarkStart w:id="29" w:name="__RefHeading___Toc1188_1707944109"/>
+      <w:bookmarkEnd w:id="29"/>
       <w:r>
         <w:rPr>
           <w:rFonts w:eastAsia="Symbola" w:cs="Symbola" w:ascii="Times New Romance" w:hAnsi="Times New Romance"/>
@@ -31644,7 +31653,7 @@
         </w:rPr>
         <w:t>V =</w:t>
       </w:r>
-      <w:bookmarkStart w:id="29" w:name="__DdeLink__3490_3660321307"/>
+      <w:bookmarkStart w:id="30" w:name="__DdeLink__3490_3660321307"/>
       <w:r>
         <w:rPr>
           <w:rFonts w:ascii="Liberation Mono" w:hAnsi="Liberation Mono"/>
@@ -31654,7 +31663,7 @@
         </w:rPr>
         <w:t xml:space="preserve">left(matrix{v_11#v_12#dotsaxis#v_{1n}##v_21#{} </w:t>
       </w:r>
-      <w:bookmarkEnd w:id="29"/>
+      <w:bookmarkEnd w:id="30"/>
       <w:r>
         <w:rPr/>
         <w:t>#{}#v_{2n}##dotsvert#{}#{}#dotsvert##v_{n1}#v_{n2}#dotsaxis#v_nn}right)</w:t>
@@ -33865,8 +33874,8 @@
         <w:pStyle w:val="Heading1"/>
         <w:rPr/>
       </w:pPr>
-      <w:bookmarkStart w:id="30" w:name="__RefHeading___Toc1190_1707944109"/>
-      <w:bookmarkEnd w:id="30"/>
+      <w:bookmarkStart w:id="31" w:name="__RefHeading___Toc1190_1707944109"/>
+      <w:bookmarkEnd w:id="31"/>
       <w:r>
         <w:rPr>
           <w:rFonts w:ascii="Times New Romance" w:hAnsi="Times New Romance"/>
@@ -34143,7 +34152,7 @@
       </w:pPr>
       <w:r>
         <w:drawing>
-          <wp:anchor behindDoc="0" distT="0" distB="0" distL="0" distR="0" simplePos="0" locked="0" layoutInCell="1" allowOverlap="1" relativeHeight="59">
+          <wp:anchor behindDoc="0" distT="0" distB="0" distL="0" distR="0" simplePos="0" locked="0" layoutInCell="1" allowOverlap="1" relativeHeight="22">
             <wp:simplePos x="0" y="0"/>
             <wp:positionH relativeFrom="column">
               <wp:posOffset>57150</wp:posOffset>
@@ -34495,7 +34504,7 @@
       </w:pPr>
       <w:r>
         <w:drawing>
-          <wp:anchor behindDoc="0" distT="0" distB="0" distL="0" distR="0" simplePos="0" locked="0" layoutInCell="1" allowOverlap="1" relativeHeight="61">
+          <wp:anchor behindDoc="0" distT="0" distB="0" distL="0" distR="0" simplePos="0" locked="0" layoutInCell="1" allowOverlap="1" relativeHeight="23">
             <wp:simplePos x="0" y="0"/>
             <wp:positionH relativeFrom="column">
               <wp:align>center</wp:align>
@@ -34782,7 +34791,7 @@
       </w:pPr>
       <w:r>
         <w:drawing>
-          <wp:anchor behindDoc="0" distT="0" distB="0" distL="0" distR="0" simplePos="0" locked="0" layoutInCell="1" allowOverlap="1" relativeHeight="63">
+          <wp:anchor behindDoc="0" distT="0" distB="0" distL="0" distR="0" simplePos="0" locked="0" layoutInCell="1" allowOverlap="1" relativeHeight="25">
             <wp:simplePos x="0" y="0"/>
             <wp:positionH relativeFrom="column">
               <wp:align>center</wp:align>
@@ -35271,47 +35280,7 @@
           <w:iCs w:val="false"/>
         </w:rPr>
         <w:tab/>
-        <w:t>Lo que quiere decir esta f</w:t>
-      </w:r>
-      <w:r>
-        <w:rPr>
-          <w:rFonts w:ascii="arial" w:hAnsi="arial"/>
-          <w:b w:val="false"/>
-          <w:bCs w:val="false"/>
-          <w:i w:val="false"/>
-          <w:iCs w:val="false"/>
-        </w:rPr>
-        <w:t>ó</w:t>
-      </w:r>
-      <w:r>
-        <w:rPr>
-          <w:rFonts w:ascii="arial" w:hAnsi="arial"/>
-          <w:b w:val="false"/>
-          <w:bCs w:val="false"/>
-          <w:i w:val="false"/>
-          <w:iCs w:val="false"/>
-        </w:rPr>
-        <w:t>rmula, es que por cada soluci</w:t>
-      </w:r>
-      <w:r>
-        <w:rPr>
-          <w:rFonts w:ascii="arial" w:hAnsi="arial"/>
-          <w:b w:val="false"/>
-          <w:bCs w:val="false"/>
-          <w:i w:val="false"/>
-          <w:iCs w:val="false"/>
-        </w:rPr>
-        <w:t>ó</w:t>
-      </w:r>
-      <w:r>
-        <w:rPr>
-          <w:rFonts w:ascii="arial" w:hAnsi="arial"/>
-          <w:b w:val="false"/>
-          <w:bCs w:val="false"/>
-          <w:i w:val="false"/>
-          <w:iCs w:val="false"/>
-        </w:rPr>
-        <w:t xml:space="preserve">n </w:t>
+        <w:t xml:space="preserve">Lo que quiere decir esta fórmula, es que por cada solución </w:t>
       </w:r>
       <w:r>
         <w:rPr>
@@ -35410,27 +35379,7 @@
           <w:i w:val="false"/>
           <w:iCs w:val="false"/>
         </w:rPr>
-        <w:t xml:space="preserve"> es construido con el conjunto de referencia y la soluci</w:t>
-      </w:r>
-      <w:r>
-        <w:rPr>
-          <w:rFonts w:ascii="arial" w:hAnsi="arial"/>
-          <w:b w:val="false"/>
-          <w:bCs w:val="false"/>
-          <w:i w:val="false"/>
-          <w:iCs w:val="false"/>
-        </w:rPr>
-        <w:t>ó</w:t>
-      </w:r>
-      <w:r>
-        <w:rPr>
-          <w:rFonts w:ascii="arial" w:hAnsi="arial"/>
-          <w:b w:val="false"/>
-          <w:bCs w:val="false"/>
-          <w:i w:val="false"/>
-          <w:iCs w:val="false"/>
-        </w:rPr>
-        <w:t xml:space="preserve">n </w:t>
+        <w:t xml:space="preserve"> es construido con el conjunto de referencia y la solución </w:t>
       </w:r>
       <w:r>
         <w:rPr>
@@ -35532,107 +35481,7 @@
           <w:iCs w:val="false"/>
         </w:rPr>
         <w:tab/>
-        <w:t>El hipervolumen es una m</w:t>
-      </w:r>
-      <w:r>
-        <w:rPr>
-          <w:rFonts w:ascii="arial" w:hAnsi="arial"/>
-          <w:b w:val="false"/>
-          <w:bCs w:val="false"/>
-          <w:i w:val="false"/>
-          <w:iCs w:val="false"/>
-        </w:rPr>
-        <w:t>é</w:t>
-      </w:r>
-      <w:r>
-        <w:rPr>
-          <w:rFonts w:ascii="arial" w:hAnsi="arial"/>
-          <w:b w:val="false"/>
-          <w:bCs w:val="false"/>
-          <w:i w:val="false"/>
-          <w:iCs w:val="false"/>
-        </w:rPr>
-        <w:t>trica unitaria (recibe como par</w:t>
-      </w:r>
-      <w:r>
-        <w:rPr>
-          <w:rFonts w:ascii="arial" w:hAnsi="arial"/>
-          <w:b w:val="false"/>
-          <w:bCs w:val="false"/>
-          <w:i w:val="false"/>
-          <w:iCs w:val="false"/>
-        </w:rPr>
-        <w:t>á</w:t>
-      </w:r>
-      <w:r>
-        <w:rPr>
-          <w:rFonts w:ascii="arial" w:hAnsi="arial"/>
-          <w:b w:val="false"/>
-          <w:bCs w:val="false"/>
-          <w:i w:val="false"/>
-          <w:iCs w:val="false"/>
-        </w:rPr>
-        <w:t xml:space="preserve">metro un </w:t>
-      </w:r>
-      <w:r>
-        <w:rPr>
-          <w:rFonts w:ascii="arial" w:hAnsi="arial"/>
-          <w:b w:val="false"/>
-          <w:bCs w:val="false"/>
-          <w:i w:val="false"/>
-          <w:iCs w:val="false"/>
-        </w:rPr>
-        <w:t>ú</w:t>
-      </w:r>
-      <w:r>
-        <w:rPr>
-          <w:rFonts w:ascii="arial" w:hAnsi="arial"/>
-          <w:b w:val="false"/>
-          <w:bCs w:val="false"/>
-          <w:i w:val="false"/>
-          <w:iCs w:val="false"/>
-        </w:rPr>
-        <w:t>nico conjunto A para ser evaluado) que mide cu</w:t>
-      </w:r>
-      <w:r>
-        <w:rPr>
-          <w:rFonts w:ascii="arial" w:hAnsi="arial"/>
-          <w:b w:val="false"/>
-          <w:bCs w:val="false"/>
-          <w:i w:val="false"/>
-          <w:iCs w:val="false"/>
-        </w:rPr>
-        <w:t>á</w:t>
-      </w:r>
-      <w:r>
-        <w:rPr>
-          <w:rFonts w:ascii="arial" w:hAnsi="arial"/>
-          <w:b w:val="false"/>
-          <w:bCs w:val="false"/>
-          <w:i w:val="false"/>
-          <w:iCs w:val="false"/>
-        </w:rPr>
-        <w:t>nto del espacio objetivo es dominado por un conjunto no dominado. Para realizar el c</w:t>
-      </w:r>
-      <w:r>
-        <w:rPr>
-          <w:rFonts w:ascii="arial" w:hAnsi="arial"/>
-          <w:b w:val="false"/>
-          <w:bCs w:val="false"/>
-          <w:i w:val="false"/>
-          <w:iCs w:val="false"/>
-        </w:rPr>
-        <w:t>á</w:t>
-      </w:r>
-      <w:r>
-        <w:rPr>
-          <w:rFonts w:ascii="arial" w:hAnsi="arial"/>
-          <w:b w:val="false"/>
-          <w:bCs w:val="false"/>
-          <w:i w:val="false"/>
-          <w:iCs w:val="false"/>
-        </w:rPr>
-        <w:t xml:space="preserve">lculo del hipervolumen y comprobar el espacio cubierto por el conjunto, se necesita un punto de referencia </w:t>
+        <w:t xml:space="preserve">El hipervolumen es una métrica unitaria (recibe como parámetro un único conjunto A para ser evaluado) que mide cuánto del espacio objetivo es dominado por un conjunto no dominado. Para realizar el cálculo del hipervolumen y comprobar el espacio cubierto por el conjunto, se necesita un punto de referencia </w:t>
       </w:r>
       <w:r>
         <w:rPr>
@@ -35653,47 +35502,7 @@
           <w:i w:val="false"/>
           <w:iCs w:val="false"/>
         </w:rPr>
-        <w:t>. Este punto de referencia, normalmente se calcula con la peor soluci</w:t>
-      </w:r>
-      <w:r>
-        <w:rPr>
-          <w:rFonts w:ascii="arial" w:hAnsi="arial"/>
-          <w:b w:val="false"/>
-          <w:bCs w:val="false"/>
-          <w:i w:val="false"/>
-          <w:iCs w:val="false"/>
-        </w:rPr>
-        <w:t>ó</w:t>
-      </w:r>
-      <w:r>
-        <w:rPr>
-          <w:rFonts w:ascii="arial" w:hAnsi="arial"/>
-          <w:b w:val="false"/>
-          <w:bCs w:val="false"/>
-          <w:i w:val="false"/>
-          <w:iCs w:val="false"/>
-        </w:rPr>
-        <w:t>n del conjunto para los diferentes objetivos, es decir, si el frente dado est</w:t>
-      </w:r>
-      <w:r>
-        <w:rPr>
-          <w:rFonts w:ascii="arial" w:hAnsi="arial"/>
-          <w:b w:val="false"/>
-          <w:bCs w:val="false"/>
-          <w:i w:val="false"/>
-          <w:iCs w:val="false"/>
-        </w:rPr>
-        <w:t>a</w:t>
-      </w:r>
-      <w:r>
-        <w:rPr>
-          <w:rFonts w:ascii="arial" w:hAnsi="arial"/>
-          <w:b w:val="false"/>
-          <w:bCs w:val="false"/>
-          <w:i w:val="false"/>
-          <w:iCs w:val="false"/>
-        </w:rPr>
-        <w:t xml:space="preserve"> normalizado (valores entre 0-1), el punto de referencia suele ser (1,1) en el caso de que sea un problema multi-objetivo con dos objetivos.</w:t>
+        <w:t>. Este punto de referencia, normalmente se calcula con la peor solución del conjunto para los diferentes objetivos, es decir, si el frente dado esta normalizado (valores entre 0-1), el punto de referencia suele ser (1,1) en el caso de que sea un problema multi-objetivo con dos objetivos.</w:t>
       </w:r>
     </w:p>
     <w:p>
@@ -35742,7 +35551,7 @@
       </w:pPr>
       <w:r>
         <w:drawing>
-          <wp:anchor behindDoc="0" distT="0" distB="0" distL="0" distR="0" simplePos="0" locked="0" layoutInCell="1" allowOverlap="1" relativeHeight="70">
+          <wp:anchor behindDoc="0" distT="0" distB="0" distL="0" distR="0" simplePos="0" locked="0" layoutInCell="1" allowOverlap="1" relativeHeight="26">
             <wp:simplePos x="0" y="0"/>
             <wp:positionH relativeFrom="column">
               <wp:align>center</wp:align>
@@ -35795,7 +35604,17 @@
           <w:iCs w:val="false"/>
           <w:highlight w:val="yellow"/>
         </w:rPr>
-        <w:t>ImagenXX:</w:t>
+        <w:t>I</w:t>
+      </w:r>
+      <w:r>
+        <w:rPr>
+          <w:b w:val="false"/>
+          <w:bCs w:val="false"/>
+          <w:i w:val="false"/>
+          <w:iCs w:val="false"/>
+          <w:highlight w:val="yellow"/>
+        </w:rPr>
+        <w:t>magenXX:</w:t>
       </w:r>
     </w:p>
     <w:p>
@@ -36562,7 +36381,7 @@
         <w:tabs>
           <w:tab w:val="left" w:pos="1424" w:leader="none"/>
         </w:tabs>
-        <w:overflowPunct w:val="false"/>
+        <w:overflowPunct w:val="true"/>
         <w:bidi w:val="0"/>
         <w:spacing w:lineRule="auto" w:line="360" w:before="0" w:after="140"/>
         <w:ind w:left="850" w:right="0" w:hanging="0"/>
@@ -36585,7 +36404,7 @@
         <w:tabs>
           <w:tab w:val="left" w:pos="1424" w:leader="none"/>
         </w:tabs>
-        <w:overflowPunct w:val="false"/>
+        <w:overflowPunct w:val="true"/>
         <w:bidi w:val="0"/>
         <w:spacing w:lineRule="auto" w:line="360" w:before="0" w:after="140"/>
         <w:ind w:left="2988" w:right="0" w:hanging="0"/>
@@ -36611,7 +36430,7 @@
         <w:tabs>
           <w:tab w:val="left" w:pos="1424" w:leader="none"/>
         </w:tabs>
-        <w:overflowPunct w:val="false"/>
+        <w:overflowPunct w:val="true"/>
         <w:bidi w:val="0"/>
         <w:spacing w:lineRule="auto" w:line="360" w:before="0" w:after="140"/>
         <w:ind w:left="850" w:right="0" w:hanging="0"/>
@@ -36634,7 +36453,7 @@
         <w:tabs>
           <w:tab w:val="left" w:pos="1424" w:leader="none"/>
         </w:tabs>
-        <w:overflowPunct w:val="false"/>
+        <w:overflowPunct w:val="true"/>
         <w:bidi w:val="0"/>
         <w:spacing w:lineRule="auto" w:line="360" w:before="0" w:after="140"/>
         <w:ind w:left="2138" w:right="0" w:hanging="0"/>
@@ -36660,7 +36479,7 @@
         <w:tabs>
           <w:tab w:val="left" w:pos="1424" w:leader="none"/>
         </w:tabs>
-        <w:overflowPunct w:val="false"/>
+        <w:overflowPunct w:val="true"/>
         <w:bidi w:val="0"/>
         <w:spacing w:lineRule="auto" w:line="360" w:before="0" w:after="140"/>
         <w:ind w:left="850" w:right="0" w:hanging="0"/>
@@ -36683,7 +36502,7 @@
         <w:tabs>
           <w:tab w:val="left" w:pos="1424" w:leader="none"/>
         </w:tabs>
-        <w:overflowPunct w:val="false"/>
+        <w:overflowPunct w:val="true"/>
         <w:bidi w:val="0"/>
         <w:spacing w:lineRule="auto" w:line="360" w:before="0" w:after="140"/>
         <w:ind w:left="850" w:right="0" w:hanging="0"/>
@@ -36705,7 +36524,7 @@
         <w:tabs>
           <w:tab w:val="left" w:pos="1424" w:leader="none"/>
         </w:tabs>
-        <w:overflowPunct w:val="false"/>
+        <w:overflowPunct w:val="true"/>
         <w:bidi w:val="0"/>
         <w:spacing w:lineRule="auto" w:line="360" w:before="0" w:after="140"/>
         <w:ind w:left="850" w:right="0" w:hanging="0"/>
@@ -36768,8 +36587,8 @@
         <w:tab/>
         <w:t xml:space="preserve">El Software empleado ha sido enteramente realizado por mí, exceptuando un código externo que me ha ayudado a calcular el Hypervolumen llamado “hyo_ind.c” perteneciente a </w:t>
       </w:r>
-      <w:bookmarkStart w:id="31" w:name="result_box5"/>
-      <w:bookmarkEnd w:id="31"/>
+      <w:bookmarkStart w:id="32" w:name="result_box5"/>
+      <w:bookmarkEnd w:id="32"/>
       <w:r>
         <w:rPr>
           <w:rFonts w:ascii="arial" w:hAnsi="arial"/>
@@ -36831,43 +36650,7 @@
         <w:rPr>
           <w:rFonts w:ascii="arial" w:hAnsi="arial"/>
         </w:rPr>
-        <w:t xml:space="preserve"> funciona pasándole los parámetros de esfuerzo y satisfacción que obtenemos de los resultados, a partir de estos resultados, obtenemos un hipervolumen </w:t>
-      </w:r>
-      <w:r>
-        <w:rPr>
-          <w:rFonts w:ascii="arial" w:hAnsi="arial"/>
-        </w:rPr>
-        <w:t xml:space="preserve">hemos-explicado en el </w:t>
-      </w:r>
-      <w:r>
-        <w:rPr>
-          <w:rFonts w:ascii="arial" w:hAnsi="arial"/>
-        </w:rPr>
-        <w:t>apartado</w:t>
-      </w:r>
-      <w:r>
-        <w:rPr>
-          <w:rFonts w:ascii="arial" w:hAnsi="arial"/>
-        </w:rPr>
-        <w:t>(</w:t>
-      </w:r>
-      <w:r>
-        <w:rPr>
-          <w:rFonts w:ascii="arial" w:hAnsi="arial"/>
-        </w:rPr>
-        <w:t>4.7.1</w:t>
-      </w:r>
-      <w:r>
-        <w:rPr>
-          <w:rFonts w:ascii="arial" w:hAnsi="arial"/>
-        </w:rPr>
-        <w:t xml:space="preserve">), </w:t>
-      </w:r>
-      <w:r>
-        <w:rPr>
-          <w:rFonts w:ascii="arial" w:hAnsi="arial"/>
-        </w:rPr>
-        <w:t xml:space="preserve">a partir de este hipervolumen podemos obtener el frente de pareto y esa será nuestra representación del resultado. Para poder pasarle el esfuerzo y satisfacción que obtenemos de todo el cálculo de la población, debemos indicarle previamente en qué orden van los parámetros, es decir, nos calculará incorrectamente el hipervolumen, ya que ese hipervolumen será representado en un eje de gráficas. </w:t>
+        <w:t xml:space="preserve"> funciona pasándole los parámetros de esfuerzo y satisfacción que obtenemos de los resultados, a partir de estos resultados, obtenemos un hipervolumen hemos-explicado en el apartado(4.7.1), a partir de este hipervolumen podemos obtener el frente de pareto y esa será nuestra representación del resultado. Para poder pasarle el esfuerzo y satisfacción que obtenemos de todo el cálculo de la población, debemos indicarle previamente en qué orden van los parámetros, es decir, nos calculará incorrectamente el hipervolumen, ya que ese hipervolumen será representado en un eje de gráficas. </w:t>
       </w:r>
     </w:p>
     <w:p>
@@ -36921,7 +36704,7 @@
       </w:pPr>
       <w:r>
         <w:drawing>
-          <wp:anchor behindDoc="0" distT="0" distB="0" distL="0" distR="0" simplePos="0" locked="0" layoutInCell="1" allowOverlap="1" relativeHeight="71">
+          <wp:anchor behindDoc="0" distT="0" distB="0" distL="0" distR="0" simplePos="0" locked="0" layoutInCell="1" allowOverlap="1" relativeHeight="27">
             <wp:simplePos x="0" y="0"/>
             <wp:positionH relativeFrom="column">
               <wp:posOffset>1686560</wp:posOffset>
@@ -37509,7 +37292,7 @@
       </w:pPr>
       <w:r>
         <w:drawing>
-          <wp:anchor behindDoc="0" distT="0" distB="0" distL="0" distR="0" simplePos="0" locked="0" layoutInCell="1" allowOverlap="1" relativeHeight="72">
+          <wp:anchor behindDoc="0" distT="0" distB="0" distL="0" distR="0" simplePos="0" locked="0" layoutInCell="1" allowOverlap="1" relativeHeight="28">
             <wp:simplePos x="0" y="0"/>
             <wp:positionH relativeFrom="column">
               <wp:posOffset>478790</wp:posOffset>
@@ -37794,7 +37577,7 @@
       </w:r>
       <w:r>
         <w:drawing>
-          <wp:anchor behindDoc="0" distT="0" distB="0" distL="0" distR="0" simplePos="0" locked="0" layoutInCell="1" allowOverlap="1" relativeHeight="73">
+          <wp:anchor behindDoc="0" distT="0" distB="0" distL="0" distR="0" simplePos="0" locked="0" layoutInCell="1" allowOverlap="1" relativeHeight="29">
             <wp:simplePos x="0" y="0"/>
             <wp:positionH relativeFrom="column">
               <wp:align>center</wp:align>
@@ -38214,11 +37997,7 @@
         <w:pStyle w:val="Normal"/>
         <w:spacing w:lineRule="auto" w:line="360" w:before="0" w:after="140"/>
         <w:jc w:val="both"/>
-        <w:rPr>
-          <w:rFonts w:ascii="arial" w:hAnsi="arial"/>
-          <w:sz w:val="24"/>
-          <w:szCs w:val="24"/>
-        </w:rPr>
+        <w:rPr/>
       </w:pPr>
       <w:r>
         <w:rPr>
@@ -38232,7 +38011,7 @@
     </w:p>
     <w:p>
       <w:pPr>
-        <w:pStyle w:val="TextBody"/>
+        <w:pStyle w:val="Normal"/>
         <w:spacing w:lineRule="auto" w:line="360" w:before="0" w:after="140"/>
         <w:jc w:val="both"/>
         <w:rPr>
@@ -38242,11 +38021,7 @@
         </w:rPr>
       </w:pPr>
       <w:r>
-        <w:rPr>
-          <w:rFonts w:ascii="arial" w:hAnsi="arial"/>
-          <w:sz w:val="24"/>
-          <w:szCs w:val="24"/>
-        </w:rPr>
+        <w:rPr/>
       </w:r>
     </w:p>
     <w:p>
@@ -38254,30 +38029,7 @@
         <w:pStyle w:val="TextBody"/>
         <w:spacing w:lineRule="auto" w:line="360" w:before="0" w:after="140"/>
         <w:jc w:val="both"/>
-        <w:rPr>
-          <w:rFonts w:ascii="arial" w:hAnsi="arial"/>
-          <w:sz w:val="24"/>
-          <w:szCs w:val="24"/>
-        </w:rPr>
-      </w:pPr>
-      <w:r>
-        <w:rPr>
-          <w:rFonts w:ascii="arial" w:hAnsi="arial"/>
-          <w:sz w:val="24"/>
-          <w:szCs w:val="24"/>
-        </w:rPr>
-      </w:r>
-    </w:p>
-    <w:p>
-      <w:pPr>
-        <w:pStyle w:val="TextBody"/>
-        <w:spacing w:lineRule="auto" w:line="360" w:before="0" w:after="140"/>
-        <w:jc w:val="both"/>
-        <w:rPr>
-          <w:rFonts w:ascii="arial" w:hAnsi="arial"/>
-          <w:sz w:val="24"/>
-          <w:szCs w:val="24"/>
-        </w:rPr>
+        <w:rPr/>
       </w:pPr>
       <w:r>
         <w:rPr>
@@ -38301,30 +38053,403 @@
         </w:rPr>
       </w:pPr>
       <w:r>
-        <w:rPr>
-          <w:rFonts w:ascii="arial" w:hAnsi="arial"/>
-          <w:sz w:val="24"/>
-          <w:szCs w:val="24"/>
-        </w:rPr>
+        <w:rPr/>
       </w:r>
     </w:p>
     <w:p>
       <w:pPr>
         <w:pStyle w:val="Normal"/>
-        <w:rPr>
-          <w:rFonts w:ascii="Times New Romance" w:hAnsi="Times New Romance"/>
-          <w:color w:val="579835"/>
-          <w:sz w:val="36"/>
-          <w:szCs w:val="36"/>
-        </w:rPr>
-      </w:pPr>
-      <w:r>
-        <w:rPr/>
+        <w:jc w:val="both"/>
+        <w:rPr>
+          <w:rFonts w:ascii="arial" w:hAnsi="arial"/>
+          <w:b w:val="false"/>
+          <w:b w:val="false"/>
+          <w:bCs w:val="false"/>
+          <w:color w:val="62A73B"/>
+        </w:rPr>
+      </w:pPr>
+      <w:r>
+        <w:rPr>
+          <w:rFonts w:ascii="arial" w:hAnsi="arial"/>
+          <w:b w:val="false"/>
+          <w:bCs w:val="false"/>
+          <w:color w:val="62A73B"/>
+          <w:sz w:val="32"/>
+          <w:szCs w:val="32"/>
+        </w:rPr>
+        <w:t xml:space="preserve">5.2.1 </w:t>
+      </w:r>
+      <w:r>
+        <w:rPr>
+          <w:rFonts w:ascii="arial" w:hAnsi="arial"/>
+          <w:b w:val="false"/>
+          <w:bCs w:val="false"/>
+          <w:color w:val="62A73B"/>
+          <w:sz w:val="32"/>
+          <w:szCs w:val="32"/>
+        </w:rPr>
+        <w:t>Non-dominated Sorting Genetic Algorithm-II</w:t>
+      </w:r>
+    </w:p>
+    <w:p>
+      <w:pPr>
+        <w:pStyle w:val="TextBody"/>
+        <w:spacing w:lineRule="auto" w:line="360" w:before="0" w:after="140"/>
+        <w:jc w:val="both"/>
+        <w:rPr>
+          <w:rFonts w:ascii="arial" w:hAnsi="arial"/>
+          <w:sz w:val="24"/>
+          <w:szCs w:val="24"/>
+        </w:rPr>
+      </w:pPr>
+      <w:r>
+        <w:rPr>
+          <w:rFonts w:ascii="arial" w:hAnsi="arial"/>
+          <w:sz w:val="24"/>
+          <w:szCs w:val="24"/>
+        </w:rPr>
+      </w:r>
+    </w:p>
+    <w:p>
+      <w:pPr>
+        <w:pStyle w:val="TextBody"/>
+        <w:spacing w:lineRule="auto" w:line="360" w:before="0" w:after="140"/>
+        <w:jc w:val="both"/>
+        <w:rPr>
+          <w:rFonts w:ascii="arial" w:hAnsi="arial"/>
+        </w:rPr>
+      </w:pPr>
+      <w:r>
+        <w:rPr>
+          <w:rFonts w:ascii="arial" w:hAnsi="arial"/>
+          <w:sz w:val="24"/>
+          <w:szCs w:val="24"/>
+        </w:rPr>
+        <w:t>asd</w:t>
+      </w:r>
+    </w:p>
+    <w:p>
+      <w:pPr>
+        <w:pStyle w:val="Normal"/>
+        <w:jc w:val="both"/>
+        <w:rPr>
+          <w:rFonts w:ascii="arial" w:hAnsi="arial"/>
+        </w:rPr>
+      </w:pPr>
+      <w:r>
+        <w:rPr>
+          <w:rFonts w:ascii="arial" w:hAnsi="arial"/>
+        </w:rPr>
+        <w:drawing>
+          <wp:anchor behindDoc="0" distT="0" distB="0" distL="0" distR="0" simplePos="0" locked="0" layoutInCell="1" allowOverlap="1" relativeHeight="75">
+            <wp:simplePos x="0" y="0"/>
+            <wp:positionH relativeFrom="column">
+              <wp:align>center</wp:align>
+            </wp:positionH>
+            <wp:positionV relativeFrom="paragraph">
+              <wp:posOffset>635</wp:posOffset>
+            </wp:positionV>
+            <wp:extent cx="5219700" cy="4479290"/>
+            <wp:effectExtent l="0" t="0" r="0" b="0"/>
+            <wp:wrapTopAndBottom/>
+            <wp:docPr id="39" name="Image28" descr=""/>
+            <wp:cNvGraphicFramePr>
+              <a:graphicFrameLocks xmlns:a="http://schemas.openxmlformats.org/drawingml/2006/main" noChangeAspect="1"/>
+            </wp:cNvGraphicFramePr>
+            <a:graphic xmlns:a="http://schemas.openxmlformats.org/drawingml/2006/main">
+              <a:graphicData uri="http://schemas.openxmlformats.org/drawingml/2006/picture">
+                <pic:pic xmlns:pic="http://schemas.openxmlformats.org/drawingml/2006/picture">
+                  <pic:nvPicPr>
+                    <pic:cNvPr id="39" name="Image28" descr=""/>
+                    <pic:cNvPicPr>
+                      <a:picLocks noChangeAspect="1" noChangeArrowheads="1"/>
+                    </pic:cNvPicPr>
+                  </pic:nvPicPr>
+                  <pic:blipFill>
+                    <a:blip r:embed="rId30"/>
+                    <a:stretch>
+                      <a:fillRect/>
+                    </a:stretch>
+                  </pic:blipFill>
+                  <pic:spPr bwMode="auto">
+                    <a:xfrm>
+                      <a:off x="0" y="0"/>
+                      <a:ext cx="5219700" cy="4479290"/>
+                    </a:xfrm>
+                    <a:prstGeom prst="rect">
+                      <a:avLst/>
+                    </a:prstGeom>
+                  </pic:spPr>
+                </pic:pic>
+              </a:graphicData>
+            </a:graphic>
+          </wp:anchor>
+        </w:drawing>
+      </w:r>
+    </w:p>
+    <w:p>
+      <w:pPr>
+        <w:pStyle w:val="Normal"/>
+        <w:jc w:val="both"/>
+        <w:rPr>
+          <w:rFonts w:ascii="arial" w:hAnsi="arial"/>
+        </w:rPr>
+      </w:pPr>
+      <w:r>
+        <w:rPr>
+          <w:rFonts w:ascii="arial" w:hAnsi="arial"/>
+        </w:rPr>
+        <w:t>asdf</w:t>
+      </w:r>
+      <w:r>
+        <w:rPr>
+          <w:rFonts w:ascii="arial" w:hAnsi="arial"/>
+        </w:rPr>
+        <w:t xml:space="preserve"> </w:t>
+      </w:r>
+      <w:r>
+        <w:rPr>
+          <w:rFonts w:ascii="arial" w:hAnsi="arial"/>
+        </w:rPr>
+        <w:t>as</w:t>
+      </w:r>
+    </w:p>
+    <w:p>
+      <w:pPr>
+        <w:pStyle w:val="Normal"/>
+        <w:jc w:val="both"/>
+        <w:rPr>
+          <w:rFonts w:ascii="arial" w:hAnsi="arial"/>
+        </w:rPr>
+      </w:pPr>
+      <w:r>
+        <w:rPr>
+          <w:rFonts w:ascii="arial" w:hAnsi="arial"/>
+        </w:rPr>
+      </w:r>
+    </w:p>
+    <w:p>
+      <w:pPr>
+        <w:pStyle w:val="Normal"/>
+        <w:jc w:val="both"/>
+        <w:rPr>
+          <w:rFonts w:ascii="arial" w:hAnsi="arial"/>
+        </w:rPr>
+      </w:pPr>
+      <w:r>
+        <w:drawing>
+          <wp:anchor behindDoc="0" distT="0" distB="0" distL="0" distR="0" simplePos="0" locked="0" layoutInCell="1" allowOverlap="1" relativeHeight="76">
+            <wp:simplePos x="0" y="0"/>
+            <wp:positionH relativeFrom="column">
+              <wp:posOffset>464185</wp:posOffset>
+            </wp:positionH>
+            <wp:positionV relativeFrom="paragraph">
+              <wp:posOffset>337185</wp:posOffset>
+            </wp:positionV>
+            <wp:extent cx="3466465" cy="2461895"/>
+            <wp:effectExtent l="0" t="0" r="0" b="0"/>
+            <wp:wrapTopAndBottom/>
+            <wp:docPr id="40" name="Image29" descr=""/>
+            <wp:cNvGraphicFramePr>
+              <a:graphicFrameLocks xmlns:a="http://schemas.openxmlformats.org/drawingml/2006/main" noChangeAspect="1"/>
+            </wp:cNvGraphicFramePr>
+            <a:graphic xmlns:a="http://schemas.openxmlformats.org/drawingml/2006/main">
+              <a:graphicData uri="http://schemas.openxmlformats.org/drawingml/2006/picture">
+                <pic:pic xmlns:pic="http://schemas.openxmlformats.org/drawingml/2006/picture">
+                  <pic:nvPicPr>
+                    <pic:cNvPr id="40" name="Image29" descr=""/>
+                    <pic:cNvPicPr>
+                      <a:picLocks noChangeAspect="1" noChangeArrowheads="1"/>
+                    </pic:cNvPicPr>
+                  </pic:nvPicPr>
+                  <pic:blipFill>
+                    <a:blip r:embed="rId31"/>
+                    <a:stretch>
+                      <a:fillRect/>
+                    </a:stretch>
+                  </pic:blipFill>
+                  <pic:spPr bwMode="auto">
+                    <a:xfrm>
+                      <a:off x="0" y="0"/>
+                      <a:ext cx="3466465" cy="2461895"/>
+                    </a:xfrm>
+                    <a:prstGeom prst="rect">
+                      <a:avLst/>
+                    </a:prstGeom>
+                  </pic:spPr>
+                </pic:pic>
+              </a:graphicData>
+            </a:graphic>
+          </wp:anchor>
+        </w:drawing>
+      </w:r>
+      <w:r>
+        <w:rPr>
+          <w:rFonts w:ascii="arial" w:hAnsi="arial"/>
+        </w:rPr>
+        <w:t>kljhlkj</w:t>
+      </w:r>
+    </w:p>
+    <w:p>
+      <w:pPr>
+        <w:pStyle w:val="Normal"/>
+        <w:jc w:val="both"/>
+        <w:rPr>
+          <w:rFonts w:ascii="arial" w:hAnsi="arial"/>
+        </w:rPr>
+      </w:pPr>
+      <w:r>
+        <w:rPr>
+          <w:rFonts w:ascii="arial" w:hAnsi="arial"/>
+        </w:rPr>
+      </w:r>
+    </w:p>
+    <w:p>
+      <w:pPr>
+        <w:pStyle w:val="Normal"/>
+        <w:jc w:val="both"/>
+        <w:rPr>
+          <w:rFonts w:ascii="arial" w:hAnsi="arial"/>
+        </w:rPr>
+      </w:pPr>
+      <w:r>
+        <w:rPr>
+          <w:rFonts w:ascii="arial" w:hAnsi="arial"/>
+        </w:rPr>
+      </w:r>
+    </w:p>
+    <w:p>
+      <w:pPr>
+        <w:pStyle w:val="Normal"/>
+        <w:jc w:val="both"/>
+        <w:rPr>
+          <w:rFonts w:ascii="arial" w:hAnsi="arial"/>
+        </w:rPr>
+      </w:pPr>
+      <w:r>
+        <w:rPr>
+          <w:rFonts w:ascii="arial" w:hAnsi="arial"/>
+        </w:rPr>
+      </w:r>
+    </w:p>
+    <w:p>
+      <w:pPr>
+        <w:pStyle w:val="Normal"/>
+        <w:jc w:val="both"/>
+        <w:rPr>
+          <w:rFonts w:ascii="arial" w:hAnsi="arial"/>
+        </w:rPr>
+      </w:pPr>
+      <w:r>
+        <w:rPr>
+          <w:rFonts w:ascii="arial" w:hAnsi="arial"/>
+        </w:rPr>
+        <w:drawing>
+          <wp:anchor behindDoc="0" distT="0" distB="0" distL="0" distR="0" simplePos="0" locked="0" layoutInCell="1" allowOverlap="1" relativeHeight="77">
+            <wp:simplePos x="0" y="0"/>
+            <wp:positionH relativeFrom="column">
+              <wp:posOffset>-20320</wp:posOffset>
+            </wp:positionH>
+            <wp:positionV relativeFrom="paragraph">
+              <wp:posOffset>1407160</wp:posOffset>
+            </wp:positionV>
+            <wp:extent cx="5219700" cy="1352550"/>
+            <wp:effectExtent l="0" t="0" r="0" b="0"/>
+            <wp:wrapTopAndBottom/>
+            <wp:docPr id="41" name="Image30" descr=""/>
+            <wp:cNvGraphicFramePr>
+              <a:graphicFrameLocks xmlns:a="http://schemas.openxmlformats.org/drawingml/2006/main" noChangeAspect="1"/>
+            </wp:cNvGraphicFramePr>
+            <a:graphic xmlns:a="http://schemas.openxmlformats.org/drawingml/2006/main">
+              <a:graphicData uri="http://schemas.openxmlformats.org/drawingml/2006/picture">
+                <pic:pic xmlns:pic="http://schemas.openxmlformats.org/drawingml/2006/picture">
+                  <pic:nvPicPr>
+                    <pic:cNvPr id="41" name="Image30" descr=""/>
+                    <pic:cNvPicPr>
+                      <a:picLocks noChangeAspect="1" noChangeArrowheads="1"/>
+                    </pic:cNvPicPr>
+                  </pic:nvPicPr>
+                  <pic:blipFill>
+                    <a:blip r:embed="rId32"/>
+                    <a:stretch>
+                      <a:fillRect/>
+                    </a:stretch>
+                  </pic:blipFill>
+                  <pic:spPr bwMode="auto">
+                    <a:xfrm>
+                      <a:off x="0" y="0"/>
+                      <a:ext cx="5219700" cy="1352550"/>
+                    </a:xfrm>
+                    <a:prstGeom prst="rect">
+                      <a:avLst/>
+                    </a:prstGeom>
+                  </pic:spPr>
+                </pic:pic>
+              </a:graphicData>
+            </a:graphic>
+          </wp:anchor>
+        </w:drawing>
+      </w:r>
+    </w:p>
+    <w:p>
+      <w:pPr>
+        <w:pStyle w:val="Normal"/>
+        <w:jc w:val="both"/>
+        <w:rPr>
+          <w:rFonts w:ascii="arial" w:hAnsi="arial"/>
+        </w:rPr>
+      </w:pPr>
+      <w:r>
+        <w:rPr>
+          <w:rFonts w:ascii="arial" w:hAnsi="arial"/>
+        </w:rPr>
+      </w:r>
+    </w:p>
+    <w:p>
+      <w:pPr>
+        <w:pStyle w:val="Normal"/>
+        <w:jc w:val="both"/>
+        <w:rPr>
+          <w:rFonts w:ascii="arial" w:hAnsi="arial"/>
+        </w:rPr>
+      </w:pPr>
+      <w:r>
+        <w:rPr>
+          <w:rFonts w:ascii="arial" w:hAnsi="arial"/>
+        </w:rPr>
+      </w:r>
+    </w:p>
+    <w:p>
+      <w:pPr>
+        <w:pStyle w:val="Normal"/>
+        <w:jc w:val="both"/>
+        <w:rPr>
+          <w:rFonts w:ascii="arial" w:hAnsi="arial"/>
+        </w:rPr>
+      </w:pPr>
+      <w:r>
+        <w:rPr>
+          <w:rFonts w:ascii="arial" w:hAnsi="arial"/>
+        </w:rPr>
+      </w:r>
+    </w:p>
+    <w:p>
+      <w:pPr>
+        <w:pStyle w:val="Normal"/>
+        <w:jc w:val="both"/>
+        <w:rPr>
+          <w:rFonts w:ascii="arial" w:hAnsi="arial"/>
+        </w:rPr>
+      </w:pPr>
+      <w:r>
+        <w:rPr>
+          <w:rFonts w:ascii="arial" w:hAnsi="arial"/>
+        </w:rPr>
       </w:r>
     </w:p>
     <w:sectPr>
-      <w:headerReference w:type="default" r:id="rId30"/>
-      <w:footerReference w:type="default" r:id="rId31"/>
+      <w:headerReference w:type="default" r:id="rId33"/>
+      <w:footerReference w:type="default" r:id="rId34"/>
       <w:type w:val="nextPage"/>
       <w:pgSz w:w="11906" w:h="16838"/>
       <w:pgMar w:left="2268" w:right="1418" w:header="709" w:top="1418" w:footer="709" w:bottom="1418" w:gutter="0"/>
@@ -38357,7 +38482,7 @@
       <w:fldChar w:fldCharType="separate"/>
     </w:r>
     <w:r>
-      <w:t>52</w:t>
+      <w:t>65</w:t>
     </w:r>
     <w:r>
       <w:fldChar w:fldCharType="end"/>
@@ -40500,14 +40625,13 @@
       <w:rPr>
         <w:rFonts w:ascii="Liberation Serif" w:hAnsi="Liberation Serif" w:eastAsia="Noto Sans CJK SC Regular" w:cs="Lohit Devanagari"/>
         <w:kern w:val="2"/>
+        <w:sz w:val="20"/>
         <w:szCs w:val="24"/>
         <w:lang w:val="en-US" w:eastAsia="zh-CN" w:bidi="hi-IN"/>
       </w:rPr>
     </w:rPrDefault>
     <w:pPrDefault>
-      <w:pPr>
-        <w:widowControl/>
-      </w:pPr>
+      <w:pPr/>
     </w:pPrDefault>
   </w:docDefaults>
   <w:style w:type="paragraph" w:styleId="Normal">
@@ -40515,9 +40639,7 @@
     <w:qFormat/>
     <w:pPr>
       <w:widowControl/>
-      <w:kinsoku w:val="true"/>
-      <w:overflowPunct w:val="false"/>
-      <w:autoSpaceDE w:val="true"/>
+      <w:overflowPunct w:val="true"/>
       <w:bidi w:val="0"/>
       <w:jc w:val="left"/>
     </w:pPr>
@@ -57085,6 +57207,844 @@
   </w:style>
   <w:style w:type="character" w:styleId="ListLabel2223">
     <w:name w:val="ListLabel 2223"/>
+    <w:qFormat/>
+    <w:rPr>
+      <w:rFonts w:cs="OpenSymbol"/>
+      <w:b/>
+      <w:bCs/>
+    </w:rPr>
+  </w:style>
+  <w:style w:type="character" w:styleId="ListLabel2224">
+    <w:name w:val="ListLabel 2224"/>
+    <w:qFormat/>
+    <w:rPr>
+      <w:rFonts w:cs="OpenSymbol"/>
+      <w:b/>
+    </w:rPr>
+  </w:style>
+  <w:style w:type="character" w:styleId="ListLabel2225">
+    <w:name w:val="ListLabel 2225"/>
+    <w:qFormat/>
+    <w:rPr>
+      <w:rFonts w:cs="OpenSymbol"/>
+    </w:rPr>
+  </w:style>
+  <w:style w:type="character" w:styleId="ListLabel2226">
+    <w:name w:val="ListLabel 2226"/>
+    <w:qFormat/>
+    <w:rPr>
+      <w:rFonts w:cs="OpenSymbol"/>
+    </w:rPr>
+  </w:style>
+  <w:style w:type="character" w:styleId="ListLabel2227">
+    <w:name w:val="ListLabel 2227"/>
+    <w:qFormat/>
+    <w:rPr>
+      <w:rFonts w:cs="OpenSymbol"/>
+    </w:rPr>
+  </w:style>
+  <w:style w:type="character" w:styleId="ListLabel2228">
+    <w:name w:val="ListLabel 2228"/>
+    <w:qFormat/>
+    <w:rPr>
+      <w:rFonts w:cs="OpenSymbol"/>
+    </w:rPr>
+  </w:style>
+  <w:style w:type="character" w:styleId="ListLabel2229">
+    <w:name w:val="ListLabel 2229"/>
+    <w:qFormat/>
+    <w:rPr>
+      <w:rFonts w:cs="OpenSymbol"/>
+    </w:rPr>
+  </w:style>
+  <w:style w:type="character" w:styleId="ListLabel2230">
+    <w:name w:val="ListLabel 2230"/>
+    <w:qFormat/>
+    <w:rPr>
+      <w:rFonts w:cs="OpenSymbol"/>
+    </w:rPr>
+  </w:style>
+  <w:style w:type="character" w:styleId="ListLabel2231">
+    <w:name w:val="ListLabel 2231"/>
+    <w:qFormat/>
+    <w:rPr>
+      <w:rFonts w:cs="OpenSymbol"/>
+    </w:rPr>
+  </w:style>
+  <w:style w:type="character" w:styleId="ListLabel2232">
+    <w:name w:val="ListLabel 2232"/>
+    <w:qFormat/>
+    <w:rPr>
+      <w:rFonts w:cs="OpenSymbol"/>
+    </w:rPr>
+  </w:style>
+  <w:style w:type="character" w:styleId="ListLabel2233">
+    <w:name w:val="ListLabel 2233"/>
+    <w:qFormat/>
+    <w:rPr>
+      <w:rFonts w:cs="OpenSymbol"/>
+      <w:b w:val="false"/>
+      <w:sz w:val="24"/>
+    </w:rPr>
+  </w:style>
+  <w:style w:type="character" w:styleId="ListLabel2234">
+    <w:name w:val="ListLabel 2234"/>
+    <w:qFormat/>
+    <w:rPr>
+      <w:rFonts w:cs="OpenSymbol"/>
+    </w:rPr>
+  </w:style>
+  <w:style w:type="character" w:styleId="ListLabel2235">
+    <w:name w:val="ListLabel 2235"/>
+    <w:qFormat/>
+    <w:rPr>
+      <w:rFonts w:cs="OpenSymbol"/>
+    </w:rPr>
+  </w:style>
+  <w:style w:type="character" w:styleId="ListLabel2236">
+    <w:name w:val="ListLabel 2236"/>
+    <w:qFormat/>
+    <w:rPr>
+      <w:rFonts w:cs="OpenSymbol"/>
+    </w:rPr>
+  </w:style>
+  <w:style w:type="character" w:styleId="ListLabel2237">
+    <w:name w:val="ListLabel 2237"/>
+    <w:qFormat/>
+    <w:rPr>
+      <w:rFonts w:cs="OpenSymbol"/>
+    </w:rPr>
+  </w:style>
+  <w:style w:type="character" w:styleId="ListLabel2238">
+    <w:name w:val="ListLabel 2238"/>
+    <w:qFormat/>
+    <w:rPr>
+      <w:rFonts w:cs="OpenSymbol"/>
+    </w:rPr>
+  </w:style>
+  <w:style w:type="character" w:styleId="ListLabel2239">
+    <w:name w:val="ListLabel 2239"/>
+    <w:qFormat/>
+    <w:rPr>
+      <w:rFonts w:cs="OpenSymbol"/>
+    </w:rPr>
+  </w:style>
+  <w:style w:type="character" w:styleId="ListLabel2240">
+    <w:name w:val="ListLabel 2240"/>
+    <w:qFormat/>
+    <w:rPr>
+      <w:rFonts w:cs="OpenSymbol"/>
+    </w:rPr>
+  </w:style>
+  <w:style w:type="character" w:styleId="ListLabel2241">
+    <w:name w:val="ListLabel 2241"/>
+    <w:qFormat/>
+    <w:rPr>
+      <w:rFonts w:cs="OpenSymbol"/>
+    </w:rPr>
+  </w:style>
+  <w:style w:type="character" w:styleId="ListLabel2242">
+    <w:name w:val="ListLabel 2242"/>
+    <w:qFormat/>
+    <w:rPr>
+      <w:rFonts w:cs="OpenSymbol"/>
+    </w:rPr>
+  </w:style>
+  <w:style w:type="character" w:styleId="ListLabel2243">
+    <w:name w:val="ListLabel 2243"/>
+    <w:qFormat/>
+    <w:rPr>
+      <w:rFonts w:cs="OpenSymbol"/>
+    </w:rPr>
+  </w:style>
+  <w:style w:type="character" w:styleId="ListLabel2244">
+    <w:name w:val="ListLabel 2244"/>
+    <w:qFormat/>
+    <w:rPr>
+      <w:rFonts w:cs="OpenSymbol"/>
+    </w:rPr>
+  </w:style>
+  <w:style w:type="character" w:styleId="ListLabel2245">
+    <w:name w:val="ListLabel 2245"/>
+    <w:qFormat/>
+    <w:rPr>
+      <w:rFonts w:cs="OpenSymbol"/>
+    </w:rPr>
+  </w:style>
+  <w:style w:type="character" w:styleId="ListLabel2246">
+    <w:name w:val="ListLabel 2246"/>
+    <w:qFormat/>
+    <w:rPr>
+      <w:rFonts w:cs="OpenSymbol"/>
+    </w:rPr>
+  </w:style>
+  <w:style w:type="character" w:styleId="ListLabel2247">
+    <w:name w:val="ListLabel 2247"/>
+    <w:qFormat/>
+    <w:rPr>
+      <w:rFonts w:cs="OpenSymbol"/>
+    </w:rPr>
+  </w:style>
+  <w:style w:type="character" w:styleId="ListLabel2248">
+    <w:name w:val="ListLabel 2248"/>
+    <w:qFormat/>
+    <w:rPr>
+      <w:rFonts w:cs="OpenSymbol"/>
+    </w:rPr>
+  </w:style>
+  <w:style w:type="character" w:styleId="ListLabel2249">
+    <w:name w:val="ListLabel 2249"/>
+    <w:qFormat/>
+    <w:rPr>
+      <w:rFonts w:cs="OpenSymbol"/>
+    </w:rPr>
+  </w:style>
+  <w:style w:type="character" w:styleId="ListLabel2250">
+    <w:name w:val="ListLabel 2250"/>
+    <w:qFormat/>
+    <w:rPr>
+      <w:rFonts w:cs="OpenSymbol"/>
+    </w:rPr>
+  </w:style>
+  <w:style w:type="character" w:styleId="ListLabel2251">
+    <w:name w:val="ListLabel 2251"/>
+    <w:qFormat/>
+    <w:rPr>
+      <w:rFonts w:cs="OpenSymbol"/>
+    </w:rPr>
+  </w:style>
+  <w:style w:type="character" w:styleId="ListLabel2252">
+    <w:name w:val="ListLabel 2252"/>
+    <w:qFormat/>
+    <w:rPr>
+      <w:rFonts w:cs="OpenSymbol"/>
+    </w:rPr>
+  </w:style>
+  <w:style w:type="character" w:styleId="ListLabel2253">
+    <w:name w:val="ListLabel 2253"/>
+    <w:qFormat/>
+    <w:rPr>
+      <w:rFonts w:cs="OpenSymbol"/>
+    </w:rPr>
+  </w:style>
+  <w:style w:type="character" w:styleId="ListLabel2254">
+    <w:name w:val="ListLabel 2254"/>
+    <w:qFormat/>
+    <w:rPr>
+      <w:rFonts w:cs="OpenSymbol"/>
+    </w:rPr>
+  </w:style>
+  <w:style w:type="character" w:styleId="ListLabel2255">
+    <w:name w:val="ListLabel 2255"/>
+    <w:qFormat/>
+    <w:rPr>
+      <w:rFonts w:cs="OpenSymbol"/>
+    </w:rPr>
+  </w:style>
+  <w:style w:type="character" w:styleId="ListLabel2256">
+    <w:name w:val="ListLabel 2256"/>
+    <w:qFormat/>
+    <w:rPr>
+      <w:rFonts w:cs="OpenSymbol"/>
+    </w:rPr>
+  </w:style>
+  <w:style w:type="character" w:styleId="ListLabel2257">
+    <w:name w:val="ListLabel 2257"/>
+    <w:qFormat/>
+    <w:rPr>
+      <w:rFonts w:cs="OpenSymbol"/>
+    </w:rPr>
+  </w:style>
+  <w:style w:type="character" w:styleId="ListLabel2258">
+    <w:name w:val="ListLabel 2258"/>
+    <w:qFormat/>
+    <w:rPr>
+      <w:rFonts w:cs="OpenSymbol"/>
+    </w:rPr>
+  </w:style>
+  <w:style w:type="character" w:styleId="ListLabel2259">
+    <w:name w:val="ListLabel 2259"/>
+    <w:qFormat/>
+    <w:rPr>
+      <w:rFonts w:cs="OpenSymbol"/>
+    </w:rPr>
+  </w:style>
+  <w:style w:type="character" w:styleId="ListLabel2260">
+    <w:name w:val="ListLabel 2260"/>
+    <w:qFormat/>
+    <w:rPr>
+      <w:rFonts w:cs="OpenSymbol"/>
+      <w:b/>
+    </w:rPr>
+  </w:style>
+  <w:style w:type="character" w:styleId="ListLabel2261">
+    <w:name w:val="ListLabel 2261"/>
+    <w:qFormat/>
+    <w:rPr>
+      <w:rFonts w:cs="OpenSymbol"/>
+    </w:rPr>
+  </w:style>
+  <w:style w:type="character" w:styleId="ListLabel2262">
+    <w:name w:val="ListLabel 2262"/>
+    <w:qFormat/>
+    <w:rPr>
+      <w:rFonts w:cs="OpenSymbol"/>
+    </w:rPr>
+  </w:style>
+  <w:style w:type="character" w:styleId="ListLabel2263">
+    <w:name w:val="ListLabel 2263"/>
+    <w:qFormat/>
+    <w:rPr>
+      <w:rFonts w:cs="OpenSymbol"/>
+    </w:rPr>
+  </w:style>
+  <w:style w:type="character" w:styleId="ListLabel2264">
+    <w:name w:val="ListLabel 2264"/>
+    <w:qFormat/>
+    <w:rPr>
+      <w:rFonts w:cs="OpenSymbol"/>
+    </w:rPr>
+  </w:style>
+  <w:style w:type="character" w:styleId="ListLabel2265">
+    <w:name w:val="ListLabel 2265"/>
+    <w:qFormat/>
+    <w:rPr>
+      <w:rFonts w:cs="OpenSymbol"/>
+    </w:rPr>
+  </w:style>
+  <w:style w:type="character" w:styleId="ListLabel2266">
+    <w:name w:val="ListLabel 2266"/>
+    <w:qFormat/>
+    <w:rPr>
+      <w:rFonts w:cs="OpenSymbol"/>
+    </w:rPr>
+  </w:style>
+  <w:style w:type="character" w:styleId="ListLabel2267">
+    <w:name w:val="ListLabel 2267"/>
+    <w:qFormat/>
+    <w:rPr>
+      <w:rFonts w:cs="OpenSymbol"/>
+    </w:rPr>
+  </w:style>
+  <w:style w:type="character" w:styleId="ListLabel2268">
+    <w:name w:val="ListLabel 2268"/>
+    <w:qFormat/>
+    <w:rPr>
+      <w:rFonts w:cs="OpenSymbol"/>
+    </w:rPr>
+  </w:style>
+  <w:style w:type="character" w:styleId="ListLabel2269">
+    <w:name w:val="ListLabel 2269"/>
+    <w:qFormat/>
+    <w:rPr>
+      <w:rFonts w:ascii="arial" w:hAnsi="arial" w:cs="OpenSymbol"/>
+      <w:b w:val="false"/>
+      <w:sz w:val="24"/>
+    </w:rPr>
+  </w:style>
+  <w:style w:type="character" w:styleId="ListLabel2270">
+    <w:name w:val="ListLabel 2270"/>
+    <w:qFormat/>
+    <w:rPr>
+      <w:rFonts w:cs="OpenSymbol"/>
+    </w:rPr>
+  </w:style>
+  <w:style w:type="character" w:styleId="ListLabel2271">
+    <w:name w:val="ListLabel 2271"/>
+    <w:qFormat/>
+    <w:rPr>
+      <w:rFonts w:cs="OpenSymbol"/>
+    </w:rPr>
+  </w:style>
+  <w:style w:type="character" w:styleId="ListLabel2272">
+    <w:name w:val="ListLabel 2272"/>
+    <w:qFormat/>
+    <w:rPr>
+      <w:rFonts w:cs="OpenSymbol"/>
+    </w:rPr>
+  </w:style>
+  <w:style w:type="character" w:styleId="ListLabel2273">
+    <w:name w:val="ListLabel 2273"/>
+    <w:qFormat/>
+    <w:rPr>
+      <w:rFonts w:cs="OpenSymbol"/>
+    </w:rPr>
+  </w:style>
+  <w:style w:type="character" w:styleId="ListLabel2274">
+    <w:name w:val="ListLabel 2274"/>
+    <w:qFormat/>
+    <w:rPr>
+      <w:rFonts w:cs="OpenSymbol"/>
+    </w:rPr>
+  </w:style>
+  <w:style w:type="character" w:styleId="ListLabel2275">
+    <w:name w:val="ListLabel 2275"/>
+    <w:qFormat/>
+    <w:rPr>
+      <w:rFonts w:cs="OpenSymbol"/>
+    </w:rPr>
+  </w:style>
+  <w:style w:type="character" w:styleId="ListLabel2276">
+    <w:name w:val="ListLabel 2276"/>
+    <w:qFormat/>
+    <w:rPr>
+      <w:rFonts w:cs="OpenSymbol"/>
+    </w:rPr>
+  </w:style>
+  <w:style w:type="character" w:styleId="ListLabel2277">
+    <w:name w:val="ListLabel 2277"/>
+    <w:qFormat/>
+    <w:rPr>
+      <w:rFonts w:cs="OpenSymbol"/>
+    </w:rPr>
+  </w:style>
+  <w:style w:type="character" w:styleId="ListLabel2278">
+    <w:name w:val="ListLabel 2278"/>
+    <w:qFormat/>
+    <w:rPr>
+      <w:rFonts w:cs="OpenSymbol"/>
+      <w:sz w:val="24"/>
+    </w:rPr>
+  </w:style>
+  <w:style w:type="character" w:styleId="ListLabel2279">
+    <w:name w:val="ListLabel 2279"/>
+    <w:qFormat/>
+    <w:rPr>
+      <w:rFonts w:cs="OpenSymbol"/>
+    </w:rPr>
+  </w:style>
+  <w:style w:type="character" w:styleId="ListLabel2280">
+    <w:name w:val="ListLabel 2280"/>
+    <w:qFormat/>
+    <w:rPr>
+      <w:rFonts w:cs="OpenSymbol"/>
+    </w:rPr>
+  </w:style>
+  <w:style w:type="character" w:styleId="ListLabel2281">
+    <w:name w:val="ListLabel 2281"/>
+    <w:qFormat/>
+    <w:rPr>
+      <w:rFonts w:cs="OpenSymbol"/>
+    </w:rPr>
+  </w:style>
+  <w:style w:type="character" w:styleId="ListLabel2282">
+    <w:name w:val="ListLabel 2282"/>
+    <w:qFormat/>
+    <w:rPr>
+      <w:rFonts w:cs="OpenSymbol"/>
+    </w:rPr>
+  </w:style>
+  <w:style w:type="character" w:styleId="ListLabel2283">
+    <w:name w:val="ListLabel 2283"/>
+    <w:qFormat/>
+    <w:rPr>
+      <w:rFonts w:cs="OpenSymbol"/>
+    </w:rPr>
+  </w:style>
+  <w:style w:type="character" w:styleId="ListLabel2284">
+    <w:name w:val="ListLabel 2284"/>
+    <w:qFormat/>
+    <w:rPr>
+      <w:rFonts w:cs="OpenSymbol"/>
+    </w:rPr>
+  </w:style>
+  <w:style w:type="character" w:styleId="ListLabel2285">
+    <w:name w:val="ListLabel 2285"/>
+    <w:qFormat/>
+    <w:rPr>
+      <w:rFonts w:cs="OpenSymbol"/>
+    </w:rPr>
+  </w:style>
+  <w:style w:type="character" w:styleId="ListLabel2286">
+    <w:name w:val="ListLabel 2286"/>
+    <w:qFormat/>
+    <w:rPr>
+      <w:rFonts w:cs="OpenSymbol"/>
+    </w:rPr>
+  </w:style>
+  <w:style w:type="character" w:styleId="ListLabel2287">
+    <w:name w:val="ListLabel 2287"/>
+    <w:qFormat/>
+    <w:rPr>
+      <w:rFonts w:cs="OpenSymbol"/>
+    </w:rPr>
+  </w:style>
+  <w:style w:type="character" w:styleId="ListLabel2288">
+    <w:name w:val="ListLabel 2288"/>
+    <w:qFormat/>
+    <w:rPr>
+      <w:rFonts w:cs="OpenSymbol"/>
+    </w:rPr>
+  </w:style>
+  <w:style w:type="character" w:styleId="ListLabel2289">
+    <w:name w:val="ListLabel 2289"/>
+    <w:qFormat/>
+    <w:rPr>
+      <w:rFonts w:cs="OpenSymbol"/>
+    </w:rPr>
+  </w:style>
+  <w:style w:type="character" w:styleId="ListLabel2290">
+    <w:name w:val="ListLabel 2290"/>
+    <w:qFormat/>
+    <w:rPr>
+      <w:rFonts w:cs="OpenSymbol"/>
+    </w:rPr>
+  </w:style>
+  <w:style w:type="character" w:styleId="ListLabel2291">
+    <w:name w:val="ListLabel 2291"/>
+    <w:qFormat/>
+    <w:rPr>
+      <w:rFonts w:cs="OpenSymbol"/>
+    </w:rPr>
+  </w:style>
+  <w:style w:type="character" w:styleId="ListLabel2292">
+    <w:name w:val="ListLabel 2292"/>
+    <w:qFormat/>
+    <w:rPr>
+      <w:rFonts w:cs="OpenSymbol"/>
+    </w:rPr>
+  </w:style>
+  <w:style w:type="character" w:styleId="ListLabel2293">
+    <w:name w:val="ListLabel 2293"/>
+    <w:qFormat/>
+    <w:rPr>
+      <w:rFonts w:cs="OpenSymbol"/>
+    </w:rPr>
+  </w:style>
+  <w:style w:type="character" w:styleId="ListLabel2294">
+    <w:name w:val="ListLabel 2294"/>
+    <w:qFormat/>
+    <w:rPr>
+      <w:rFonts w:cs="OpenSymbol"/>
+    </w:rPr>
+  </w:style>
+  <w:style w:type="character" w:styleId="ListLabel2295">
+    <w:name w:val="ListLabel 2295"/>
+    <w:qFormat/>
+    <w:rPr>
+      <w:rFonts w:cs="OpenSymbol"/>
+    </w:rPr>
+  </w:style>
+  <w:style w:type="character" w:styleId="ListLabel2296">
+    <w:name w:val="ListLabel 2296"/>
+    <w:qFormat/>
+    <w:rPr>
+      <w:rFonts w:cs="OpenSymbol"/>
+      <w:b/>
+      <w:bCs/>
+      <w:sz w:val="24"/>
+    </w:rPr>
+  </w:style>
+  <w:style w:type="character" w:styleId="ListLabel2297">
+    <w:name w:val="ListLabel 2297"/>
+    <w:qFormat/>
+    <w:rPr>
+      <w:rFonts w:cs="OpenSymbol"/>
+      <w:b/>
+      <w:bCs/>
+    </w:rPr>
+  </w:style>
+  <w:style w:type="character" w:styleId="ListLabel2298">
+    <w:name w:val="ListLabel 2298"/>
+    <w:qFormat/>
+    <w:rPr>
+      <w:rFonts w:cs="OpenSymbol"/>
+      <w:b/>
+      <w:bCs/>
+    </w:rPr>
+  </w:style>
+  <w:style w:type="character" w:styleId="ListLabel2299">
+    <w:name w:val="ListLabel 2299"/>
+    <w:qFormat/>
+    <w:rPr>
+      <w:rFonts w:cs="OpenSymbol"/>
+      <w:b/>
+      <w:bCs/>
+    </w:rPr>
+  </w:style>
+  <w:style w:type="character" w:styleId="ListLabel2300">
+    <w:name w:val="ListLabel 2300"/>
+    <w:qFormat/>
+    <w:rPr>
+      <w:rFonts w:cs="OpenSymbol"/>
+      <w:b/>
+      <w:bCs/>
+    </w:rPr>
+  </w:style>
+  <w:style w:type="character" w:styleId="ListLabel2301">
+    <w:name w:val="ListLabel 2301"/>
+    <w:qFormat/>
+    <w:rPr>
+      <w:rFonts w:cs="OpenSymbol"/>
+      <w:b/>
+      <w:bCs/>
+    </w:rPr>
+  </w:style>
+  <w:style w:type="character" w:styleId="ListLabel2302">
+    <w:name w:val="ListLabel 2302"/>
+    <w:qFormat/>
+    <w:rPr>
+      <w:rFonts w:cs="OpenSymbol"/>
+      <w:b/>
+      <w:bCs/>
+    </w:rPr>
+  </w:style>
+  <w:style w:type="character" w:styleId="ListLabel2303">
+    <w:name w:val="ListLabel 2303"/>
+    <w:qFormat/>
+    <w:rPr>
+      <w:rFonts w:cs="OpenSymbol"/>
+      <w:b/>
+      <w:bCs/>
+    </w:rPr>
+  </w:style>
+  <w:style w:type="character" w:styleId="ListLabel2304">
+    <w:name w:val="ListLabel 2304"/>
+    <w:qFormat/>
+    <w:rPr>
+      <w:rFonts w:cs="OpenSymbol"/>
+      <w:b/>
+      <w:bCs/>
+    </w:rPr>
+  </w:style>
+  <w:style w:type="character" w:styleId="ListLabel2305">
+    <w:name w:val="ListLabel 2305"/>
+    <w:qFormat/>
+    <w:rPr>
+      <w:rFonts w:ascii="arial" w:hAnsi="arial" w:cs="OpenSymbol"/>
+      <w:b w:val="false"/>
+      <w:bCs/>
+      <w:sz w:val="24"/>
+    </w:rPr>
+  </w:style>
+  <w:style w:type="character" w:styleId="ListLabel2306">
+    <w:name w:val="ListLabel 2306"/>
+    <w:qFormat/>
+    <w:rPr>
+      <w:rFonts w:cs="OpenSymbol"/>
+      <w:b/>
+      <w:bCs/>
+    </w:rPr>
+  </w:style>
+  <w:style w:type="character" w:styleId="ListLabel2307">
+    <w:name w:val="ListLabel 2307"/>
+    <w:qFormat/>
+    <w:rPr>
+      <w:rFonts w:cs="OpenSymbol"/>
+      <w:b/>
+      <w:bCs/>
+    </w:rPr>
+  </w:style>
+  <w:style w:type="character" w:styleId="ListLabel2308">
+    <w:name w:val="ListLabel 2308"/>
+    <w:qFormat/>
+    <w:rPr>
+      <w:rFonts w:cs="OpenSymbol"/>
+      <w:b/>
+      <w:bCs/>
+    </w:rPr>
+  </w:style>
+  <w:style w:type="character" w:styleId="ListLabel2309">
+    <w:name w:val="ListLabel 2309"/>
+    <w:qFormat/>
+    <w:rPr>
+      <w:rFonts w:cs="OpenSymbol"/>
+      <w:b/>
+      <w:bCs/>
+    </w:rPr>
+  </w:style>
+  <w:style w:type="character" w:styleId="ListLabel2310">
+    <w:name w:val="ListLabel 2310"/>
+    <w:qFormat/>
+    <w:rPr>
+      <w:rFonts w:cs="OpenSymbol"/>
+      <w:b/>
+      <w:bCs/>
+    </w:rPr>
+  </w:style>
+  <w:style w:type="character" w:styleId="ListLabel2311">
+    <w:name w:val="ListLabel 2311"/>
+    <w:qFormat/>
+    <w:rPr>
+      <w:rFonts w:cs="OpenSymbol"/>
+      <w:b/>
+      <w:bCs/>
+    </w:rPr>
+  </w:style>
+  <w:style w:type="character" w:styleId="ListLabel2312">
+    <w:name w:val="ListLabel 2312"/>
+    <w:qFormat/>
+    <w:rPr>
+      <w:rFonts w:cs="OpenSymbol"/>
+      <w:b/>
+      <w:bCs/>
+    </w:rPr>
+  </w:style>
+  <w:style w:type="character" w:styleId="ListLabel2313">
+    <w:name w:val="ListLabel 2313"/>
+    <w:qFormat/>
+    <w:rPr>
+      <w:rFonts w:cs="OpenSymbol"/>
+      <w:b/>
+      <w:bCs/>
+    </w:rPr>
+  </w:style>
+  <w:style w:type="character" w:styleId="ListLabel2314">
+    <w:name w:val="ListLabel 2314"/>
+    <w:qFormat/>
+    <w:rPr>
+      <w:rFonts w:ascii="Arial" w:hAnsi="Arial" w:cs="OpenSymbol"/>
+      <w:b w:val="false"/>
+      <w:bCs/>
+      <w:sz w:val="24"/>
+    </w:rPr>
+  </w:style>
+  <w:style w:type="character" w:styleId="ListLabel2315">
+    <w:name w:val="ListLabel 2315"/>
+    <w:qFormat/>
+    <w:rPr>
+      <w:rFonts w:cs="OpenSymbol"/>
+      <w:b/>
+      <w:bCs/>
+    </w:rPr>
+  </w:style>
+  <w:style w:type="character" w:styleId="ListLabel2316">
+    <w:name w:val="ListLabel 2316"/>
+    <w:qFormat/>
+    <w:rPr>
+      <w:rFonts w:cs="OpenSymbol"/>
+      <w:b/>
+      <w:bCs/>
+    </w:rPr>
+  </w:style>
+  <w:style w:type="character" w:styleId="ListLabel2317">
+    <w:name w:val="ListLabel 2317"/>
+    <w:qFormat/>
+    <w:rPr>
+      <w:rFonts w:cs="OpenSymbol"/>
+      <w:b/>
+      <w:bCs/>
+    </w:rPr>
+  </w:style>
+  <w:style w:type="character" w:styleId="ListLabel2318">
+    <w:name w:val="ListLabel 2318"/>
+    <w:qFormat/>
+    <w:rPr>
+      <w:rFonts w:cs="OpenSymbol"/>
+      <w:b/>
+      <w:bCs/>
+    </w:rPr>
+  </w:style>
+  <w:style w:type="character" w:styleId="ListLabel2319">
+    <w:name w:val="ListLabel 2319"/>
+    <w:qFormat/>
+    <w:rPr>
+      <w:rFonts w:cs="OpenSymbol"/>
+      <w:b/>
+      <w:bCs/>
+    </w:rPr>
+  </w:style>
+  <w:style w:type="character" w:styleId="ListLabel2320">
+    <w:name w:val="ListLabel 2320"/>
+    <w:qFormat/>
+    <w:rPr>
+      <w:rFonts w:cs="OpenSymbol"/>
+      <w:b/>
+      <w:bCs/>
+    </w:rPr>
+  </w:style>
+  <w:style w:type="character" w:styleId="ListLabel2321">
+    <w:name w:val="ListLabel 2321"/>
+    <w:qFormat/>
+    <w:rPr>
+      <w:rFonts w:cs="OpenSymbol"/>
+      <w:b/>
+      <w:bCs/>
+    </w:rPr>
+  </w:style>
+  <w:style w:type="character" w:styleId="ListLabel2322">
+    <w:name w:val="ListLabel 2322"/>
+    <w:qFormat/>
+    <w:rPr>
+      <w:rFonts w:cs="OpenSymbol"/>
+      <w:b/>
+      <w:bCs/>
+    </w:rPr>
+  </w:style>
+  <w:style w:type="character" w:styleId="ListLabel2323">
+    <w:name w:val="ListLabel 2323"/>
+    <w:qFormat/>
+    <w:rPr>
+      <w:rFonts w:ascii="arial" w:hAnsi="arial" w:cs="OpenSymbol"/>
+      <w:b/>
+      <w:bCs/>
+    </w:rPr>
+  </w:style>
+  <w:style w:type="character" w:styleId="ListLabel2324">
+    <w:name w:val="ListLabel 2324"/>
+    <w:qFormat/>
+    <w:rPr>
+      <w:rFonts w:cs="OpenSymbol"/>
+      <w:b/>
+      <w:bCs/>
+    </w:rPr>
+  </w:style>
+  <w:style w:type="character" w:styleId="ListLabel2325">
+    <w:name w:val="ListLabel 2325"/>
+    <w:qFormat/>
+    <w:rPr>
+      <w:rFonts w:cs="OpenSymbol"/>
+      <w:b/>
+      <w:bCs/>
+    </w:rPr>
+  </w:style>
+  <w:style w:type="character" w:styleId="ListLabel2326">
+    <w:name w:val="ListLabel 2326"/>
+    <w:qFormat/>
+    <w:rPr>
+      <w:rFonts w:cs="OpenSymbol"/>
+      <w:b/>
+      <w:bCs/>
+    </w:rPr>
+  </w:style>
+  <w:style w:type="character" w:styleId="ListLabel2327">
+    <w:name w:val="ListLabel 2327"/>
+    <w:qFormat/>
+    <w:rPr>
+      <w:rFonts w:cs="OpenSymbol"/>
+      <w:b/>
+      <w:bCs/>
+    </w:rPr>
+  </w:style>
+  <w:style w:type="character" w:styleId="ListLabel2328">
+    <w:name w:val="ListLabel 2328"/>
+    <w:qFormat/>
+    <w:rPr>
+      <w:rFonts w:cs="OpenSymbol"/>
+      <w:b/>
+      <w:bCs/>
+    </w:rPr>
+  </w:style>
+  <w:style w:type="character" w:styleId="ListLabel2329">
+    <w:name w:val="ListLabel 2329"/>
+    <w:qFormat/>
+    <w:rPr>
+      <w:rFonts w:cs="OpenSymbol"/>
+      <w:b/>
+      <w:bCs/>
+    </w:rPr>
+  </w:style>
+  <w:style w:type="character" w:styleId="ListLabel2330">
+    <w:name w:val="ListLabel 2330"/>
+    <w:qFormat/>
+    <w:rPr>
+      <w:rFonts w:cs="OpenSymbol"/>
+      <w:b/>
+      <w:bCs/>
+    </w:rPr>
+  </w:style>
+  <w:style w:type="character" w:styleId="ListLabel2331">
+    <w:name w:val="ListLabel 2331"/>
     <w:qFormat/>
     <w:rPr>
       <w:rFonts w:cs="OpenSymbol"/>

</xml_diff>

<commit_message>
terminar de explicar algoritmo de rank y crowding
</commit_message>
<xml_diff>
--- a/docu/TFG.docx
+++ b/docu/TFG.docx
@@ -30,7 +30,7 @@
                 <wp:positionV relativeFrom="paragraph">
                   <wp:posOffset>-141605</wp:posOffset>
                 </wp:positionV>
-                <wp:extent cx="5613400" cy="9132570"/>
+                <wp:extent cx="5614035" cy="9133205"/>
                 <wp:effectExtent l="0" t="0" r="0" b="0"/>
                 <wp:wrapTopAndBottom/>
                 <wp:docPr id="1" name="Text Box 2"/>
@@ -41,7 +41,7 @@
                       <wps:spPr>
                         <a:xfrm>
                           <a:off x="0" y="0"/>
-                          <a:ext cx="5612760" cy="9131760"/>
+                          <a:ext cx="5613480" cy="9132480"/>
                         </a:xfrm>
                         <a:prstGeom prst="rect">
                           <a:avLst/>
@@ -71,7 +71,7 @@
           </mc:Choice>
           <mc:Fallback>
             <w:pict>
-              <v:rect id="shape_0" ID="Text Box 2" fillcolor="white" stroked="t" style="position:absolute;margin-left:-26.65pt;margin-top:-11.15pt;width:441.9pt;height:719pt">
+              <v:rect id="shape_0" ID="Text Box 2" fillcolor="white" stroked="t" style="position:absolute;margin-left:-26.65pt;margin-top:-11.15pt;width:441.95pt;height:719.05pt">
                 <w10:wrap type="none"/>
                 <v:fill o:detectmouseclick="t" type="solid" color2="black"/>
                 <v:stroke color="black" weight="9360" joinstyle="miter" endcap="flat"/>
@@ -90,7 +90,7 @@
                 <wp:positionV relativeFrom="paragraph">
                   <wp:posOffset>21590</wp:posOffset>
                 </wp:positionV>
-                <wp:extent cx="5636895" cy="8969375"/>
+                <wp:extent cx="5637530" cy="8970010"/>
                 <wp:effectExtent l="0" t="0" r="0" b="0"/>
                 <wp:wrapNone/>
                 <wp:docPr id="2" name="Frame1"/>
@@ -101,7 +101,7 @@
                       <wps:spPr>
                         <a:xfrm>
                           <a:off x="0" y="0"/>
-                          <a:ext cx="5636160" cy="8968680"/>
+                          <a:ext cx="5636880" cy="8969400"/>
                         </a:xfrm>
                         <a:prstGeom prst="rect">
                           <a:avLst/>
@@ -926,7 +926,7 @@
           </mc:Choice>
           <mc:Fallback>
             <w:pict>
-              <v:rect id="shape_0" ID="Frame1" stroked="f" style="position:absolute;margin-left:-439.5pt;margin-top:1.7pt;width:443.75pt;height:706.15pt">
+              <v:rect id="shape_0" ID="Frame1" stroked="f" style="position:absolute;margin-left:-439.5pt;margin-top:1.7pt;width:443.8pt;height:706.2pt">
                 <w10:wrap type="square"/>
                 <v:fill o:detectmouseclick="t" on="false"/>
                 <v:stroke color="#3465a4" joinstyle="round" endcap="flat"/>
@@ -1753,7 +1753,7 @@
                 <wp:positionV relativeFrom="paragraph">
                   <wp:posOffset>-12065</wp:posOffset>
                 </wp:positionV>
-                <wp:extent cx="5619115" cy="9003030"/>
+                <wp:extent cx="5619750" cy="9003665"/>
                 <wp:effectExtent l="0" t="0" r="0" b="0"/>
                 <wp:wrapNone/>
                 <wp:docPr id="8" name="Frame2"/>
@@ -1764,7 +1764,7 @@
                       <wps:spPr>
                         <a:xfrm>
                           <a:off x="0" y="0"/>
-                          <a:ext cx="5618520" cy="9002520"/>
+                          <a:ext cx="5619240" cy="9002880"/>
                         </a:xfrm>
                         <a:prstGeom prst="rect">
                           <a:avLst/>
@@ -2405,7 +2405,7 @@
           </mc:Choice>
           <mc:Fallback>
             <w:pict>
-              <v:rect id="shape_0" ID="Frame2" stroked="f" style="position:absolute;margin-left:-438.1pt;margin-top:-0.95pt;width:442.35pt;height:708.8pt">
+              <v:rect id="shape_0" ID="Frame2" stroked="f" style="position:absolute;margin-left:-438.1pt;margin-top:-0.95pt;width:442.4pt;height:708.85pt">
                 <w10:wrap type="square"/>
                 <v:fill o:detectmouseclick="t" on="false"/>
                 <v:stroke color="#3465a4" joinstyle="round" endcap="flat"/>
@@ -3038,7 +3038,7 @@
                 <wp:positionV relativeFrom="paragraph">
                   <wp:posOffset>-141605</wp:posOffset>
                 </wp:positionV>
-                <wp:extent cx="5613400" cy="9132570"/>
+                <wp:extent cx="5614035" cy="9133205"/>
                 <wp:effectExtent l="0" t="0" r="0" b="0"/>
                 <wp:wrapTopAndBottom/>
                 <wp:docPr id="14" name="Text Box 2"/>
@@ -3049,7 +3049,7 @@
                       <wps:spPr>
                         <a:xfrm>
                           <a:off x="0" y="0"/>
-                          <a:ext cx="5612760" cy="9131760"/>
+                          <a:ext cx="5613480" cy="9132480"/>
                         </a:xfrm>
                         <a:prstGeom prst="rect">
                           <a:avLst/>
@@ -3079,7 +3079,7 @@
           </mc:Choice>
           <mc:Fallback>
             <w:pict>
-              <v:rect id="shape_0" ID="Text Box 2" fillcolor="white" stroked="t" style="position:absolute;margin-left:-26.65pt;margin-top:-11.15pt;width:441.9pt;height:719pt">
+              <v:rect id="shape_0" ID="Text Box 2" fillcolor="white" stroked="t" style="position:absolute;margin-left:-26.65pt;margin-top:-11.15pt;width:441.95pt;height:719.05pt">
                 <w10:wrap type="none"/>
                 <v:fill o:detectmouseclick="t" type="solid" color2="black"/>
                 <v:stroke color="black" weight="9360" joinstyle="miter" endcap="flat"/>
@@ -22896,7 +22896,7 @@
         <w:tabs>
           <w:tab w:val="left" w:pos="1472" w:leader="none"/>
         </w:tabs>
-        <w:overflowPunct w:val="true"/>
+        <w:overflowPunct w:val="false"/>
         <w:bidi w:val="0"/>
         <w:spacing w:lineRule="auto" w:line="360" w:before="0" w:after="0"/>
         <w:ind w:left="850" w:right="0" w:hanging="0"/>
@@ -22947,7 +22947,7 @@
         <w:tabs>
           <w:tab w:val="left" w:pos="1472" w:leader="none"/>
         </w:tabs>
-        <w:overflowPunct w:val="true"/>
+        <w:overflowPunct w:val="false"/>
         <w:bidi w:val="0"/>
         <w:spacing w:lineRule="auto" w:line="360" w:before="0" w:after="0"/>
         <w:ind w:left="2988" w:right="0" w:hanging="0"/>
@@ -23001,7 +23001,7 @@
         <w:tabs>
           <w:tab w:val="left" w:pos="1472" w:leader="none"/>
         </w:tabs>
-        <w:overflowPunct w:val="true"/>
+        <w:overflowPunct w:val="false"/>
         <w:bidi w:val="0"/>
         <w:spacing w:lineRule="auto" w:line="360" w:before="0" w:after="0"/>
         <w:ind w:left="850" w:right="0" w:hanging="0"/>
@@ -23052,7 +23052,7 @@
         <w:tabs>
           <w:tab w:val="left" w:pos="1472" w:leader="none"/>
         </w:tabs>
-        <w:overflowPunct w:val="true"/>
+        <w:overflowPunct w:val="false"/>
         <w:bidi w:val="0"/>
         <w:spacing w:lineRule="auto" w:line="360" w:before="0" w:after="0"/>
         <w:ind w:left="2988" w:right="0" w:hanging="0"/>
@@ -23106,7 +23106,7 @@
         <w:tabs>
           <w:tab w:val="left" w:pos="1472" w:leader="none"/>
         </w:tabs>
-        <w:overflowPunct w:val="true"/>
+        <w:overflowPunct w:val="false"/>
         <w:bidi w:val="0"/>
         <w:spacing w:lineRule="auto" w:line="360" w:before="0" w:after="0"/>
         <w:ind w:left="850" w:right="0" w:hanging="0"/>
@@ -31501,137 +31501,104 @@
                 </m:e>
                 <m:e/>
                 <m:e/>
-                <m:e>
-                  <m:sSub>
-                    <m:e>
-                      <m:r>
-                        <w:rPr>
-                          <w:rFonts w:ascii="Cambria Math" w:hAnsi="Cambria Math"/>
-                        </w:rPr>
-                        <m:t xml:space="preserve">v</m:t>
-                      </m:r>
-                    </m:e>
-                    <m:sub>
-                      <m:r>
-                        <w:rPr>
-                          <w:rFonts w:ascii="Cambria Math" w:hAnsi="Cambria Math"/>
-                        </w:rPr>
-                        <m:t xml:space="preserve">2</m:t>
-                      </m:r>
-                      <m:r>
-                        <w:rPr>
-                          <w:rFonts w:ascii="Cambria Math" w:hAnsi="Cambria Math"/>
-                        </w:rPr>
-                        <m:t xml:space="preserve">n</m:t>
-                      </m:r>
-                    </m:sub>
-                  </m:sSub>
-                </m:e>
-              </m:mr>
-              <m:mr>
-                <m:e>
-                  <m:r>
-                    <w:rPr>
-                      <w:rFonts w:ascii="Cambria Math" w:hAnsi="Cambria Math"/>
-                    </w:rPr>
-                    <m:t xml:space="preserve">⋮</m:t>
-                  </m:r>
-                </m:e>
                 <m:e/>
-                <m:e/>
-                <m:e>
-                  <m:r>
-                    <w:rPr>
-                      <w:rFonts w:ascii="Cambria Math" w:hAnsi="Cambria Math"/>
-                    </w:rPr>
-                    <m:t xml:space="preserve">⋮</m:t>
-                  </m:r>
-                </m:e>
-              </m:mr>
-              <m:mr>
-                <m:e>
-                  <m:sSub>
-                    <m:e>
-                      <m:r>
-                        <w:rPr>
-                          <w:rFonts w:ascii="Cambria Math" w:hAnsi="Cambria Math"/>
-                        </w:rPr>
-                        <m:t xml:space="preserve">v</m:t>
-                      </m:r>
-                    </m:e>
-                    <m:sub>
-                      <m:r>
-                        <w:rPr>
-                          <w:rFonts w:ascii="Cambria Math" w:hAnsi="Cambria Math"/>
-                        </w:rPr>
-                        <m:t xml:space="preserve">n</m:t>
-                      </m:r>
-                      <m:r>
-                        <w:rPr>
-                          <w:rFonts w:ascii="Cambria Math" w:hAnsi="Cambria Math"/>
-                        </w:rPr>
-                        <m:t xml:space="preserve">1</m:t>
-                      </m:r>
-                    </m:sub>
-                  </m:sSub>
-                </m:e>
-                <m:e>
-                  <m:sSub>
-                    <m:e>
-                      <m:r>
-                        <w:rPr>
-                          <w:rFonts w:ascii="Cambria Math" w:hAnsi="Cambria Math"/>
-                        </w:rPr>
-                        <m:t xml:space="preserve">v</m:t>
-                      </m:r>
-                    </m:e>
-                    <m:sub>
-                      <m:r>
-                        <w:rPr>
-                          <w:rFonts w:ascii="Cambria Math" w:hAnsi="Cambria Math"/>
-                        </w:rPr>
-                        <m:t xml:space="preserve">n</m:t>
-                      </m:r>
-                      <m:r>
-                        <w:rPr>
-                          <w:rFonts w:ascii="Cambria Math" w:hAnsi="Cambria Math"/>
-                        </w:rPr>
-                        <m:t xml:space="preserve">2</m:t>
-                      </m:r>
-                    </m:sub>
-                  </m:sSub>
-                </m:e>
-                <m:e>
-                  <m:r>
-                    <w:rPr>
-                      <w:rFonts w:ascii="Cambria Math" w:hAnsi="Cambria Math"/>
-                    </w:rPr>
-                    <m:t xml:space="preserve">⋯</m:t>
-                  </m:r>
-                </m:e>
-                <m:e>
-                  <m:sSub>
-                    <m:e>
-                      <m:r>
-                        <w:rPr>
-                          <w:rFonts w:ascii="Cambria Math" w:hAnsi="Cambria Math"/>
-                        </w:rPr>
-                        <m:t xml:space="preserve">v</m:t>
-                      </m:r>
-                    </m:e>
-                    <m:sub>
-                      <m:r>
-                        <w:rPr>
-                          <w:rFonts w:ascii="Cambria Math" w:hAnsi="Cambria Math"/>
-                        </w:rPr>
-                        <m:t xml:space="preserve">nn</m:t>
-                      </m:r>
-                    </m:sub>
-                  </m:sSub>
-                </m:e>
               </m:mr>
             </m:m>
           </m:e>
+          <m:e/>
+          <m:e>
+            <m:r>
+              <w:rPr>
+                <w:rFonts w:ascii="Cambria Math" w:hAnsi="Cambria Math"/>
+              </w:rPr>
+              <m:t xml:space="preserve">⋮</m:t>
+            </m:r>
+          </m:e>
+          <m:e/>
+          <m:e>
+            <m:sSub>
+              <m:e>
+                <m:r>
+                  <w:rPr>
+                    <w:rFonts w:ascii="Cambria Math" w:hAnsi="Cambria Math"/>
+                  </w:rPr>
+                  <m:t xml:space="preserve">v</m:t>
+                </m:r>
+              </m:e>
+              <m:sub>
+                <m:r>
+                  <w:rPr>
+                    <w:rFonts w:ascii="Cambria Math" w:hAnsi="Cambria Math"/>
+                  </w:rPr>
+                  <m:t xml:space="preserve">n</m:t>
+                </m:r>
+                <m:r>
+                  <w:rPr>
+                    <w:rFonts w:ascii="Cambria Math" w:hAnsi="Cambria Math"/>
+                  </w:rPr>
+                  <m:t xml:space="preserve">1</m:t>
+                </m:r>
+              </m:sub>
+            </m:sSub>
+          </m:e>
+          <m:e/>
+          <m:e>
+            <m:sSub>
+              <m:e>
+                <m:r>
+                  <w:rPr>
+                    <w:rFonts w:ascii="Cambria Math" w:hAnsi="Cambria Math"/>
+                  </w:rPr>
+                  <m:t xml:space="preserve">v</m:t>
+                </m:r>
+              </m:e>
+              <m:sub>
+                <m:r>
+                  <w:rPr>
+                    <w:rFonts w:ascii="Cambria Math" w:hAnsi="Cambria Math"/>
+                  </w:rPr>
+                  <m:t xml:space="preserve">n</m:t>
+                </m:r>
+                <m:r>
+                  <w:rPr>
+                    <w:rFonts w:ascii="Cambria Math" w:hAnsi="Cambria Math"/>
+                  </w:rPr>
+                  <m:t xml:space="preserve">2</m:t>
+                </m:r>
+              </m:sub>
+            </m:sSub>
+          </m:e>
+          <m:e/>
+          <m:e>
+            <m:r>
+              <w:rPr>
+                <w:rFonts w:ascii="Cambria Math" w:hAnsi="Cambria Math"/>
+              </w:rPr>
+              <m:t xml:space="preserve">⋯</m:t>
+            </m:r>
+          </m:e>
+          <m:e/>
+          <m:e>
+            <m:sSub>
+              <m:e>
+                <m:r>
+                  <w:rPr>
+                    <w:rFonts w:ascii="Cambria Math" w:hAnsi="Cambria Math"/>
+                  </w:rPr>
+                  <m:t xml:space="preserve">v</m:t>
+                </m:r>
+              </m:e>
+              <m:sub>
+                <m:r>
+                  <w:rPr>
+                    <w:rFonts w:ascii="Cambria Math" w:hAnsi="Cambria Math"/>
+                  </w:rPr>
+                  <m:t xml:space="preserve">nn</m:t>
+                </m:r>
+              </m:sub>
+            </m:sSub>
+          </m:e>
+          <m:e/>
         </m:d>
       </m:oMath>
     </w:p>
@@ -36381,7 +36348,7 @@
         <w:tabs>
           <w:tab w:val="left" w:pos="1424" w:leader="none"/>
         </w:tabs>
-        <w:overflowPunct w:val="true"/>
+        <w:overflowPunct w:val="false"/>
         <w:bidi w:val="0"/>
         <w:spacing w:lineRule="auto" w:line="360" w:before="0" w:after="140"/>
         <w:ind w:left="850" w:right="0" w:hanging="0"/>
@@ -36404,7 +36371,7 @@
         <w:tabs>
           <w:tab w:val="left" w:pos="1424" w:leader="none"/>
         </w:tabs>
-        <w:overflowPunct w:val="true"/>
+        <w:overflowPunct w:val="false"/>
         <w:bidi w:val="0"/>
         <w:spacing w:lineRule="auto" w:line="360" w:before="0" w:after="140"/>
         <w:ind w:left="2988" w:right="0" w:hanging="0"/>
@@ -36430,7 +36397,7 @@
         <w:tabs>
           <w:tab w:val="left" w:pos="1424" w:leader="none"/>
         </w:tabs>
-        <w:overflowPunct w:val="true"/>
+        <w:overflowPunct w:val="false"/>
         <w:bidi w:val="0"/>
         <w:spacing w:lineRule="auto" w:line="360" w:before="0" w:after="140"/>
         <w:ind w:left="850" w:right="0" w:hanging="0"/>
@@ -36453,7 +36420,7 @@
         <w:tabs>
           <w:tab w:val="left" w:pos="1424" w:leader="none"/>
         </w:tabs>
-        <w:overflowPunct w:val="true"/>
+        <w:overflowPunct w:val="false"/>
         <w:bidi w:val="0"/>
         <w:spacing w:lineRule="auto" w:line="360" w:before="0" w:after="140"/>
         <w:ind w:left="2138" w:right="0" w:hanging="0"/>
@@ -36479,7 +36446,7 @@
         <w:tabs>
           <w:tab w:val="left" w:pos="1424" w:leader="none"/>
         </w:tabs>
-        <w:overflowPunct w:val="true"/>
+        <w:overflowPunct w:val="false"/>
         <w:bidi w:val="0"/>
         <w:spacing w:lineRule="auto" w:line="360" w:before="0" w:after="140"/>
         <w:ind w:left="850" w:right="0" w:hanging="0"/>
@@ -36502,7 +36469,7 @@
         <w:tabs>
           <w:tab w:val="left" w:pos="1424" w:leader="none"/>
         </w:tabs>
-        <w:overflowPunct w:val="true"/>
+        <w:overflowPunct w:val="false"/>
         <w:bidi w:val="0"/>
         <w:spacing w:lineRule="auto" w:line="360" w:before="0" w:after="140"/>
         <w:ind w:left="850" w:right="0" w:hanging="0"/>
@@ -36524,7 +36491,7 @@
         <w:tabs>
           <w:tab w:val="left" w:pos="1424" w:leader="none"/>
         </w:tabs>
-        <w:overflowPunct w:val="true"/>
+        <w:overflowPunct w:val="false"/>
         <w:bidi w:val="0"/>
         <w:spacing w:lineRule="auto" w:line="360" w:before="0" w:after="140"/>
         <w:ind w:left="850" w:right="0" w:hanging="0"/>
@@ -37404,16 +37371,26 @@
         <w:pStyle w:val="TextBody"/>
         <w:spacing w:lineRule="auto" w:line="360" w:before="0" w:after="140"/>
         <w:jc w:val="both"/>
-        <w:rPr>
-          <w:rFonts w:ascii="arial" w:hAnsi="arial"/>
-        </w:rPr>
+        <w:rPr/>
       </w:pPr>
       <w:r>
         <w:rPr>
           <w:rFonts w:ascii="arial" w:hAnsi="arial"/>
         </w:rPr>
         <w:tab/>
-        <w:t xml:space="preserve">Una vez generada la población se debe calcular el fitness de cada individuo de la población o rana, esto quiere indicar que se calculará la satisfacción y el esfuerzo de cada individuo, normalmente cada individuo nos dará resultados diferentes, habrá mejores individuos y también los habrá peores. Calculamos el fitness para poder ordenarlos correctamente de mejor a  menor individuo, para saber si un individuo es mejor que otro, debemos saber si este es dominado por otros individuos, el porqué es para poder ordenarlos de mejor a peor individuo. </w:t>
+        <w:t xml:space="preserve">Una vez generada la población se debe calcular el fitness de cada individuo de la población o rana, esto quiere indicar que se calculará la satisfacción y el esfuerzo de cada individuo, normalmente cada individuo nos dará resultados diferentes, habrá mejores individuos y también los habrá peores. Calculamos el fitness para poder ordenarlos correctamente de mejor a  menor individuo, para saber si un individuo es mejor que otro, debemos saber si este es dominado por otros individuos, </w:t>
+      </w:r>
+      <w:r>
+        <w:rPr>
+          <w:rFonts w:ascii="arial" w:hAnsi="arial"/>
+        </w:rPr>
+        <w:t xml:space="preserve">ademas de saber qué individuos dominan a quien, debemos de tener en cuenta otro factor de ordenación que se explicará más detenidamente en el </w:t>
+      </w:r>
+      <w:r>
+        <w:rPr>
+          <w:rFonts w:ascii="arial" w:hAnsi="arial"/>
+        </w:rPr>
+        <w:t>apartado 5.2.1.</w:t>
       </w:r>
     </w:p>
     <w:p>
@@ -38021,7 +37998,11 @@
         </w:rPr>
       </w:pPr>
       <w:r>
-        <w:rPr/>
+        <w:rPr>
+          <w:rFonts w:ascii="arial" w:hAnsi="arial"/>
+          <w:sz w:val="24"/>
+          <w:szCs w:val="24"/>
+        </w:rPr>
       </w:r>
     </w:p>
     <w:p>
@@ -38053,12 +38034,17 @@
         </w:rPr>
       </w:pPr>
       <w:r>
-        <w:rPr/>
+        <w:rPr>
+          <w:rFonts w:ascii="arial" w:hAnsi="arial"/>
+          <w:sz w:val="24"/>
+          <w:szCs w:val="24"/>
+        </w:rPr>
       </w:r>
     </w:p>
     <w:p>
       <w:pPr>
         <w:pStyle w:val="Normal"/>
+        <w:spacing w:lineRule="auto" w:line="360"/>
         <w:jc w:val="both"/>
         <w:rPr>
           <w:rFonts w:ascii="arial" w:hAnsi="arial"/>
@@ -38077,18 +38063,7 @@
           <w:sz w:val="32"/>
           <w:szCs w:val="32"/>
         </w:rPr>
-        <w:t xml:space="preserve">5.2.1 </w:t>
-      </w:r>
-      <w:r>
-        <w:rPr>
-          <w:rFonts w:ascii="arial" w:hAnsi="arial"/>
-          <w:b w:val="false"/>
-          <w:bCs w:val="false"/>
-          <w:color w:val="62A73B"/>
-          <w:sz w:val="32"/>
-          <w:szCs w:val="32"/>
-        </w:rPr>
-        <w:t>Non-dominated Sorting Genetic Algorithm-II</w:t>
+        <w:t>5.2.1 Non-dominated Sorting Genetic Algorithm-II</w:t>
       </w:r>
     </w:p>
     <w:p>
@@ -38115,22 +38090,50 @@
         <w:pStyle w:val="TextBody"/>
         <w:spacing w:lineRule="auto" w:line="360" w:before="0" w:after="140"/>
         <w:jc w:val="both"/>
-        <w:rPr>
-          <w:rFonts w:ascii="arial" w:hAnsi="arial"/>
-        </w:rPr>
-      </w:pPr>
-      <w:r>
-        <w:rPr>
-          <w:rFonts w:ascii="arial" w:hAnsi="arial"/>
-          <w:sz w:val="24"/>
-          <w:szCs w:val="24"/>
-        </w:rPr>
-        <w:t>asd</w:t>
+        <w:rPr/>
+      </w:pPr>
+      <w:r>
+        <w:rPr>
+          <w:rFonts w:ascii="arial" w:hAnsi="arial"/>
+          <w:sz w:val="24"/>
+          <w:szCs w:val="24"/>
+        </w:rPr>
+        <w:tab/>
+        <w:t xml:space="preserve">Esta parte se encarga de ordenar la población de ranas de las que disponemos, la </w:t>
+      </w:r>
+      <w:r>
+        <w:rPr>
+          <w:rFonts w:ascii="arial" w:hAnsi="arial"/>
+          <w:sz w:val="24"/>
+          <w:szCs w:val="24"/>
+          <w:highlight w:val="yellow"/>
+        </w:rPr>
+        <w:t>imagenXX</w:t>
+      </w:r>
+      <w:r>
+        <w:rPr>
+          <w:rFonts w:ascii="arial" w:hAnsi="arial"/>
+          <w:sz w:val="24"/>
+          <w:szCs w:val="24"/>
+        </w:rPr>
+        <w:t xml:space="preserve"> nos muestra el pseudocódigo de sobre cómo funciona el método de ordenación.</w:t>
+      </w:r>
+    </w:p>
+    <w:p>
+      <w:pPr>
+        <w:pStyle w:val="TextBody"/>
+        <w:spacing w:lineRule="auto" w:line="360" w:before="0" w:after="140"/>
+        <w:jc w:val="both"/>
+        <w:rPr/>
+      </w:pPr>
+      <w:r>
+        <w:rPr/>
       </w:r>
     </w:p>
     <w:p>
       <w:pPr>
         <w:pStyle w:val="Normal"/>
+        <w:spacing w:lineRule="auto" w:line="360"/>
         <w:jc w:val="both"/>
         <w:rPr>
           <w:rFonts w:ascii="arial" w:hAnsi="arial"/>
@@ -38141,7 +38144,7 @@
           <w:rFonts w:ascii="arial" w:hAnsi="arial"/>
         </w:rPr>
         <w:drawing>
-          <wp:anchor behindDoc="0" distT="0" distB="0" distL="0" distR="0" simplePos="0" locked="0" layoutInCell="1" allowOverlap="1" relativeHeight="75">
+          <wp:anchor behindDoc="0" distT="0" distB="0" distL="0" distR="0" simplePos="0" locked="0" layoutInCell="1" allowOverlap="1" relativeHeight="30">
             <wp:simplePos x="0" y="0"/>
             <wp:positionH relativeFrom="column">
               <wp:align>center</wp:align>
@@ -38190,33 +38193,24 @@
     <w:p>
       <w:pPr>
         <w:pStyle w:val="Normal"/>
-        <w:jc w:val="both"/>
-        <w:rPr>
-          <w:rFonts w:ascii="arial" w:hAnsi="arial"/>
-        </w:rPr>
-      </w:pPr>
-      <w:r>
-        <w:rPr>
-          <w:rFonts w:ascii="arial" w:hAnsi="arial"/>
-        </w:rPr>
-        <w:t>asdf</w:t>
-      </w:r>
-      <w:r>
-        <w:rPr>
-          <w:rFonts w:ascii="arial" w:hAnsi="arial"/>
-        </w:rPr>
-        <w:t xml:space="preserve"> </w:t>
-      </w:r>
-      <w:r>
-        <w:rPr>
-          <w:rFonts w:ascii="arial" w:hAnsi="arial"/>
-        </w:rPr>
-        <w:t>as</w:t>
+        <w:spacing w:lineRule="auto" w:line="360"/>
+        <w:jc w:val="both"/>
+        <w:rPr>
+          <w:highlight w:val="yellow"/>
+        </w:rPr>
+      </w:pPr>
+      <w:r>
+        <w:rPr>
+          <w:rFonts w:ascii="arial" w:hAnsi="arial"/>
+          <w:highlight w:val="yellow"/>
+        </w:rPr>
+        <w:t>ImagenXX:</w:t>
       </w:r>
     </w:p>
     <w:p>
       <w:pPr>
         <w:pStyle w:val="Normal"/>
+        <w:spacing w:lineRule="auto" w:line="360"/>
         <w:jc w:val="both"/>
         <w:rPr>
           <w:rFonts w:ascii="arial" w:hAnsi="arial"/>
@@ -38231,20 +38225,284 @@
     <w:p>
       <w:pPr>
         <w:pStyle w:val="Normal"/>
-        <w:jc w:val="both"/>
-        <w:rPr>
-          <w:rFonts w:ascii="arial" w:hAnsi="arial"/>
+        <w:spacing w:lineRule="auto" w:line="360"/>
+        <w:jc w:val="both"/>
+        <w:rPr>
+          <w:rFonts w:ascii="arial" w:hAnsi="arial"/>
+        </w:rPr>
+      </w:pPr>
+      <w:r>
+        <w:rPr>
+          <w:rFonts w:ascii="arial" w:hAnsi="arial"/>
+        </w:rPr>
+        <w:tab/>
+      </w:r>
+      <w:r>
+        <w:rPr>
+          <w:rFonts w:ascii="arial" w:hAnsi="arial"/>
+          <w:sz w:val="24"/>
+          <w:szCs w:val="24"/>
+        </w:rPr>
+        <w:t xml:space="preserve">Este algoritmo se va a encargar de organizar la población por frentes o dicho de otra manera, por </w:t>
+      </w:r>
+      <w:r>
+        <w:rPr>
+          <w:rFonts w:ascii="arial" w:hAnsi="arial"/>
+          <w:sz w:val="24"/>
+          <w:szCs w:val="24"/>
+        </w:rPr>
+        <w:t>rangos</w:t>
+      </w:r>
+      <w:r>
+        <w:rPr>
+          <w:rFonts w:ascii="arial" w:hAnsi="arial"/>
+          <w:sz w:val="24"/>
+          <w:szCs w:val="24"/>
+        </w:rPr>
+        <w:t xml:space="preserve">. </w:t>
+      </w:r>
+      <w:r>
+        <w:rPr>
+          <w:rFonts w:ascii="arial" w:hAnsi="arial"/>
+          <w:sz w:val="24"/>
+          <w:szCs w:val="24"/>
+        </w:rPr>
+        <w:t>Irá elemento a elemento de la población e irá comprobando si este puede dominar al resto de la población.</w:t>
+      </w:r>
+    </w:p>
+    <w:p>
+      <w:pPr>
+        <w:pStyle w:val="Normal"/>
+        <w:spacing w:lineRule="auto" w:line="360"/>
+        <w:jc w:val="both"/>
+        <w:rPr>
+          <w:rFonts w:ascii="arial" w:hAnsi="arial"/>
+        </w:rPr>
+      </w:pPr>
+      <w:r>
+        <w:rPr>
+          <w:rFonts w:ascii="arial" w:hAnsi="arial"/>
+          <w:sz w:val="24"/>
+          <w:szCs w:val="24"/>
+        </w:rPr>
+        <w:t>Por tanto podemos tener varios casos:</w:t>
+      </w:r>
+    </w:p>
+    <w:p>
+      <w:pPr>
+        <w:pStyle w:val="Normal"/>
+        <w:spacing w:lineRule="auto" w:line="360"/>
+        <w:jc w:val="both"/>
+        <w:rPr>
+          <w:sz w:val="24"/>
+          <w:szCs w:val="24"/>
+        </w:rPr>
+      </w:pPr>
+      <w:r>
+        <w:rPr>
+          <w:rFonts w:ascii="arial" w:hAnsi="arial"/>
+        </w:rPr>
+      </w:r>
+    </w:p>
+    <w:p>
+      <w:pPr>
+        <w:pStyle w:val="Normal"/>
+        <w:widowControl/>
+        <w:numPr>
+          <w:ilvl w:val="0"/>
+          <w:numId w:val="14"/>
+        </w:numPr>
+        <w:overflowPunct w:val="false"/>
+        <w:bidi w:val="0"/>
+        <w:spacing w:lineRule="auto" w:line="360"/>
+        <w:ind w:left="850" w:right="0" w:hanging="0"/>
+        <w:jc w:val="both"/>
+        <w:rPr>
+          <w:rFonts w:ascii="arial" w:hAnsi="arial"/>
+        </w:rPr>
+      </w:pPr>
+      <w:r>
+        <w:rPr>
+          <w:rFonts w:ascii="arial" w:hAnsi="arial"/>
+          <w:sz w:val="24"/>
+          <w:szCs w:val="24"/>
+        </w:rPr>
+        <w:t>El primer caso es que ese individuo domine a parte de la población.</w:t>
+      </w:r>
+    </w:p>
+    <w:p>
+      <w:pPr>
+        <w:pStyle w:val="Normal"/>
+        <w:numPr>
+          <w:ilvl w:val="0"/>
+          <w:numId w:val="0"/>
+        </w:numPr>
+        <w:spacing w:lineRule="auto" w:line="360"/>
+        <w:ind w:left="720" w:hanging="0"/>
+        <w:jc w:val="both"/>
+        <w:rPr>
+          <w:sz w:val="24"/>
+          <w:szCs w:val="24"/>
+        </w:rPr>
+      </w:pPr>
+      <w:r>
+        <w:rPr>
+          <w:rFonts w:ascii="arial" w:hAnsi="arial"/>
+        </w:rPr>
+      </w:r>
+    </w:p>
+    <w:p>
+      <w:pPr>
+        <w:pStyle w:val="Normal"/>
+        <w:widowControl/>
+        <w:numPr>
+          <w:ilvl w:val="0"/>
+          <w:numId w:val="14"/>
+        </w:numPr>
+        <w:overflowPunct w:val="false"/>
+        <w:bidi w:val="0"/>
+        <w:spacing w:lineRule="auto" w:line="360"/>
+        <w:ind w:left="850" w:right="0" w:hanging="0"/>
+        <w:jc w:val="both"/>
+        <w:rPr>
+          <w:rFonts w:ascii="arial" w:hAnsi="arial"/>
+        </w:rPr>
+      </w:pPr>
+      <w:r>
+        <w:rPr>
+          <w:rFonts w:ascii="arial" w:hAnsi="arial"/>
+          <w:sz w:val="24"/>
+          <w:szCs w:val="24"/>
+        </w:rPr>
+        <w:t>El segundo caso es que el individuo no sea capaz de dominar a cierta parte de la población.</w:t>
+      </w:r>
+    </w:p>
+    <w:p>
+      <w:pPr>
+        <w:pStyle w:val="Normal"/>
+        <w:widowControl/>
+        <w:numPr>
+          <w:ilvl w:val="0"/>
+          <w:numId w:val="0"/>
+        </w:numPr>
+        <w:overflowPunct w:val="false"/>
+        <w:bidi w:val="0"/>
+        <w:spacing w:lineRule="auto" w:line="360"/>
+        <w:ind w:left="1570" w:right="0" w:hanging="0"/>
+        <w:jc w:val="both"/>
+        <w:rPr>
+          <w:sz w:val="24"/>
+          <w:szCs w:val="24"/>
+        </w:rPr>
+      </w:pPr>
+      <w:r>
+        <w:rPr>
+          <w:rFonts w:ascii="arial" w:hAnsi="arial"/>
+        </w:rPr>
+      </w:r>
+    </w:p>
+    <w:p>
+      <w:pPr>
+        <w:pStyle w:val="Normal"/>
+        <w:widowControl/>
+        <w:numPr>
+          <w:ilvl w:val="0"/>
+          <w:numId w:val="14"/>
+        </w:numPr>
+        <w:overflowPunct w:val="false"/>
+        <w:bidi w:val="0"/>
+        <w:spacing w:lineRule="auto" w:line="360"/>
+        <w:ind w:left="850" w:right="0" w:hanging="0"/>
+        <w:jc w:val="both"/>
+        <w:rPr>
+          <w:rFonts w:ascii="arial" w:hAnsi="arial"/>
+        </w:rPr>
+      </w:pPr>
+      <w:r>
+        <w:rPr>
+          <w:rFonts w:ascii="arial" w:hAnsi="arial"/>
+          <w:sz w:val="24"/>
+          <w:szCs w:val="24"/>
+        </w:rPr>
+        <w:t>Por último y tercer caso es que ese individuo sea dominado por cierta parte de la población.</w:t>
+      </w:r>
+    </w:p>
+    <w:p>
+      <w:pPr>
+        <w:pStyle w:val="Normal"/>
+        <w:spacing w:lineRule="auto" w:line="360"/>
+        <w:jc w:val="both"/>
+        <w:rPr>
+          <w:rFonts w:ascii="arial" w:hAnsi="arial"/>
+        </w:rPr>
+      </w:pPr>
+      <w:r>
+        <w:rPr>
+          <w:rFonts w:ascii="arial" w:hAnsi="arial"/>
+        </w:rPr>
+      </w:r>
+    </w:p>
+    <w:p>
+      <w:pPr>
+        <w:pStyle w:val="Normal"/>
+        <w:spacing w:lineRule="auto" w:line="360"/>
+        <w:jc w:val="both"/>
+        <w:rPr/>
+      </w:pPr>
+      <w:r>
+        <w:rPr>
+          <w:rFonts w:ascii="arial" w:hAnsi="arial"/>
+        </w:rPr>
+        <w:tab/>
+        <w:t xml:space="preserve">Si pueden dar varios casos a la vez, </w:t>
+      </w:r>
+      <w:r>
+        <w:rPr>
+          <w:rFonts w:ascii="arial" w:hAnsi="arial"/>
+        </w:rPr>
+        <w:t xml:space="preserve">incluso los tres al mismo tiempo. Pongamos un ejemplo para entenderlo mejor: dado un individuo p, este se irá comparando con toda la población, este dominará a gran parte de la población, además no será dominado por ningún individuo, pero habrá un sector en concreto que no sera capaz de dominar, este sector, se considerará que es el primer frente de pareto, a partir de ahí no tenderemos en cuenta ese sector de la  población para formar el siguiente frente o rango. De tal manera que nos quedará una población organizada por grados como se ve en la </w:t>
+      </w:r>
+      <w:r>
+        <w:rPr>
+          <w:rFonts w:ascii="arial" w:hAnsi="arial"/>
+          <w:highlight w:val="yellow"/>
+        </w:rPr>
+        <w:t>imágenXX</w:t>
+      </w:r>
+      <w:r>
+        <w:rPr>
+          <w:rFonts w:ascii="arial" w:hAnsi="arial"/>
+          <w:highlight w:val="yellow"/>
+        </w:rPr>
+        <w:t>(ESTA IMAGEN ES DE OTRO APARTADO)</w:t>
+      </w:r>
+      <w:r>
+        <w:rPr>
+          <w:rFonts w:ascii="arial" w:hAnsi="arial"/>
+          <w:highlight w:val="yellow"/>
+        </w:rPr>
+        <w:t>.</w:t>
+      </w:r>
+    </w:p>
+    <w:p>
+      <w:pPr>
+        <w:pStyle w:val="Normal"/>
+        <w:spacing w:lineRule="auto" w:line="360"/>
+        <w:jc w:val="both"/>
+        <w:rPr>
+          <w:rFonts w:ascii="arial" w:hAnsi="arial"/>
+          <w:highlight w:val="yellow"/>
         </w:rPr>
       </w:pPr>
       <w:r>
         <w:drawing>
-          <wp:anchor behindDoc="0" distT="0" distB="0" distL="0" distR="0" simplePos="0" locked="0" layoutInCell="1" allowOverlap="1" relativeHeight="76">
+          <wp:anchor behindDoc="0" distT="0" distB="0" distL="0" distR="0" simplePos="0" locked="0" layoutInCell="1" allowOverlap="1" relativeHeight="31">
             <wp:simplePos x="0" y="0"/>
             <wp:positionH relativeFrom="column">
-              <wp:posOffset>464185</wp:posOffset>
+              <wp:posOffset>112395</wp:posOffset>
             </wp:positionH>
             <wp:positionV relativeFrom="paragraph">
-              <wp:posOffset>337185</wp:posOffset>
+              <wp:posOffset>40640</wp:posOffset>
             </wp:positionV>
             <wp:extent cx="3466465" cy="2461895"/>
             <wp:effectExtent l="0" t="0" r="0" b="0"/>
@@ -38286,13 +38544,22 @@
       <w:r>
         <w:rPr>
           <w:rFonts w:ascii="arial" w:hAnsi="arial"/>
-        </w:rPr>
-        <w:t>kljhlkj</w:t>
+          <w:highlight w:val="yellow"/>
+        </w:rPr>
+        <w:t>I</w:t>
+      </w:r>
+      <w:r>
+        <w:rPr>
+          <w:rFonts w:ascii="arial" w:hAnsi="arial"/>
+          <w:highlight w:val="yellow"/>
+        </w:rPr>
+        <w:t>magenXX:</w:t>
       </w:r>
     </w:p>
     <w:p>
       <w:pPr>
         <w:pStyle w:val="Normal"/>
+        <w:spacing w:lineRule="auto" w:line="360"/>
         <w:jc w:val="both"/>
         <w:rPr>
           <w:rFonts w:ascii="arial" w:hAnsi="arial"/>
@@ -38307,6 +38574,7 @@
     <w:p>
       <w:pPr>
         <w:pStyle w:val="Normal"/>
+        <w:spacing w:lineRule="auto" w:line="360"/>
         <w:jc w:val="both"/>
         <w:rPr>
           <w:rFonts w:ascii="arial" w:hAnsi="arial"/>
@@ -38321,6 +38589,7 @@
     <w:p>
       <w:pPr>
         <w:pStyle w:val="Normal"/>
+        <w:spacing w:lineRule="auto" w:line="360"/>
         <w:jc w:val="both"/>
         <w:rPr>
           <w:rFonts w:ascii="arial" w:hAnsi="arial"/>
@@ -38335,23 +38604,50 @@
     <w:p>
       <w:pPr>
         <w:pStyle w:val="Normal"/>
-        <w:jc w:val="both"/>
-        <w:rPr>
-          <w:rFonts w:ascii="arial" w:hAnsi="arial"/>
-        </w:rPr>
-      </w:pPr>
-      <w:r>
-        <w:rPr>
-          <w:rFonts w:ascii="arial" w:hAnsi="arial"/>
-        </w:rPr>
+        <w:spacing w:lineRule="auto" w:line="360"/>
+        <w:jc w:val="both"/>
+        <w:rPr>
+          <w:rFonts w:ascii="arial" w:hAnsi="arial"/>
+        </w:rPr>
+      </w:pPr>
+      <w:r>
+        <w:rPr>
+          <w:rFonts w:ascii="arial" w:hAnsi="arial"/>
+        </w:rPr>
+      </w:r>
+    </w:p>
+    <w:p>
+      <w:pPr>
+        <w:pStyle w:val="Normal"/>
+        <w:spacing w:lineRule="auto" w:line="360"/>
+        <w:jc w:val="both"/>
+        <w:rPr>
+          <w:rFonts w:ascii="arial" w:hAnsi="arial"/>
+        </w:rPr>
+      </w:pPr>
+      <w:r>
+        <w:rPr>
+          <w:rFonts w:ascii="arial" w:hAnsi="arial"/>
+        </w:rPr>
+      </w:r>
+    </w:p>
+    <w:p>
+      <w:pPr>
+        <w:pStyle w:val="Normal"/>
+        <w:spacing w:lineRule="auto" w:line="360"/>
+        <w:jc w:val="both"/>
+        <w:rPr/>
+      </w:pPr>
+      <w:r>
+        <w:rPr/>
         <w:drawing>
-          <wp:anchor behindDoc="0" distT="0" distB="0" distL="0" distR="0" simplePos="0" locked="0" layoutInCell="1" allowOverlap="1" relativeHeight="77">
+          <wp:anchor behindDoc="0" distT="0" distB="0" distL="0" distR="0" simplePos="0" locked="0" layoutInCell="1" allowOverlap="1" relativeHeight="32">
             <wp:simplePos x="0" y="0"/>
             <wp:positionH relativeFrom="column">
-              <wp:posOffset>-20320</wp:posOffset>
+              <wp:posOffset>-50165</wp:posOffset>
             </wp:positionH>
             <wp:positionV relativeFrom="paragraph">
-              <wp:posOffset>1407160</wp:posOffset>
+              <wp:posOffset>388620</wp:posOffset>
             </wp:positionV>
             <wp:extent cx="5219700" cy="1352550"/>
             <wp:effectExtent l="0" t="0" r="0" b="0"/>
@@ -38391,62 +38687,6 @@
         </w:drawing>
       </w:r>
     </w:p>
-    <w:p>
-      <w:pPr>
-        <w:pStyle w:val="Normal"/>
-        <w:jc w:val="both"/>
-        <w:rPr>
-          <w:rFonts w:ascii="arial" w:hAnsi="arial"/>
-        </w:rPr>
-      </w:pPr>
-      <w:r>
-        <w:rPr>
-          <w:rFonts w:ascii="arial" w:hAnsi="arial"/>
-        </w:rPr>
-      </w:r>
-    </w:p>
-    <w:p>
-      <w:pPr>
-        <w:pStyle w:val="Normal"/>
-        <w:jc w:val="both"/>
-        <w:rPr>
-          <w:rFonts w:ascii="arial" w:hAnsi="arial"/>
-        </w:rPr>
-      </w:pPr>
-      <w:r>
-        <w:rPr>
-          <w:rFonts w:ascii="arial" w:hAnsi="arial"/>
-        </w:rPr>
-      </w:r>
-    </w:p>
-    <w:p>
-      <w:pPr>
-        <w:pStyle w:val="Normal"/>
-        <w:jc w:val="both"/>
-        <w:rPr>
-          <w:rFonts w:ascii="arial" w:hAnsi="arial"/>
-        </w:rPr>
-      </w:pPr>
-      <w:r>
-        <w:rPr>
-          <w:rFonts w:ascii="arial" w:hAnsi="arial"/>
-        </w:rPr>
-      </w:r>
-    </w:p>
-    <w:p>
-      <w:pPr>
-        <w:pStyle w:val="Normal"/>
-        <w:jc w:val="both"/>
-        <w:rPr>
-          <w:rFonts w:ascii="arial" w:hAnsi="arial"/>
-        </w:rPr>
-      </w:pPr>
-      <w:r>
-        <w:rPr>
-          <w:rFonts w:ascii="arial" w:hAnsi="arial"/>
-        </w:rPr>
-      </w:r>
-    </w:p>
     <w:sectPr>
       <w:headerReference w:type="default" r:id="rId33"/>
       <w:footerReference w:type="default" r:id="rId34"/>
@@ -38482,7 +38722,7 @@
       <w:fldChar w:fldCharType="separate"/>
     </w:r>
     <w:r>
-      <w:t>65</w:t>
+      <w:t>66</w:t>
     </w:r>
     <w:r>
       <w:fldChar w:fldCharType="end"/>
@@ -40484,6 +40724,170 @@
   <w:abstractNum w:abstractNumId="14">
     <w:lvl w:ilvl="0">
       <w:start w:val="1"/>
+      <w:numFmt w:val="bullet"/>
+      <w:lvlText w:val=""/>
+      <w:lvlJc w:val="left"/>
+      <w:pPr>
+        <w:tabs>
+          <w:tab w:val="num" w:pos="720"/>
+        </w:tabs>
+        <w:ind w:left="720" w:hanging="360"/>
+      </w:pPr>
+      <w:rPr>
+        <w:rFonts w:ascii="Symbol" w:hAnsi="Symbol" w:cs="Symbol" w:hint="default"/>
+        <w:b/>
+        <w:bCs/>
+        <w:rFonts w:cs="OpenSymbol"/>
+      </w:rPr>
+    </w:lvl>
+    <w:lvl w:ilvl="1">
+      <w:start w:val="1"/>
+      <w:numFmt w:val="bullet"/>
+      <w:lvlText w:val="◦"/>
+      <w:lvlJc w:val="left"/>
+      <w:pPr>
+        <w:tabs>
+          <w:tab w:val="num" w:pos="1080"/>
+        </w:tabs>
+        <w:ind w:left="1080" w:hanging="360"/>
+      </w:pPr>
+      <w:rPr>
+        <w:rFonts w:ascii="OpenSymbol" w:hAnsi="OpenSymbol" w:cs="OpenSymbol" w:hint="default"/>
+        <w:b/>
+        <w:bCs/>
+        <w:rFonts w:cs="OpenSymbol"/>
+      </w:rPr>
+    </w:lvl>
+    <w:lvl w:ilvl="2">
+      <w:start w:val="1"/>
+      <w:numFmt w:val="bullet"/>
+      <w:lvlText w:val="▪"/>
+      <w:lvlJc w:val="left"/>
+      <w:pPr>
+        <w:tabs>
+          <w:tab w:val="num" w:pos="1440"/>
+        </w:tabs>
+        <w:ind w:left="1440" w:hanging="360"/>
+      </w:pPr>
+      <w:rPr>
+        <w:rFonts w:ascii="OpenSymbol" w:hAnsi="OpenSymbol" w:cs="OpenSymbol" w:hint="default"/>
+        <w:b/>
+        <w:bCs/>
+        <w:rFonts w:cs="OpenSymbol"/>
+      </w:rPr>
+    </w:lvl>
+    <w:lvl w:ilvl="3">
+      <w:start w:val="1"/>
+      <w:numFmt w:val="bullet"/>
+      <w:lvlText w:val=""/>
+      <w:lvlJc w:val="left"/>
+      <w:pPr>
+        <w:tabs>
+          <w:tab w:val="num" w:pos="1800"/>
+        </w:tabs>
+        <w:ind w:left="1800" w:hanging="360"/>
+      </w:pPr>
+      <w:rPr>
+        <w:rFonts w:ascii="Symbol" w:hAnsi="Symbol" w:cs="Symbol" w:hint="default"/>
+        <w:b/>
+        <w:bCs/>
+        <w:rFonts w:cs="OpenSymbol"/>
+      </w:rPr>
+    </w:lvl>
+    <w:lvl w:ilvl="4">
+      <w:start w:val="1"/>
+      <w:numFmt w:val="bullet"/>
+      <w:lvlText w:val="◦"/>
+      <w:lvlJc w:val="left"/>
+      <w:pPr>
+        <w:tabs>
+          <w:tab w:val="num" w:pos="2160"/>
+        </w:tabs>
+        <w:ind w:left="2160" w:hanging="360"/>
+      </w:pPr>
+      <w:rPr>
+        <w:rFonts w:ascii="OpenSymbol" w:hAnsi="OpenSymbol" w:cs="OpenSymbol" w:hint="default"/>
+        <w:b/>
+        <w:bCs/>
+        <w:rFonts w:cs="OpenSymbol"/>
+      </w:rPr>
+    </w:lvl>
+    <w:lvl w:ilvl="5">
+      <w:start w:val="1"/>
+      <w:numFmt w:val="bullet"/>
+      <w:lvlText w:val="▪"/>
+      <w:lvlJc w:val="left"/>
+      <w:pPr>
+        <w:tabs>
+          <w:tab w:val="num" w:pos="2520"/>
+        </w:tabs>
+        <w:ind w:left="2520" w:hanging="360"/>
+      </w:pPr>
+      <w:rPr>
+        <w:rFonts w:ascii="OpenSymbol" w:hAnsi="OpenSymbol" w:cs="OpenSymbol" w:hint="default"/>
+        <w:b/>
+        <w:bCs/>
+        <w:rFonts w:cs="OpenSymbol"/>
+      </w:rPr>
+    </w:lvl>
+    <w:lvl w:ilvl="6">
+      <w:start w:val="1"/>
+      <w:numFmt w:val="bullet"/>
+      <w:lvlText w:val=""/>
+      <w:lvlJc w:val="left"/>
+      <w:pPr>
+        <w:tabs>
+          <w:tab w:val="num" w:pos="2880"/>
+        </w:tabs>
+        <w:ind w:left="2880" w:hanging="360"/>
+      </w:pPr>
+      <w:rPr>
+        <w:rFonts w:ascii="Symbol" w:hAnsi="Symbol" w:cs="Symbol" w:hint="default"/>
+        <w:b/>
+        <w:bCs/>
+        <w:rFonts w:cs="OpenSymbol"/>
+      </w:rPr>
+    </w:lvl>
+    <w:lvl w:ilvl="7">
+      <w:start w:val="1"/>
+      <w:numFmt w:val="bullet"/>
+      <w:lvlText w:val="◦"/>
+      <w:lvlJc w:val="left"/>
+      <w:pPr>
+        <w:tabs>
+          <w:tab w:val="num" w:pos="3240"/>
+        </w:tabs>
+        <w:ind w:left="3240" w:hanging="360"/>
+      </w:pPr>
+      <w:rPr>
+        <w:rFonts w:ascii="OpenSymbol" w:hAnsi="OpenSymbol" w:cs="OpenSymbol" w:hint="default"/>
+        <w:b/>
+        <w:bCs/>
+        <w:rFonts w:cs="OpenSymbol"/>
+      </w:rPr>
+    </w:lvl>
+    <w:lvl w:ilvl="8">
+      <w:start w:val="1"/>
+      <w:numFmt w:val="bullet"/>
+      <w:lvlText w:val="▪"/>
+      <w:lvlJc w:val="left"/>
+      <w:pPr>
+        <w:tabs>
+          <w:tab w:val="num" w:pos="3600"/>
+        </w:tabs>
+        <w:ind w:left="3600" w:hanging="360"/>
+      </w:pPr>
+      <w:rPr>
+        <w:rFonts w:ascii="OpenSymbol" w:hAnsi="OpenSymbol" w:cs="OpenSymbol" w:hint="default"/>
+        <w:b/>
+        <w:bCs/>
+        <w:rFonts w:cs="OpenSymbol"/>
+      </w:rPr>
+    </w:lvl>
+  </w:abstractNum>
+  <w:abstractNum w:abstractNumId="15">
+    <w:lvl w:ilvl="0">
+      <w:start w:val="1"/>
       <w:numFmt w:val="none"/>
       <w:suff w:val="nothing"/>
       <w:lvlText w:val=""/>
@@ -40615,6 +41019,9 @@
   <w:num w:numId="14">
     <w:abstractNumId w:val="14"/>
   </w:num>
+  <w:num w:numId="15">
+    <w:abstractNumId w:val="15"/>
+  </w:num>
 </w:numbering>
 </file>
 
@@ -40639,7 +41046,7 @@
     <w:qFormat/>
     <w:pPr>
       <w:widowControl/>
-      <w:overflowPunct w:val="true"/>
+      <w:overflowPunct w:val="false"/>
       <w:bidi w:val="0"/>
       <w:jc w:val="left"/>
     </w:pPr>
@@ -58045,6 +58452,844 @@
   </w:style>
   <w:style w:type="character" w:styleId="ListLabel2331">
     <w:name w:val="ListLabel 2331"/>
+    <w:qFormat/>
+    <w:rPr>
+      <w:rFonts w:cs="OpenSymbol"/>
+      <w:b/>
+      <w:bCs/>
+    </w:rPr>
+  </w:style>
+  <w:style w:type="character" w:styleId="ListLabel2332">
+    <w:name w:val="ListLabel 2332"/>
+    <w:qFormat/>
+    <w:rPr>
+      <w:rFonts w:cs="OpenSymbol"/>
+      <w:b/>
+    </w:rPr>
+  </w:style>
+  <w:style w:type="character" w:styleId="ListLabel2333">
+    <w:name w:val="ListLabel 2333"/>
+    <w:qFormat/>
+    <w:rPr>
+      <w:rFonts w:cs="OpenSymbol"/>
+    </w:rPr>
+  </w:style>
+  <w:style w:type="character" w:styleId="ListLabel2334">
+    <w:name w:val="ListLabel 2334"/>
+    <w:qFormat/>
+    <w:rPr>
+      <w:rFonts w:cs="OpenSymbol"/>
+    </w:rPr>
+  </w:style>
+  <w:style w:type="character" w:styleId="ListLabel2335">
+    <w:name w:val="ListLabel 2335"/>
+    <w:qFormat/>
+    <w:rPr>
+      <w:rFonts w:cs="OpenSymbol"/>
+    </w:rPr>
+  </w:style>
+  <w:style w:type="character" w:styleId="ListLabel2336">
+    <w:name w:val="ListLabel 2336"/>
+    <w:qFormat/>
+    <w:rPr>
+      <w:rFonts w:cs="OpenSymbol"/>
+    </w:rPr>
+  </w:style>
+  <w:style w:type="character" w:styleId="ListLabel2337">
+    <w:name w:val="ListLabel 2337"/>
+    <w:qFormat/>
+    <w:rPr>
+      <w:rFonts w:cs="OpenSymbol"/>
+    </w:rPr>
+  </w:style>
+  <w:style w:type="character" w:styleId="ListLabel2338">
+    <w:name w:val="ListLabel 2338"/>
+    <w:qFormat/>
+    <w:rPr>
+      <w:rFonts w:cs="OpenSymbol"/>
+    </w:rPr>
+  </w:style>
+  <w:style w:type="character" w:styleId="ListLabel2339">
+    <w:name w:val="ListLabel 2339"/>
+    <w:qFormat/>
+    <w:rPr>
+      <w:rFonts w:cs="OpenSymbol"/>
+    </w:rPr>
+  </w:style>
+  <w:style w:type="character" w:styleId="ListLabel2340">
+    <w:name w:val="ListLabel 2340"/>
+    <w:qFormat/>
+    <w:rPr>
+      <w:rFonts w:cs="OpenSymbol"/>
+    </w:rPr>
+  </w:style>
+  <w:style w:type="character" w:styleId="ListLabel2341">
+    <w:name w:val="ListLabel 2341"/>
+    <w:qFormat/>
+    <w:rPr>
+      <w:rFonts w:cs="OpenSymbol"/>
+      <w:b w:val="false"/>
+      <w:sz w:val="24"/>
+    </w:rPr>
+  </w:style>
+  <w:style w:type="character" w:styleId="ListLabel2342">
+    <w:name w:val="ListLabel 2342"/>
+    <w:qFormat/>
+    <w:rPr>
+      <w:rFonts w:cs="OpenSymbol"/>
+    </w:rPr>
+  </w:style>
+  <w:style w:type="character" w:styleId="ListLabel2343">
+    <w:name w:val="ListLabel 2343"/>
+    <w:qFormat/>
+    <w:rPr>
+      <w:rFonts w:cs="OpenSymbol"/>
+    </w:rPr>
+  </w:style>
+  <w:style w:type="character" w:styleId="ListLabel2344">
+    <w:name w:val="ListLabel 2344"/>
+    <w:qFormat/>
+    <w:rPr>
+      <w:rFonts w:cs="OpenSymbol"/>
+    </w:rPr>
+  </w:style>
+  <w:style w:type="character" w:styleId="ListLabel2345">
+    <w:name w:val="ListLabel 2345"/>
+    <w:qFormat/>
+    <w:rPr>
+      <w:rFonts w:cs="OpenSymbol"/>
+    </w:rPr>
+  </w:style>
+  <w:style w:type="character" w:styleId="ListLabel2346">
+    <w:name w:val="ListLabel 2346"/>
+    <w:qFormat/>
+    <w:rPr>
+      <w:rFonts w:cs="OpenSymbol"/>
+    </w:rPr>
+  </w:style>
+  <w:style w:type="character" w:styleId="ListLabel2347">
+    <w:name w:val="ListLabel 2347"/>
+    <w:qFormat/>
+    <w:rPr>
+      <w:rFonts w:cs="OpenSymbol"/>
+    </w:rPr>
+  </w:style>
+  <w:style w:type="character" w:styleId="ListLabel2348">
+    <w:name w:val="ListLabel 2348"/>
+    <w:qFormat/>
+    <w:rPr>
+      <w:rFonts w:cs="OpenSymbol"/>
+    </w:rPr>
+  </w:style>
+  <w:style w:type="character" w:styleId="ListLabel2349">
+    <w:name w:val="ListLabel 2349"/>
+    <w:qFormat/>
+    <w:rPr>
+      <w:rFonts w:cs="OpenSymbol"/>
+    </w:rPr>
+  </w:style>
+  <w:style w:type="character" w:styleId="ListLabel2350">
+    <w:name w:val="ListLabel 2350"/>
+    <w:qFormat/>
+    <w:rPr>
+      <w:rFonts w:cs="OpenSymbol"/>
+    </w:rPr>
+  </w:style>
+  <w:style w:type="character" w:styleId="ListLabel2351">
+    <w:name w:val="ListLabel 2351"/>
+    <w:qFormat/>
+    <w:rPr>
+      <w:rFonts w:cs="OpenSymbol"/>
+    </w:rPr>
+  </w:style>
+  <w:style w:type="character" w:styleId="ListLabel2352">
+    <w:name w:val="ListLabel 2352"/>
+    <w:qFormat/>
+    <w:rPr>
+      <w:rFonts w:cs="OpenSymbol"/>
+    </w:rPr>
+  </w:style>
+  <w:style w:type="character" w:styleId="ListLabel2353">
+    <w:name w:val="ListLabel 2353"/>
+    <w:qFormat/>
+    <w:rPr>
+      <w:rFonts w:cs="OpenSymbol"/>
+    </w:rPr>
+  </w:style>
+  <w:style w:type="character" w:styleId="ListLabel2354">
+    <w:name w:val="ListLabel 2354"/>
+    <w:qFormat/>
+    <w:rPr>
+      <w:rFonts w:cs="OpenSymbol"/>
+    </w:rPr>
+  </w:style>
+  <w:style w:type="character" w:styleId="ListLabel2355">
+    <w:name w:val="ListLabel 2355"/>
+    <w:qFormat/>
+    <w:rPr>
+      <w:rFonts w:cs="OpenSymbol"/>
+    </w:rPr>
+  </w:style>
+  <w:style w:type="character" w:styleId="ListLabel2356">
+    <w:name w:val="ListLabel 2356"/>
+    <w:qFormat/>
+    <w:rPr>
+      <w:rFonts w:cs="OpenSymbol"/>
+    </w:rPr>
+  </w:style>
+  <w:style w:type="character" w:styleId="ListLabel2357">
+    <w:name w:val="ListLabel 2357"/>
+    <w:qFormat/>
+    <w:rPr>
+      <w:rFonts w:cs="OpenSymbol"/>
+    </w:rPr>
+  </w:style>
+  <w:style w:type="character" w:styleId="ListLabel2358">
+    <w:name w:val="ListLabel 2358"/>
+    <w:qFormat/>
+    <w:rPr>
+      <w:rFonts w:cs="OpenSymbol"/>
+    </w:rPr>
+  </w:style>
+  <w:style w:type="character" w:styleId="ListLabel2359">
+    <w:name w:val="ListLabel 2359"/>
+    <w:qFormat/>
+    <w:rPr>
+      <w:rFonts w:cs="OpenSymbol"/>
+    </w:rPr>
+  </w:style>
+  <w:style w:type="character" w:styleId="ListLabel2360">
+    <w:name w:val="ListLabel 2360"/>
+    <w:qFormat/>
+    <w:rPr>
+      <w:rFonts w:cs="OpenSymbol"/>
+    </w:rPr>
+  </w:style>
+  <w:style w:type="character" w:styleId="ListLabel2361">
+    <w:name w:val="ListLabel 2361"/>
+    <w:qFormat/>
+    <w:rPr>
+      <w:rFonts w:cs="OpenSymbol"/>
+    </w:rPr>
+  </w:style>
+  <w:style w:type="character" w:styleId="ListLabel2362">
+    <w:name w:val="ListLabel 2362"/>
+    <w:qFormat/>
+    <w:rPr>
+      <w:rFonts w:cs="OpenSymbol"/>
+    </w:rPr>
+  </w:style>
+  <w:style w:type="character" w:styleId="ListLabel2363">
+    <w:name w:val="ListLabel 2363"/>
+    <w:qFormat/>
+    <w:rPr>
+      <w:rFonts w:cs="OpenSymbol"/>
+    </w:rPr>
+  </w:style>
+  <w:style w:type="character" w:styleId="ListLabel2364">
+    <w:name w:val="ListLabel 2364"/>
+    <w:qFormat/>
+    <w:rPr>
+      <w:rFonts w:cs="OpenSymbol"/>
+    </w:rPr>
+  </w:style>
+  <w:style w:type="character" w:styleId="ListLabel2365">
+    <w:name w:val="ListLabel 2365"/>
+    <w:qFormat/>
+    <w:rPr>
+      <w:rFonts w:cs="OpenSymbol"/>
+    </w:rPr>
+  </w:style>
+  <w:style w:type="character" w:styleId="ListLabel2366">
+    <w:name w:val="ListLabel 2366"/>
+    <w:qFormat/>
+    <w:rPr>
+      <w:rFonts w:cs="OpenSymbol"/>
+    </w:rPr>
+  </w:style>
+  <w:style w:type="character" w:styleId="ListLabel2367">
+    <w:name w:val="ListLabel 2367"/>
+    <w:qFormat/>
+    <w:rPr>
+      <w:rFonts w:cs="OpenSymbol"/>
+    </w:rPr>
+  </w:style>
+  <w:style w:type="character" w:styleId="ListLabel2368">
+    <w:name w:val="ListLabel 2368"/>
+    <w:qFormat/>
+    <w:rPr>
+      <w:rFonts w:cs="OpenSymbol"/>
+      <w:b/>
+    </w:rPr>
+  </w:style>
+  <w:style w:type="character" w:styleId="ListLabel2369">
+    <w:name w:val="ListLabel 2369"/>
+    <w:qFormat/>
+    <w:rPr>
+      <w:rFonts w:cs="OpenSymbol"/>
+    </w:rPr>
+  </w:style>
+  <w:style w:type="character" w:styleId="ListLabel2370">
+    <w:name w:val="ListLabel 2370"/>
+    <w:qFormat/>
+    <w:rPr>
+      <w:rFonts w:cs="OpenSymbol"/>
+    </w:rPr>
+  </w:style>
+  <w:style w:type="character" w:styleId="ListLabel2371">
+    <w:name w:val="ListLabel 2371"/>
+    <w:qFormat/>
+    <w:rPr>
+      <w:rFonts w:cs="OpenSymbol"/>
+    </w:rPr>
+  </w:style>
+  <w:style w:type="character" w:styleId="ListLabel2372">
+    <w:name w:val="ListLabel 2372"/>
+    <w:qFormat/>
+    <w:rPr>
+      <w:rFonts w:cs="OpenSymbol"/>
+    </w:rPr>
+  </w:style>
+  <w:style w:type="character" w:styleId="ListLabel2373">
+    <w:name w:val="ListLabel 2373"/>
+    <w:qFormat/>
+    <w:rPr>
+      <w:rFonts w:cs="OpenSymbol"/>
+    </w:rPr>
+  </w:style>
+  <w:style w:type="character" w:styleId="ListLabel2374">
+    <w:name w:val="ListLabel 2374"/>
+    <w:qFormat/>
+    <w:rPr>
+      <w:rFonts w:cs="OpenSymbol"/>
+    </w:rPr>
+  </w:style>
+  <w:style w:type="character" w:styleId="ListLabel2375">
+    <w:name w:val="ListLabel 2375"/>
+    <w:qFormat/>
+    <w:rPr>
+      <w:rFonts w:cs="OpenSymbol"/>
+    </w:rPr>
+  </w:style>
+  <w:style w:type="character" w:styleId="ListLabel2376">
+    <w:name w:val="ListLabel 2376"/>
+    <w:qFormat/>
+    <w:rPr>
+      <w:rFonts w:cs="OpenSymbol"/>
+    </w:rPr>
+  </w:style>
+  <w:style w:type="character" w:styleId="ListLabel2377">
+    <w:name w:val="ListLabel 2377"/>
+    <w:qFormat/>
+    <w:rPr>
+      <w:rFonts w:ascii="arial" w:hAnsi="arial" w:cs="OpenSymbol"/>
+      <w:b w:val="false"/>
+      <w:sz w:val="24"/>
+    </w:rPr>
+  </w:style>
+  <w:style w:type="character" w:styleId="ListLabel2378">
+    <w:name w:val="ListLabel 2378"/>
+    <w:qFormat/>
+    <w:rPr>
+      <w:rFonts w:cs="OpenSymbol"/>
+    </w:rPr>
+  </w:style>
+  <w:style w:type="character" w:styleId="ListLabel2379">
+    <w:name w:val="ListLabel 2379"/>
+    <w:qFormat/>
+    <w:rPr>
+      <w:rFonts w:cs="OpenSymbol"/>
+    </w:rPr>
+  </w:style>
+  <w:style w:type="character" w:styleId="ListLabel2380">
+    <w:name w:val="ListLabel 2380"/>
+    <w:qFormat/>
+    <w:rPr>
+      <w:rFonts w:cs="OpenSymbol"/>
+    </w:rPr>
+  </w:style>
+  <w:style w:type="character" w:styleId="ListLabel2381">
+    <w:name w:val="ListLabel 2381"/>
+    <w:qFormat/>
+    <w:rPr>
+      <w:rFonts w:cs="OpenSymbol"/>
+    </w:rPr>
+  </w:style>
+  <w:style w:type="character" w:styleId="ListLabel2382">
+    <w:name w:val="ListLabel 2382"/>
+    <w:qFormat/>
+    <w:rPr>
+      <w:rFonts w:cs="OpenSymbol"/>
+    </w:rPr>
+  </w:style>
+  <w:style w:type="character" w:styleId="ListLabel2383">
+    <w:name w:val="ListLabel 2383"/>
+    <w:qFormat/>
+    <w:rPr>
+      <w:rFonts w:cs="OpenSymbol"/>
+    </w:rPr>
+  </w:style>
+  <w:style w:type="character" w:styleId="ListLabel2384">
+    <w:name w:val="ListLabel 2384"/>
+    <w:qFormat/>
+    <w:rPr>
+      <w:rFonts w:cs="OpenSymbol"/>
+    </w:rPr>
+  </w:style>
+  <w:style w:type="character" w:styleId="ListLabel2385">
+    <w:name w:val="ListLabel 2385"/>
+    <w:qFormat/>
+    <w:rPr>
+      <w:rFonts w:cs="OpenSymbol"/>
+    </w:rPr>
+  </w:style>
+  <w:style w:type="character" w:styleId="ListLabel2386">
+    <w:name w:val="ListLabel 2386"/>
+    <w:qFormat/>
+    <w:rPr>
+      <w:rFonts w:cs="OpenSymbol"/>
+      <w:sz w:val="24"/>
+    </w:rPr>
+  </w:style>
+  <w:style w:type="character" w:styleId="ListLabel2387">
+    <w:name w:val="ListLabel 2387"/>
+    <w:qFormat/>
+    <w:rPr>
+      <w:rFonts w:cs="OpenSymbol"/>
+    </w:rPr>
+  </w:style>
+  <w:style w:type="character" w:styleId="ListLabel2388">
+    <w:name w:val="ListLabel 2388"/>
+    <w:qFormat/>
+    <w:rPr>
+      <w:rFonts w:cs="OpenSymbol"/>
+    </w:rPr>
+  </w:style>
+  <w:style w:type="character" w:styleId="ListLabel2389">
+    <w:name w:val="ListLabel 2389"/>
+    <w:qFormat/>
+    <w:rPr>
+      <w:rFonts w:cs="OpenSymbol"/>
+    </w:rPr>
+  </w:style>
+  <w:style w:type="character" w:styleId="ListLabel2390">
+    <w:name w:val="ListLabel 2390"/>
+    <w:qFormat/>
+    <w:rPr>
+      <w:rFonts w:cs="OpenSymbol"/>
+    </w:rPr>
+  </w:style>
+  <w:style w:type="character" w:styleId="ListLabel2391">
+    <w:name w:val="ListLabel 2391"/>
+    <w:qFormat/>
+    <w:rPr>
+      <w:rFonts w:cs="OpenSymbol"/>
+    </w:rPr>
+  </w:style>
+  <w:style w:type="character" w:styleId="ListLabel2392">
+    <w:name w:val="ListLabel 2392"/>
+    <w:qFormat/>
+    <w:rPr>
+      <w:rFonts w:cs="OpenSymbol"/>
+    </w:rPr>
+  </w:style>
+  <w:style w:type="character" w:styleId="ListLabel2393">
+    <w:name w:val="ListLabel 2393"/>
+    <w:qFormat/>
+    <w:rPr>
+      <w:rFonts w:cs="OpenSymbol"/>
+    </w:rPr>
+  </w:style>
+  <w:style w:type="character" w:styleId="ListLabel2394">
+    <w:name w:val="ListLabel 2394"/>
+    <w:qFormat/>
+    <w:rPr>
+      <w:rFonts w:cs="OpenSymbol"/>
+    </w:rPr>
+  </w:style>
+  <w:style w:type="character" w:styleId="ListLabel2395">
+    <w:name w:val="ListLabel 2395"/>
+    <w:qFormat/>
+    <w:rPr>
+      <w:rFonts w:cs="OpenSymbol"/>
+    </w:rPr>
+  </w:style>
+  <w:style w:type="character" w:styleId="ListLabel2396">
+    <w:name w:val="ListLabel 2396"/>
+    <w:qFormat/>
+    <w:rPr>
+      <w:rFonts w:cs="OpenSymbol"/>
+    </w:rPr>
+  </w:style>
+  <w:style w:type="character" w:styleId="ListLabel2397">
+    <w:name w:val="ListLabel 2397"/>
+    <w:qFormat/>
+    <w:rPr>
+      <w:rFonts w:cs="OpenSymbol"/>
+    </w:rPr>
+  </w:style>
+  <w:style w:type="character" w:styleId="ListLabel2398">
+    <w:name w:val="ListLabel 2398"/>
+    <w:qFormat/>
+    <w:rPr>
+      <w:rFonts w:cs="OpenSymbol"/>
+    </w:rPr>
+  </w:style>
+  <w:style w:type="character" w:styleId="ListLabel2399">
+    <w:name w:val="ListLabel 2399"/>
+    <w:qFormat/>
+    <w:rPr>
+      <w:rFonts w:cs="OpenSymbol"/>
+    </w:rPr>
+  </w:style>
+  <w:style w:type="character" w:styleId="ListLabel2400">
+    <w:name w:val="ListLabel 2400"/>
+    <w:qFormat/>
+    <w:rPr>
+      <w:rFonts w:cs="OpenSymbol"/>
+    </w:rPr>
+  </w:style>
+  <w:style w:type="character" w:styleId="ListLabel2401">
+    <w:name w:val="ListLabel 2401"/>
+    <w:qFormat/>
+    <w:rPr>
+      <w:rFonts w:cs="OpenSymbol"/>
+    </w:rPr>
+  </w:style>
+  <w:style w:type="character" w:styleId="ListLabel2402">
+    <w:name w:val="ListLabel 2402"/>
+    <w:qFormat/>
+    <w:rPr>
+      <w:rFonts w:cs="OpenSymbol"/>
+    </w:rPr>
+  </w:style>
+  <w:style w:type="character" w:styleId="ListLabel2403">
+    <w:name w:val="ListLabel 2403"/>
+    <w:qFormat/>
+    <w:rPr>
+      <w:rFonts w:cs="OpenSymbol"/>
+    </w:rPr>
+  </w:style>
+  <w:style w:type="character" w:styleId="ListLabel2404">
+    <w:name w:val="ListLabel 2404"/>
+    <w:qFormat/>
+    <w:rPr>
+      <w:rFonts w:cs="OpenSymbol"/>
+      <w:b/>
+      <w:bCs/>
+      <w:sz w:val="24"/>
+    </w:rPr>
+  </w:style>
+  <w:style w:type="character" w:styleId="ListLabel2405">
+    <w:name w:val="ListLabel 2405"/>
+    <w:qFormat/>
+    <w:rPr>
+      <w:rFonts w:cs="OpenSymbol"/>
+      <w:b/>
+      <w:bCs/>
+    </w:rPr>
+  </w:style>
+  <w:style w:type="character" w:styleId="ListLabel2406">
+    <w:name w:val="ListLabel 2406"/>
+    <w:qFormat/>
+    <w:rPr>
+      <w:rFonts w:cs="OpenSymbol"/>
+      <w:b/>
+      <w:bCs/>
+    </w:rPr>
+  </w:style>
+  <w:style w:type="character" w:styleId="ListLabel2407">
+    <w:name w:val="ListLabel 2407"/>
+    <w:qFormat/>
+    <w:rPr>
+      <w:rFonts w:cs="OpenSymbol"/>
+      <w:b/>
+      <w:bCs/>
+    </w:rPr>
+  </w:style>
+  <w:style w:type="character" w:styleId="ListLabel2408">
+    <w:name w:val="ListLabel 2408"/>
+    <w:qFormat/>
+    <w:rPr>
+      <w:rFonts w:cs="OpenSymbol"/>
+      <w:b/>
+      <w:bCs/>
+    </w:rPr>
+  </w:style>
+  <w:style w:type="character" w:styleId="ListLabel2409">
+    <w:name w:val="ListLabel 2409"/>
+    <w:qFormat/>
+    <w:rPr>
+      <w:rFonts w:cs="OpenSymbol"/>
+      <w:b/>
+      <w:bCs/>
+    </w:rPr>
+  </w:style>
+  <w:style w:type="character" w:styleId="ListLabel2410">
+    <w:name w:val="ListLabel 2410"/>
+    <w:qFormat/>
+    <w:rPr>
+      <w:rFonts w:cs="OpenSymbol"/>
+      <w:b/>
+      <w:bCs/>
+    </w:rPr>
+  </w:style>
+  <w:style w:type="character" w:styleId="ListLabel2411">
+    <w:name w:val="ListLabel 2411"/>
+    <w:qFormat/>
+    <w:rPr>
+      <w:rFonts w:cs="OpenSymbol"/>
+      <w:b/>
+      <w:bCs/>
+    </w:rPr>
+  </w:style>
+  <w:style w:type="character" w:styleId="ListLabel2412">
+    <w:name w:val="ListLabel 2412"/>
+    <w:qFormat/>
+    <w:rPr>
+      <w:rFonts w:cs="OpenSymbol"/>
+      <w:b/>
+      <w:bCs/>
+    </w:rPr>
+  </w:style>
+  <w:style w:type="character" w:styleId="ListLabel2413">
+    <w:name w:val="ListLabel 2413"/>
+    <w:qFormat/>
+    <w:rPr>
+      <w:rFonts w:ascii="arial" w:hAnsi="arial" w:cs="OpenSymbol"/>
+      <w:b w:val="false"/>
+      <w:bCs/>
+      <w:sz w:val="24"/>
+    </w:rPr>
+  </w:style>
+  <w:style w:type="character" w:styleId="ListLabel2414">
+    <w:name w:val="ListLabel 2414"/>
+    <w:qFormat/>
+    <w:rPr>
+      <w:rFonts w:cs="OpenSymbol"/>
+      <w:b/>
+      <w:bCs/>
+    </w:rPr>
+  </w:style>
+  <w:style w:type="character" w:styleId="ListLabel2415">
+    <w:name w:val="ListLabel 2415"/>
+    <w:qFormat/>
+    <w:rPr>
+      <w:rFonts w:cs="OpenSymbol"/>
+      <w:b/>
+      <w:bCs/>
+    </w:rPr>
+  </w:style>
+  <w:style w:type="character" w:styleId="ListLabel2416">
+    <w:name w:val="ListLabel 2416"/>
+    <w:qFormat/>
+    <w:rPr>
+      <w:rFonts w:cs="OpenSymbol"/>
+      <w:b/>
+      <w:bCs/>
+    </w:rPr>
+  </w:style>
+  <w:style w:type="character" w:styleId="ListLabel2417">
+    <w:name w:val="ListLabel 2417"/>
+    <w:qFormat/>
+    <w:rPr>
+      <w:rFonts w:cs="OpenSymbol"/>
+      <w:b/>
+      <w:bCs/>
+    </w:rPr>
+  </w:style>
+  <w:style w:type="character" w:styleId="ListLabel2418">
+    <w:name w:val="ListLabel 2418"/>
+    <w:qFormat/>
+    <w:rPr>
+      <w:rFonts w:cs="OpenSymbol"/>
+      <w:b/>
+      <w:bCs/>
+    </w:rPr>
+  </w:style>
+  <w:style w:type="character" w:styleId="ListLabel2419">
+    <w:name w:val="ListLabel 2419"/>
+    <w:qFormat/>
+    <w:rPr>
+      <w:rFonts w:cs="OpenSymbol"/>
+      <w:b/>
+      <w:bCs/>
+    </w:rPr>
+  </w:style>
+  <w:style w:type="character" w:styleId="ListLabel2420">
+    <w:name w:val="ListLabel 2420"/>
+    <w:qFormat/>
+    <w:rPr>
+      <w:rFonts w:cs="OpenSymbol"/>
+      <w:b/>
+      <w:bCs/>
+    </w:rPr>
+  </w:style>
+  <w:style w:type="character" w:styleId="ListLabel2421">
+    <w:name w:val="ListLabel 2421"/>
+    <w:qFormat/>
+    <w:rPr>
+      <w:rFonts w:cs="OpenSymbol"/>
+      <w:b/>
+      <w:bCs/>
+    </w:rPr>
+  </w:style>
+  <w:style w:type="character" w:styleId="ListLabel2422">
+    <w:name w:val="ListLabel 2422"/>
+    <w:qFormat/>
+    <w:rPr>
+      <w:rFonts w:ascii="Arial" w:hAnsi="Arial" w:cs="OpenSymbol"/>
+      <w:b w:val="false"/>
+      <w:bCs/>
+      <w:sz w:val="24"/>
+    </w:rPr>
+  </w:style>
+  <w:style w:type="character" w:styleId="ListLabel2423">
+    <w:name w:val="ListLabel 2423"/>
+    <w:qFormat/>
+    <w:rPr>
+      <w:rFonts w:cs="OpenSymbol"/>
+      <w:b/>
+      <w:bCs/>
+    </w:rPr>
+  </w:style>
+  <w:style w:type="character" w:styleId="ListLabel2424">
+    <w:name w:val="ListLabel 2424"/>
+    <w:qFormat/>
+    <w:rPr>
+      <w:rFonts w:cs="OpenSymbol"/>
+      <w:b/>
+      <w:bCs/>
+    </w:rPr>
+  </w:style>
+  <w:style w:type="character" w:styleId="ListLabel2425">
+    <w:name w:val="ListLabel 2425"/>
+    <w:qFormat/>
+    <w:rPr>
+      <w:rFonts w:cs="OpenSymbol"/>
+      <w:b/>
+      <w:bCs/>
+    </w:rPr>
+  </w:style>
+  <w:style w:type="character" w:styleId="ListLabel2426">
+    <w:name w:val="ListLabel 2426"/>
+    <w:qFormat/>
+    <w:rPr>
+      <w:rFonts w:cs="OpenSymbol"/>
+      <w:b/>
+      <w:bCs/>
+    </w:rPr>
+  </w:style>
+  <w:style w:type="character" w:styleId="ListLabel2427">
+    <w:name w:val="ListLabel 2427"/>
+    <w:qFormat/>
+    <w:rPr>
+      <w:rFonts w:cs="OpenSymbol"/>
+      <w:b/>
+      <w:bCs/>
+    </w:rPr>
+  </w:style>
+  <w:style w:type="character" w:styleId="ListLabel2428">
+    <w:name w:val="ListLabel 2428"/>
+    <w:qFormat/>
+    <w:rPr>
+      <w:rFonts w:cs="OpenSymbol"/>
+      <w:b/>
+      <w:bCs/>
+    </w:rPr>
+  </w:style>
+  <w:style w:type="character" w:styleId="ListLabel2429">
+    <w:name w:val="ListLabel 2429"/>
+    <w:qFormat/>
+    <w:rPr>
+      <w:rFonts w:cs="OpenSymbol"/>
+      <w:b/>
+      <w:bCs/>
+    </w:rPr>
+  </w:style>
+  <w:style w:type="character" w:styleId="ListLabel2430">
+    <w:name w:val="ListLabel 2430"/>
+    <w:qFormat/>
+    <w:rPr>
+      <w:rFonts w:cs="OpenSymbol"/>
+      <w:b/>
+      <w:bCs/>
+    </w:rPr>
+  </w:style>
+  <w:style w:type="character" w:styleId="ListLabel2431">
+    <w:name w:val="ListLabel 2431"/>
+    <w:qFormat/>
+    <w:rPr>
+      <w:rFonts w:ascii="arial" w:hAnsi="arial" w:cs="OpenSymbol"/>
+      <w:b/>
+      <w:bCs/>
+    </w:rPr>
+  </w:style>
+  <w:style w:type="character" w:styleId="ListLabel2432">
+    <w:name w:val="ListLabel 2432"/>
+    <w:qFormat/>
+    <w:rPr>
+      <w:rFonts w:cs="OpenSymbol"/>
+      <w:b/>
+      <w:bCs/>
+    </w:rPr>
+  </w:style>
+  <w:style w:type="character" w:styleId="ListLabel2433">
+    <w:name w:val="ListLabel 2433"/>
+    <w:qFormat/>
+    <w:rPr>
+      <w:rFonts w:cs="OpenSymbol"/>
+      <w:b/>
+      <w:bCs/>
+    </w:rPr>
+  </w:style>
+  <w:style w:type="character" w:styleId="ListLabel2434">
+    <w:name w:val="ListLabel 2434"/>
+    <w:qFormat/>
+    <w:rPr>
+      <w:rFonts w:cs="OpenSymbol"/>
+      <w:b/>
+      <w:bCs/>
+    </w:rPr>
+  </w:style>
+  <w:style w:type="character" w:styleId="ListLabel2435">
+    <w:name w:val="ListLabel 2435"/>
+    <w:qFormat/>
+    <w:rPr>
+      <w:rFonts w:cs="OpenSymbol"/>
+      <w:b/>
+      <w:bCs/>
+    </w:rPr>
+  </w:style>
+  <w:style w:type="character" w:styleId="ListLabel2436">
+    <w:name w:val="ListLabel 2436"/>
+    <w:qFormat/>
+    <w:rPr>
+      <w:rFonts w:cs="OpenSymbol"/>
+      <w:b/>
+      <w:bCs/>
+    </w:rPr>
+  </w:style>
+  <w:style w:type="character" w:styleId="ListLabel2437">
+    <w:name w:val="ListLabel 2437"/>
+    <w:qFormat/>
+    <w:rPr>
+      <w:rFonts w:cs="OpenSymbol"/>
+      <w:b/>
+      <w:bCs/>
+    </w:rPr>
+  </w:style>
+  <w:style w:type="character" w:styleId="ListLabel2438">
+    <w:name w:val="ListLabel 2438"/>
+    <w:qFormat/>
+    <w:rPr>
+      <w:rFonts w:cs="OpenSymbol"/>
+      <w:b/>
+      <w:bCs/>
+    </w:rPr>
+  </w:style>
+  <w:style w:type="character" w:styleId="ListLabel2439">
+    <w:name w:val="ListLabel 2439"/>
     <w:qFormat/>
     <w:rPr>
       <w:rFonts w:cs="OpenSymbol"/>

</xml_diff>

<commit_message>
empezar con las modificaciones del algoritmo
</commit_message>
<xml_diff>
--- a/docu/TFG.docx
+++ b/docu/TFG.docx
@@ -38495,14 +38495,133 @@
         </w:rPr>
       </w:pPr>
       <w:r>
+        <w:rPr>
+          <w:rFonts w:ascii="arial" w:hAnsi="arial"/>
+          <w:highlight w:val="yellow"/>
+        </w:rPr>
+        <w:t>ImagenXX:</w:t>
+      </w:r>
+    </w:p>
+    <w:p>
+      <w:pPr>
+        <w:pStyle w:val="Normal"/>
+        <w:spacing w:lineRule="auto" w:line="360"/>
+        <w:jc w:val="both"/>
+        <w:rPr>
+          <w:rFonts w:ascii="arial" w:hAnsi="arial"/>
+        </w:rPr>
+      </w:pPr>
+      <w:r>
+        <w:rPr>
+          <w:rFonts w:ascii="arial" w:hAnsi="arial"/>
+        </w:rPr>
+      </w:r>
+    </w:p>
+    <w:p>
+      <w:pPr>
+        <w:pStyle w:val="Normal"/>
+        <w:spacing w:lineRule="auto" w:line="360"/>
+        <w:jc w:val="both"/>
+        <w:rPr>
+          <w:rFonts w:ascii="arial" w:hAnsi="arial"/>
+        </w:rPr>
+      </w:pPr>
+      <w:r>
+        <w:rPr>
+          <w:rFonts w:ascii="arial" w:hAnsi="arial"/>
+        </w:rPr>
+        <w:tab/>
+      </w:r>
+      <w:r>
+        <w:rPr>
+          <w:rFonts w:ascii="arial" w:hAnsi="arial"/>
+        </w:rPr>
+        <w:t>Una vez calculado los frentes y divididos por rankings, debemos apoyarnos en el cálculo de la distancia crowdin</w:t>
+      </w:r>
+      <w:r>
+        <w:rPr>
+          <w:rFonts w:ascii="arial" w:hAnsi="arial"/>
+        </w:rPr>
+        <w:t xml:space="preserve">g. </w:t>
+      </w:r>
+      <w:r>
+        <w:rPr>
+          <w:rFonts w:ascii="arial" w:hAnsi="arial"/>
+          <w:sz w:val="24"/>
+          <w:szCs w:val="24"/>
+        </w:rPr>
+        <w:t>La medida de crowding se utiliza para seleccionar las soluciones más dispersas entre los individuos del último frente utilizado en la nueva población. Cuanto mayor sea la distancia de crowding de una solución al resto de su  frente mejor, ya que hay menos concentración en esa zona.</w:t>
+      </w:r>
+    </w:p>
+    <w:p>
+      <w:pPr>
+        <w:pStyle w:val="Normal"/>
+        <w:spacing w:lineRule="auto" w:line="360"/>
+        <w:jc w:val="both"/>
+        <w:rPr>
+          <w:sz w:val="24"/>
+          <w:szCs w:val="24"/>
+        </w:rPr>
+      </w:pPr>
+      <w:r>
+        <w:rPr>
+          <w:rFonts w:ascii="arial" w:hAnsi="arial"/>
+        </w:rPr>
+      </w:r>
+    </w:p>
+    <w:p>
+      <w:pPr>
+        <w:pStyle w:val="Normal"/>
+        <w:spacing w:lineRule="auto" w:line="360"/>
+        <w:jc w:val="both"/>
+        <w:rPr>
+          <w:rFonts w:ascii="arial" w:hAnsi="arial"/>
+        </w:rPr>
+      </w:pPr>
+      <w:r>
+        <w:rPr>
+          <w:rFonts w:ascii="arial" w:hAnsi="arial"/>
+        </w:rPr>
+        <w:tab/>
+      </w:r>
+      <w:r>
+        <w:rPr>
+          <w:rFonts w:ascii="arial" w:hAnsi="arial"/>
+        </w:rPr>
+        <w:t xml:space="preserve">En la </w:t>
+      </w:r>
+      <w:r>
+        <w:rPr>
+          <w:rFonts w:ascii="arial" w:hAnsi="arial"/>
+          <w:highlight w:val="yellow"/>
+        </w:rPr>
+        <w:t>imagenXX</w:t>
+      </w:r>
+      <w:r>
+        <w:rPr>
+          <w:rFonts w:ascii="arial" w:hAnsi="arial"/>
+        </w:rPr>
+        <w:t xml:space="preserve"> se puede apreciar gráficamente cómo se calcula este atributo de forma gráfica. </w:t>
+      </w:r>
+    </w:p>
+    <w:p>
+      <w:pPr>
+        <w:pStyle w:val="Normal"/>
+        <w:spacing w:lineRule="auto" w:line="360"/>
+        <w:jc w:val="both"/>
+        <w:rPr>
+          <w:rFonts w:ascii="arial" w:hAnsi="arial"/>
+        </w:rPr>
+      </w:pPr>
+      <w:r>
         <w:drawing>
           <wp:anchor behindDoc="0" distT="0" distB="0" distL="0" distR="0" simplePos="0" locked="0" layoutInCell="1" allowOverlap="1" relativeHeight="31">
             <wp:simplePos x="0" y="0"/>
             <wp:positionH relativeFrom="column">
-              <wp:posOffset>112395</wp:posOffset>
+              <wp:posOffset>403225</wp:posOffset>
             </wp:positionH>
             <wp:positionV relativeFrom="paragraph">
-              <wp:posOffset>40640</wp:posOffset>
+              <wp:posOffset>55880</wp:posOffset>
             </wp:positionV>
             <wp:extent cx="3466465" cy="2461895"/>
             <wp:effectExtent l="0" t="0" r="0" b="0"/>
@@ -38584,6 +38703,13 @@
         <w:rPr>
           <w:rFonts w:ascii="arial" w:hAnsi="arial"/>
         </w:rPr>
+        <w:tab/>
+      </w:r>
+      <w:r>
+        <w:rPr>
+          <w:rFonts w:ascii="arial" w:hAnsi="arial"/>
+        </w:rPr>
+        <w:t>Para calcular la distancia crowding se tienen en cuenta varios factores, si se dispone de más de un objetivo, se debe hacer este proceso tantas veces como objetivo a satisfacer, este caso, solo disponemos de esfuerzo y satisfacción, por lo tanto, solo debemos hacerlo dos veces.</w:t>
       </w:r>
     </w:p>
     <w:p>
@@ -38614,6 +38740,13 @@
         <w:rPr>
           <w:rFonts w:ascii="arial" w:hAnsi="arial"/>
         </w:rPr>
+        <w:tab/>
+      </w:r>
+      <w:r>
+        <w:rPr>
+          <w:rFonts w:ascii="arial" w:hAnsi="arial"/>
+        </w:rPr>
+        <w:t>Veremos cómo se hace para el esfuerzo, ya que para la satisfacción es idénticamente igual: Una vez hallados los rankings se ordenan como tal, se va por cada rango teniendo en cuenta el esfuerzo máximo y el rango mínimo que se puede alcanzar, empezamos por el primer elemento y calcularemos la diferencia con respecto al esfuerzo con con el anterior y el siguiente, si son puntos extremos, se calcularan con los máximos posibles.</w:t>
       </w:r>
     </w:p>
     <w:p>
@@ -38636,22 +38769,74 @@
         <w:pStyle w:val="Normal"/>
         <w:spacing w:lineRule="auto" w:line="360"/>
         <w:jc w:val="both"/>
-        <w:rPr/>
-      </w:pPr>
-      <w:r>
-        <w:rPr/>
+        <w:rPr>
+          <w:rFonts w:ascii="arial" w:hAnsi="arial"/>
+        </w:rPr>
+      </w:pPr>
+      <w:r>
+        <w:rPr>
+          <w:rFonts w:ascii="arial" w:hAnsi="arial"/>
+        </w:rPr>
+        <w:tab/>
+      </w:r>
+      <w:r>
+        <w:rPr>
+          <w:rFonts w:ascii="arial" w:hAnsi="arial"/>
+        </w:rPr>
+        <w:t xml:space="preserve">En la </w:t>
+      </w:r>
+      <w:r>
+        <w:rPr>
+          <w:rFonts w:ascii="arial" w:hAnsi="arial"/>
+          <w:highlight w:val="yellow"/>
+        </w:rPr>
+        <w:t>imagenXX</w:t>
+      </w:r>
+      <w:r>
+        <w:rPr>
+          <w:rFonts w:ascii="arial" w:hAnsi="arial"/>
+        </w:rPr>
+        <w:t xml:space="preserve"> podemos ver es pseudocódigo encargado de calcular la distancia crowding.</w:t>
+      </w:r>
+    </w:p>
+    <w:p>
+      <w:pPr>
+        <w:pStyle w:val="Normal"/>
+        <w:spacing w:lineRule="auto" w:line="360"/>
+        <w:jc w:val="both"/>
+        <w:rPr>
+          <w:rFonts w:ascii="arial" w:hAnsi="arial"/>
+        </w:rPr>
+      </w:pPr>
+      <w:r>
+        <w:rPr>
+          <w:rFonts w:ascii="arial" w:hAnsi="arial"/>
+        </w:rPr>
+      </w:r>
+    </w:p>
+    <w:p>
+      <w:pPr>
+        <w:pStyle w:val="Normal"/>
+        <w:spacing w:lineRule="auto" w:line="360"/>
+        <w:jc w:val="both"/>
+        <w:rPr>
+          <w:rFonts w:ascii="arial" w:hAnsi="arial"/>
+          <w:highlight w:val="yellow"/>
+        </w:rPr>
+      </w:pPr>
+      <w:r>
         <w:drawing>
-          <wp:anchor behindDoc="0" distT="0" distB="0" distL="0" distR="0" simplePos="0" locked="0" layoutInCell="1" allowOverlap="1" relativeHeight="32">
+          <wp:anchor behindDoc="0" distT="0" distB="0" distL="0" distR="0" simplePos="0" locked="0" layoutInCell="1" allowOverlap="1" relativeHeight="77">
             <wp:simplePos x="0" y="0"/>
             <wp:positionH relativeFrom="column">
-              <wp:posOffset>-50165</wp:posOffset>
+              <wp:align>center</wp:align>
             </wp:positionH>
             <wp:positionV relativeFrom="paragraph">
-              <wp:posOffset>388620</wp:posOffset>
+              <wp:posOffset>635</wp:posOffset>
             </wp:positionV>
-            <wp:extent cx="5219700" cy="1352550"/>
+            <wp:extent cx="5219700" cy="1259840"/>
             <wp:effectExtent l="0" t="0" r="0" b="0"/>
-            <wp:wrapTopAndBottom/>
+            <wp:wrapSquare wrapText="largest"/>
             <wp:docPr id="41" name="Image30" descr=""/>
             <wp:cNvGraphicFramePr>
               <a:graphicFrameLocks xmlns:a="http://schemas.openxmlformats.org/drawingml/2006/main" noChangeAspect="1"/>
@@ -38674,7 +38859,7 @@
                   <pic:spPr bwMode="auto">
                     <a:xfrm>
                       <a:off x="0" y="0"/>
-                      <a:ext cx="5219700" cy="1352550"/>
+                      <a:ext cx="5219700" cy="1259840"/>
                     </a:xfrm>
                     <a:prstGeom prst="rect">
                       <a:avLst/>
@@ -38685,6 +38870,606 @@
             </a:graphic>
           </wp:anchor>
         </w:drawing>
+      </w:r>
+      <w:r>
+        <w:rPr>
+          <w:rFonts w:ascii="arial" w:hAnsi="arial"/>
+          <w:highlight w:val="yellow"/>
+        </w:rPr>
+        <w:t>ImagenXX:</w:t>
+      </w:r>
+    </w:p>
+    <w:p>
+      <w:pPr>
+        <w:pStyle w:val="Normal"/>
+        <w:spacing w:lineRule="auto" w:line="360"/>
+        <w:jc w:val="both"/>
+        <w:rPr>
+          <w:rFonts w:ascii="arial" w:hAnsi="arial"/>
+        </w:rPr>
+      </w:pPr>
+      <w:r>
+        <w:rPr>
+          <w:rFonts w:ascii="arial" w:hAnsi="arial"/>
+        </w:rPr>
+      </w:r>
+    </w:p>
+    <w:p>
+      <w:pPr>
+        <w:pStyle w:val="Normal"/>
+        <w:spacing w:lineRule="auto" w:line="360"/>
+        <w:jc w:val="both"/>
+        <w:rPr>
+          <w:rFonts w:ascii="arial" w:hAnsi="arial"/>
+        </w:rPr>
+      </w:pPr>
+      <w:r>
+        <w:rPr>
+          <w:rFonts w:ascii="arial" w:hAnsi="arial"/>
+        </w:rPr>
+      </w:r>
+    </w:p>
+    <w:p>
+      <w:pPr>
+        <w:pStyle w:val="Subtitle"/>
+        <w:rPr>
+          <w:rFonts w:ascii="arial" w:hAnsi="arial"/>
+          <w:color w:val="62A73B"/>
+        </w:rPr>
+      </w:pPr>
+      <w:r>
+        <w:rPr>
+          <w:rFonts w:ascii="arial" w:hAnsi="arial"/>
+          <w:color w:val="62A73B"/>
+        </w:rPr>
+        <w:t xml:space="preserve">5.3 </w:t>
+      </w:r>
+      <w:r>
+        <w:rPr>
+          <w:rFonts w:ascii="arial" w:hAnsi="arial"/>
+          <w:color w:val="62A73B"/>
+        </w:rPr>
+        <w:t>Ajustes del algoritmo</w:t>
+      </w:r>
+    </w:p>
+    <w:p>
+      <w:pPr>
+        <w:pStyle w:val="Normal"/>
+        <w:spacing w:lineRule="auto" w:line="360"/>
+        <w:jc w:val="both"/>
+        <w:rPr>
+          <w:rFonts w:ascii="arial" w:hAnsi="arial"/>
+        </w:rPr>
+      </w:pPr>
+      <w:r>
+        <w:rPr>
+          <w:rFonts w:ascii="arial" w:hAnsi="arial"/>
+        </w:rPr>
+      </w:r>
+    </w:p>
+    <w:p>
+      <w:pPr>
+        <w:pStyle w:val="Normal"/>
+        <w:spacing w:lineRule="auto" w:line="360"/>
+        <w:jc w:val="both"/>
+        <w:rPr>
+          <w:rFonts w:ascii="arial" w:hAnsi="arial"/>
+        </w:rPr>
+      </w:pPr>
+      <w:r>
+        <w:rPr>
+          <w:rFonts w:ascii="arial" w:hAnsi="arial"/>
+        </w:rPr>
+      </w:r>
+    </w:p>
+    <w:p>
+      <w:pPr>
+        <w:pStyle w:val="Normal"/>
+        <w:spacing w:lineRule="auto" w:line="360"/>
+        <w:jc w:val="both"/>
+        <w:rPr>
+          <w:rFonts w:ascii="arial" w:hAnsi="arial"/>
+        </w:rPr>
+      </w:pPr>
+      <w:r>
+        <w:rPr>
+          <w:rFonts w:ascii="arial" w:hAnsi="arial"/>
+        </w:rPr>
+      </w:r>
+    </w:p>
+    <w:p>
+      <w:pPr>
+        <w:pStyle w:val="Normal"/>
+        <w:spacing w:lineRule="auto" w:line="360"/>
+        <w:jc w:val="both"/>
+        <w:rPr>
+          <w:rFonts w:ascii="arial" w:hAnsi="arial"/>
+        </w:rPr>
+      </w:pPr>
+      <w:r>
+        <w:rPr>
+          <w:rFonts w:ascii="arial" w:hAnsi="arial"/>
+        </w:rPr>
+      </w:r>
+    </w:p>
+    <w:p>
+      <w:pPr>
+        <w:pStyle w:val="Normal"/>
+        <w:spacing w:lineRule="auto" w:line="360"/>
+        <w:jc w:val="both"/>
+        <w:rPr>
+          <w:rFonts w:ascii="arial" w:hAnsi="arial"/>
+        </w:rPr>
+      </w:pPr>
+      <w:r>
+        <w:rPr>
+          <w:rFonts w:ascii="arial" w:hAnsi="arial"/>
+        </w:rPr>
+      </w:r>
+    </w:p>
+    <w:p>
+      <w:pPr>
+        <w:pStyle w:val="Normal"/>
+        <w:spacing w:lineRule="auto" w:line="360"/>
+        <w:jc w:val="both"/>
+        <w:rPr>
+          <w:rFonts w:ascii="arial" w:hAnsi="arial"/>
+        </w:rPr>
+      </w:pPr>
+      <w:r>
+        <w:rPr>
+          <w:rFonts w:ascii="arial" w:hAnsi="arial"/>
+        </w:rPr>
+      </w:r>
+    </w:p>
+    <w:p>
+      <w:pPr>
+        <w:pStyle w:val="Normal"/>
+        <w:spacing w:lineRule="auto" w:line="360"/>
+        <w:jc w:val="both"/>
+        <w:rPr>
+          <w:rFonts w:ascii="arial" w:hAnsi="arial"/>
+        </w:rPr>
+      </w:pPr>
+      <w:r>
+        <w:rPr>
+          <w:rFonts w:ascii="arial" w:hAnsi="arial"/>
+        </w:rPr>
+      </w:r>
+    </w:p>
+    <w:p>
+      <w:pPr>
+        <w:pStyle w:val="Normal"/>
+        <w:spacing w:lineRule="auto" w:line="360"/>
+        <w:jc w:val="both"/>
+        <w:rPr>
+          <w:rFonts w:ascii="arial" w:hAnsi="arial"/>
+        </w:rPr>
+      </w:pPr>
+      <w:r>
+        <w:rPr>
+          <w:rFonts w:ascii="arial" w:hAnsi="arial"/>
+        </w:rPr>
+      </w:r>
+    </w:p>
+    <w:p>
+      <w:pPr>
+        <w:pStyle w:val="Normal"/>
+        <w:spacing w:lineRule="auto" w:line="360"/>
+        <w:jc w:val="both"/>
+        <w:rPr>
+          <w:rFonts w:ascii="arial" w:hAnsi="arial"/>
+        </w:rPr>
+      </w:pPr>
+      <w:r>
+        <w:rPr>
+          <w:rFonts w:ascii="arial" w:hAnsi="arial"/>
+        </w:rPr>
+      </w:r>
+    </w:p>
+    <w:p>
+      <w:pPr>
+        <w:pStyle w:val="Normal"/>
+        <w:spacing w:lineRule="auto" w:line="360"/>
+        <w:jc w:val="both"/>
+        <w:rPr>
+          <w:rFonts w:ascii="arial" w:hAnsi="arial"/>
+        </w:rPr>
+      </w:pPr>
+      <w:r>
+        <w:rPr>
+          <w:rFonts w:ascii="arial" w:hAnsi="arial"/>
+        </w:rPr>
+      </w:r>
+    </w:p>
+    <w:p>
+      <w:pPr>
+        <w:pStyle w:val="Normal"/>
+        <w:spacing w:lineRule="auto" w:line="360"/>
+        <w:jc w:val="both"/>
+        <w:rPr>
+          <w:rFonts w:ascii="arial" w:hAnsi="arial"/>
+        </w:rPr>
+      </w:pPr>
+      <w:r>
+        <w:rPr>
+          <w:rFonts w:ascii="arial" w:hAnsi="arial"/>
+        </w:rPr>
+      </w:r>
+    </w:p>
+    <w:p>
+      <w:pPr>
+        <w:pStyle w:val="Normal"/>
+        <w:spacing w:lineRule="auto" w:line="360"/>
+        <w:jc w:val="both"/>
+        <w:rPr>
+          <w:rFonts w:ascii="arial" w:hAnsi="arial"/>
+        </w:rPr>
+      </w:pPr>
+      <w:r>
+        <w:rPr>
+          <w:rFonts w:ascii="arial" w:hAnsi="arial"/>
+        </w:rPr>
+      </w:r>
+    </w:p>
+    <w:p>
+      <w:pPr>
+        <w:pStyle w:val="Normal"/>
+        <w:spacing w:lineRule="auto" w:line="360"/>
+        <w:jc w:val="both"/>
+        <w:rPr>
+          <w:rFonts w:ascii="arial" w:hAnsi="arial"/>
+        </w:rPr>
+      </w:pPr>
+      <w:r>
+        <w:rPr>
+          <w:rFonts w:ascii="arial" w:hAnsi="arial"/>
+        </w:rPr>
+      </w:r>
+    </w:p>
+    <w:p>
+      <w:pPr>
+        <w:pStyle w:val="Normal"/>
+        <w:spacing w:lineRule="auto" w:line="360"/>
+        <w:jc w:val="both"/>
+        <w:rPr>
+          <w:rFonts w:ascii="arial" w:hAnsi="arial"/>
+        </w:rPr>
+      </w:pPr>
+      <w:r>
+        <w:rPr>
+          <w:rFonts w:ascii="arial" w:hAnsi="arial"/>
+        </w:rPr>
+      </w:r>
+    </w:p>
+    <w:p>
+      <w:pPr>
+        <w:pStyle w:val="Normal"/>
+        <w:spacing w:lineRule="auto" w:line="360"/>
+        <w:jc w:val="both"/>
+        <w:rPr>
+          <w:rFonts w:ascii="arial" w:hAnsi="arial"/>
+        </w:rPr>
+      </w:pPr>
+      <w:r>
+        <w:rPr>
+          <w:rFonts w:ascii="arial" w:hAnsi="arial"/>
+        </w:rPr>
+      </w:r>
+    </w:p>
+    <w:p>
+      <w:pPr>
+        <w:pStyle w:val="Normal"/>
+        <w:spacing w:lineRule="auto" w:line="360"/>
+        <w:jc w:val="both"/>
+        <w:rPr>
+          <w:rFonts w:ascii="arial" w:hAnsi="arial"/>
+        </w:rPr>
+      </w:pPr>
+      <w:r>
+        <w:rPr>
+          <w:rFonts w:ascii="arial" w:hAnsi="arial"/>
+        </w:rPr>
+      </w:r>
+    </w:p>
+    <w:p>
+      <w:pPr>
+        <w:pStyle w:val="Normal"/>
+        <w:spacing w:lineRule="auto" w:line="360"/>
+        <w:jc w:val="both"/>
+        <w:rPr>
+          <w:rFonts w:ascii="arial" w:hAnsi="arial"/>
+        </w:rPr>
+      </w:pPr>
+      <w:r>
+        <w:rPr>
+          <w:rFonts w:ascii="arial" w:hAnsi="arial"/>
+        </w:rPr>
+      </w:r>
+    </w:p>
+    <w:p>
+      <w:pPr>
+        <w:pStyle w:val="Normal"/>
+        <w:spacing w:lineRule="auto" w:line="360"/>
+        <w:jc w:val="both"/>
+        <w:rPr>
+          <w:rFonts w:ascii="arial" w:hAnsi="arial"/>
+        </w:rPr>
+      </w:pPr>
+      <w:r>
+        <w:rPr>
+          <w:rFonts w:ascii="arial" w:hAnsi="arial"/>
+        </w:rPr>
+      </w:r>
+    </w:p>
+    <w:p>
+      <w:pPr>
+        <w:pStyle w:val="Normal"/>
+        <w:spacing w:lineRule="auto" w:line="360"/>
+        <w:jc w:val="both"/>
+        <w:rPr>
+          <w:rFonts w:ascii="arial" w:hAnsi="arial"/>
+        </w:rPr>
+      </w:pPr>
+      <w:r>
+        <w:rPr>
+          <w:rFonts w:ascii="arial" w:hAnsi="arial"/>
+        </w:rPr>
+      </w:r>
+    </w:p>
+    <w:p>
+      <w:pPr>
+        <w:pStyle w:val="Normal"/>
+        <w:spacing w:lineRule="auto" w:line="360"/>
+        <w:jc w:val="both"/>
+        <w:rPr>
+          <w:rFonts w:ascii="arial" w:hAnsi="arial"/>
+        </w:rPr>
+      </w:pPr>
+      <w:r>
+        <w:rPr>
+          <w:rFonts w:ascii="arial" w:hAnsi="arial"/>
+        </w:rPr>
+      </w:r>
+    </w:p>
+    <w:p>
+      <w:pPr>
+        <w:pStyle w:val="Normal"/>
+        <w:spacing w:lineRule="auto" w:line="360"/>
+        <w:jc w:val="both"/>
+        <w:rPr>
+          <w:rFonts w:ascii="arial" w:hAnsi="arial"/>
+        </w:rPr>
+      </w:pPr>
+      <w:r>
+        <w:rPr>
+          <w:rFonts w:ascii="arial" w:hAnsi="arial"/>
+        </w:rPr>
+      </w:r>
+    </w:p>
+    <w:p>
+      <w:pPr>
+        <w:pStyle w:val="Normal"/>
+        <w:spacing w:lineRule="auto" w:line="360"/>
+        <w:jc w:val="both"/>
+        <w:rPr>
+          <w:rFonts w:ascii="arial" w:hAnsi="arial"/>
+        </w:rPr>
+      </w:pPr>
+      <w:r>
+        <w:rPr>
+          <w:rFonts w:ascii="arial" w:hAnsi="arial"/>
+        </w:rPr>
+      </w:r>
+    </w:p>
+    <w:p>
+      <w:pPr>
+        <w:pStyle w:val="Normal"/>
+        <w:spacing w:lineRule="auto" w:line="360"/>
+        <w:jc w:val="both"/>
+        <w:rPr>
+          <w:rFonts w:ascii="arial" w:hAnsi="arial"/>
+        </w:rPr>
+      </w:pPr>
+      <w:r>
+        <w:rPr>
+          <w:rFonts w:ascii="arial" w:hAnsi="arial"/>
+        </w:rPr>
+      </w:r>
+    </w:p>
+    <w:p>
+      <w:pPr>
+        <w:pStyle w:val="Normal"/>
+        <w:spacing w:lineRule="auto" w:line="360"/>
+        <w:jc w:val="both"/>
+        <w:rPr>
+          <w:rFonts w:ascii="arial" w:hAnsi="arial"/>
+        </w:rPr>
+      </w:pPr>
+      <w:r>
+        <w:rPr>
+          <w:rFonts w:ascii="arial" w:hAnsi="arial"/>
+        </w:rPr>
+      </w:r>
+    </w:p>
+    <w:p>
+      <w:pPr>
+        <w:pStyle w:val="Normal"/>
+        <w:spacing w:lineRule="auto" w:line="360"/>
+        <w:jc w:val="both"/>
+        <w:rPr>
+          <w:rFonts w:ascii="arial" w:hAnsi="arial"/>
+        </w:rPr>
+      </w:pPr>
+      <w:r>
+        <w:rPr>
+          <w:rFonts w:ascii="arial" w:hAnsi="arial"/>
+        </w:rPr>
+      </w:r>
+    </w:p>
+    <w:p>
+      <w:pPr>
+        <w:pStyle w:val="Normal"/>
+        <w:spacing w:lineRule="auto" w:line="360"/>
+        <w:jc w:val="both"/>
+        <w:rPr>
+          <w:rFonts w:ascii="arial" w:hAnsi="arial"/>
+        </w:rPr>
+      </w:pPr>
+      <w:r>
+        <w:rPr>
+          <w:rFonts w:ascii="arial" w:hAnsi="arial"/>
+        </w:rPr>
+      </w:r>
+    </w:p>
+    <w:p>
+      <w:pPr>
+        <w:pStyle w:val="Normal"/>
+        <w:spacing w:lineRule="auto" w:line="360"/>
+        <w:jc w:val="both"/>
+        <w:rPr>
+          <w:rFonts w:ascii="arial" w:hAnsi="arial"/>
+        </w:rPr>
+      </w:pPr>
+      <w:r>
+        <w:rPr>
+          <w:rFonts w:ascii="arial" w:hAnsi="arial"/>
+        </w:rPr>
+      </w:r>
+    </w:p>
+    <w:p>
+      <w:pPr>
+        <w:pStyle w:val="Normal"/>
+        <w:spacing w:lineRule="auto" w:line="360"/>
+        <w:jc w:val="both"/>
+        <w:rPr>
+          <w:rFonts w:ascii="arial" w:hAnsi="arial"/>
+        </w:rPr>
+      </w:pPr>
+      <w:r>
+        <w:rPr>
+          <w:rFonts w:ascii="arial" w:hAnsi="arial"/>
+        </w:rPr>
+      </w:r>
+    </w:p>
+    <w:p>
+      <w:pPr>
+        <w:pStyle w:val="Normal"/>
+        <w:spacing w:lineRule="auto" w:line="360"/>
+        <w:jc w:val="both"/>
+        <w:rPr>
+          <w:rFonts w:ascii="arial" w:hAnsi="arial"/>
+        </w:rPr>
+      </w:pPr>
+      <w:r>
+        <w:rPr>
+          <w:rFonts w:ascii="arial" w:hAnsi="arial"/>
+        </w:rPr>
+      </w:r>
+    </w:p>
+    <w:p>
+      <w:pPr>
+        <w:pStyle w:val="Normal"/>
+        <w:spacing w:lineRule="auto" w:line="360"/>
+        <w:jc w:val="both"/>
+        <w:rPr>
+          <w:rFonts w:ascii="arial" w:hAnsi="arial"/>
+        </w:rPr>
+      </w:pPr>
+      <w:r>
+        <w:rPr>
+          <w:rFonts w:ascii="arial" w:hAnsi="arial"/>
+        </w:rPr>
+      </w:r>
+    </w:p>
+    <w:p>
+      <w:pPr>
+        <w:pStyle w:val="Normal"/>
+        <w:spacing w:lineRule="auto" w:line="360"/>
+        <w:jc w:val="both"/>
+        <w:rPr>
+          <w:rFonts w:ascii="arial" w:hAnsi="arial"/>
+        </w:rPr>
+      </w:pPr>
+      <w:r>
+        <w:rPr>
+          <w:rFonts w:ascii="arial" w:hAnsi="arial"/>
+        </w:rPr>
+      </w:r>
+    </w:p>
+    <w:p>
+      <w:pPr>
+        <w:pStyle w:val="Normal"/>
+        <w:spacing w:lineRule="auto" w:line="360"/>
+        <w:jc w:val="both"/>
+        <w:rPr>
+          <w:rFonts w:ascii="arial" w:hAnsi="arial"/>
+        </w:rPr>
+      </w:pPr>
+      <w:r>
+        <w:rPr>
+          <w:rFonts w:ascii="arial" w:hAnsi="arial"/>
+        </w:rPr>
+      </w:r>
+    </w:p>
+    <w:p>
+      <w:pPr>
+        <w:pStyle w:val="Normal"/>
+        <w:spacing w:lineRule="auto" w:line="360"/>
+        <w:jc w:val="both"/>
+        <w:rPr>
+          <w:rFonts w:ascii="arial" w:hAnsi="arial"/>
+        </w:rPr>
+      </w:pPr>
+      <w:r>
+        <w:rPr>
+          <w:rFonts w:ascii="arial" w:hAnsi="arial"/>
+        </w:rPr>
+      </w:r>
+    </w:p>
+    <w:p>
+      <w:pPr>
+        <w:pStyle w:val="Normal"/>
+        <w:spacing w:lineRule="auto" w:line="360"/>
+        <w:jc w:val="both"/>
+        <w:rPr>
+          <w:rFonts w:ascii="arial" w:hAnsi="arial"/>
+        </w:rPr>
+      </w:pPr>
+      <w:r>
+        <w:rPr>
+          <w:rFonts w:ascii="arial" w:hAnsi="arial"/>
+        </w:rPr>
+      </w:r>
+    </w:p>
+    <w:p>
+      <w:pPr>
+        <w:pStyle w:val="Normal"/>
+        <w:spacing w:lineRule="auto" w:line="360"/>
+        <w:jc w:val="both"/>
+        <w:rPr>
+          <w:rFonts w:ascii="arial" w:hAnsi="arial"/>
+        </w:rPr>
+      </w:pPr>
+      <w:r>
+        <w:rPr>
+          <w:rFonts w:ascii="arial" w:hAnsi="arial"/>
+        </w:rPr>
+      </w:r>
+    </w:p>
+    <w:p>
+      <w:pPr>
+        <w:pStyle w:val="Normal"/>
+        <w:spacing w:lineRule="auto" w:line="360"/>
+        <w:jc w:val="both"/>
+        <w:rPr>
+          <w:rFonts w:ascii="arial" w:hAnsi="arial"/>
+        </w:rPr>
+      </w:pPr>
+      <w:r>
+        <w:rPr>
+          <w:rFonts w:ascii="arial" w:hAnsi="arial"/>
+        </w:rPr>
       </w:r>
     </w:p>
     <w:sectPr>
@@ -38722,7 +39507,7 @@
       <w:fldChar w:fldCharType="separate"/>
     </w:r>
     <w:r>
-      <w:t>66</w:t>
+      <w:t>3</w:t>
     </w:r>
     <w:r>
       <w:fldChar w:fldCharType="end"/>

</xml_diff>

<commit_message>
a partir de ahora trabajar en windows
</commit_message>
<xml_diff>
--- a/docu/TFG.docx
+++ b/docu/TFG.docx
@@ -30,7 +30,7 @@
                 <wp:positionV relativeFrom="paragraph">
                   <wp:posOffset>-141605</wp:posOffset>
                 </wp:positionV>
-                <wp:extent cx="5614670" cy="9133840"/>
+                <wp:extent cx="5615305" cy="9134475"/>
                 <wp:effectExtent l="0" t="0" r="0" b="0"/>
                 <wp:wrapTopAndBottom/>
                 <wp:docPr id="1" name="Text Box 2"/>
@@ -41,7 +41,7 @@
                       <wps:spPr>
                         <a:xfrm>
                           <a:off x="0" y="0"/>
-                          <a:ext cx="5614200" cy="9133200"/>
+                          <a:ext cx="5614560" cy="9133920"/>
                         </a:xfrm>
                         <a:prstGeom prst="rect">
                           <a:avLst/>
@@ -71,7 +71,7 @@
           </mc:Choice>
           <mc:Fallback>
             <w:pict>
-              <v:rect id="shape_0" ID="Text Box 2" fillcolor="white" stroked="t" style="position:absolute;margin-left:-26.65pt;margin-top:-11.15pt;width:442pt;height:719.1pt">
+              <v:rect id="shape_0" ID="Text Box 2" fillcolor="white" stroked="t" style="position:absolute;margin-left:-26.65pt;margin-top:-11.15pt;width:442.05pt;height:719.15pt">
                 <w10:wrap type="none"/>
                 <v:fill o:detectmouseclick="t" type="solid" color2="black"/>
                 <v:stroke color="black" weight="9360" joinstyle="miter" endcap="flat"/>
@@ -90,7 +90,7 @@
                 <wp:positionV relativeFrom="paragraph">
                   <wp:posOffset>21590</wp:posOffset>
                 </wp:positionV>
-                <wp:extent cx="5638165" cy="8970645"/>
+                <wp:extent cx="5638800" cy="8971280"/>
                 <wp:effectExtent l="0" t="0" r="0" b="0"/>
                 <wp:wrapNone/>
                 <wp:docPr id="2" name="Frame1"/>
@@ -101,7 +101,7 @@
                       <wps:spPr>
                         <a:xfrm>
                           <a:off x="0" y="0"/>
-                          <a:ext cx="5637600" cy="8970120"/>
+                          <a:ext cx="5638320" cy="8970480"/>
                         </a:xfrm>
                         <a:prstGeom prst="rect">
                           <a:avLst/>
@@ -926,7 +926,7 @@
           </mc:Choice>
           <mc:Fallback>
             <w:pict>
-              <v:rect id="shape_0" ID="Frame1" stroked="f" style="position:absolute;margin-left:-439.5pt;margin-top:1.7pt;width:443.85pt;height:706.25pt">
+              <v:rect id="shape_0" ID="Frame1" stroked="f" style="position:absolute;margin-left:-439.5pt;margin-top:1.7pt;width:443.9pt;height:706.3pt">
                 <w10:wrap type="square"/>
                 <v:fill o:detectmouseclick="t" on="false"/>
                 <v:stroke color="#3465a4" joinstyle="round" endcap="flat"/>
@@ -1753,7 +1753,7 @@
                 <wp:positionV relativeFrom="paragraph">
                   <wp:posOffset>-12065</wp:posOffset>
                 </wp:positionV>
-                <wp:extent cx="5620385" cy="9004300"/>
+                <wp:extent cx="5621020" cy="9004935"/>
                 <wp:effectExtent l="0" t="0" r="0" b="0"/>
                 <wp:wrapNone/>
                 <wp:docPr id="8" name="Frame2"/>
@@ -1764,7 +1764,7 @@
                       <wps:spPr>
                         <a:xfrm>
                           <a:off x="0" y="0"/>
-                          <a:ext cx="5619600" cy="9003600"/>
+                          <a:ext cx="5620320" cy="9004320"/>
                         </a:xfrm>
                         <a:prstGeom prst="rect">
                           <a:avLst/>
@@ -1899,11 +1899,7 @@
                             <w:pPr>
                               <w:pStyle w:val="FrameContents"/>
                               <w:jc w:val="center"/>
-                              <w:rPr>
-                                <w:color w:val="00000A"/>
-                                <w:sz w:val="40"/>
-                                <w:szCs w:val="40"/>
-                              </w:rPr>
+                              <w:rPr/>
                             </w:pPr>
                             <w:r>
                               <w:rPr>
@@ -2405,7 +2401,7 @@
           </mc:Choice>
           <mc:Fallback>
             <w:pict>
-              <v:rect id="shape_0" ID="Frame2" stroked="f" style="position:absolute;margin-left:-438.1pt;margin-top:-0.95pt;width:442.45pt;height:708.9pt">
+              <v:rect id="shape_0" ID="Frame2" stroked="f" style="position:absolute;margin-left:-438.1pt;margin-top:-0.95pt;width:442.5pt;height:708.95pt">
                 <w10:wrap type="square"/>
                 <v:fill o:detectmouseclick="t" on="false"/>
                 <v:stroke color="#3465a4" joinstyle="round" endcap="flat"/>
@@ -2528,11 +2524,7 @@
                       <w:pPr>
                         <w:pStyle w:val="FrameContents"/>
                         <w:jc w:val="center"/>
-                        <w:rPr>
-                          <w:color w:val="00000A"/>
-                          <w:sz w:val="40"/>
-                          <w:szCs w:val="40"/>
-                        </w:rPr>
+                        <w:rPr/>
                       </w:pPr>
                       <w:r>
                         <w:rPr>
@@ -3038,7 +3030,7 @@
                 <wp:positionV relativeFrom="paragraph">
                   <wp:posOffset>-141605</wp:posOffset>
                 </wp:positionV>
-                <wp:extent cx="5614670" cy="9133840"/>
+                <wp:extent cx="5615305" cy="9134475"/>
                 <wp:effectExtent l="0" t="0" r="0" b="0"/>
                 <wp:wrapTopAndBottom/>
                 <wp:docPr id="14" name="Text Box 2"/>
@@ -3049,7 +3041,7 @@
                       <wps:spPr>
                         <a:xfrm>
                           <a:off x="0" y="0"/>
-                          <a:ext cx="5614200" cy="9133200"/>
+                          <a:ext cx="5614560" cy="9133920"/>
                         </a:xfrm>
                         <a:prstGeom prst="rect">
                           <a:avLst/>
@@ -3079,7 +3071,7 @@
           </mc:Choice>
           <mc:Fallback>
             <w:pict>
-              <v:rect id="shape_0" ID="Text Box 2" fillcolor="white" stroked="t" style="position:absolute;margin-left:-26.65pt;margin-top:-11.15pt;width:442pt;height:719.1pt">
+              <v:rect id="shape_0" ID="Text Box 2" fillcolor="white" stroked="t" style="position:absolute;margin-left:-26.65pt;margin-top:-11.15pt;width:442.05pt;height:719.15pt">
                 <w10:wrap type="none"/>
                 <v:fill o:detectmouseclick="t" type="solid" color2="black"/>
                 <v:stroke color="black" weight="9360" joinstyle="miter" endcap="flat"/>
@@ -22896,7 +22888,7 @@
         <w:tabs>
           <w:tab w:val="left" w:pos="1472" w:leader="none"/>
         </w:tabs>
-        <w:overflowPunct w:val="true"/>
+        <w:overflowPunct w:val="false"/>
         <w:bidi w:val="0"/>
         <w:spacing w:lineRule="auto" w:line="360" w:before="0" w:after="0"/>
         <w:ind w:left="850" w:right="0" w:hanging="0"/>
@@ -22947,7 +22939,7 @@
         <w:tabs>
           <w:tab w:val="left" w:pos="1472" w:leader="none"/>
         </w:tabs>
-        <w:overflowPunct w:val="true"/>
+        <w:overflowPunct w:val="false"/>
         <w:bidi w:val="0"/>
         <w:spacing w:lineRule="auto" w:line="360" w:before="0" w:after="0"/>
         <w:ind w:left="2988" w:right="0" w:hanging="0"/>
@@ -23001,7 +22993,7 @@
         <w:tabs>
           <w:tab w:val="left" w:pos="1472" w:leader="none"/>
         </w:tabs>
-        <w:overflowPunct w:val="true"/>
+        <w:overflowPunct w:val="false"/>
         <w:bidi w:val="0"/>
         <w:spacing w:lineRule="auto" w:line="360" w:before="0" w:after="0"/>
         <w:ind w:left="850" w:right="0" w:hanging="0"/>
@@ -23052,7 +23044,7 @@
         <w:tabs>
           <w:tab w:val="left" w:pos="1472" w:leader="none"/>
         </w:tabs>
-        <w:overflowPunct w:val="true"/>
+        <w:overflowPunct w:val="false"/>
         <w:bidi w:val="0"/>
         <w:spacing w:lineRule="auto" w:line="360" w:before="0" w:after="0"/>
         <w:ind w:left="2988" w:right="0" w:hanging="0"/>
@@ -23106,7 +23098,7 @@
         <w:tabs>
           <w:tab w:val="left" w:pos="1472" w:leader="none"/>
         </w:tabs>
-        <w:overflowPunct w:val="true"/>
+        <w:overflowPunct w:val="false"/>
         <w:bidi w:val="0"/>
         <w:spacing w:lineRule="auto" w:line="360" w:before="0" w:after="0"/>
         <w:ind w:left="850" w:right="0" w:hanging="0"/>
@@ -31505,34 +31497,6 @@
                 <m:e/>
               </m:mr>
             </m:m>
-          </m:e>
-          <m:e>
-            <m:sSub>
-              <m:e>
-                <m:r>
-                  <w:rPr>
-                    <w:rFonts w:ascii="Cambria Math" w:hAnsi="Cambria Math"/>
-                  </w:rPr>
-                  <m:t xml:space="preserve">v</m:t>
-                </m:r>
-              </m:e>
-              <m:sub>
-                <m:r>
-                  <w:rPr>
-                    <w:rFonts w:ascii="Cambria Math" w:hAnsi="Cambria Math"/>
-                  </w:rPr>
-                  <m:t xml:space="preserve">n</m:t>
-                </m:r>
-                <m:r>
-                  <w:rPr>
-                    <w:rFonts w:ascii="Cambria Math" w:hAnsi="Cambria Math"/>
-                  </w:rPr>
-                  <m:t xml:space="preserve">1</m:t>
-                </m:r>
-              </m:sub>
-            </m:sSub>
-          </m:e>
-          <m:e>
             <m:sSub>
               <m:e>
                 <m:r>
@@ -36335,7 +36299,7 @@
         <w:tabs>
           <w:tab w:val="left" w:pos="1424" w:leader="none"/>
         </w:tabs>
-        <w:overflowPunct w:val="true"/>
+        <w:overflowPunct w:val="false"/>
         <w:bidi w:val="0"/>
         <w:spacing w:lineRule="auto" w:line="360" w:before="0" w:after="140"/>
         <w:ind w:left="850" w:right="0" w:hanging="0"/>
@@ -36358,7 +36322,7 @@
         <w:tabs>
           <w:tab w:val="left" w:pos="1424" w:leader="none"/>
         </w:tabs>
-        <w:overflowPunct w:val="true"/>
+        <w:overflowPunct w:val="false"/>
         <w:bidi w:val="0"/>
         <w:spacing w:lineRule="auto" w:line="360" w:before="0" w:after="140"/>
         <w:ind w:left="2988" w:right="0" w:hanging="0"/>
@@ -36384,7 +36348,7 @@
         <w:tabs>
           <w:tab w:val="left" w:pos="1424" w:leader="none"/>
         </w:tabs>
-        <w:overflowPunct w:val="true"/>
+        <w:overflowPunct w:val="false"/>
         <w:bidi w:val="0"/>
         <w:spacing w:lineRule="auto" w:line="360" w:before="0" w:after="140"/>
         <w:ind w:left="850" w:right="0" w:hanging="0"/>
@@ -36407,7 +36371,7 @@
         <w:tabs>
           <w:tab w:val="left" w:pos="1424" w:leader="none"/>
         </w:tabs>
-        <w:overflowPunct w:val="true"/>
+        <w:overflowPunct w:val="false"/>
         <w:bidi w:val="0"/>
         <w:spacing w:lineRule="auto" w:line="360" w:before="0" w:after="140"/>
         <w:ind w:left="2138" w:right="0" w:hanging="0"/>
@@ -36433,7 +36397,7 @@
         <w:tabs>
           <w:tab w:val="left" w:pos="1424" w:leader="none"/>
         </w:tabs>
-        <w:overflowPunct w:val="true"/>
+        <w:overflowPunct w:val="false"/>
         <w:bidi w:val="0"/>
         <w:spacing w:lineRule="auto" w:line="360" w:before="0" w:after="140"/>
         <w:ind w:left="850" w:right="0" w:hanging="0"/>
@@ -36456,7 +36420,7 @@
         <w:tabs>
           <w:tab w:val="left" w:pos="1424" w:leader="none"/>
         </w:tabs>
-        <w:overflowPunct w:val="true"/>
+        <w:overflowPunct w:val="false"/>
         <w:bidi w:val="0"/>
         <w:spacing w:lineRule="auto" w:line="360" w:before="0" w:after="140"/>
         <w:ind w:left="850" w:right="0" w:hanging="0"/>
@@ -36478,7 +36442,7 @@
         <w:tabs>
           <w:tab w:val="left" w:pos="1424" w:leader="none"/>
         </w:tabs>
-        <w:overflowPunct w:val="true"/>
+        <w:overflowPunct w:val="false"/>
         <w:bidi w:val="0"/>
         <w:spacing w:lineRule="auto" w:line="360" w:before="0" w:after="140"/>
         <w:ind w:left="850" w:right="0" w:hanging="0"/>
@@ -38264,7 +38228,7 @@
           <w:ilvl w:val="0"/>
           <w:numId w:val="14"/>
         </w:numPr>
-        <w:overflowPunct w:val="true"/>
+        <w:overflowPunct w:val="false"/>
         <w:bidi w:val="0"/>
         <w:spacing w:lineRule="auto" w:line="360"/>
         <w:ind w:left="850" w:right="0" w:hanging="0"/>
@@ -38312,7 +38276,7 @@
           <w:ilvl w:val="0"/>
           <w:numId w:val="14"/>
         </w:numPr>
-        <w:overflowPunct w:val="true"/>
+        <w:overflowPunct w:val="false"/>
         <w:bidi w:val="0"/>
         <w:spacing w:lineRule="auto" w:line="360"/>
         <w:ind w:left="850" w:right="0" w:hanging="0"/>
@@ -38338,7 +38302,7 @@
           <w:ilvl w:val="0"/>
           <w:numId w:val="0"/>
         </w:numPr>
-        <w:overflowPunct w:val="true"/>
+        <w:overflowPunct w:val="false"/>
         <w:bidi w:val="0"/>
         <w:spacing w:lineRule="auto" w:line="360"/>
         <w:ind w:left="1570" w:right="0" w:hanging="0"/>
@@ -38363,7 +38327,7 @@
           <w:ilvl w:val="0"/>
           <w:numId w:val="14"/>
         </w:numPr>
-        <w:overflowPunct w:val="true"/>
+        <w:overflowPunct w:val="false"/>
         <w:bidi w:val="0"/>
         <w:spacing w:lineRule="auto" w:line="360"/>
         <w:ind w:left="850" w:right="0" w:hanging="0"/>
@@ -38421,13 +38385,7 @@
         <w:rPr>
           <w:rFonts w:ascii="arial" w:hAnsi="arial"/>
         </w:rPr>
-        <w:t xml:space="preserve">En nuestro código, sería un vector de población y </w:t>
-      </w:r>
-      <w:r>
-        <w:rPr>
-          <w:rFonts w:ascii="arial" w:hAnsi="arial"/>
-        </w:rPr>
-        <w:t>ese vector iría ordenado de mejor frente a peor frente y a su vez, cada frente o sección de vector, iría ordenado por dominancia.</w:t>
+        <w:t>En nuestro código, sería un vector de población y ese vector iría ordenado de mejor frente a peor frente y a su vez, cada frente o sección de vector, iría ordenado por dominancia.</w:t>
       </w:r>
     </w:p>
     <w:p>
@@ -39312,12 +39270,17 @@
     <w:p>
       <w:pPr>
         <w:pStyle w:val="Subtitle"/>
-        <w:rPr/>
+        <w:rPr>
+          <w:sz w:val="32"/>
+          <w:szCs w:val="32"/>
+        </w:rPr>
       </w:pPr>
       <w:r>
         <w:rPr>
           <w:rFonts w:ascii="arial" w:hAnsi="arial"/>
           <w:color w:val="62A73B"/>
+          <w:sz w:val="32"/>
+          <w:szCs w:val="32"/>
         </w:rPr>
         <w:t>5.3 Ajustes del algoritmo</w:t>
       </w:r>
@@ -39384,25 +39347,7 @@
           <w:rFonts w:ascii="arial" w:hAnsi="arial"/>
         </w:rPr>
         <w:tab/>
-        <w:t>Como muy bien se ha repetido a lo largo de la documentación, las pruebas se van a realizar con el algori</w:t>
-      </w:r>
-      <w:r>
-        <w:rPr>
-          <w:rFonts w:ascii="arial" w:hAnsi="arial"/>
-        </w:rPr>
-        <w:t>t</w:t>
-      </w:r>
-      <w:r>
-        <w:rPr>
-          <w:rFonts w:ascii="arial" w:hAnsi="arial"/>
-        </w:rPr>
-        <w:t xml:space="preserve">mo MO-SFLA </w:t>
-      </w:r>
-      <w:r>
-        <w:rPr>
-          <w:rFonts w:ascii="arial" w:hAnsi="arial"/>
-        </w:rPr>
-        <w:t>junto al NSGA-II, la cantidad de veces que hemos ejecutado el algoritmo ha sido un total de 31 veces, ya que a la hora de hacer la media y sobre todo la mediana podamos elegir un valor que está justamente en la mitad de todo los valores obtenidos. Los resultados los vamos a medir mediante el Hipervolumen que obtengamos de cada ejecución, por tanto, los resultados finales de cada ejecución que veremos será la media del Hipervolumen, la mediana, la media de resultados obtenidos y por último el frete de pareto obtenido por esta población.</w:t>
+        <w:t>Como muy bien se ha repetido a lo largo de la documentación, las pruebas se van a realizar con el algoritmo MO-SFLA junto al NSGA-II, la cantidad de veces que hemos ejecutado el algoritmo ha sido un total de 31 veces, ya que a la hora de hacer la media y sobre todo la mediana podamos elegir un valor que está justamente en la mitad de todo los valores obtenidos. Los resultados los vamos a medir mediante el Hipervolumen que obtengamos de cada ejecución, por tanto, los resultados finales de cada ejecución que veremos será la media del Hipervolumen, la mediana, la media de resultados obtenidos y por último el frete de pareto obtenido por esta población.</w:t>
       </w:r>
     </w:p>
     <w:p>
@@ -39434,11 +39379,6 @@
           <w:rFonts w:ascii="arial" w:hAnsi="arial"/>
         </w:rPr>
         <w:tab/>
-      </w:r>
-      <w:r>
-        <w:rPr>
-          <w:rFonts w:ascii="arial" w:hAnsi="arial"/>
-        </w:rPr>
         <w:t>La cantidad de evaluaciones que se van a hacer dentro del MO-SFLA son un total de 10000, ya que es la cantidad de pruebas que tomamos como referencia para poder comparar en un futuro nuestros resultados. Estas 10000 evaluaciones serán repartidas por la cantidad de evaluaciones que se realizarán por charco, el número de charcos y las propias repeticiones del algoritmo de las ranas.</w:t>
       </w:r>
     </w:p>
@@ -39462,21 +39402,1300 @@
         <w:pStyle w:val="Normal"/>
         <w:spacing w:lineRule="auto" w:line="360"/>
         <w:jc w:val="both"/>
-        <w:rPr>
-          <w:rFonts w:ascii="arial" w:hAnsi="arial"/>
-        </w:rPr>
+        <w:rPr/>
       </w:pPr>
       <w:r>
         <w:rPr>
           <w:rFonts w:ascii="arial" w:hAnsi="arial"/>
         </w:rPr>
         <w:tab/>
-        <w:t xml:space="preserve">La configuración usada en casi todos las pruebas que veremos a continuación </w:t>
+        <w:t xml:space="preserve">La configuración usada en casi todos las pruebas que veremos a continuación va a ser siempre la misma </w:t>
+      </w:r>
+      <w:r>
+        <w:rPr>
+          <w:rFonts w:ascii="arial" w:hAnsi="arial"/>
+        </w:rPr>
+        <w:t>(imagenXX)</w:t>
+      </w:r>
+      <w:r>
+        <w:rPr>
+          <w:rFonts w:ascii="arial" w:hAnsi="arial"/>
+        </w:rPr>
+        <w:t>: si en algún momento cambia, se explicará dónde cambia.</w:t>
+      </w:r>
+    </w:p>
+    <w:p>
+      <w:pPr>
+        <w:pStyle w:val="Normal"/>
+        <w:spacing w:lineRule="auto" w:line="360"/>
+        <w:jc w:val="both"/>
+        <w:rPr>
+          <w:rFonts w:ascii="arial" w:hAnsi="arial"/>
+        </w:rPr>
+      </w:pPr>
+      <w:r>
+        <w:rPr>
+          <w:rFonts w:ascii="arial" w:hAnsi="arial"/>
+        </w:rPr>
+        <w:t xml:space="preserve"> </w:t>
+      </w:r>
+    </w:p>
+    <w:p>
+      <w:pPr>
+        <w:pStyle w:val="Normal"/>
+        <w:spacing w:lineRule="auto" w:line="360"/>
+        <w:jc w:val="both"/>
+        <w:rPr>
+          <w:rFonts w:ascii="arial" w:hAnsi="arial"/>
+        </w:rPr>
+      </w:pPr>
+      <w:r>
+        <w:rPr>
+          <w:rFonts w:ascii="arial" w:hAnsi="arial"/>
+        </w:rPr>
+        <w:tab/>
+        <w:t>La</w:t>
+      </w:r>
+      <w:r>
+        <w:rPr>
+          <w:rFonts w:ascii="arial" w:hAnsi="arial"/>
+        </w:rPr>
+        <w:t xml:space="preserve"> imagenXX junto a la imagenXX es la configuración por defecto que vamos a tener para todas la pruebas y modificaciones llevadas a cabo en el algoritmo, está compuesta por la prioridad que le pone cada cliente (cl), el esfuerzo que con lleva realizar la tarea (Effort), las restricciones(Interactions) y por último la prioridad de cada cliente (clients weigth). </w:t>
+      </w:r>
+    </w:p>
+    <w:p>
+      <w:pPr>
+        <w:pStyle w:val="Normal"/>
+        <w:spacing w:lineRule="auto" w:line="360"/>
+        <w:jc w:val="both"/>
+        <w:rPr>
+          <w:rFonts w:ascii="arial" w:hAnsi="arial"/>
+        </w:rPr>
+      </w:pPr>
+      <w:r>
+        <w:drawing>
+          <wp:anchor behindDoc="0" distT="0" distB="0" distL="0" distR="0" simplePos="0" locked="0" layoutInCell="1" allowOverlap="1" relativeHeight="33">
+            <wp:simplePos x="0" y="0"/>
+            <wp:positionH relativeFrom="column">
+              <wp:posOffset>-365760</wp:posOffset>
+            </wp:positionH>
+            <wp:positionV relativeFrom="paragraph">
+              <wp:posOffset>132080</wp:posOffset>
+            </wp:positionV>
+            <wp:extent cx="6112510" cy="1663065"/>
+            <wp:effectExtent l="0" t="0" r="0" b="0"/>
+            <wp:wrapTopAndBottom/>
+            <wp:docPr id="42" name="Image31" descr=""/>
+            <wp:cNvGraphicFramePr>
+              <a:graphicFrameLocks xmlns:a="http://schemas.openxmlformats.org/drawingml/2006/main" noChangeAspect="1"/>
+            </wp:cNvGraphicFramePr>
+            <a:graphic xmlns:a="http://schemas.openxmlformats.org/drawingml/2006/main">
+              <a:graphicData uri="http://schemas.openxmlformats.org/drawingml/2006/picture">
+                <pic:pic xmlns:pic="http://schemas.openxmlformats.org/drawingml/2006/picture">
+                  <pic:nvPicPr>
+                    <pic:cNvPr id="42" name="Image31" descr=""/>
+                    <pic:cNvPicPr>
+                      <a:picLocks noChangeAspect="1" noChangeArrowheads="1"/>
+                    </pic:cNvPicPr>
+                  </pic:nvPicPr>
+                  <pic:blipFill>
+                    <a:blip r:embed="rId33"/>
+                    <a:stretch>
+                      <a:fillRect/>
+                    </a:stretch>
+                  </pic:blipFill>
+                  <pic:spPr bwMode="auto">
+                    <a:xfrm>
+                      <a:off x="0" y="0"/>
+                      <a:ext cx="6112510" cy="1663065"/>
+                    </a:xfrm>
+                    <a:prstGeom prst="rect">
+                      <a:avLst/>
+                    </a:prstGeom>
+                  </pic:spPr>
+                </pic:pic>
+              </a:graphicData>
+            </a:graphic>
+          </wp:anchor>
+        </w:drawing>
+      </w:r>
+      <w:r>
+        <w:rPr>
+          <w:rFonts w:ascii="arial" w:hAnsi="arial"/>
+        </w:rPr>
+        <w:t>I</w:t>
+      </w:r>
+      <w:r>
+        <w:rPr>
+          <w:rFonts w:ascii="arial" w:hAnsi="arial"/>
+        </w:rPr>
+        <w:t>magenXX:</w:t>
+      </w:r>
+    </w:p>
+    <w:p>
+      <w:pPr>
+        <w:pStyle w:val="Normal"/>
+        <w:spacing w:lineRule="auto" w:line="360"/>
+        <w:jc w:val="both"/>
+        <w:rPr>
+          <w:rFonts w:ascii="arial" w:hAnsi="arial"/>
+        </w:rPr>
+      </w:pPr>
+      <w:r>
+        <w:rPr>
+          <w:rFonts w:ascii="arial" w:hAnsi="arial"/>
+        </w:rPr>
+      </w:r>
+    </w:p>
+    <w:p>
+      <w:pPr>
+        <w:pStyle w:val="Normal"/>
+        <w:spacing w:lineRule="auto" w:line="360"/>
+        <w:jc w:val="both"/>
+        <w:rPr/>
+      </w:pPr>
+      <w:r>
+        <w:drawing>
+          <wp:anchor behindDoc="0" distT="0" distB="0" distL="0" distR="0" simplePos="0" locked="0" layoutInCell="1" allowOverlap="1" relativeHeight="34">
+            <wp:simplePos x="0" y="0"/>
+            <wp:positionH relativeFrom="column">
+              <wp:posOffset>0</wp:posOffset>
+            </wp:positionH>
+            <wp:positionV relativeFrom="paragraph">
+              <wp:posOffset>100965</wp:posOffset>
+            </wp:positionV>
+            <wp:extent cx="5219700" cy="419735"/>
+            <wp:effectExtent l="0" t="0" r="0" b="0"/>
+            <wp:wrapSquare wrapText="largest"/>
+            <wp:docPr id="43" name="Image32" descr=""/>
+            <wp:cNvGraphicFramePr>
+              <a:graphicFrameLocks xmlns:a="http://schemas.openxmlformats.org/drawingml/2006/main" noChangeAspect="1"/>
+            </wp:cNvGraphicFramePr>
+            <a:graphic xmlns:a="http://schemas.openxmlformats.org/drawingml/2006/main">
+              <a:graphicData uri="http://schemas.openxmlformats.org/drawingml/2006/picture">
+                <pic:pic xmlns:pic="http://schemas.openxmlformats.org/drawingml/2006/picture">
+                  <pic:nvPicPr>
+                    <pic:cNvPr id="43" name="Image32" descr=""/>
+                    <pic:cNvPicPr>
+                      <a:picLocks noChangeAspect="1" noChangeArrowheads="1"/>
+                    </pic:cNvPicPr>
+                  </pic:nvPicPr>
+                  <pic:blipFill>
+                    <a:blip r:embed="rId34"/>
+                    <a:stretch>
+                      <a:fillRect/>
+                    </a:stretch>
+                  </pic:blipFill>
+                  <pic:spPr bwMode="auto">
+                    <a:xfrm>
+                      <a:off x="0" y="0"/>
+                      <a:ext cx="5219700" cy="419735"/>
+                    </a:xfrm>
+                    <a:prstGeom prst="rect">
+                      <a:avLst/>
+                    </a:prstGeom>
+                  </pic:spPr>
+                </pic:pic>
+              </a:graphicData>
+            </a:graphic>
+          </wp:anchor>
+        </w:drawing>
+      </w:r>
+      <w:r>
+        <w:rPr>
+          <w:rFonts w:ascii="arial" w:hAnsi="arial"/>
+        </w:rPr>
+        <w:t>I</w:t>
+      </w:r>
+      <w:r>
+        <w:rPr>
+          <w:rFonts w:ascii="arial" w:hAnsi="arial"/>
+        </w:rPr>
+        <w:t>magenXX:</w:t>
+      </w:r>
+    </w:p>
+    <w:p>
+      <w:pPr>
+        <w:pStyle w:val="Heading1"/>
+        <w:rPr>
+          <w:rFonts w:ascii="arial" w:hAnsi="arial"/>
+        </w:rPr>
+      </w:pPr>
+      <w:r>
+        <w:rPr/>
+      </w:r>
+    </w:p>
+    <w:p>
+      <w:pPr>
+        <w:pStyle w:val="Heading1"/>
+        <w:rPr/>
+      </w:pPr>
+      <w:r>
+        <w:rPr>
+          <w:rFonts w:ascii="arial" w:hAnsi="arial"/>
+          <w:color w:val="62A73B"/>
+        </w:rPr>
+        <w:t>5.3.1 Tasa de aprendizaje del padre</w:t>
+      </w:r>
+    </w:p>
+    <w:p>
+      <w:pPr>
+        <w:pStyle w:val="Normal"/>
+        <w:spacing w:lineRule="auto" w:line="360"/>
+        <w:jc w:val="both"/>
+        <w:rPr>
+          <w:rFonts w:ascii="arial" w:hAnsi="arial"/>
+        </w:rPr>
+      </w:pPr>
+      <w:r>
+        <w:rPr/>
+      </w:r>
+    </w:p>
+    <w:p>
+      <w:pPr>
+        <w:pStyle w:val="Normal"/>
+        <w:spacing w:lineRule="auto" w:line="360"/>
+        <w:jc w:val="both"/>
+        <w:rPr/>
+      </w:pPr>
+      <w:r>
+        <w:rPr>
+          <w:rFonts w:ascii="arial" w:hAnsi="arial"/>
+        </w:rPr>
+        <w:tab/>
+      </w:r>
+      <w:r>
+        <w:rPr>
+          <w:rFonts w:ascii="arial" w:hAnsi="arial"/>
+        </w:rPr>
+        <w:t xml:space="preserve">Inicialmente en el algoritmo de mejora implementaba que el peor aprendiese del mejor y en caso de que no pudiera mejorarse, que intentara aprender del mejor global y si no, </w:t>
+      </w:r>
+      <w:r>
+        <w:rPr>
+          <w:rFonts w:ascii="arial" w:hAnsi="arial"/>
+        </w:rPr>
+        <w:t>se creará un nuevo individuo de manera aleatoria. La forma que tenía de aprender del mejor o mejor global era generar un número aleatorio entre 0 y 100, es decir, nos movemos en un segmento porcentual del 0% al 100% y si salía un número de aprendizaje menor a una cierta cantidad entre estos dos parámetros, se cambiaría, la fórmula quedaría de la siguiente manera:</w:t>
+      </w:r>
+    </w:p>
+    <w:p>
+      <w:pPr>
+        <w:pStyle w:val="Normal"/>
+        <w:spacing w:lineRule="auto" w:line="360"/>
+        <w:jc w:val="both"/>
+        <w:rPr>
+          <w:rFonts w:ascii="arial" w:hAnsi="arial"/>
+        </w:rPr>
+      </w:pPr>
+      <w:r>
+        <w:rPr/>
+      </w:r>
+    </w:p>
+    <w:p>
+      <w:pPr>
+        <w:pStyle w:val="Normal"/>
+        <w:spacing w:lineRule="auto" w:line="360"/>
+        <w:jc w:val="center"/>
+        <w:rPr/>
+      </w:pPr>
+      <w:r>
+        <w:rPr>
+          <w:rFonts w:ascii="arial" w:hAnsi="arial"/>
+        </w:rPr>
+      </w:r>
+      <m:oMath xmlns:m="http://schemas.openxmlformats.org/officeDocument/2006/math"/>
+      <w:r>
+        <w:rPr>
+          <w:rFonts w:ascii="arial" w:hAnsi="arial"/>
+        </w:rPr>
+        <w:tab/>
+      </w:r>
+    </w:p>
+    <w:p>
+      <w:pPr>
+        <w:pStyle w:val="Normal"/>
+        <w:spacing w:lineRule="auto" w:line="360"/>
+        <w:jc w:val="both"/>
+        <w:rPr>
+          <w:rFonts w:ascii="arial" w:hAnsi="arial"/>
+        </w:rPr>
+      </w:pPr>
+      <w:r>
+        <w:rPr/>
+      </w:r>
+    </w:p>
+    <w:p>
+      <w:pPr>
+        <w:pStyle w:val="Normal"/>
+        <w:spacing w:lineRule="auto" w:line="360"/>
+        <w:jc w:val="both"/>
+        <w:rPr/>
+      </w:pPr>
+      <w:r>
+        <w:rPr>
+          <w:rFonts w:ascii="arial" w:hAnsi="arial"/>
+        </w:rPr>
+        <w:tab/>
+      </w:r>
+      <w:r>
+        <w:rPr>
+          <w:rFonts w:ascii="arial" w:hAnsi="arial"/>
+        </w:rPr>
+        <w:t xml:space="preserve">Esta fórmula la íbamos implementando en cada recurso del individuo, en caso de que X superase el %Aprendizaje, no cambiará peor(i) </w:t>
+      </w:r>
+      <w:r>
+        <w:rPr>
+          <w:rFonts w:ascii="arial" w:hAnsi="arial"/>
+        </w:rPr>
+        <w:t>y se quedará como está, en caso de que X si sea menor que %Aprendizaje, peor(i) será sustituido por el mejor correspondiente.</w:t>
+      </w:r>
+    </w:p>
+    <w:p>
+      <w:pPr>
+        <w:pStyle w:val="Normal"/>
+        <w:spacing w:lineRule="auto" w:line="360"/>
+        <w:jc w:val="both"/>
+        <w:rPr>
+          <w:rFonts w:ascii="arial" w:hAnsi="arial"/>
+        </w:rPr>
+      </w:pPr>
+      <w:r>
+        <w:rPr/>
+      </w:r>
+    </w:p>
+    <w:p>
+      <w:pPr>
+        <w:pStyle w:val="Normal"/>
+        <w:spacing w:lineRule="auto" w:line="360"/>
+        <w:jc w:val="both"/>
+        <w:rPr/>
+      </w:pPr>
+      <w:r>
+        <w:rPr>
+          <w:rFonts w:ascii="arial" w:hAnsi="arial"/>
+        </w:rPr>
+        <w:tab/>
+        <w:t>Hemos probado este tanto por ciento con distintos rangos: con una tasa de aprendizaje del 25%, del 50%, del 75% y del 100%(siempre aprende del mejor).</w:t>
+      </w:r>
+    </w:p>
+    <w:p>
+      <w:pPr>
+        <w:pStyle w:val="Normal"/>
+        <w:spacing w:lineRule="auto" w:line="360"/>
+        <w:jc w:val="both"/>
+        <w:rPr>
+          <w:rFonts w:ascii="arial" w:hAnsi="arial"/>
+        </w:rPr>
+      </w:pPr>
+      <w:r>
+        <w:rPr/>
+      </w:r>
+    </w:p>
+    <w:tbl>
+      <w:tblPr>
+        <w:tblW w:w="8220" w:type="dxa"/>
+        <w:jc w:val="left"/>
+        <w:tblInd w:w="0" w:type="dxa"/>
+        <w:tblBorders>
+          <w:top w:val="single" w:sz="2" w:space="0" w:color="000000"/>
+          <w:left w:val="single" w:sz="2" w:space="0" w:color="000000"/>
+          <w:bottom w:val="single" w:sz="2" w:space="0" w:color="000000"/>
+          <w:insideH w:val="single" w:sz="2" w:space="0" w:color="000000"/>
+        </w:tblBorders>
+        <w:tblCellMar>
+          <w:top w:w="55" w:type="dxa"/>
+          <w:left w:w="54" w:type="dxa"/>
+          <w:bottom w:w="55" w:type="dxa"/>
+          <w:right w:w="55" w:type="dxa"/>
+        </w:tblCellMar>
+      </w:tblPr>
+      <w:tblGrid>
+        <w:gridCol w:w="2740"/>
+        <w:gridCol w:w="2740"/>
+        <w:gridCol w:w="2740"/>
+      </w:tblGrid>
+      <w:tr>
+        <w:trPr/>
+        <w:tc>
+          <w:tcPr>
+            <w:tcW w:w="2740" w:type="dxa"/>
+            <w:tcBorders>
+              <w:top w:val="single" w:sz="2" w:space="0" w:color="000000"/>
+              <w:left w:val="single" w:sz="2" w:space="0" w:color="000000"/>
+              <w:bottom w:val="single" w:sz="2" w:space="0" w:color="000000"/>
+              <w:insideH w:val="single" w:sz="2" w:space="0" w:color="000000"/>
+            </w:tcBorders>
+            <w:shd w:fill="auto" w:val="clear"/>
+            <w:tcMar>
+              <w:left w:w="54" w:type="dxa"/>
+            </w:tcMar>
+          </w:tcPr>
+          <w:p>
+            <w:pPr>
+              <w:pStyle w:val="TableContents"/>
+              <w:jc w:val="center"/>
+              <w:rPr/>
+            </w:pPr>
+            <w:r>
+              <w:rPr/>
+              <w:t>Tasa de aprendizaje</w:t>
+            </w:r>
+          </w:p>
+        </w:tc>
+        <w:tc>
+          <w:tcPr>
+            <w:tcW w:w="2740" w:type="dxa"/>
+            <w:tcBorders>
+              <w:top w:val="single" w:sz="2" w:space="0" w:color="000000"/>
+              <w:left w:val="single" w:sz="2" w:space="0" w:color="000000"/>
+              <w:bottom w:val="single" w:sz="2" w:space="0" w:color="000000"/>
+              <w:insideH w:val="single" w:sz="2" w:space="0" w:color="000000"/>
+            </w:tcBorders>
+            <w:shd w:fill="auto" w:val="clear"/>
+            <w:tcMar>
+              <w:left w:w="54" w:type="dxa"/>
+            </w:tcMar>
+          </w:tcPr>
+          <w:p>
+            <w:pPr>
+              <w:pStyle w:val="TableContents"/>
+              <w:jc w:val="center"/>
+              <w:rPr/>
+            </w:pPr>
+            <w:r>
+              <w:rPr/>
+              <w:t>Media</w:t>
+            </w:r>
+          </w:p>
+        </w:tc>
+        <w:tc>
+          <w:tcPr>
+            <w:tcW w:w="2740" w:type="dxa"/>
+            <w:tcBorders>
+              <w:top w:val="single" w:sz="2" w:space="0" w:color="000000"/>
+              <w:left w:val="single" w:sz="2" w:space="0" w:color="000000"/>
+              <w:bottom w:val="single" w:sz="2" w:space="0" w:color="000000"/>
+              <w:right w:val="single" w:sz="2" w:space="0" w:color="000000"/>
+              <w:insideH w:val="single" w:sz="2" w:space="0" w:color="000000"/>
+              <w:insideV w:val="single" w:sz="2" w:space="0" w:color="000000"/>
+            </w:tcBorders>
+            <w:shd w:fill="auto" w:val="clear"/>
+            <w:tcMar>
+              <w:left w:w="54" w:type="dxa"/>
+            </w:tcMar>
+          </w:tcPr>
+          <w:p>
+            <w:pPr>
+              <w:pStyle w:val="TableContents"/>
+              <w:jc w:val="center"/>
+              <w:rPr/>
+            </w:pPr>
+            <w:r>
+              <w:rPr/>
+              <w:t>Media  de resultados</w:t>
+            </w:r>
+          </w:p>
+        </w:tc>
+      </w:tr>
+      <w:tr>
+        <w:trPr/>
+        <w:tc>
+          <w:tcPr>
+            <w:tcW w:w="2740" w:type="dxa"/>
+            <w:tcBorders>
+              <w:left w:val="single" w:sz="2" w:space="0" w:color="000000"/>
+              <w:bottom w:val="single" w:sz="2" w:space="0" w:color="000000"/>
+              <w:insideH w:val="single" w:sz="2" w:space="0" w:color="000000"/>
+            </w:tcBorders>
+            <w:shd w:fill="auto" w:val="clear"/>
+            <w:tcMar>
+              <w:left w:w="54" w:type="dxa"/>
+            </w:tcMar>
+          </w:tcPr>
+          <w:p>
+            <w:pPr>
+              <w:pStyle w:val="TableContents"/>
+              <w:jc w:val="center"/>
+              <w:rPr/>
+            </w:pPr>
+            <w:r>
+              <w:rPr/>
+              <w:t>25%</w:t>
+            </w:r>
+          </w:p>
+        </w:tc>
+        <w:tc>
+          <w:tcPr>
+            <w:tcW w:w="2740" w:type="dxa"/>
+            <w:tcBorders>
+              <w:left w:val="single" w:sz="2" w:space="0" w:color="000000"/>
+              <w:bottom w:val="single" w:sz="2" w:space="0" w:color="000000"/>
+              <w:insideH w:val="single" w:sz="2" w:space="0" w:color="000000"/>
+            </w:tcBorders>
+            <w:shd w:fill="auto" w:val="clear"/>
+            <w:tcMar>
+              <w:left w:w="54" w:type="dxa"/>
+            </w:tcMar>
+          </w:tcPr>
+          <w:p>
+            <w:pPr>
+              <w:pStyle w:val="Normal"/>
+              <w:jc w:val="center"/>
+              <w:rPr/>
+            </w:pPr>
+            <w:r>
+              <w:rPr>
+                <w:rFonts w:ascii="Liberation Sans" w:hAnsi="Liberation Sans"/>
+                <w:b w:val="false"/>
+                <w:i w:val="false"/>
+                <w:strike w:val="false"/>
+                <w:dstrike w:val="false"/>
+                <w:outline w:val="false"/>
+                <w:shadow w:val="false"/>
+                <w:sz w:val="20"/>
+                <w:u w:val="none"/>
+                <w:em w:val="none"/>
+              </w:rPr>
+              <w:t>59.8154290322581</w:t>
+            </w:r>
+          </w:p>
+        </w:tc>
+        <w:tc>
+          <w:tcPr>
+            <w:tcW w:w="2740" w:type="dxa"/>
+            <w:tcBorders>
+              <w:left w:val="single" w:sz="2" w:space="0" w:color="000000"/>
+              <w:bottom w:val="single" w:sz="2" w:space="0" w:color="000000"/>
+              <w:right w:val="single" w:sz="2" w:space="0" w:color="000000"/>
+              <w:insideH w:val="single" w:sz="2" w:space="0" w:color="000000"/>
+              <w:insideV w:val="single" w:sz="2" w:space="0" w:color="000000"/>
+            </w:tcBorders>
+            <w:shd w:fill="auto" w:val="clear"/>
+            <w:tcMar>
+              <w:left w:w="54" w:type="dxa"/>
+            </w:tcMar>
+          </w:tcPr>
+          <w:p>
+            <w:pPr>
+              <w:pStyle w:val="Normal"/>
+              <w:jc w:val="center"/>
+              <w:rPr/>
+            </w:pPr>
+            <w:r>
+              <w:rPr>
+                <w:rFonts w:ascii="Liberation Sans" w:hAnsi="Liberation Sans"/>
+                <w:b w:val="false"/>
+                <w:i w:val="false"/>
+                <w:strike w:val="false"/>
+                <w:dstrike w:val="false"/>
+                <w:outline w:val="false"/>
+                <w:shadow w:val="false"/>
+                <w:sz w:val="20"/>
+                <w:u w:val="none"/>
+                <w:em w:val="none"/>
+              </w:rPr>
+              <w:t>27.741935483871</w:t>
+            </w:r>
+          </w:p>
+        </w:tc>
+      </w:tr>
+      <w:tr>
+        <w:trPr/>
+        <w:tc>
+          <w:tcPr>
+            <w:tcW w:w="2740" w:type="dxa"/>
+            <w:tcBorders>
+              <w:left w:val="single" w:sz="2" w:space="0" w:color="000000"/>
+              <w:bottom w:val="single" w:sz="2" w:space="0" w:color="000000"/>
+              <w:insideH w:val="single" w:sz="2" w:space="0" w:color="000000"/>
+            </w:tcBorders>
+            <w:shd w:fill="auto" w:val="clear"/>
+            <w:tcMar>
+              <w:left w:w="54" w:type="dxa"/>
+            </w:tcMar>
+          </w:tcPr>
+          <w:p>
+            <w:pPr>
+              <w:pStyle w:val="TableContents"/>
+              <w:jc w:val="center"/>
+              <w:rPr/>
+            </w:pPr>
+            <w:r>
+              <w:rPr/>
+              <w:t>50%</w:t>
+            </w:r>
+          </w:p>
+        </w:tc>
+        <w:tc>
+          <w:tcPr>
+            <w:tcW w:w="2740" w:type="dxa"/>
+            <w:tcBorders>
+              <w:left w:val="single" w:sz="2" w:space="0" w:color="000000"/>
+              <w:bottom w:val="single" w:sz="2" w:space="0" w:color="000000"/>
+              <w:insideH w:val="single" w:sz="2" w:space="0" w:color="000000"/>
+            </w:tcBorders>
+            <w:shd w:fill="auto" w:val="clear"/>
+            <w:tcMar>
+              <w:left w:w="54" w:type="dxa"/>
+            </w:tcMar>
+          </w:tcPr>
+          <w:p>
+            <w:pPr>
+              <w:pStyle w:val="Normal"/>
+              <w:jc w:val="center"/>
+              <w:rPr/>
+            </w:pPr>
+            <w:r>
+              <w:rPr>
+                <w:rFonts w:ascii="Liberation Sans" w:hAnsi="Liberation Sans"/>
+                <w:b w:val="false"/>
+                <w:i w:val="false"/>
+                <w:strike w:val="false"/>
+                <w:dstrike w:val="false"/>
+                <w:outline w:val="false"/>
+                <w:shadow w:val="false"/>
+                <w:sz w:val="19"/>
+                <w:u w:val="none"/>
+                <w:em w:val="none"/>
+              </w:rPr>
+              <w:t>59.9425129032258</w:t>
+            </w:r>
+          </w:p>
+        </w:tc>
+        <w:tc>
+          <w:tcPr>
+            <w:tcW w:w="2740" w:type="dxa"/>
+            <w:tcBorders>
+              <w:left w:val="single" w:sz="2" w:space="0" w:color="000000"/>
+              <w:bottom w:val="single" w:sz="2" w:space="0" w:color="000000"/>
+              <w:right w:val="single" w:sz="2" w:space="0" w:color="000000"/>
+              <w:insideH w:val="single" w:sz="2" w:space="0" w:color="000000"/>
+              <w:insideV w:val="single" w:sz="2" w:space="0" w:color="000000"/>
+            </w:tcBorders>
+            <w:shd w:fill="auto" w:val="clear"/>
+            <w:tcMar>
+              <w:left w:w="54" w:type="dxa"/>
+            </w:tcMar>
+          </w:tcPr>
+          <w:p>
+            <w:pPr>
+              <w:pStyle w:val="Normal"/>
+              <w:jc w:val="center"/>
+              <w:rPr/>
+            </w:pPr>
+            <w:r>
+              <w:rPr>
+                <w:rFonts w:ascii="Liberation Sans" w:hAnsi="Liberation Sans"/>
+                <w:b w:val="false"/>
+                <w:i w:val="false"/>
+                <w:strike w:val="false"/>
+                <w:dstrike w:val="false"/>
+                <w:outline w:val="false"/>
+                <w:shadow w:val="false"/>
+                <w:sz w:val="19"/>
+                <w:u w:val="none"/>
+                <w:em w:val="none"/>
+              </w:rPr>
+              <w:t>26.580645161</w:t>
+            </w:r>
+            <w:r>
+              <w:rPr>
+                <w:rFonts w:ascii="FreeSans" w:hAnsi="FreeSans"/>
+                <w:b w:val="false"/>
+                <w:i w:val="false"/>
+                <w:strike w:val="false"/>
+                <w:dstrike w:val="false"/>
+                <w:outline w:val="false"/>
+                <w:shadow w:val="false"/>
+                <w:sz w:val="19"/>
+                <w:u w:val="none"/>
+                <w:em w:val="none"/>
+              </w:rPr>
+              <w:t>2903</w:t>
+            </w:r>
+          </w:p>
+        </w:tc>
+      </w:tr>
+      <w:tr>
+        <w:trPr/>
+        <w:tc>
+          <w:tcPr>
+            <w:tcW w:w="2740" w:type="dxa"/>
+            <w:tcBorders>
+              <w:left w:val="single" w:sz="2" w:space="0" w:color="000000"/>
+              <w:bottom w:val="single" w:sz="2" w:space="0" w:color="000000"/>
+              <w:insideH w:val="single" w:sz="2" w:space="0" w:color="000000"/>
+            </w:tcBorders>
+            <w:shd w:fill="auto" w:val="clear"/>
+            <w:tcMar>
+              <w:left w:w="54" w:type="dxa"/>
+            </w:tcMar>
+          </w:tcPr>
+          <w:p>
+            <w:pPr>
+              <w:pStyle w:val="TableContents"/>
+              <w:jc w:val="center"/>
+              <w:rPr/>
+            </w:pPr>
+            <w:r>
+              <w:rPr/>
+              <w:t>75%</w:t>
+            </w:r>
+          </w:p>
+        </w:tc>
+        <w:tc>
+          <w:tcPr>
+            <w:tcW w:w="2740" w:type="dxa"/>
+            <w:tcBorders>
+              <w:left w:val="single" w:sz="2" w:space="0" w:color="000000"/>
+              <w:bottom w:val="single" w:sz="2" w:space="0" w:color="000000"/>
+              <w:insideH w:val="single" w:sz="2" w:space="0" w:color="000000"/>
+            </w:tcBorders>
+            <w:shd w:fill="auto" w:val="clear"/>
+            <w:tcMar>
+              <w:left w:w="54" w:type="dxa"/>
+            </w:tcMar>
+          </w:tcPr>
+          <w:p>
+            <w:pPr>
+              <w:pStyle w:val="Normal"/>
+              <w:jc w:val="center"/>
+              <w:rPr/>
+            </w:pPr>
+            <w:r>
+              <w:rPr>
+                <w:rFonts w:ascii="Liberation Sans" w:hAnsi="Liberation Sans"/>
+                <w:b w:val="false"/>
+                <w:i w:val="false"/>
+                <w:strike w:val="false"/>
+                <w:dstrike w:val="false"/>
+                <w:outline w:val="false"/>
+                <w:shadow w:val="false"/>
+                <w:sz w:val="19"/>
+                <w:u w:val="none"/>
+                <w:em w:val="none"/>
+              </w:rPr>
+              <w:t>59.4584903225806</w:t>
+            </w:r>
+          </w:p>
+        </w:tc>
+        <w:tc>
+          <w:tcPr>
+            <w:tcW w:w="2740" w:type="dxa"/>
+            <w:tcBorders>
+              <w:left w:val="single" w:sz="2" w:space="0" w:color="000000"/>
+              <w:bottom w:val="single" w:sz="2" w:space="0" w:color="000000"/>
+              <w:right w:val="single" w:sz="2" w:space="0" w:color="000000"/>
+              <w:insideH w:val="single" w:sz="2" w:space="0" w:color="000000"/>
+              <w:insideV w:val="single" w:sz="2" w:space="0" w:color="000000"/>
+            </w:tcBorders>
+            <w:shd w:fill="auto" w:val="clear"/>
+            <w:tcMar>
+              <w:left w:w="54" w:type="dxa"/>
+            </w:tcMar>
+          </w:tcPr>
+          <w:p>
+            <w:pPr>
+              <w:pStyle w:val="Normal"/>
+              <w:jc w:val="center"/>
+              <w:rPr/>
+            </w:pPr>
+            <w:r>
+              <w:rPr>
+                <w:rFonts w:ascii="Liberation Sans" w:hAnsi="Liberation Sans"/>
+                <w:b w:val="false"/>
+                <w:i w:val="false"/>
+                <w:strike w:val="false"/>
+                <w:dstrike w:val="false"/>
+                <w:outline w:val="false"/>
+                <w:shadow w:val="false"/>
+                <w:sz w:val="19"/>
+                <w:u w:val="none"/>
+                <w:em w:val="none"/>
+              </w:rPr>
+              <w:t>27.096774193</w:t>
+            </w:r>
+            <w:r>
+              <w:rPr>
+                <w:rFonts w:ascii="FreeSans" w:hAnsi="FreeSans"/>
+                <w:b w:val="false"/>
+                <w:i w:val="false"/>
+                <w:strike w:val="false"/>
+                <w:dstrike w:val="false"/>
+                <w:outline w:val="false"/>
+                <w:shadow w:val="false"/>
+                <w:sz w:val="19"/>
+                <w:u w:val="none"/>
+                <w:em w:val="none"/>
+              </w:rPr>
+              <w:t>5484</w:t>
+            </w:r>
+          </w:p>
+        </w:tc>
+      </w:tr>
+      <w:tr>
+        <w:trPr/>
+        <w:tc>
+          <w:tcPr>
+            <w:tcW w:w="2740" w:type="dxa"/>
+            <w:tcBorders>
+              <w:left w:val="single" w:sz="2" w:space="0" w:color="000000"/>
+              <w:bottom w:val="single" w:sz="2" w:space="0" w:color="000000"/>
+              <w:insideH w:val="single" w:sz="2" w:space="0" w:color="000000"/>
+            </w:tcBorders>
+            <w:shd w:fill="auto" w:val="clear"/>
+            <w:tcMar>
+              <w:left w:w="54" w:type="dxa"/>
+            </w:tcMar>
+          </w:tcPr>
+          <w:p>
+            <w:pPr>
+              <w:pStyle w:val="TableContents"/>
+              <w:jc w:val="center"/>
+              <w:rPr/>
+            </w:pPr>
+            <w:r>
+              <w:rPr/>
+              <w:t>100%</w:t>
+            </w:r>
+          </w:p>
+        </w:tc>
+        <w:tc>
+          <w:tcPr>
+            <w:tcW w:w="2740" w:type="dxa"/>
+            <w:tcBorders>
+              <w:left w:val="single" w:sz="2" w:space="0" w:color="000000"/>
+              <w:bottom w:val="single" w:sz="2" w:space="0" w:color="000000"/>
+              <w:insideH w:val="single" w:sz="2" w:space="0" w:color="000000"/>
+            </w:tcBorders>
+            <w:shd w:fill="auto" w:val="clear"/>
+            <w:tcMar>
+              <w:left w:w="54" w:type="dxa"/>
+            </w:tcMar>
+          </w:tcPr>
+          <w:p>
+            <w:pPr>
+              <w:pStyle w:val="Normal"/>
+              <w:jc w:val="center"/>
+              <w:rPr/>
+            </w:pPr>
+            <w:r>
+              <w:rPr>
+                <w:rFonts w:ascii="Liberation Sans" w:hAnsi="Liberation Sans"/>
+                <w:b w:val="false"/>
+                <w:i w:val="false"/>
+                <w:strike w:val="false"/>
+                <w:dstrike w:val="false"/>
+                <w:outline w:val="false"/>
+                <w:shadow w:val="false"/>
+                <w:sz w:val="19"/>
+                <w:u w:val="none"/>
+                <w:em w:val="none"/>
+              </w:rPr>
+              <w:t>59.1307612903226</w:t>
+            </w:r>
+          </w:p>
+        </w:tc>
+        <w:tc>
+          <w:tcPr>
+            <w:tcW w:w="2740" w:type="dxa"/>
+            <w:tcBorders>
+              <w:left w:val="single" w:sz="2" w:space="0" w:color="000000"/>
+              <w:bottom w:val="single" w:sz="2" w:space="0" w:color="000000"/>
+              <w:right w:val="single" w:sz="2" w:space="0" w:color="000000"/>
+              <w:insideH w:val="single" w:sz="2" w:space="0" w:color="000000"/>
+              <w:insideV w:val="single" w:sz="2" w:space="0" w:color="000000"/>
+            </w:tcBorders>
+            <w:shd w:fill="auto" w:val="clear"/>
+            <w:tcMar>
+              <w:left w:w="54" w:type="dxa"/>
+            </w:tcMar>
+          </w:tcPr>
+          <w:p>
+            <w:pPr>
+              <w:pStyle w:val="Normal"/>
+              <w:jc w:val="center"/>
+              <w:rPr/>
+            </w:pPr>
+            <w:r>
+              <w:rPr>
+                <w:rFonts w:ascii="Liberation Sans" w:hAnsi="Liberation Sans"/>
+                <w:b w:val="false"/>
+                <w:i w:val="false"/>
+                <w:strike w:val="false"/>
+                <w:dstrike w:val="false"/>
+                <w:outline w:val="false"/>
+                <w:shadow w:val="false"/>
+                <w:sz w:val="19"/>
+                <w:u w:val="none"/>
+                <w:em w:val="none"/>
+              </w:rPr>
+              <w:t>26.967741935</w:t>
+            </w:r>
+            <w:r>
+              <w:rPr>
+                <w:rFonts w:ascii="FreeSans" w:hAnsi="FreeSans"/>
+                <w:b w:val="false"/>
+                <w:i w:val="false"/>
+                <w:strike w:val="false"/>
+                <w:dstrike w:val="false"/>
+                <w:outline w:val="false"/>
+                <w:shadow w:val="false"/>
+                <w:sz w:val="19"/>
+                <w:u w:val="none"/>
+                <w:em w:val="none"/>
+              </w:rPr>
+              <w:t>4839</w:t>
+            </w:r>
+          </w:p>
+        </w:tc>
+      </w:tr>
+    </w:tbl>
+    <w:p>
+      <w:pPr>
+        <w:pStyle w:val="Normal"/>
+        <w:spacing w:lineRule="auto" w:line="360"/>
+        <w:jc w:val="both"/>
+        <w:rPr>
+          <w:rFonts w:ascii="arial" w:hAnsi="arial"/>
+        </w:rPr>
+      </w:pPr>
+      <w:r>
+        <w:rPr/>
+      </w:r>
+    </w:p>
+    <w:p>
+      <w:pPr>
+        <w:pStyle w:val="Normal"/>
+        <w:spacing w:lineRule="auto" w:line="360"/>
+        <w:jc w:val="both"/>
+        <w:rPr>
+          <w:rFonts w:ascii="arial" w:hAnsi="arial"/>
+        </w:rPr>
+      </w:pPr>
+      <w:r>
+        <w:rPr/>
+      </w:r>
+    </w:p>
+    <w:p>
+      <w:pPr>
+        <w:pStyle w:val="Normal"/>
+        <w:spacing w:lineRule="auto" w:line="360"/>
+        <w:jc w:val="both"/>
+        <w:rPr/>
+      </w:pPr>
+      <w:r>
+        <w:rPr>
+          <w:rFonts w:ascii="arial" w:hAnsi="arial"/>
+        </w:rPr>
+        <w:tab/>
+      </w:r>
+      <w:r>
+        <w:rPr>
+          <w:rFonts w:ascii="arial" w:hAnsi="arial"/>
+        </w:rPr>
+        <w:t>Como podemos ver en la tabla, porcentaje de aprendizaje que se opta en los diversos casos, no influye mucho en el resultado, más bien depende del como se haya formad la población aleatoriamente, por tanto, esta modificación la quitaremos en un futuro ya que no nos influye en nada sobre el los resultados.</w:t>
+      </w:r>
+    </w:p>
+    <w:p>
+      <w:pPr>
+        <w:pStyle w:val="Normal"/>
+        <w:spacing w:lineRule="auto" w:line="360"/>
+        <w:jc w:val="both"/>
+        <w:rPr>
+          <w:rFonts w:ascii="arial" w:hAnsi="arial"/>
+        </w:rPr>
+      </w:pPr>
+      <w:r>
+        <w:rPr/>
+      </w:r>
+    </w:p>
+    <w:p>
+      <w:pPr>
+        <w:pStyle w:val="Normal"/>
+        <w:spacing w:lineRule="auto" w:line="360"/>
+        <w:jc w:val="both"/>
+        <w:rPr>
+          <w:rFonts w:ascii="arial" w:hAnsi="arial"/>
+        </w:rPr>
+      </w:pPr>
+      <w:r>
+        <w:rPr/>
+      </w:r>
+    </w:p>
+    <w:p>
+      <w:pPr>
+        <w:pStyle w:val="Normal"/>
+        <w:spacing w:lineRule="auto" w:line="360"/>
+        <w:jc w:val="both"/>
+        <w:rPr>
+          <w:rFonts w:ascii="arial" w:hAnsi="arial"/>
+        </w:rPr>
+      </w:pPr>
+      <w:r>
+        <w:rPr/>
+      </w:r>
+    </w:p>
+    <w:p>
+      <w:pPr>
+        <w:pStyle w:val="Normal"/>
+        <w:spacing w:lineRule="auto" w:line="360"/>
+        <w:jc w:val="both"/>
+        <w:rPr>
+          <w:rFonts w:ascii="arial" w:hAnsi="arial"/>
+        </w:rPr>
+      </w:pPr>
+      <w:r>
+        <w:rPr/>
+      </w:r>
+    </w:p>
+    <w:p>
+      <w:pPr>
+        <w:pStyle w:val="Normal"/>
+        <w:spacing w:lineRule="auto" w:line="360"/>
+        <w:jc w:val="both"/>
+        <w:rPr>
+          <w:rFonts w:ascii="arial" w:hAnsi="arial"/>
+        </w:rPr>
+      </w:pPr>
+      <w:r>
+        <w:rPr/>
+      </w:r>
+    </w:p>
+    <w:p>
+      <w:pPr>
+        <w:pStyle w:val="Normal"/>
+        <w:spacing w:lineRule="auto" w:line="360"/>
+        <w:jc w:val="both"/>
+        <w:rPr>
+          <w:rFonts w:ascii="arial" w:hAnsi="arial"/>
+        </w:rPr>
+      </w:pPr>
+      <w:r>
+        <w:rPr/>
+      </w:r>
+    </w:p>
+    <w:p>
+      <w:pPr>
+        <w:pStyle w:val="Normal"/>
+        <w:spacing w:lineRule="auto" w:line="360"/>
+        <w:jc w:val="both"/>
+        <w:rPr>
+          <w:rFonts w:ascii="arial" w:hAnsi="arial"/>
+        </w:rPr>
+      </w:pPr>
+      <w:r>
+        <w:rPr/>
+      </w:r>
+    </w:p>
+    <w:p>
+      <w:pPr>
+        <w:pStyle w:val="Normal"/>
+        <w:spacing w:lineRule="auto" w:line="360"/>
+        <w:jc w:val="both"/>
+        <w:rPr>
+          <w:rFonts w:ascii="arial" w:hAnsi="arial"/>
+        </w:rPr>
+      </w:pPr>
+      <w:r>
+        <w:rPr/>
+      </w:r>
+    </w:p>
+    <w:p>
+      <w:pPr>
+        <w:pStyle w:val="Normal"/>
+        <w:spacing w:lineRule="auto" w:line="360"/>
+        <w:jc w:val="both"/>
+        <w:rPr>
+          <w:rFonts w:ascii="arial" w:hAnsi="arial"/>
+        </w:rPr>
+      </w:pPr>
+      <w:r>
+        <w:rPr/>
+      </w:r>
+    </w:p>
+    <w:p>
+      <w:pPr>
+        <w:pStyle w:val="Normal"/>
+        <w:spacing w:lineRule="auto" w:line="360"/>
+        <w:jc w:val="both"/>
+        <w:rPr>
+          <w:rFonts w:ascii="arial" w:hAnsi="arial"/>
+        </w:rPr>
+      </w:pPr>
+      <w:r>
+        <w:rPr/>
+      </w:r>
+    </w:p>
+    <w:p>
+      <w:pPr>
+        <w:pStyle w:val="Normal"/>
+        <w:spacing w:lineRule="auto" w:line="360"/>
+        <w:jc w:val="both"/>
+        <w:rPr>
+          <w:rFonts w:ascii="arial" w:hAnsi="arial"/>
+        </w:rPr>
+      </w:pPr>
+      <w:r>
+        <w:rPr/>
+      </w:r>
+    </w:p>
+    <w:p>
+      <w:pPr>
+        <w:pStyle w:val="Normal"/>
+        <w:spacing w:lineRule="auto" w:line="360"/>
+        <w:jc w:val="both"/>
+        <w:rPr>
+          <w:rFonts w:ascii="arial" w:hAnsi="arial"/>
+        </w:rPr>
+      </w:pPr>
+      <w:r>
+        <w:rPr/>
+      </w:r>
+    </w:p>
+    <w:p>
+      <w:pPr>
+        <w:pStyle w:val="Normal"/>
+        <w:spacing w:lineRule="auto" w:line="360"/>
+        <w:jc w:val="both"/>
+        <w:rPr>
+          <w:rFonts w:ascii="arial" w:hAnsi="arial"/>
+        </w:rPr>
+      </w:pPr>
+      <w:r>
+        <w:rPr/>
+      </w:r>
+    </w:p>
+    <w:p>
+      <w:pPr>
+        <w:pStyle w:val="Normal"/>
+        <w:spacing w:lineRule="auto" w:line="360"/>
+        <w:jc w:val="both"/>
+        <w:rPr>
+          <w:rFonts w:ascii="arial" w:hAnsi="arial"/>
+        </w:rPr>
+      </w:pPr>
+      <w:r>
+        <w:rPr/>
+      </w:r>
+    </w:p>
+    <w:p>
+      <w:pPr>
+        <w:pStyle w:val="Normal"/>
+        <w:spacing w:lineRule="auto" w:line="360"/>
+        <w:jc w:val="both"/>
+        <w:rPr>
+          <w:rFonts w:ascii="arial" w:hAnsi="arial"/>
+        </w:rPr>
+      </w:pPr>
+      <w:r>
+        <w:rPr/>
+      </w:r>
+    </w:p>
+    <w:p>
+      <w:pPr>
+        <w:pStyle w:val="Normal"/>
+        <w:spacing w:lineRule="auto" w:line="360"/>
+        <w:jc w:val="both"/>
+        <w:rPr>
+          <w:rFonts w:ascii="arial" w:hAnsi="arial"/>
+        </w:rPr>
+      </w:pPr>
+      <w:r>
+        <w:rPr/>
+      </w:r>
+    </w:p>
+    <w:p>
+      <w:pPr>
+        <w:pStyle w:val="Normal"/>
+        <w:spacing w:lineRule="auto" w:line="360"/>
+        <w:jc w:val="both"/>
+        <w:rPr>
+          <w:rFonts w:ascii="arial" w:hAnsi="arial"/>
+        </w:rPr>
+      </w:pPr>
+      <w:r>
+        <w:rPr/>
+      </w:r>
+    </w:p>
+    <w:p>
+      <w:pPr>
+        <w:pStyle w:val="Normal"/>
+        <w:spacing w:lineRule="auto" w:line="360"/>
+        <w:jc w:val="both"/>
+        <w:rPr>
+          <w:rFonts w:ascii="arial" w:hAnsi="arial"/>
+        </w:rPr>
+      </w:pPr>
+      <w:r>
+        <w:rPr/>
+      </w:r>
+    </w:p>
+    <w:p>
+      <w:pPr>
+        <w:pStyle w:val="Normal"/>
+        <w:spacing w:lineRule="auto" w:line="360"/>
+        <w:jc w:val="both"/>
+        <w:rPr>
+          <w:rFonts w:ascii="arial" w:hAnsi="arial"/>
+        </w:rPr>
+      </w:pPr>
+      <w:r>
+        <w:rPr/>
+      </w:r>
+    </w:p>
+    <w:p>
+      <w:pPr>
+        <w:pStyle w:val="Normal"/>
+        <w:spacing w:lineRule="auto" w:line="360"/>
+        <w:jc w:val="both"/>
+        <w:rPr>
+          <w:rFonts w:ascii="arial" w:hAnsi="arial"/>
+        </w:rPr>
+      </w:pPr>
+      <w:r>
+        <w:rPr/>
+      </w:r>
+    </w:p>
+    <w:p>
+      <w:pPr>
+        <w:pStyle w:val="Normal"/>
+        <w:spacing w:lineRule="auto" w:line="360"/>
+        <w:jc w:val="both"/>
+        <w:rPr>
+          <w:rFonts w:ascii="arial" w:hAnsi="arial"/>
+        </w:rPr>
+      </w:pPr>
+      <w:r>
+        <w:rPr/>
+      </w:r>
+    </w:p>
+    <w:p>
+      <w:pPr>
+        <w:pStyle w:val="Normal"/>
+        <w:spacing w:lineRule="auto" w:line="360"/>
+        <w:jc w:val="both"/>
+        <w:rPr>
+          <w:rFonts w:ascii="arial" w:hAnsi="arial"/>
+        </w:rPr>
+      </w:pPr>
+      <w:r>
+        <w:rPr/>
+      </w:r>
+    </w:p>
+    <w:p>
+      <w:pPr>
+        <w:pStyle w:val="Normal"/>
+        <w:spacing w:lineRule="auto" w:line="360"/>
+        <w:jc w:val="both"/>
+        <w:rPr/>
+      </w:pPr>
+      <w:r>
+        <w:rPr/>
       </w:r>
     </w:p>
     <w:sectPr>
-      <w:headerReference w:type="default" r:id="rId33"/>
-      <w:footerReference w:type="default" r:id="rId34"/>
+      <w:headerReference w:type="default" r:id="rId35"/>
+      <w:footerReference w:type="default" r:id="rId36"/>
       <w:type w:val="nextPage"/>
       <w:pgSz w:w="11906" w:h="16838"/>
       <w:pgMar w:left="2268" w:right="1418" w:header="709" w:top="1418" w:footer="709" w:bottom="1418" w:gutter="0"/>
@@ -39509,7 +40728,7 @@
       <w:fldChar w:fldCharType="separate"/>
     </w:r>
     <w:r>
-      <w:t>69</w:t>
+      <w:t>71</w:t>
     </w:r>
     <w:r>
       <w:fldChar w:fldCharType="end"/>
@@ -41833,7 +43052,7 @@
     <w:qFormat/>
     <w:pPr>
       <w:widowControl/>
-      <w:overflowPunct w:val="true"/>
+      <w:overflowPunct w:val="false"/>
       <w:bidi w:val="0"/>
       <w:jc w:val="left"/>
     </w:pPr>
@@ -60996,6 +62215,925 @@
   </w:style>
   <w:style w:type="character" w:styleId="ListLabel2556">
     <w:name w:val="ListLabel 2556"/>
+    <w:qFormat/>
+    <w:rPr>
+      <w:rFonts w:cs="OpenSymbol"/>
+      <w:b/>
+      <w:bCs/>
+    </w:rPr>
+  </w:style>
+  <w:style w:type="character" w:styleId="ListLabel2557">
+    <w:name w:val="ListLabel 2557"/>
+    <w:qFormat/>
+    <w:rPr>
+      <w:rFonts w:cs="OpenSymbol"/>
+      <w:b/>
+    </w:rPr>
+  </w:style>
+  <w:style w:type="character" w:styleId="ListLabel2558">
+    <w:name w:val="ListLabel 2558"/>
+    <w:qFormat/>
+    <w:rPr>
+      <w:rFonts w:cs="OpenSymbol"/>
+    </w:rPr>
+  </w:style>
+  <w:style w:type="character" w:styleId="ListLabel2559">
+    <w:name w:val="ListLabel 2559"/>
+    <w:qFormat/>
+    <w:rPr>
+      <w:rFonts w:cs="OpenSymbol"/>
+    </w:rPr>
+  </w:style>
+  <w:style w:type="character" w:styleId="ListLabel2560">
+    <w:name w:val="ListLabel 2560"/>
+    <w:qFormat/>
+    <w:rPr>
+      <w:rFonts w:cs="OpenSymbol"/>
+    </w:rPr>
+  </w:style>
+  <w:style w:type="character" w:styleId="ListLabel2561">
+    <w:name w:val="ListLabel 2561"/>
+    <w:qFormat/>
+    <w:rPr>
+      <w:rFonts w:cs="OpenSymbol"/>
+    </w:rPr>
+  </w:style>
+  <w:style w:type="character" w:styleId="ListLabel2562">
+    <w:name w:val="ListLabel 2562"/>
+    <w:qFormat/>
+    <w:rPr>
+      <w:rFonts w:cs="OpenSymbol"/>
+    </w:rPr>
+  </w:style>
+  <w:style w:type="character" w:styleId="ListLabel2563">
+    <w:name w:val="ListLabel 2563"/>
+    <w:qFormat/>
+    <w:rPr>
+      <w:rFonts w:cs="OpenSymbol"/>
+    </w:rPr>
+  </w:style>
+  <w:style w:type="character" w:styleId="ListLabel2564">
+    <w:name w:val="ListLabel 2564"/>
+    <w:qFormat/>
+    <w:rPr>
+      <w:rFonts w:cs="OpenSymbol"/>
+    </w:rPr>
+  </w:style>
+  <w:style w:type="character" w:styleId="ListLabel2565">
+    <w:name w:val="ListLabel 2565"/>
+    <w:qFormat/>
+    <w:rPr>
+      <w:rFonts w:cs="OpenSymbol"/>
+    </w:rPr>
+  </w:style>
+  <w:style w:type="character" w:styleId="ListLabel2566">
+    <w:name w:val="ListLabel 2566"/>
+    <w:qFormat/>
+    <w:rPr>
+      <w:rFonts w:cs="OpenSymbol"/>
+      <w:b w:val="false"/>
+      <w:sz w:val="24"/>
+    </w:rPr>
+  </w:style>
+  <w:style w:type="character" w:styleId="ListLabel2567">
+    <w:name w:val="ListLabel 2567"/>
+    <w:qFormat/>
+    <w:rPr>
+      <w:rFonts w:cs="OpenSymbol"/>
+    </w:rPr>
+  </w:style>
+  <w:style w:type="character" w:styleId="ListLabel2568">
+    <w:name w:val="ListLabel 2568"/>
+    <w:qFormat/>
+    <w:rPr>
+      <w:rFonts w:cs="OpenSymbol"/>
+    </w:rPr>
+  </w:style>
+  <w:style w:type="character" w:styleId="ListLabel2569">
+    <w:name w:val="ListLabel 2569"/>
+    <w:qFormat/>
+    <w:rPr>
+      <w:rFonts w:cs="OpenSymbol"/>
+    </w:rPr>
+  </w:style>
+  <w:style w:type="character" w:styleId="ListLabel2570">
+    <w:name w:val="ListLabel 2570"/>
+    <w:qFormat/>
+    <w:rPr>
+      <w:rFonts w:cs="OpenSymbol"/>
+    </w:rPr>
+  </w:style>
+  <w:style w:type="character" w:styleId="ListLabel2571">
+    <w:name w:val="ListLabel 2571"/>
+    <w:qFormat/>
+    <w:rPr>
+      <w:rFonts w:cs="OpenSymbol"/>
+    </w:rPr>
+  </w:style>
+  <w:style w:type="character" w:styleId="ListLabel2572">
+    <w:name w:val="ListLabel 2572"/>
+    <w:qFormat/>
+    <w:rPr>
+      <w:rFonts w:cs="OpenSymbol"/>
+    </w:rPr>
+  </w:style>
+  <w:style w:type="character" w:styleId="ListLabel2573">
+    <w:name w:val="ListLabel 2573"/>
+    <w:qFormat/>
+    <w:rPr>
+      <w:rFonts w:cs="OpenSymbol"/>
+    </w:rPr>
+  </w:style>
+  <w:style w:type="character" w:styleId="ListLabel2574">
+    <w:name w:val="ListLabel 2574"/>
+    <w:qFormat/>
+    <w:rPr>
+      <w:rFonts w:cs="OpenSymbol"/>
+    </w:rPr>
+  </w:style>
+  <w:style w:type="character" w:styleId="ListLabel2575">
+    <w:name w:val="ListLabel 2575"/>
+    <w:qFormat/>
+    <w:rPr>
+      <w:rFonts w:cs="OpenSymbol"/>
+    </w:rPr>
+  </w:style>
+  <w:style w:type="character" w:styleId="ListLabel2576">
+    <w:name w:val="ListLabel 2576"/>
+    <w:qFormat/>
+    <w:rPr>
+      <w:rFonts w:cs="OpenSymbol"/>
+    </w:rPr>
+  </w:style>
+  <w:style w:type="character" w:styleId="ListLabel2577">
+    <w:name w:val="ListLabel 2577"/>
+    <w:qFormat/>
+    <w:rPr>
+      <w:rFonts w:cs="OpenSymbol"/>
+    </w:rPr>
+  </w:style>
+  <w:style w:type="character" w:styleId="ListLabel2578">
+    <w:name w:val="ListLabel 2578"/>
+    <w:qFormat/>
+    <w:rPr>
+      <w:rFonts w:cs="OpenSymbol"/>
+    </w:rPr>
+  </w:style>
+  <w:style w:type="character" w:styleId="ListLabel2579">
+    <w:name w:val="ListLabel 2579"/>
+    <w:qFormat/>
+    <w:rPr>
+      <w:rFonts w:cs="OpenSymbol"/>
+    </w:rPr>
+  </w:style>
+  <w:style w:type="character" w:styleId="ListLabel2580">
+    <w:name w:val="ListLabel 2580"/>
+    <w:qFormat/>
+    <w:rPr>
+      <w:rFonts w:cs="OpenSymbol"/>
+    </w:rPr>
+  </w:style>
+  <w:style w:type="character" w:styleId="ListLabel2581">
+    <w:name w:val="ListLabel 2581"/>
+    <w:qFormat/>
+    <w:rPr>
+      <w:rFonts w:cs="OpenSymbol"/>
+    </w:rPr>
+  </w:style>
+  <w:style w:type="character" w:styleId="ListLabel2582">
+    <w:name w:val="ListLabel 2582"/>
+    <w:qFormat/>
+    <w:rPr>
+      <w:rFonts w:cs="OpenSymbol"/>
+    </w:rPr>
+  </w:style>
+  <w:style w:type="character" w:styleId="ListLabel2583">
+    <w:name w:val="ListLabel 2583"/>
+    <w:qFormat/>
+    <w:rPr>
+      <w:rFonts w:cs="OpenSymbol"/>
+    </w:rPr>
+  </w:style>
+  <w:style w:type="character" w:styleId="ListLabel2584">
+    <w:name w:val="ListLabel 2584"/>
+    <w:qFormat/>
+    <w:rPr>
+      <w:rFonts w:cs="OpenSymbol"/>
+    </w:rPr>
+  </w:style>
+  <w:style w:type="character" w:styleId="ListLabel2585">
+    <w:name w:val="ListLabel 2585"/>
+    <w:qFormat/>
+    <w:rPr>
+      <w:rFonts w:cs="OpenSymbol"/>
+    </w:rPr>
+  </w:style>
+  <w:style w:type="character" w:styleId="ListLabel2586">
+    <w:name w:val="ListLabel 2586"/>
+    <w:qFormat/>
+    <w:rPr>
+      <w:rFonts w:cs="OpenSymbol"/>
+    </w:rPr>
+  </w:style>
+  <w:style w:type="character" w:styleId="ListLabel2587">
+    <w:name w:val="ListLabel 2587"/>
+    <w:qFormat/>
+    <w:rPr>
+      <w:rFonts w:cs="OpenSymbol"/>
+    </w:rPr>
+  </w:style>
+  <w:style w:type="character" w:styleId="ListLabel2588">
+    <w:name w:val="ListLabel 2588"/>
+    <w:qFormat/>
+    <w:rPr>
+      <w:rFonts w:cs="OpenSymbol"/>
+    </w:rPr>
+  </w:style>
+  <w:style w:type="character" w:styleId="ListLabel2589">
+    <w:name w:val="ListLabel 2589"/>
+    <w:qFormat/>
+    <w:rPr>
+      <w:rFonts w:cs="OpenSymbol"/>
+    </w:rPr>
+  </w:style>
+  <w:style w:type="character" w:styleId="ListLabel2590">
+    <w:name w:val="ListLabel 2590"/>
+    <w:qFormat/>
+    <w:rPr>
+      <w:rFonts w:cs="OpenSymbol"/>
+    </w:rPr>
+  </w:style>
+  <w:style w:type="character" w:styleId="ListLabel2591">
+    <w:name w:val="ListLabel 2591"/>
+    <w:qFormat/>
+    <w:rPr>
+      <w:rFonts w:cs="OpenSymbol"/>
+    </w:rPr>
+  </w:style>
+  <w:style w:type="character" w:styleId="ListLabel2592">
+    <w:name w:val="ListLabel 2592"/>
+    <w:qFormat/>
+    <w:rPr>
+      <w:rFonts w:cs="OpenSymbol"/>
+    </w:rPr>
+  </w:style>
+  <w:style w:type="character" w:styleId="ListLabel2593">
+    <w:name w:val="ListLabel 2593"/>
+    <w:qFormat/>
+    <w:rPr>
+      <w:rFonts w:cs="OpenSymbol"/>
+      <w:b/>
+    </w:rPr>
+  </w:style>
+  <w:style w:type="character" w:styleId="ListLabel2594">
+    <w:name w:val="ListLabel 2594"/>
+    <w:qFormat/>
+    <w:rPr>
+      <w:rFonts w:cs="OpenSymbol"/>
+    </w:rPr>
+  </w:style>
+  <w:style w:type="character" w:styleId="ListLabel2595">
+    <w:name w:val="ListLabel 2595"/>
+    <w:qFormat/>
+    <w:rPr>
+      <w:rFonts w:cs="OpenSymbol"/>
+    </w:rPr>
+  </w:style>
+  <w:style w:type="character" w:styleId="ListLabel2596">
+    <w:name w:val="ListLabel 2596"/>
+    <w:qFormat/>
+    <w:rPr>
+      <w:rFonts w:cs="OpenSymbol"/>
+    </w:rPr>
+  </w:style>
+  <w:style w:type="character" w:styleId="ListLabel2597">
+    <w:name w:val="ListLabel 2597"/>
+    <w:qFormat/>
+    <w:rPr>
+      <w:rFonts w:cs="OpenSymbol"/>
+    </w:rPr>
+  </w:style>
+  <w:style w:type="character" w:styleId="ListLabel2598">
+    <w:name w:val="ListLabel 2598"/>
+    <w:qFormat/>
+    <w:rPr>
+      <w:rFonts w:cs="OpenSymbol"/>
+    </w:rPr>
+  </w:style>
+  <w:style w:type="character" w:styleId="ListLabel2599">
+    <w:name w:val="ListLabel 2599"/>
+    <w:qFormat/>
+    <w:rPr>
+      <w:rFonts w:cs="OpenSymbol"/>
+    </w:rPr>
+  </w:style>
+  <w:style w:type="character" w:styleId="ListLabel2600">
+    <w:name w:val="ListLabel 2600"/>
+    <w:qFormat/>
+    <w:rPr>
+      <w:rFonts w:cs="OpenSymbol"/>
+    </w:rPr>
+  </w:style>
+  <w:style w:type="character" w:styleId="ListLabel2601">
+    <w:name w:val="ListLabel 2601"/>
+    <w:qFormat/>
+    <w:rPr>
+      <w:rFonts w:cs="OpenSymbol"/>
+    </w:rPr>
+  </w:style>
+  <w:style w:type="character" w:styleId="ListLabel2602">
+    <w:name w:val="ListLabel 2602"/>
+    <w:qFormat/>
+    <w:rPr>
+      <w:rFonts w:ascii="arial" w:hAnsi="arial" w:cs="OpenSymbol"/>
+      <w:b w:val="false"/>
+      <w:sz w:val="24"/>
+    </w:rPr>
+  </w:style>
+  <w:style w:type="character" w:styleId="ListLabel2603">
+    <w:name w:val="ListLabel 2603"/>
+    <w:qFormat/>
+    <w:rPr>
+      <w:rFonts w:cs="OpenSymbol"/>
+    </w:rPr>
+  </w:style>
+  <w:style w:type="character" w:styleId="ListLabel2604">
+    <w:name w:val="ListLabel 2604"/>
+    <w:qFormat/>
+    <w:rPr>
+      <w:rFonts w:cs="OpenSymbol"/>
+    </w:rPr>
+  </w:style>
+  <w:style w:type="character" w:styleId="ListLabel2605">
+    <w:name w:val="ListLabel 2605"/>
+    <w:qFormat/>
+    <w:rPr>
+      <w:rFonts w:cs="OpenSymbol"/>
+    </w:rPr>
+  </w:style>
+  <w:style w:type="character" w:styleId="ListLabel2606">
+    <w:name w:val="ListLabel 2606"/>
+    <w:qFormat/>
+    <w:rPr>
+      <w:rFonts w:cs="OpenSymbol"/>
+    </w:rPr>
+  </w:style>
+  <w:style w:type="character" w:styleId="ListLabel2607">
+    <w:name w:val="ListLabel 2607"/>
+    <w:qFormat/>
+    <w:rPr>
+      <w:rFonts w:cs="OpenSymbol"/>
+    </w:rPr>
+  </w:style>
+  <w:style w:type="character" w:styleId="ListLabel2608">
+    <w:name w:val="ListLabel 2608"/>
+    <w:qFormat/>
+    <w:rPr>
+      <w:rFonts w:cs="OpenSymbol"/>
+    </w:rPr>
+  </w:style>
+  <w:style w:type="character" w:styleId="ListLabel2609">
+    <w:name w:val="ListLabel 2609"/>
+    <w:qFormat/>
+    <w:rPr>
+      <w:rFonts w:cs="OpenSymbol"/>
+    </w:rPr>
+  </w:style>
+  <w:style w:type="character" w:styleId="ListLabel2610">
+    <w:name w:val="ListLabel 2610"/>
+    <w:qFormat/>
+    <w:rPr>
+      <w:rFonts w:cs="OpenSymbol"/>
+    </w:rPr>
+  </w:style>
+  <w:style w:type="character" w:styleId="ListLabel2611">
+    <w:name w:val="ListLabel 2611"/>
+    <w:qFormat/>
+    <w:rPr>
+      <w:rFonts w:cs="OpenSymbol"/>
+      <w:sz w:val="24"/>
+    </w:rPr>
+  </w:style>
+  <w:style w:type="character" w:styleId="ListLabel2612">
+    <w:name w:val="ListLabel 2612"/>
+    <w:qFormat/>
+    <w:rPr>
+      <w:rFonts w:cs="OpenSymbol"/>
+    </w:rPr>
+  </w:style>
+  <w:style w:type="character" w:styleId="ListLabel2613">
+    <w:name w:val="ListLabel 2613"/>
+    <w:qFormat/>
+    <w:rPr>
+      <w:rFonts w:cs="OpenSymbol"/>
+    </w:rPr>
+  </w:style>
+  <w:style w:type="character" w:styleId="ListLabel2614">
+    <w:name w:val="ListLabel 2614"/>
+    <w:qFormat/>
+    <w:rPr>
+      <w:rFonts w:cs="OpenSymbol"/>
+    </w:rPr>
+  </w:style>
+  <w:style w:type="character" w:styleId="ListLabel2615">
+    <w:name w:val="ListLabel 2615"/>
+    <w:qFormat/>
+    <w:rPr>
+      <w:rFonts w:cs="OpenSymbol"/>
+    </w:rPr>
+  </w:style>
+  <w:style w:type="character" w:styleId="ListLabel2616">
+    <w:name w:val="ListLabel 2616"/>
+    <w:qFormat/>
+    <w:rPr>
+      <w:rFonts w:cs="OpenSymbol"/>
+    </w:rPr>
+  </w:style>
+  <w:style w:type="character" w:styleId="ListLabel2617">
+    <w:name w:val="ListLabel 2617"/>
+    <w:qFormat/>
+    <w:rPr>
+      <w:rFonts w:cs="OpenSymbol"/>
+    </w:rPr>
+  </w:style>
+  <w:style w:type="character" w:styleId="ListLabel2618">
+    <w:name w:val="ListLabel 2618"/>
+    <w:qFormat/>
+    <w:rPr>
+      <w:rFonts w:cs="OpenSymbol"/>
+    </w:rPr>
+  </w:style>
+  <w:style w:type="character" w:styleId="ListLabel2619">
+    <w:name w:val="ListLabel 2619"/>
+    <w:qFormat/>
+    <w:rPr>
+      <w:rFonts w:cs="OpenSymbol"/>
+    </w:rPr>
+  </w:style>
+  <w:style w:type="character" w:styleId="ListLabel2620">
+    <w:name w:val="ListLabel 2620"/>
+    <w:qFormat/>
+    <w:rPr>
+      <w:rFonts w:cs="OpenSymbol"/>
+    </w:rPr>
+  </w:style>
+  <w:style w:type="character" w:styleId="ListLabel2621">
+    <w:name w:val="ListLabel 2621"/>
+    <w:qFormat/>
+    <w:rPr>
+      <w:rFonts w:cs="OpenSymbol"/>
+    </w:rPr>
+  </w:style>
+  <w:style w:type="character" w:styleId="ListLabel2622">
+    <w:name w:val="ListLabel 2622"/>
+    <w:qFormat/>
+    <w:rPr>
+      <w:rFonts w:cs="OpenSymbol"/>
+    </w:rPr>
+  </w:style>
+  <w:style w:type="character" w:styleId="ListLabel2623">
+    <w:name w:val="ListLabel 2623"/>
+    <w:qFormat/>
+    <w:rPr>
+      <w:rFonts w:cs="OpenSymbol"/>
+    </w:rPr>
+  </w:style>
+  <w:style w:type="character" w:styleId="ListLabel2624">
+    <w:name w:val="ListLabel 2624"/>
+    <w:qFormat/>
+    <w:rPr>
+      <w:rFonts w:cs="OpenSymbol"/>
+    </w:rPr>
+  </w:style>
+  <w:style w:type="character" w:styleId="ListLabel2625">
+    <w:name w:val="ListLabel 2625"/>
+    <w:qFormat/>
+    <w:rPr>
+      <w:rFonts w:cs="OpenSymbol"/>
+    </w:rPr>
+  </w:style>
+  <w:style w:type="character" w:styleId="ListLabel2626">
+    <w:name w:val="ListLabel 2626"/>
+    <w:qFormat/>
+    <w:rPr>
+      <w:rFonts w:cs="OpenSymbol"/>
+    </w:rPr>
+  </w:style>
+  <w:style w:type="character" w:styleId="ListLabel2627">
+    <w:name w:val="ListLabel 2627"/>
+    <w:qFormat/>
+    <w:rPr>
+      <w:rFonts w:cs="OpenSymbol"/>
+    </w:rPr>
+  </w:style>
+  <w:style w:type="character" w:styleId="ListLabel2628">
+    <w:name w:val="ListLabel 2628"/>
+    <w:qFormat/>
+    <w:rPr>
+      <w:rFonts w:cs="OpenSymbol"/>
+    </w:rPr>
+  </w:style>
+  <w:style w:type="character" w:styleId="ListLabel2629">
+    <w:name w:val="ListLabel 2629"/>
+    <w:qFormat/>
+    <w:rPr>
+      <w:rFonts w:cs="OpenSymbol"/>
+      <w:b/>
+      <w:bCs/>
+      <w:sz w:val="24"/>
+    </w:rPr>
+  </w:style>
+  <w:style w:type="character" w:styleId="ListLabel2630">
+    <w:name w:val="ListLabel 2630"/>
+    <w:qFormat/>
+    <w:rPr>
+      <w:rFonts w:cs="OpenSymbol"/>
+      <w:b/>
+      <w:bCs/>
+    </w:rPr>
+  </w:style>
+  <w:style w:type="character" w:styleId="ListLabel2631">
+    <w:name w:val="ListLabel 2631"/>
+    <w:qFormat/>
+    <w:rPr>
+      <w:rFonts w:cs="OpenSymbol"/>
+      <w:b/>
+      <w:bCs/>
+    </w:rPr>
+  </w:style>
+  <w:style w:type="character" w:styleId="ListLabel2632">
+    <w:name w:val="ListLabel 2632"/>
+    <w:qFormat/>
+    <w:rPr>
+      <w:rFonts w:cs="OpenSymbol"/>
+      <w:b/>
+      <w:bCs/>
+    </w:rPr>
+  </w:style>
+  <w:style w:type="character" w:styleId="ListLabel2633">
+    <w:name w:val="ListLabel 2633"/>
+    <w:qFormat/>
+    <w:rPr>
+      <w:rFonts w:cs="OpenSymbol"/>
+      <w:b/>
+      <w:bCs/>
+    </w:rPr>
+  </w:style>
+  <w:style w:type="character" w:styleId="ListLabel2634">
+    <w:name w:val="ListLabel 2634"/>
+    <w:qFormat/>
+    <w:rPr>
+      <w:rFonts w:cs="OpenSymbol"/>
+      <w:b/>
+      <w:bCs/>
+    </w:rPr>
+  </w:style>
+  <w:style w:type="character" w:styleId="ListLabel2635">
+    <w:name w:val="ListLabel 2635"/>
+    <w:qFormat/>
+    <w:rPr>
+      <w:rFonts w:cs="OpenSymbol"/>
+      <w:b/>
+      <w:bCs/>
+    </w:rPr>
+  </w:style>
+  <w:style w:type="character" w:styleId="ListLabel2636">
+    <w:name w:val="ListLabel 2636"/>
+    <w:qFormat/>
+    <w:rPr>
+      <w:rFonts w:cs="OpenSymbol"/>
+      <w:b/>
+      <w:bCs/>
+    </w:rPr>
+  </w:style>
+  <w:style w:type="character" w:styleId="ListLabel2637">
+    <w:name w:val="ListLabel 2637"/>
+    <w:qFormat/>
+    <w:rPr>
+      <w:rFonts w:cs="OpenSymbol"/>
+      <w:b/>
+      <w:bCs/>
+    </w:rPr>
+  </w:style>
+  <w:style w:type="character" w:styleId="ListLabel2638">
+    <w:name w:val="ListLabel 2638"/>
+    <w:qFormat/>
+    <w:rPr>
+      <w:rFonts w:ascii="arial" w:hAnsi="arial" w:cs="OpenSymbol"/>
+      <w:b w:val="false"/>
+      <w:bCs/>
+      <w:sz w:val="24"/>
+    </w:rPr>
+  </w:style>
+  <w:style w:type="character" w:styleId="ListLabel2639">
+    <w:name w:val="ListLabel 2639"/>
+    <w:qFormat/>
+    <w:rPr>
+      <w:rFonts w:cs="OpenSymbol"/>
+      <w:b/>
+      <w:bCs/>
+    </w:rPr>
+  </w:style>
+  <w:style w:type="character" w:styleId="ListLabel2640">
+    <w:name w:val="ListLabel 2640"/>
+    <w:qFormat/>
+    <w:rPr>
+      <w:rFonts w:cs="OpenSymbol"/>
+      <w:b/>
+      <w:bCs/>
+    </w:rPr>
+  </w:style>
+  <w:style w:type="character" w:styleId="ListLabel2641">
+    <w:name w:val="ListLabel 2641"/>
+    <w:qFormat/>
+    <w:rPr>
+      <w:rFonts w:cs="OpenSymbol"/>
+      <w:b/>
+      <w:bCs/>
+    </w:rPr>
+  </w:style>
+  <w:style w:type="character" w:styleId="ListLabel2642">
+    <w:name w:val="ListLabel 2642"/>
+    <w:qFormat/>
+    <w:rPr>
+      <w:rFonts w:cs="OpenSymbol"/>
+      <w:b/>
+      <w:bCs/>
+    </w:rPr>
+  </w:style>
+  <w:style w:type="character" w:styleId="ListLabel2643">
+    <w:name w:val="ListLabel 2643"/>
+    <w:qFormat/>
+    <w:rPr>
+      <w:rFonts w:cs="OpenSymbol"/>
+      <w:b/>
+      <w:bCs/>
+    </w:rPr>
+  </w:style>
+  <w:style w:type="character" w:styleId="ListLabel2644">
+    <w:name w:val="ListLabel 2644"/>
+    <w:qFormat/>
+    <w:rPr>
+      <w:rFonts w:cs="OpenSymbol"/>
+      <w:b/>
+      <w:bCs/>
+    </w:rPr>
+  </w:style>
+  <w:style w:type="character" w:styleId="ListLabel2645">
+    <w:name w:val="ListLabel 2645"/>
+    <w:qFormat/>
+    <w:rPr>
+      <w:rFonts w:cs="OpenSymbol"/>
+      <w:b/>
+      <w:bCs/>
+    </w:rPr>
+  </w:style>
+  <w:style w:type="character" w:styleId="ListLabel2646">
+    <w:name w:val="ListLabel 2646"/>
+    <w:qFormat/>
+    <w:rPr>
+      <w:rFonts w:cs="OpenSymbol"/>
+      <w:b/>
+      <w:bCs/>
+    </w:rPr>
+  </w:style>
+  <w:style w:type="character" w:styleId="ListLabel2647">
+    <w:name w:val="ListLabel 2647"/>
+    <w:qFormat/>
+    <w:rPr>
+      <w:rFonts w:ascii="Arial" w:hAnsi="Arial" w:cs="OpenSymbol"/>
+      <w:b w:val="false"/>
+      <w:bCs/>
+      <w:sz w:val="24"/>
+    </w:rPr>
+  </w:style>
+  <w:style w:type="character" w:styleId="ListLabel2648">
+    <w:name w:val="ListLabel 2648"/>
+    <w:qFormat/>
+    <w:rPr>
+      <w:rFonts w:cs="OpenSymbol"/>
+      <w:b/>
+      <w:bCs/>
+    </w:rPr>
+  </w:style>
+  <w:style w:type="character" w:styleId="ListLabel2649">
+    <w:name w:val="ListLabel 2649"/>
+    <w:qFormat/>
+    <w:rPr>
+      <w:rFonts w:cs="OpenSymbol"/>
+      <w:b/>
+      <w:bCs/>
+    </w:rPr>
+  </w:style>
+  <w:style w:type="character" w:styleId="ListLabel2650">
+    <w:name w:val="ListLabel 2650"/>
+    <w:qFormat/>
+    <w:rPr>
+      <w:rFonts w:cs="OpenSymbol"/>
+      <w:b/>
+      <w:bCs/>
+    </w:rPr>
+  </w:style>
+  <w:style w:type="character" w:styleId="ListLabel2651">
+    <w:name w:val="ListLabel 2651"/>
+    <w:qFormat/>
+    <w:rPr>
+      <w:rFonts w:cs="OpenSymbol"/>
+      <w:b/>
+      <w:bCs/>
+    </w:rPr>
+  </w:style>
+  <w:style w:type="character" w:styleId="ListLabel2652">
+    <w:name w:val="ListLabel 2652"/>
+    <w:qFormat/>
+    <w:rPr>
+      <w:rFonts w:cs="OpenSymbol"/>
+      <w:b/>
+      <w:bCs/>
+    </w:rPr>
+  </w:style>
+  <w:style w:type="character" w:styleId="ListLabel2653">
+    <w:name w:val="ListLabel 2653"/>
+    <w:qFormat/>
+    <w:rPr>
+      <w:rFonts w:cs="OpenSymbol"/>
+      <w:b/>
+      <w:bCs/>
+    </w:rPr>
+  </w:style>
+  <w:style w:type="character" w:styleId="ListLabel2654">
+    <w:name w:val="ListLabel 2654"/>
+    <w:qFormat/>
+    <w:rPr>
+      <w:rFonts w:cs="OpenSymbol"/>
+      <w:b/>
+      <w:bCs/>
+    </w:rPr>
+  </w:style>
+  <w:style w:type="character" w:styleId="ListLabel2655">
+    <w:name w:val="ListLabel 2655"/>
+    <w:qFormat/>
+    <w:rPr>
+      <w:rFonts w:cs="OpenSymbol"/>
+      <w:b/>
+      <w:bCs/>
+    </w:rPr>
+  </w:style>
+  <w:style w:type="character" w:styleId="ListLabel2656">
+    <w:name w:val="ListLabel 2656"/>
+    <w:qFormat/>
+    <w:rPr>
+      <w:rFonts w:ascii="arial" w:hAnsi="arial" w:cs="OpenSymbol"/>
+      <w:b/>
+      <w:bCs/>
+    </w:rPr>
+  </w:style>
+  <w:style w:type="character" w:styleId="ListLabel2657">
+    <w:name w:val="ListLabel 2657"/>
+    <w:qFormat/>
+    <w:rPr>
+      <w:rFonts w:cs="OpenSymbol"/>
+      <w:b/>
+      <w:bCs/>
+    </w:rPr>
+  </w:style>
+  <w:style w:type="character" w:styleId="ListLabel2658">
+    <w:name w:val="ListLabel 2658"/>
+    <w:qFormat/>
+    <w:rPr>
+      <w:rFonts w:cs="OpenSymbol"/>
+      <w:b/>
+      <w:bCs/>
+    </w:rPr>
+  </w:style>
+  <w:style w:type="character" w:styleId="ListLabel2659">
+    <w:name w:val="ListLabel 2659"/>
+    <w:qFormat/>
+    <w:rPr>
+      <w:rFonts w:cs="OpenSymbol"/>
+      <w:b/>
+      <w:bCs/>
+    </w:rPr>
+  </w:style>
+  <w:style w:type="character" w:styleId="ListLabel2660">
+    <w:name w:val="ListLabel 2660"/>
+    <w:qFormat/>
+    <w:rPr>
+      <w:rFonts w:cs="OpenSymbol"/>
+      <w:b/>
+      <w:bCs/>
+    </w:rPr>
+  </w:style>
+  <w:style w:type="character" w:styleId="ListLabel2661">
+    <w:name w:val="ListLabel 2661"/>
+    <w:qFormat/>
+    <w:rPr>
+      <w:rFonts w:cs="OpenSymbol"/>
+      <w:b/>
+      <w:bCs/>
+    </w:rPr>
+  </w:style>
+  <w:style w:type="character" w:styleId="ListLabel2662">
+    <w:name w:val="ListLabel 2662"/>
+    <w:qFormat/>
+    <w:rPr>
+      <w:rFonts w:cs="OpenSymbol"/>
+      <w:b/>
+      <w:bCs/>
+    </w:rPr>
+  </w:style>
+  <w:style w:type="character" w:styleId="ListLabel2663">
+    <w:name w:val="ListLabel 2663"/>
+    <w:qFormat/>
+    <w:rPr>
+      <w:rFonts w:cs="OpenSymbol"/>
+      <w:b/>
+      <w:bCs/>
+    </w:rPr>
+  </w:style>
+  <w:style w:type="character" w:styleId="ListLabel2664">
+    <w:name w:val="ListLabel 2664"/>
+    <w:qFormat/>
+    <w:rPr>
+      <w:rFonts w:cs="OpenSymbol"/>
+      <w:b/>
+      <w:bCs/>
+    </w:rPr>
+  </w:style>
+  <w:style w:type="character" w:styleId="ListLabel2665">
+    <w:name w:val="ListLabel 2665"/>
+    <w:qFormat/>
+    <w:rPr>
+      <w:rFonts w:ascii="arial" w:hAnsi="arial" w:cs="OpenSymbol"/>
+      <w:b/>
+      <w:bCs/>
+    </w:rPr>
+  </w:style>
+  <w:style w:type="character" w:styleId="ListLabel2666">
+    <w:name w:val="ListLabel 2666"/>
+    <w:qFormat/>
+    <w:rPr>
+      <w:rFonts w:cs="OpenSymbol"/>
+      <w:b/>
+      <w:bCs/>
+    </w:rPr>
+  </w:style>
+  <w:style w:type="character" w:styleId="ListLabel2667">
+    <w:name w:val="ListLabel 2667"/>
+    <w:qFormat/>
+    <w:rPr>
+      <w:rFonts w:cs="OpenSymbol"/>
+      <w:b/>
+      <w:bCs/>
+    </w:rPr>
+  </w:style>
+  <w:style w:type="character" w:styleId="ListLabel2668">
+    <w:name w:val="ListLabel 2668"/>
+    <w:qFormat/>
+    <w:rPr>
+      <w:rFonts w:cs="OpenSymbol"/>
+      <w:b/>
+      <w:bCs/>
+    </w:rPr>
+  </w:style>
+  <w:style w:type="character" w:styleId="ListLabel2669">
+    <w:name w:val="ListLabel 2669"/>
+    <w:qFormat/>
+    <w:rPr>
+      <w:rFonts w:cs="OpenSymbol"/>
+      <w:b/>
+      <w:bCs/>
+    </w:rPr>
+  </w:style>
+  <w:style w:type="character" w:styleId="ListLabel2670">
+    <w:name w:val="ListLabel 2670"/>
+    <w:qFormat/>
+    <w:rPr>
+      <w:rFonts w:cs="OpenSymbol"/>
+      <w:b/>
+      <w:bCs/>
+    </w:rPr>
+  </w:style>
+  <w:style w:type="character" w:styleId="ListLabel2671">
+    <w:name w:val="ListLabel 2671"/>
+    <w:qFormat/>
+    <w:rPr>
+      <w:rFonts w:cs="OpenSymbol"/>
+      <w:b/>
+      <w:bCs/>
+    </w:rPr>
+  </w:style>
+  <w:style w:type="character" w:styleId="ListLabel2672">
+    <w:name w:val="ListLabel 2672"/>
+    <w:qFormat/>
+    <w:rPr>
+      <w:rFonts w:cs="OpenSymbol"/>
+      <w:b/>
+      <w:bCs/>
+    </w:rPr>
+  </w:style>
+  <w:style w:type="character" w:styleId="ListLabel2673">
+    <w:name w:val="ListLabel 2673"/>
     <w:qFormat/>
     <w:rPr>
       <w:rFonts w:cs="OpenSymbol"/>

</xml_diff>

<commit_message>
realizar reaparación del algoritmo
</commit_message>
<xml_diff>
--- a/docu/TFG.docx
+++ b/docu/TFG.docx
@@ -30,7 +30,7 @@
                 <wp:positionV relativeFrom="paragraph">
                   <wp:posOffset>345440</wp:posOffset>
                 </wp:positionV>
-                <wp:extent cx="4412615" cy="8512810"/>
+                <wp:extent cx="4413250" cy="8513445"/>
                 <wp:effectExtent l="0" t="0" r="0" b="0"/>
                 <wp:wrapTopAndBottom/>
                 <wp:docPr id="1" name="Text Box 2"/>
@@ -41,7 +41,7 @@
                       <wps:spPr>
                         <a:xfrm>
                           <a:off x="0" y="0"/>
-                          <a:ext cx="4412160" cy="8512200"/>
+                          <a:ext cx="4412520" cy="8512920"/>
                         </a:xfrm>
                         <a:prstGeom prst="rect">
                           <a:avLst/>
@@ -68,10 +68,10 @@
           </mc:Choice>
           <mc:Fallback>
             <w:pict>
-              <v:rect id="shape_0" ID="Text Box 2" fillcolor="white" stroked="f" style="position:absolute;margin-left:-12.85pt;margin-top:27.2pt;width:347.35pt;height:670.2pt" wp14:anchorId="11622021">
+              <v:rect id="shape_0" ID="Text Box 2" fillcolor="white" stroked="f" style="position:absolute;margin-left:-12.85pt;margin-top:27.2pt;width:347.4pt;height:670.25pt" wp14:anchorId="11622021">
                 <w10:wrap type="none"/>
                 <v:fill o:detectmouseclick="t" type="solid" color2="black"/>
-                <v:stroke color="#3465a4" weight="9360" joinstyle="miter" endcap="flat"/>
+                <v:stroke color="#3465a4" weight="9360" joinstyle="round" endcap="flat"/>
               </v:rect>
             </w:pict>
           </mc:Fallback>
@@ -87,7 +87,7 @@
                 <wp:positionV relativeFrom="paragraph">
                   <wp:posOffset>69215</wp:posOffset>
                 </wp:positionV>
-                <wp:extent cx="5143500" cy="8789035"/>
+                <wp:extent cx="5144135" cy="8789670"/>
                 <wp:effectExtent l="0" t="0" r="0" b="0"/>
                 <wp:wrapNone/>
                 <wp:docPr id="2" name="Frame1"/>
@@ -98,7 +98,7 @@
                       <wps:spPr>
                         <a:xfrm>
                           <a:off x="0" y="0"/>
-                          <a:ext cx="5142960" cy="8788320"/>
+                          <a:ext cx="5143680" cy="8789040"/>
                         </a:xfrm>
                         <a:prstGeom prst="rect">
                           <a:avLst/>
@@ -766,7 +766,7 @@
           </mc:Choice>
           <mc:Fallback>
             <w:pict>
-              <v:rect id="shape_0" ID="Frame1" stroked="f" style="position:absolute;margin-left:6.6pt;margin-top:5.45pt;width:404.9pt;height:691.95pt" wp14:anchorId="76C60147">
+              <v:rect id="shape_0" ID="Frame1" stroked="f" style="position:absolute;margin-left:6.6pt;margin-top:5.45pt;width:404.95pt;height:692pt" wp14:anchorId="76C60147">
                 <w10:wrap type="square"/>
                 <v:fill o:detectmouseclick="t" on="false"/>
                 <v:stroke color="#3465a4" joinstyle="round" endcap="flat"/>
@@ -1436,7 +1436,7 @@
                 <wp:positionV relativeFrom="paragraph">
                   <wp:posOffset>-143510</wp:posOffset>
                 </wp:positionV>
-                <wp:extent cx="5326380" cy="8843645"/>
+                <wp:extent cx="5327015" cy="8844280"/>
                 <wp:effectExtent l="0" t="0" r="0" b="0"/>
                 <wp:wrapNone/>
                 <wp:docPr id="8" name="Frame2"/>
@@ -1447,7 +1447,7 @@
                       <wps:spPr>
                         <a:xfrm>
                           <a:off x="0" y="0"/>
-                          <a:ext cx="5325840" cy="8843040"/>
+                          <a:ext cx="5326560" cy="8843760"/>
                         </a:xfrm>
                         <a:prstGeom prst="rect">
                           <a:avLst/>
@@ -2003,7 +2003,7 @@
           </mc:Choice>
           <mc:Fallback>
             <w:pict>
-              <v:rect id="shape_0" ID="Frame2" stroked="f" style="position:absolute;margin-left:1.55pt;margin-top:-11.3pt;width:419.3pt;height:696.25pt" wp14:anchorId="4D1BAD24">
+              <v:rect id="shape_0" ID="Frame2" stroked="f" style="position:absolute;margin-left:1.55pt;margin-top:-11.3pt;width:419.35pt;height:696.3pt" wp14:anchorId="4D1BAD24">
                 <w10:wrap type="square"/>
                 <v:fill o:detectmouseclick="t" on="false"/>
                 <v:stroke color="#3465a4" joinstyle="round" endcap="flat"/>
@@ -2551,7 +2551,7 @@
                 <wp:positionV relativeFrom="paragraph">
                   <wp:posOffset>-143510</wp:posOffset>
                 </wp:positionV>
-                <wp:extent cx="5198745" cy="8905875"/>
+                <wp:extent cx="5199380" cy="8906510"/>
                 <wp:effectExtent l="0" t="0" r="4445" b="9525"/>
                 <wp:wrapNone/>
                 <wp:docPr id="14" name="Text Box 2"/>
@@ -2562,7 +2562,7 @@
                       <wps:spPr>
                         <a:xfrm>
                           <a:off x="0" y="0"/>
-                          <a:ext cx="5198040" cy="8905320"/>
+                          <a:ext cx="5198760" cy="8906040"/>
                         </a:xfrm>
                         <a:prstGeom prst="rect">
                           <a:avLst/>
@@ -2589,10 +2589,10 @@
           </mc:Choice>
           <mc:Fallback>
             <w:pict>
-              <v:rect id="shape_0" ID="Text Box 2" fillcolor="white" stroked="f" style="position:absolute;margin-left:5.85pt;margin-top:-11.3pt;width:409.25pt;height:701.15pt" wp14:anchorId="5BF0995E">
+              <v:rect id="shape_0" ID="Text Box 2" fillcolor="white" stroked="f" style="position:absolute;margin-left:5.85pt;margin-top:-11.3pt;width:409.3pt;height:701.2pt" wp14:anchorId="5BF0995E">
                 <w10:wrap type="none"/>
                 <v:fill o:detectmouseclick="t" type="solid" color2="black"/>
-                <v:stroke color="#3465a4" weight="9360" joinstyle="miter" endcap="flat"/>
+                <v:stroke color="#3465a4" weight="9360" joinstyle="round" endcap="flat"/>
               </v:rect>
             </w:pict>
           </mc:Fallback>
@@ -26351,9 +26351,7 @@
         <w:pStyle w:val="Normal"/>
         <w:spacing w:lineRule="auto" w:line="360"/>
         <w:jc w:val="both"/>
-        <w:rPr>
-          <w:rFonts w:ascii="Arial" w:hAnsi="Arial"/>
-        </w:rPr>
+        <w:rPr/>
       </w:pPr>
       <w:r>
         <w:rPr>
@@ -26648,7 +26646,14 @@
           <w:rFonts w:ascii="Arial" w:hAnsi="Arial"/>
           <w:highlight w:val="yellow"/>
         </w:rPr>
-        <w:t>(INTRODUCIR UNOS RESULTADOS INICIALES, PARA DEMOSTRAR DE DÓNDE PARTIMOS)</w:t>
+        <w:t xml:space="preserve">(INTRODUCIR UNOS RESULTADOS INICIALES, PARA DEMOSTRAR DE DÓNDE PARTIMOS) </w:t>
+      </w:r>
+      <w:r>
+        <w:rPr>
+          <w:rFonts w:ascii="Arial" w:hAnsi="Arial"/>
+          <w:highlight w:val="yellow"/>
+        </w:rPr>
+        <w:t>(EXPLICAR QUE NOS VAMOS A ENCONTRAR)</w:t>
       </w:r>
     </w:p>
     <w:p>
@@ -26798,19 +26803,18 @@
             <w:tcW w:w="2740" w:type="dxa"/>
             <w:cnfStyle w:val="001000000100" w:firstRow="0" w:lastRow="0" w:firstColumn="1" w:lastColumn="0" w:oddVBand="0" w:evenVBand="0" w:oddHBand="0" w:evenHBand="0" w:firstRowFirstColumn="1" w:firstRowLastColumn="0" w:lastRowFirstColumn="0" w:lastRowLastColumn="0"/>
             <w:tcBorders>
+              <w:top w:val="nil"/>
+              <w:left w:val="nil"/>
               <w:right w:val="nil"/>
               <w:insideV w:val="nil"/>
             </w:tcBorders>
             <w:shd w:color="auto" w:fill="FFFFFF" w:themeFill="background1" w:val="clear"/>
-            <w:tcMar>
-              <w:left w:w="113" w:type="dxa"/>
-            </w:tcMar>
             <w:vAlign w:val="center"/>
           </w:tcPr>
           <w:p>
             <w:pPr>
               <w:pStyle w:val="TableContents"/>
-              <w:jc w:val="center"/>
+              <w:jc w:val="right"/>
               <w:rPr>
                 <w:b/>
                 <w:b/>
@@ -26835,6 +26839,7 @@
           <w:tcPr>
             <w:tcW w:w="2740" w:type="dxa"/>
             <w:tcBorders>
+              <w:top w:val="nil"/>
               <w:left w:val="nil"/>
               <w:bottom w:val="nil"/>
               <w:right w:val="nil"/>
@@ -26842,6 +26847,9 @@
               <w:insideV w:val="nil"/>
             </w:tcBorders>
             <w:shd w:color="auto" w:fill="FFFFFF" w:themeFill="background1" w:val="clear"/>
+            <w:tcMar>
+              <w:left w:w="118" w:type="dxa"/>
+            </w:tcMar>
             <w:vAlign w:val="center"/>
           </w:tcPr>
           <w:p>
@@ -26869,11 +26877,17 @@
           <w:tcPr>
             <w:tcW w:w="2740" w:type="dxa"/>
             <w:tcBorders>
+              <w:top w:val="nil"/>
               <w:left w:val="nil"/>
               <w:bottom w:val="nil"/>
+              <w:right w:val="nil"/>
               <w:insideH w:val="nil"/>
+              <w:insideV w:val="nil"/>
             </w:tcBorders>
             <w:shd w:color="auto" w:fill="FFFFFF" w:themeFill="background1" w:val="clear"/>
+            <w:tcMar>
+              <w:left w:w="118" w:type="dxa"/>
+            </w:tcMar>
             <w:vAlign w:val="center"/>
           </w:tcPr>
           <w:p>
@@ -26908,21 +26922,19 @@
             <w:cnfStyle w:val="001000000000" w:firstRow="0" w:lastRow="0" w:firstColumn="1" w:lastColumn="0" w:oddVBand="0" w:evenVBand="0" w:oddHBand="0" w:evenHBand="0" w:firstRowFirstColumn="0" w:firstRowLastColumn="0" w:lastRowFirstColumn="0" w:lastRowLastColumn="0"/>
             <w:tcBorders>
               <w:top w:val="nil"/>
+              <w:left w:val="nil"/>
               <w:bottom w:val="nil"/>
               <w:right w:val="nil"/>
               <w:insideH w:val="nil"/>
               <w:insideV w:val="nil"/>
             </w:tcBorders>
             <w:shd w:color="auto" w:fill="FFFFFF" w:themeFill="background1" w:val="clear"/>
-            <w:tcMar>
-              <w:left w:w="113" w:type="dxa"/>
-            </w:tcMar>
             <w:vAlign w:val="center"/>
           </w:tcPr>
           <w:p>
             <w:pPr>
               <w:pStyle w:val="TableContents"/>
-              <w:jc w:val="center"/>
+              <w:jc w:val="right"/>
               <w:rPr>
                 <w:b/>
                 <w:b/>
@@ -26944,7 +26956,7 @@
             <w:tcBorders/>
             <w:shd w:color="auto" w:fill="E2EFD9" w:themeFill="accent6" w:themeFillTint="33" w:val="clear"/>
             <w:tcMar>
-              <w:left w:w="103" w:type="dxa"/>
+              <w:left w:w="98" w:type="dxa"/>
             </w:tcMar>
             <w:vAlign w:val="center"/>
           </w:tcPr>
@@ -26969,7 +26981,7 @@
             <w:tcBorders/>
             <w:shd w:color="auto" w:fill="E2EFD9" w:themeFill="accent6" w:themeFillTint="33" w:val="clear"/>
             <w:tcMar>
-              <w:left w:w="103" w:type="dxa"/>
+              <w:left w:w="98" w:type="dxa"/>
             </w:tcMar>
             <w:vAlign w:val="center"/>
           </w:tcPr>
@@ -26999,21 +27011,19 @@
             <w:cnfStyle w:val="001000000000" w:firstRow="0" w:lastRow="0" w:firstColumn="1" w:lastColumn="0" w:oddVBand="0" w:evenVBand="0" w:oddHBand="0" w:evenHBand="0" w:firstRowFirstColumn="0" w:firstRowLastColumn="0" w:lastRowFirstColumn="0" w:lastRowLastColumn="0"/>
             <w:tcBorders>
               <w:top w:val="nil"/>
+              <w:left w:val="nil"/>
               <w:bottom w:val="nil"/>
               <w:right w:val="nil"/>
               <w:insideH w:val="nil"/>
               <w:insideV w:val="nil"/>
             </w:tcBorders>
             <w:shd w:color="auto" w:fill="FFFFFF" w:themeFill="background1" w:val="clear"/>
-            <w:tcMar>
-              <w:left w:w="113" w:type="dxa"/>
-            </w:tcMar>
             <w:vAlign w:val="center"/>
           </w:tcPr>
           <w:p>
             <w:pPr>
               <w:pStyle w:val="TableContents"/>
-              <w:jc w:val="center"/>
+              <w:jc w:val="right"/>
               <w:rPr>
                 <w:b/>
                 <w:b/>
@@ -27035,7 +27045,7 @@
             <w:tcBorders/>
             <w:shd w:fill="auto" w:val="clear"/>
             <w:tcMar>
-              <w:left w:w="103" w:type="dxa"/>
+              <w:left w:w="98" w:type="dxa"/>
             </w:tcMar>
             <w:vAlign w:val="center"/>
           </w:tcPr>
@@ -27060,7 +27070,7 @@
             <w:tcBorders/>
             <w:shd w:fill="auto" w:val="clear"/>
             <w:tcMar>
-              <w:left w:w="103" w:type="dxa"/>
+              <w:left w:w="98" w:type="dxa"/>
             </w:tcMar>
             <w:vAlign w:val="center"/>
           </w:tcPr>
@@ -27097,21 +27107,19 @@
             <w:cnfStyle w:val="001000000000" w:firstRow="0" w:lastRow="0" w:firstColumn="1" w:lastColumn="0" w:oddVBand="0" w:evenVBand="0" w:oddHBand="0" w:evenHBand="0" w:firstRowFirstColumn="0" w:firstRowLastColumn="0" w:lastRowFirstColumn="0" w:lastRowLastColumn="0"/>
             <w:tcBorders>
               <w:top w:val="nil"/>
+              <w:left w:val="nil"/>
               <w:bottom w:val="nil"/>
               <w:right w:val="nil"/>
               <w:insideH w:val="nil"/>
               <w:insideV w:val="nil"/>
             </w:tcBorders>
             <w:shd w:color="auto" w:fill="FFFFFF" w:themeFill="background1" w:val="clear"/>
-            <w:tcMar>
-              <w:left w:w="113" w:type="dxa"/>
-            </w:tcMar>
             <w:vAlign w:val="center"/>
           </w:tcPr>
           <w:p>
             <w:pPr>
               <w:pStyle w:val="TableContents"/>
-              <w:jc w:val="center"/>
+              <w:jc w:val="right"/>
               <w:rPr>
                 <w:b/>
                 <w:b/>
@@ -27133,7 +27141,7 @@
             <w:tcBorders/>
             <w:shd w:color="auto" w:fill="E2EFD9" w:themeFill="accent6" w:themeFillTint="33" w:val="clear"/>
             <w:tcMar>
-              <w:left w:w="103" w:type="dxa"/>
+              <w:left w:w="98" w:type="dxa"/>
             </w:tcMar>
             <w:vAlign w:val="center"/>
           </w:tcPr>
@@ -27158,7 +27166,7 @@
             <w:tcBorders/>
             <w:shd w:color="auto" w:fill="E2EFD9" w:themeFill="accent6" w:themeFillTint="33" w:val="clear"/>
             <w:tcMar>
-              <w:left w:w="103" w:type="dxa"/>
+              <w:left w:w="98" w:type="dxa"/>
             </w:tcMar>
             <w:vAlign w:val="center"/>
           </w:tcPr>
@@ -27194,19 +27202,19 @@
             <w:cnfStyle w:val="001000000000" w:firstRow="0" w:lastRow="0" w:firstColumn="1" w:lastColumn="0" w:oddVBand="0" w:evenVBand="0" w:oddHBand="0" w:evenHBand="0" w:firstRowFirstColumn="0" w:firstRowLastColumn="0" w:lastRowFirstColumn="0" w:lastRowLastColumn="0"/>
             <w:tcBorders>
               <w:top w:val="nil"/>
+              <w:left w:val="nil"/>
+              <w:bottom w:val="nil"/>
               <w:right w:val="nil"/>
+              <w:insideH w:val="nil"/>
               <w:insideV w:val="nil"/>
             </w:tcBorders>
             <w:shd w:color="auto" w:fill="FFFFFF" w:themeFill="background1" w:val="clear"/>
-            <w:tcMar>
-              <w:left w:w="113" w:type="dxa"/>
-            </w:tcMar>
             <w:vAlign w:val="center"/>
           </w:tcPr>
           <w:p>
             <w:pPr>
               <w:pStyle w:val="TableContents"/>
-              <w:jc w:val="center"/>
+              <w:jc w:val="right"/>
               <w:rPr>
                 <w:b/>
                 <w:b/>
@@ -27228,7 +27236,7 @@
             <w:tcBorders/>
             <w:shd w:fill="auto" w:val="clear"/>
             <w:tcMar>
-              <w:left w:w="103" w:type="dxa"/>
+              <w:left w:w="98" w:type="dxa"/>
             </w:tcMar>
             <w:vAlign w:val="center"/>
           </w:tcPr>
@@ -27253,7 +27261,7 @@
             <w:tcBorders/>
             <w:shd w:fill="auto" w:val="clear"/>
             <w:tcMar>
-              <w:left w:w="103" w:type="dxa"/>
+              <w:left w:w="98" w:type="dxa"/>
             </w:tcMar>
             <w:vAlign w:val="center"/>
           </w:tcPr>
@@ -27421,11 +27429,6 @@
           <w:rFonts w:ascii="arial" w:hAnsi="arial"/>
         </w:rPr>
         <w:tab/>
-      </w:r>
-      <w:r>
-        <w:rPr>
-          <w:rFonts w:ascii="arial" w:hAnsi="arial"/>
-        </w:rPr>
         <w:t xml:space="preserve">En este apartado utilizamos un random para decidir qué debemos seleccionar el random es fácil e intuitivo, ya que solo elige entre dos valores  </w:t>
       </w:r>
       <w:r>
@@ -27502,18 +27505,47 @@
         <w:pStyle w:val="Normal"/>
         <w:spacing w:lineRule="auto" w:line="360"/>
         <w:jc w:val="both"/>
-        <w:rPr>
-          <w:rFonts w:ascii="arial" w:hAnsi="arial"/>
-        </w:rPr>
-      </w:pPr>
-      <w:r>
         <w:rPr/>
-        <w:object>
-          <v:shape id="ole_rId35" style="width:184.05pt;height:419.85pt" o:ole="">
-            <v:imagedata r:id="rId36" o:title=""/>
-          </v:shape>
-          <o:OLEObject Type="Embed" ProgID="Excel.Sheet.12" ShapeID="ole_rId35" DrawAspect="Content" ObjectID="_335154582" r:id="rId35"/>
-        </w:object>
+      </w:pPr>
+      <w:r>
+        <w:rPr/>
+        <w:drawing>
+          <wp:inline distT="0" distB="0" distL="0" distR="0">
+            <wp:extent cx="2311400" cy="5581650"/>
+            <wp:effectExtent l="0" t="0" r="0" b="0"/>
+            <wp:docPr id="44" name="Object48" descr=""/>
+            <wp:cNvGraphicFramePr>
+              <a:graphicFrameLocks xmlns:a="http://schemas.openxmlformats.org/drawingml/2006/main" noChangeAspect="1"/>
+            </wp:cNvGraphicFramePr>
+            <a:graphic xmlns:a="http://schemas.openxmlformats.org/drawingml/2006/main">
+              <a:graphicData uri="http://schemas.openxmlformats.org/drawingml/2006/picture">
+                <pic:pic xmlns:pic="http://schemas.openxmlformats.org/drawingml/2006/picture">
+                  <pic:nvPicPr>
+                    <pic:cNvPr id="44" name="Object48" descr=""/>
+                    <pic:cNvPicPr>
+                      <a:picLocks noChangeAspect="1" noChangeArrowheads="1"/>
+                    </pic:cNvPicPr>
+                  </pic:nvPicPr>
+                  <pic:blipFill>
+                    <a:blip r:embed="rId35"/>
+                    <a:stretch>
+                      <a:fillRect/>
+                    </a:stretch>
+                  </pic:blipFill>
+                  <pic:spPr bwMode="auto">
+                    <a:xfrm>
+                      <a:off x="0" y="0"/>
+                      <a:ext cx="2311400" cy="5581650"/>
+                    </a:xfrm>
+                    <a:prstGeom prst="rect">
+                      <a:avLst/>
+                    </a:prstGeom>
+                  </pic:spPr>
+                </pic:pic>
+              </a:graphicData>
+            </a:graphic>
+          </wp:inline>
+        </w:drawing>
       </w:r>
     </w:p>
     <w:p>
@@ -27526,7 +27558,9 @@
         </w:rPr>
       </w:pPr>
       <w:r>
-        <w:rPr/>
+        <w:rPr>
+          <w:rFonts w:ascii="arial" w:hAnsi="arial"/>
+        </w:rPr>
       </w:r>
     </w:p>
     <w:p>
@@ -27541,49 +27575,9 @@
           <w:rFonts w:ascii="arial" w:hAnsi="arial"/>
         </w:rPr>
         <w:tab/>
-      </w:r>
-      <w:r>
-        <w:rPr>
-          <w:rFonts w:ascii="arial" w:hAnsi="arial"/>
-        </w:rPr>
-        <w:t xml:space="preserve">De lo que se encarga esta modificación es de generar un aleatorio y según salga ese aleatorio, </w:t>
-      </w:r>
-      <w:r>
-        <w:rPr>
-          <w:rFonts w:ascii="arial" w:hAnsi="arial"/>
-        </w:rPr>
-        <w:t>este aleatorio, elegirá entre esfuerzo o satisfacción, si sale modificar la satisfacción,</w:t>
-      </w:r>
-      <w:r>
-        <w:rPr>
-          <w:rFonts w:ascii="arial" w:hAnsi="arial"/>
-        </w:rPr>
+        <w:t>De lo que se encarga esta modificación es de generar un aleatorio y según salga ese aleatorio, este aleatorio, elegirá entre esfuerzo o satisfacción, si sale modificar la satisfacción,</w:t>
         <w:tab/>
-        <w:t xml:space="preserve">tocará modificar un recurso cuyo satisfacción sea la mínima </w:t>
-      </w:r>
-      <w:r>
-        <w:rPr>
-          <w:rFonts w:ascii="arial" w:hAnsi="arial"/>
-        </w:rPr>
-        <w:t xml:space="preserve">y se intentará buscar un recurso que este tenga la misma o mayor satisfacción, </w:t>
-      </w:r>
-      <w:r>
-        <w:rPr>
-          <w:rFonts w:ascii="arial" w:hAnsi="arial"/>
-        </w:rPr>
-        <w:t xml:space="preserve">o se intentará buscar el recurso con mayor </w:t>
-      </w:r>
-      <w:r>
-        <w:rPr>
-          <w:rFonts w:ascii="arial" w:hAnsi="arial"/>
-        </w:rPr>
-        <w:t xml:space="preserve">satisfacción y se buscará un recurso con un esfuerzo menor. </w:t>
-      </w:r>
-      <w:r>
-        <w:rPr>
-          <w:rFonts w:ascii="arial" w:hAnsi="arial"/>
-        </w:rPr>
-        <w:t>En caso de que el random elija modificar el esfuerzo, este tendrá que tener en cuenta las siguientes dos opciones. La primera es que busca el recurso con el mayor esfuerzo activo, este buscará un recurso similar que tenga menos esfuerzo y la misma o mayor satisfacción. En caso de que no encuentre nada, intentará buscar el recurso con menor esfuerzo e intentará sustituirlo por uno de mayor satisfacción.</w:t>
+        <w:t>tocará modificar un recurso cuyo satisfacción sea la mínima y se intentará buscar un recurso que este tenga la misma o mayor satisfacción, o se intentará buscar el recurso con mayor satisfacción y se buscará un recurso con un esfuerzo menor. En caso de que el random elija modificar el esfuerzo, este tendrá que tener en cuenta las siguientes dos opciones. La primera es que busca el recurso con el mayor esfuerzo activo, este buscará un recurso similar que tenga menos esfuerzo y la misma o mayor satisfacción. En caso de que no encuentre nada, intentará buscar el recurso con menor esfuerzo e intentará sustituirlo por uno de mayor satisfacción.</w:t>
       </w:r>
     </w:p>
     <w:p>
@@ -27596,7 +27590,9 @@
         </w:rPr>
       </w:pPr>
       <w:r>
-        <w:rPr/>
+        <w:rPr>
+          <w:rFonts w:ascii="arial" w:hAnsi="arial"/>
+        </w:rPr>
       </w:r>
     </w:p>
     <w:p>
@@ -27613,14 +27609,7 @@
           <w:rFonts w:ascii="arial" w:hAnsi="arial"/>
           <w:highlight w:val="yellow"/>
         </w:rPr>
-        <w:t>(</w:t>
-      </w:r>
-      <w:r>
-        <w:rPr>
-          <w:rFonts w:ascii="arial" w:hAnsi="arial"/>
-          <w:highlight w:val="yellow"/>
-        </w:rPr>
-        <w:t>SI NECESITO PÁGINAS PONER FOTOS DE LAS ITERACCIONES)</w:t>
+        <w:t>(SI NECESITO PÁGINAS PONER FOTOS DE LAS ITERACCIONES)</w:t>
       </w:r>
     </w:p>
     <w:p>
@@ -27630,17 +27619,9 @@
       </w:pPr>
       <w:r>
         <w:rPr>
-          <w:rFonts w:ascii="Liberation Sans" w:hAnsi="Liberation Sans"/>
           <w:color w:val="62A73B"/>
         </w:rPr>
-        <w:t>5.</w:t>
-      </w:r>
-      <w:r>
-        <w:rPr>
-          <w:rFonts w:ascii="Liberation Sans" w:hAnsi="Liberation Sans"/>
-          <w:color w:val="62A73B"/>
-        </w:rPr>
-        <w:t>3.3 Mutación de un recurso</w:t>
+        <w:t>5.3.3 Mutación de un recurso</w:t>
       </w:r>
     </w:p>
     <w:p>
@@ -27672,11 +27653,6 @@
           <w:rFonts w:ascii="arial" w:hAnsi="arial"/>
         </w:rPr>
         <w:tab/>
-      </w:r>
-      <w:r>
-        <w:rPr>
-          <w:rFonts w:ascii="arial" w:hAnsi="arial"/>
-        </w:rPr>
         <w:t>En este caso, nos centraremos en las ideas del apartado anterior, pero esta vez el se ha refinado el método, esto hace que nos incremente un poco el Hipervolumen. Ahora la metodología usada para mejorar el individuo funciona de la siguiente manera: se sigue el mismo criterio que en el apartado anterior, disponemos de un random el cual se encarga de decidir si mejorar la satisfacción o el esfuerzo. No seguimos ningún teorema matemático para mejorar cualquiera de las dos opciones.</w:t>
       </w:r>
     </w:p>
@@ -27709,11 +27685,6 @@
           <w:rFonts w:ascii="arial" w:hAnsi="arial"/>
         </w:rPr>
         <w:tab/>
-      </w:r>
-      <w:r>
-        <w:rPr>
-          <w:rFonts w:ascii="arial" w:hAnsi="arial"/>
-        </w:rPr>
         <w:t xml:space="preserve">Situándose en el caso de que nos toque mejorar la satisfacción, esta seguirá los siguientes pasos: </w:t>
       </w:r>
     </w:p>
@@ -27740,7 +27711,10 @@
           <w:ilvl w:val="0"/>
           <w:numId w:val="15"/>
         </w:numPr>
-        <w:overflowPunct w:val="false"/>
+        <w:tabs>
+          <w:tab w:val="left" w:pos="1136" w:leader="none"/>
+        </w:tabs>
+        <w:overflowPunct w:val="true"/>
         <w:bidi w:val="0"/>
         <w:spacing w:lineRule="auto" w:line="360"/>
         <w:ind w:left="850" w:right="0" w:hanging="0"/>
@@ -27762,7 +27736,7 @@
           <w:ilvl w:val="0"/>
           <w:numId w:val="0"/>
         </w:numPr>
-        <w:overflowPunct w:val="false"/>
+        <w:overflowPunct w:val="true"/>
         <w:bidi w:val="0"/>
         <w:spacing w:lineRule="auto" w:line="360"/>
         <w:ind w:left="1974" w:right="0" w:hanging="0"/>
@@ -27772,7 +27746,9 @@
         </w:rPr>
       </w:pPr>
       <w:r>
-        <w:rPr/>
+        <w:rPr>
+          <w:rFonts w:ascii="arial" w:hAnsi="arial"/>
+        </w:rPr>
       </w:r>
     </w:p>
     <w:p>
@@ -27783,7 +27759,7 @@
           <w:ilvl w:val="0"/>
           <w:numId w:val="15"/>
         </w:numPr>
-        <w:overflowPunct w:val="false"/>
+        <w:overflowPunct w:val="true"/>
         <w:bidi w:val="0"/>
         <w:spacing w:lineRule="auto" w:line="360"/>
         <w:ind w:left="850" w:right="0" w:hanging="0"/>
@@ -27805,7 +27781,7 @@
           <w:ilvl w:val="0"/>
           <w:numId w:val="0"/>
         </w:numPr>
-        <w:overflowPunct w:val="false"/>
+        <w:overflowPunct w:val="true"/>
         <w:bidi w:val="0"/>
         <w:spacing w:lineRule="auto" w:line="360"/>
         <w:ind w:left="1974" w:right="0" w:hanging="0"/>
@@ -27815,7 +27791,9 @@
         </w:rPr>
       </w:pPr>
       <w:r>
-        <w:rPr/>
+        <w:rPr>
+          <w:rFonts w:ascii="arial" w:hAnsi="arial"/>
+        </w:rPr>
       </w:r>
     </w:p>
     <w:p>
@@ -27826,17 +27804,186 @@
           <w:ilvl w:val="0"/>
           <w:numId w:val="15"/>
         </w:numPr>
-        <w:overflowPunct w:val="false"/>
+        <w:tabs>
+          <w:tab w:val="left" w:pos="1136" w:leader="none"/>
+        </w:tabs>
+        <w:overflowPunct w:val="true"/>
         <w:bidi w:val="0"/>
         <w:spacing w:lineRule="auto" w:line="360"/>
         <w:ind w:left="850" w:right="0" w:hanging="0"/>
         <w:jc w:val="both"/>
+        <w:rPr/>
+      </w:pPr>
+      <w:r>
         <w:rPr>
           <w:rFonts w:ascii="arial" w:hAnsi="arial"/>
         </w:rPr>
+        <w:t xml:space="preserve">Si encontramos un requisito el cual sea capaz de maximizar sin perjudicar al esfuerzo, el requisito será sustituido por este. En caso de que no se haya podido hallar el requisito con estas características, se desactivará ese requisito, así pasaremos al siguiente requisito con mayor satisfacción después del primero. </w:t>
+      </w:r>
+      <w:r>
+        <w:rPr>
+          <w:rFonts w:ascii="arial" w:hAnsi="arial"/>
+        </w:rPr>
+        <w:t>Desactivamos los requisitos porque a la hora de buscar un recurso que cumpla nuestras especificaciones no interfieran.</w:t>
+      </w:r>
+    </w:p>
+    <w:p>
+      <w:pPr>
+        <w:pStyle w:val="Normal"/>
+        <w:widowControl/>
+        <w:numPr>
+          <w:ilvl w:val="0"/>
+          <w:numId w:val="0"/>
+        </w:numPr>
+        <w:tabs>
+          <w:tab w:val="left" w:pos="1136" w:leader="none"/>
+        </w:tabs>
+        <w:overflowPunct w:val="true"/>
+        <w:bidi w:val="0"/>
+        <w:spacing w:lineRule="auto" w:line="360"/>
+        <w:ind w:left="1974" w:right="0" w:hanging="0"/>
+        <w:jc w:val="both"/>
+        <w:rPr>
+          <w:rFonts w:ascii="arial" w:hAnsi="arial"/>
+        </w:rPr>
       </w:pPr>
       <w:r>
         <w:rPr/>
+      </w:r>
+    </w:p>
+    <w:p>
+      <w:pPr>
+        <w:pStyle w:val="Normal"/>
+        <w:widowControl/>
+        <w:numPr>
+          <w:ilvl w:val="0"/>
+          <w:numId w:val="15"/>
+        </w:numPr>
+        <w:tabs>
+          <w:tab w:val="left" w:pos="1136" w:leader="none"/>
+        </w:tabs>
+        <w:overflowPunct w:val="true"/>
+        <w:bidi w:val="0"/>
+        <w:spacing w:lineRule="auto" w:line="360"/>
+        <w:ind w:left="850" w:right="0" w:hanging="0"/>
+        <w:jc w:val="both"/>
+        <w:rPr/>
+      </w:pPr>
+      <w:r>
+        <w:rPr>
+          <w:rFonts w:ascii="arial" w:hAnsi="arial"/>
+        </w:rPr>
+        <w:t xml:space="preserve">Seguiremos este proceso hasta que hayamos acabado con todos los recursos, en caso de que no hayamos encontrado ningún requisito </w:t>
+      </w:r>
+      <w:r>
+        <w:rPr>
+          <w:rFonts w:ascii="arial" w:hAnsi="arial"/>
+        </w:rPr>
+        <w:t>que cumpla estas características, se procederá a activar todos los recursos que se habían desactivado(en caso de que se haya encontrado, también se activan)</w:t>
+      </w:r>
+    </w:p>
+    <w:p>
+      <w:pPr>
+        <w:pStyle w:val="Normal"/>
+        <w:widowControl/>
+        <w:numPr>
+          <w:ilvl w:val="0"/>
+          <w:numId w:val="0"/>
+        </w:numPr>
+        <w:tabs>
+          <w:tab w:val="left" w:pos="1136" w:leader="none"/>
+        </w:tabs>
+        <w:overflowPunct w:val="true"/>
+        <w:bidi w:val="0"/>
+        <w:spacing w:lineRule="auto" w:line="360"/>
+        <w:ind w:left="1974" w:right="0" w:hanging="0"/>
+        <w:jc w:val="both"/>
+        <w:rPr>
+          <w:rFonts w:ascii="arial" w:hAnsi="arial"/>
+        </w:rPr>
+      </w:pPr>
+      <w:r>
+        <w:rPr/>
+      </w:r>
+    </w:p>
+    <w:p>
+      <w:pPr>
+        <w:pStyle w:val="Normal"/>
+        <w:widowControl/>
+        <w:numPr>
+          <w:ilvl w:val="0"/>
+          <w:numId w:val="15"/>
+        </w:numPr>
+        <w:tabs>
+          <w:tab w:val="left" w:pos="1136" w:leader="none"/>
+        </w:tabs>
+        <w:overflowPunct w:val="true"/>
+        <w:bidi w:val="0"/>
+        <w:spacing w:lineRule="auto" w:line="360"/>
+        <w:ind w:left="850" w:right="0" w:hanging="0"/>
+        <w:jc w:val="both"/>
+        <w:rPr/>
+      </w:pPr>
+      <w:r>
+        <w:rPr>
+          <w:rFonts w:ascii="arial" w:hAnsi="arial"/>
+        </w:rPr>
+        <w:t xml:space="preserve">Si no se han encontrado ningún requisito, pasaremos a intentar mejorar el esfuerzo. </w:t>
+      </w:r>
+      <w:r>
+        <w:rPr>
+          <w:rFonts w:ascii="arial" w:hAnsi="arial"/>
+        </w:rPr>
+        <w:t>Para mejorar el esfuerzo sigue el mismo criterio que la satisfacción, pero esta vez varía, esta vez lo que intentamos es buscar el requisito con mayor esfuerzo y sustituirlo por uno que tenga el mínimo esfuerzo con ña máxima satisfacción posible.</w:t>
+      </w:r>
+    </w:p>
+    <w:p>
+      <w:pPr>
+        <w:pStyle w:val="Normal"/>
+        <w:widowControl/>
+        <w:numPr>
+          <w:ilvl w:val="0"/>
+          <w:numId w:val="0"/>
+        </w:numPr>
+        <w:tabs>
+          <w:tab w:val="left" w:pos="1136" w:leader="none"/>
+        </w:tabs>
+        <w:overflowPunct w:val="true"/>
+        <w:bidi w:val="0"/>
+        <w:spacing w:lineRule="auto" w:line="360"/>
+        <w:ind w:left="1974" w:right="0" w:hanging="0"/>
+        <w:jc w:val="both"/>
+        <w:rPr>
+          <w:rFonts w:ascii="arial" w:hAnsi="arial"/>
+        </w:rPr>
+      </w:pPr>
+      <w:r>
+        <w:rPr/>
+      </w:r>
+    </w:p>
+    <w:p>
+      <w:pPr>
+        <w:pStyle w:val="Normal"/>
+        <w:widowControl/>
+        <w:numPr>
+          <w:ilvl w:val="0"/>
+          <w:numId w:val="15"/>
+        </w:numPr>
+        <w:tabs>
+          <w:tab w:val="left" w:pos="1136" w:leader="none"/>
+        </w:tabs>
+        <w:overflowPunct w:val="true"/>
+        <w:bidi w:val="0"/>
+        <w:spacing w:lineRule="auto" w:line="360"/>
+        <w:ind w:left="850" w:right="0" w:hanging="0"/>
+        <w:jc w:val="both"/>
+        <w:rPr/>
+      </w:pPr>
+      <w:r>
+        <w:rPr>
+          <w:rFonts w:ascii="arial" w:hAnsi="arial"/>
+        </w:rPr>
+        <w:t>En caso de que no hubiéramos empezado por la satisfacción, hubiéramos empezado por el esfuerzo y si no hubiésemos encontrado un requisito en el esfuerzo, pasaríamos a la satisfacción.</w:t>
       </w:r>
     </w:p>
     <w:p>
@@ -27852,7 +27999,6 @@
         <w:rPr>
           <w:rFonts w:ascii="arial" w:hAnsi="arial"/>
         </w:rPr>
-        <w:tab/>
       </w:r>
     </w:p>
     <w:p>
@@ -27868,6 +28014,28 @@
         <w:rPr>
           <w:rFonts w:ascii="arial" w:hAnsi="arial"/>
         </w:rPr>
+        <w:tab/>
+        <w:t xml:space="preserve">A parte de esta modificación hemos añadido otra modificación que afecta de manera positiva a los resultados de este, </w:t>
+      </w:r>
+      <w:r>
+        <w:rPr>
+          <w:rFonts w:ascii="arial" w:hAnsi="arial"/>
+        </w:rPr>
+        <w:t xml:space="preserve">la modificación consiste en mutar recursos al azar del individuo, pero dependen de una probabilidad para mutar, ya que siempre no mutan, por tanto, habrá recursos que antes si hacían y ahora no, otros que no se llevaban a cabo, pero ahora sí y por último habrá requisitos que no cambien. Esta probabilidad de mutar es de un  </w:t>
+      </w:r>
+      <w:r>
+        <w:rPr>
+          <w:rFonts w:ascii="arial" w:hAnsi="arial"/>
+          <w:b/>
+          <w:bCs/>
+        </w:rPr>
+        <w:t>10%,</w:t>
+      </w:r>
+      <w:r>
+        <w:rPr>
+          <w:rFonts w:ascii="arial" w:hAnsi="arial"/>
+        </w:rPr>
+        <w:t xml:space="preserve">  ya que  la probabilidad de mutar una parte que un individuo posee es bastante baja.</w:t>
       </w:r>
     </w:p>
     <w:p>
@@ -27898,6 +28066,13 @@
         <w:rPr>
           <w:rFonts w:ascii="arial" w:hAnsi="arial"/>
         </w:rPr>
+        <w:tab/>
+      </w:r>
+      <w:r>
+        <w:rPr>
+          <w:rFonts w:ascii="arial" w:hAnsi="arial"/>
+        </w:rPr>
+        <w:t>Ya que nuestras dos opciones de intentar mejorar los individuos son buenas, lo que haremos será implementar otro random para cambiar entre estas dos opciones. Los resultados son los siguientes:</w:t>
       </w:r>
     </w:p>
     <w:p>
@@ -27950,16 +28125,1447 @@
         <w:pStyle w:val="Normal"/>
         <w:spacing w:lineRule="auto" w:line="360"/>
         <w:jc w:val="both"/>
-        <w:rPr/>
-      </w:pPr>
-      <w:r>
-        <w:rPr/>
+        <w:rPr>
+          <w:rFonts w:ascii="arial" w:hAnsi="arial"/>
+        </w:rPr>
+      </w:pPr>
+      <w:r>
+        <w:rPr>
+          <w:rFonts w:ascii="arial" w:hAnsi="arial"/>
+        </w:rPr>
+      </w:r>
+    </w:p>
+    <w:p>
+      <w:pPr>
+        <w:pStyle w:val="Normal"/>
+        <w:spacing w:lineRule="auto" w:line="360"/>
+        <w:jc w:val="both"/>
+        <w:rPr>
+          <w:rFonts w:ascii="arial" w:hAnsi="arial"/>
+        </w:rPr>
+      </w:pPr>
+      <w:r>
+        <w:rPr>
+          <w:rFonts w:ascii="arial" w:hAnsi="arial"/>
+        </w:rPr>
+      </w:r>
+    </w:p>
+    <w:p>
+      <w:pPr>
+        <w:pStyle w:val="Normal"/>
+        <w:spacing w:lineRule="auto" w:line="360"/>
+        <w:jc w:val="both"/>
+        <w:rPr>
+          <w:rFonts w:ascii="arial" w:hAnsi="arial"/>
+        </w:rPr>
+      </w:pPr>
+      <w:r>
+        <w:rPr>
+          <w:rFonts w:ascii="arial" w:hAnsi="arial"/>
+        </w:rPr>
+      </w:r>
+    </w:p>
+    <w:p>
+      <w:pPr>
+        <w:pStyle w:val="Normal"/>
+        <w:spacing w:lineRule="auto" w:line="360"/>
+        <w:jc w:val="both"/>
+        <w:rPr>
+          <w:rFonts w:ascii="arial" w:hAnsi="arial"/>
+        </w:rPr>
+      </w:pPr>
+      <w:r>
+        <w:rPr>
+          <w:rFonts w:ascii="arial" w:hAnsi="arial"/>
+        </w:rPr>
+        <w:drawing>
+          <wp:anchor behindDoc="0" distT="0" distB="0" distL="0" distR="0" simplePos="0" locked="0" layoutInCell="1" allowOverlap="1" relativeHeight="88">
+            <wp:simplePos x="0" y="0"/>
+            <wp:positionH relativeFrom="column">
+              <wp:posOffset>69850</wp:posOffset>
+            </wp:positionH>
+            <wp:positionV relativeFrom="paragraph">
+              <wp:posOffset>34925</wp:posOffset>
+            </wp:positionV>
+            <wp:extent cx="2978785" cy="5364480"/>
+            <wp:effectExtent l="0" t="0" r="0" b="0"/>
+            <wp:wrapSquare wrapText="largest"/>
+            <wp:docPr id="45" name="Object1" descr=""/>
+            <wp:cNvGraphicFramePr>
+              <a:graphicFrameLocks xmlns:a="http://schemas.openxmlformats.org/drawingml/2006/main" noChangeAspect="1"/>
+            </wp:cNvGraphicFramePr>
+            <a:graphic xmlns:a="http://schemas.openxmlformats.org/drawingml/2006/main">
+              <a:graphicData uri="http://schemas.openxmlformats.org/drawingml/2006/picture">
+                <pic:pic xmlns:pic="http://schemas.openxmlformats.org/drawingml/2006/picture">
+                  <pic:nvPicPr>
+                    <pic:cNvPr id="45" name="Object1" descr=""/>
+                    <pic:cNvPicPr>
+                      <a:picLocks noChangeAspect="1" noChangeArrowheads="1"/>
+                    </pic:cNvPicPr>
+                  </pic:nvPicPr>
+                  <pic:blipFill>
+                    <a:blip r:embed="rId36"/>
+                    <a:stretch>
+                      <a:fillRect/>
+                    </a:stretch>
+                  </pic:blipFill>
+                  <pic:spPr bwMode="auto">
+                    <a:xfrm>
+                      <a:off x="0" y="0"/>
+                      <a:ext cx="2978785" cy="5364480"/>
+                    </a:xfrm>
+                    <a:prstGeom prst="rect">
+                      <a:avLst/>
+                    </a:prstGeom>
+                  </pic:spPr>
+                </pic:pic>
+              </a:graphicData>
+            </a:graphic>
+          </wp:anchor>
+        </w:drawing>
+      </w:r>
+    </w:p>
+    <w:p>
+      <w:pPr>
+        <w:pStyle w:val="Normal"/>
+        <w:spacing w:lineRule="auto" w:line="360"/>
+        <w:jc w:val="both"/>
+        <w:rPr>
+          <w:rFonts w:ascii="arial" w:hAnsi="arial"/>
+        </w:rPr>
+      </w:pPr>
+      <w:r>
+        <w:rPr>
+          <w:rFonts w:ascii="arial" w:hAnsi="arial"/>
+        </w:rPr>
+      </w:r>
+    </w:p>
+    <w:p>
+      <w:pPr>
+        <w:pStyle w:val="Normal"/>
+        <w:spacing w:lineRule="auto" w:line="360"/>
+        <w:jc w:val="both"/>
+        <w:rPr>
+          <w:rFonts w:ascii="arial" w:hAnsi="arial"/>
+        </w:rPr>
+      </w:pPr>
+      <w:r>
+        <w:rPr>
+          <w:rFonts w:ascii="arial" w:hAnsi="arial"/>
+        </w:rPr>
+      </w:r>
+    </w:p>
+    <w:p>
+      <w:pPr>
+        <w:pStyle w:val="Normal"/>
+        <w:spacing w:lineRule="auto" w:line="360"/>
+        <w:jc w:val="both"/>
+        <w:rPr>
+          <w:rFonts w:ascii="arial" w:hAnsi="arial"/>
+        </w:rPr>
+      </w:pPr>
+      <w:r>
+        <w:rPr>
+          <w:rFonts w:ascii="arial" w:hAnsi="arial"/>
+        </w:rPr>
+      </w:r>
+    </w:p>
+    <w:p>
+      <w:pPr>
+        <w:pStyle w:val="Normal"/>
+        <w:spacing w:lineRule="auto" w:line="360"/>
+        <w:jc w:val="both"/>
+        <w:rPr>
+          <w:rFonts w:ascii="arial" w:hAnsi="arial"/>
+        </w:rPr>
+      </w:pPr>
+      <w:r>
+        <w:rPr>
+          <w:rFonts w:ascii="arial" w:hAnsi="arial"/>
+        </w:rPr>
+      </w:r>
+    </w:p>
+    <w:p>
+      <w:pPr>
+        <w:pStyle w:val="Normal"/>
+        <w:spacing w:lineRule="auto" w:line="360"/>
+        <w:jc w:val="both"/>
+        <w:rPr>
+          <w:rFonts w:ascii="arial" w:hAnsi="arial"/>
+        </w:rPr>
+      </w:pPr>
+      <w:r>
+        <w:rPr>
+          <w:rFonts w:ascii="arial" w:hAnsi="arial"/>
+        </w:rPr>
+      </w:r>
+    </w:p>
+    <w:p>
+      <w:pPr>
+        <w:pStyle w:val="Normal"/>
+        <w:spacing w:lineRule="auto" w:line="360"/>
+        <w:jc w:val="both"/>
+        <w:rPr>
+          <w:rFonts w:ascii="arial" w:hAnsi="arial"/>
+        </w:rPr>
+      </w:pPr>
+      <w:r>
+        <w:rPr>
+          <w:rFonts w:ascii="arial" w:hAnsi="arial"/>
+        </w:rPr>
+      </w:r>
+    </w:p>
+    <w:p>
+      <w:pPr>
+        <w:pStyle w:val="Normal"/>
+        <w:spacing w:lineRule="auto" w:line="360"/>
+        <w:jc w:val="both"/>
+        <w:rPr>
+          <w:rFonts w:ascii="arial" w:hAnsi="arial"/>
+        </w:rPr>
+      </w:pPr>
+      <w:r>
+        <w:rPr>
+          <w:rFonts w:ascii="arial" w:hAnsi="arial"/>
+        </w:rPr>
+      </w:r>
+    </w:p>
+    <w:p>
+      <w:pPr>
+        <w:pStyle w:val="Normal"/>
+        <w:spacing w:lineRule="auto" w:line="360"/>
+        <w:jc w:val="both"/>
+        <w:rPr>
+          <w:rFonts w:ascii="arial" w:hAnsi="arial"/>
+        </w:rPr>
+      </w:pPr>
+      <w:r>
+        <w:rPr>
+          <w:rFonts w:ascii="arial" w:hAnsi="arial"/>
+        </w:rPr>
+      </w:r>
+    </w:p>
+    <w:p>
+      <w:pPr>
+        <w:pStyle w:val="Normal"/>
+        <w:spacing w:lineRule="auto" w:line="360"/>
+        <w:jc w:val="both"/>
+        <w:rPr>
+          <w:rFonts w:ascii="arial" w:hAnsi="arial"/>
+        </w:rPr>
+      </w:pPr>
+      <w:r>
+        <w:rPr>
+          <w:rFonts w:ascii="arial" w:hAnsi="arial"/>
+        </w:rPr>
+      </w:r>
+    </w:p>
+    <w:p>
+      <w:pPr>
+        <w:pStyle w:val="Normal"/>
+        <w:spacing w:lineRule="auto" w:line="360"/>
+        <w:jc w:val="both"/>
+        <w:rPr>
+          <w:rFonts w:ascii="arial" w:hAnsi="arial"/>
+        </w:rPr>
+      </w:pPr>
+      <w:r>
+        <w:rPr>
+          <w:rFonts w:ascii="arial" w:hAnsi="arial"/>
+        </w:rPr>
+      </w:r>
+    </w:p>
+    <w:p>
+      <w:pPr>
+        <w:pStyle w:val="Normal"/>
+        <w:spacing w:lineRule="auto" w:line="360"/>
+        <w:jc w:val="both"/>
+        <w:rPr>
+          <w:rFonts w:ascii="arial" w:hAnsi="arial"/>
+        </w:rPr>
+      </w:pPr>
+      <w:r>
+        <w:rPr>
+          <w:rFonts w:ascii="arial" w:hAnsi="arial"/>
+        </w:rPr>
+      </w:r>
+    </w:p>
+    <w:p>
+      <w:pPr>
+        <w:pStyle w:val="Normal"/>
+        <w:spacing w:lineRule="auto" w:line="360"/>
+        <w:jc w:val="both"/>
+        <w:rPr>
+          <w:rFonts w:ascii="arial" w:hAnsi="arial"/>
+        </w:rPr>
+      </w:pPr>
+      <w:r>
+        <w:rPr>
+          <w:rFonts w:ascii="arial" w:hAnsi="arial"/>
+        </w:rPr>
+      </w:r>
+    </w:p>
+    <w:p>
+      <w:pPr>
+        <w:pStyle w:val="Normal"/>
+        <w:spacing w:lineRule="auto" w:line="360"/>
+        <w:jc w:val="both"/>
+        <w:rPr>
+          <w:rFonts w:ascii="arial" w:hAnsi="arial"/>
+        </w:rPr>
+      </w:pPr>
+      <w:r>
+        <w:rPr>
+          <w:rFonts w:ascii="arial" w:hAnsi="arial"/>
+        </w:rPr>
+      </w:r>
+    </w:p>
+    <w:p>
+      <w:pPr>
+        <w:pStyle w:val="Normal"/>
+        <w:spacing w:lineRule="auto" w:line="360"/>
+        <w:jc w:val="both"/>
+        <w:rPr>
+          <w:rFonts w:ascii="arial" w:hAnsi="arial"/>
+        </w:rPr>
+      </w:pPr>
+      <w:r>
+        <w:rPr>
+          <w:rFonts w:ascii="arial" w:hAnsi="arial"/>
+        </w:rPr>
+      </w:r>
+    </w:p>
+    <w:p>
+      <w:pPr>
+        <w:pStyle w:val="Normal"/>
+        <w:spacing w:lineRule="auto" w:line="360"/>
+        <w:jc w:val="both"/>
+        <w:rPr>
+          <w:rFonts w:ascii="arial" w:hAnsi="arial"/>
+        </w:rPr>
+      </w:pPr>
+      <w:r>
+        <w:rPr>
+          <w:rFonts w:ascii="arial" w:hAnsi="arial"/>
+        </w:rPr>
+      </w:r>
+    </w:p>
+    <w:p>
+      <w:pPr>
+        <w:pStyle w:val="Normal"/>
+        <w:spacing w:lineRule="auto" w:line="360"/>
+        <w:jc w:val="both"/>
+        <w:rPr>
+          <w:rFonts w:ascii="arial" w:hAnsi="arial"/>
+        </w:rPr>
+      </w:pPr>
+      <w:r>
+        <w:rPr>
+          <w:rFonts w:ascii="arial" w:hAnsi="arial"/>
+        </w:rPr>
+      </w:r>
+    </w:p>
+    <w:p>
+      <w:pPr>
+        <w:pStyle w:val="Normal"/>
+        <w:spacing w:lineRule="auto" w:line="360"/>
+        <w:jc w:val="both"/>
+        <w:rPr>
+          <w:rFonts w:ascii="arial" w:hAnsi="arial"/>
+        </w:rPr>
+      </w:pPr>
+      <w:r>
+        <w:rPr>
+          <w:rFonts w:ascii="arial" w:hAnsi="arial"/>
+        </w:rPr>
+      </w:r>
+    </w:p>
+    <w:p>
+      <w:pPr>
+        <w:pStyle w:val="Normal"/>
+        <w:spacing w:lineRule="auto" w:line="360"/>
+        <w:jc w:val="both"/>
+        <w:rPr>
+          <w:rFonts w:ascii="arial" w:hAnsi="arial"/>
+        </w:rPr>
+      </w:pPr>
+      <w:r>
+        <w:rPr>
+          <w:rFonts w:ascii="arial" w:hAnsi="arial"/>
+        </w:rPr>
+      </w:r>
+    </w:p>
+    <w:p>
+      <w:pPr>
+        <w:pStyle w:val="Normal"/>
+        <w:spacing w:lineRule="auto" w:line="360"/>
+        <w:jc w:val="both"/>
+        <w:rPr>
+          <w:rFonts w:ascii="arial" w:hAnsi="arial"/>
+        </w:rPr>
+      </w:pPr>
+      <w:r>
+        <w:rPr>
+          <w:rFonts w:ascii="arial" w:hAnsi="arial"/>
+        </w:rPr>
+      </w:r>
+    </w:p>
+    <w:p>
+      <w:pPr>
+        <w:pStyle w:val="Normal"/>
+        <w:spacing w:lineRule="auto" w:line="360"/>
+        <w:jc w:val="both"/>
+        <w:rPr>
+          <w:rFonts w:ascii="arial" w:hAnsi="arial"/>
+        </w:rPr>
+      </w:pPr>
+      <w:r>
+        <w:rPr>
+          <w:rFonts w:ascii="arial" w:hAnsi="arial"/>
+        </w:rPr>
+      </w:r>
+    </w:p>
+    <w:p>
+      <w:pPr>
+        <w:pStyle w:val="Normal"/>
+        <w:spacing w:lineRule="auto" w:line="360"/>
+        <w:jc w:val="both"/>
+        <w:rPr>
+          <w:rFonts w:ascii="arial" w:hAnsi="arial"/>
+        </w:rPr>
+      </w:pPr>
+      <w:r>
+        <w:rPr>
+          <w:rFonts w:ascii="arial" w:hAnsi="arial"/>
+        </w:rPr>
+      </w:r>
+    </w:p>
+    <w:p>
+      <w:pPr>
+        <w:pStyle w:val="Normal"/>
+        <w:spacing w:lineRule="auto" w:line="360"/>
+        <w:jc w:val="both"/>
+        <w:rPr>
+          <w:rFonts w:ascii="arial" w:hAnsi="arial"/>
+        </w:rPr>
+      </w:pPr>
+      <w:r>
+        <w:rPr>
+          <w:rFonts w:ascii="arial" w:hAnsi="arial"/>
+        </w:rPr>
         <w:tab/>
+        <w:t xml:space="preserve">Como podemos observar </w:t>
+      </w:r>
+      <w:r>
+        <w:rPr>
+          <w:rFonts w:ascii="arial" w:hAnsi="arial"/>
+        </w:rPr>
+        <w:t>la media de Hipervolumen ha disminuido unas décimas, pero la media de la cantidad de resultados ha aumentado con respecto a la anterior prueba, lo cual es positivo, ahora el objetivo es aumentar el Hipervolumen.</w:t>
+      </w:r>
+    </w:p>
+    <w:p>
+      <w:pPr>
+        <w:pStyle w:val="Normal"/>
+        <w:spacing w:lineRule="auto" w:line="360"/>
+        <w:jc w:val="both"/>
+        <w:rPr>
+          <w:rFonts w:ascii="arial" w:hAnsi="arial"/>
+        </w:rPr>
+      </w:pPr>
+      <w:r>
+        <w:rPr>
+          <w:rFonts w:ascii="arial" w:hAnsi="arial"/>
+        </w:rPr>
+      </w:r>
+    </w:p>
+    <w:p>
+      <w:pPr>
+        <w:pStyle w:val="Normal"/>
+        <w:spacing w:lineRule="auto" w:line="360"/>
+        <w:jc w:val="both"/>
+        <w:rPr>
+          <w:rFonts w:ascii="arial" w:hAnsi="arial"/>
+        </w:rPr>
+      </w:pPr>
+      <w:r>
+        <w:rPr>
+          <w:rFonts w:ascii="arial" w:hAnsi="arial"/>
+        </w:rPr>
+        <w:tab/>
+      </w:r>
+      <w:r>
+        <w:rPr>
+          <w:rFonts w:ascii="arial" w:hAnsi="arial"/>
+        </w:rPr>
+        <w:t>Se ha modificado la probabilidad que tiene de mutar un recurso del individuo, se ha probado con distintos porcentajes:</w:t>
+      </w:r>
+    </w:p>
+    <w:p>
+      <w:pPr>
+        <w:pStyle w:val="Normal"/>
+        <w:spacing w:lineRule="auto" w:line="360"/>
+        <w:jc w:val="both"/>
+        <w:rPr>
+          <w:rFonts w:ascii="arial" w:hAnsi="arial"/>
+        </w:rPr>
+      </w:pPr>
+      <w:r>
+        <w:rPr>
+          <w:rFonts w:ascii="arial" w:hAnsi="arial"/>
+        </w:rPr>
+      </w:r>
+    </w:p>
+    <w:p>
+      <w:pPr>
+        <w:pStyle w:val="Normal"/>
+        <w:spacing w:lineRule="auto" w:line="360"/>
+        <w:jc w:val="both"/>
+        <w:rPr>
+          <w:rFonts w:ascii="arial" w:hAnsi="arial"/>
+        </w:rPr>
+      </w:pPr>
+      <w:r>
+        <w:rPr>
+          <w:rFonts w:ascii="arial" w:hAnsi="arial"/>
+        </w:rPr>
+        <w:drawing>
+          <wp:anchor behindDoc="0" distT="0" distB="0" distL="0" distR="0" simplePos="0" locked="0" layoutInCell="1" allowOverlap="1" relativeHeight="89">
+            <wp:simplePos x="0" y="0"/>
+            <wp:positionH relativeFrom="column">
+              <wp:posOffset>-1440180</wp:posOffset>
+            </wp:positionH>
+            <wp:positionV relativeFrom="paragraph">
+              <wp:posOffset>215265</wp:posOffset>
+            </wp:positionV>
+            <wp:extent cx="7560310" cy="549275"/>
+            <wp:effectExtent l="0" t="0" r="0" b="0"/>
+            <wp:wrapSquare wrapText="largest"/>
+            <wp:docPr id="46" name="Object49" descr=""/>
+            <wp:cNvGraphicFramePr>
+              <a:graphicFrameLocks xmlns:a="http://schemas.openxmlformats.org/drawingml/2006/main" noChangeAspect="1"/>
+            </wp:cNvGraphicFramePr>
+            <a:graphic xmlns:a="http://schemas.openxmlformats.org/drawingml/2006/main">
+              <a:graphicData uri="http://schemas.openxmlformats.org/drawingml/2006/picture">
+                <pic:pic xmlns:pic="http://schemas.openxmlformats.org/drawingml/2006/picture">
+                  <pic:nvPicPr>
+                    <pic:cNvPr id="46" name="Object49" descr=""/>
+                    <pic:cNvPicPr>
+                      <a:picLocks noChangeAspect="1" noChangeArrowheads="1"/>
+                    </pic:cNvPicPr>
+                  </pic:nvPicPr>
+                  <pic:blipFill>
+                    <a:blip r:embed="rId37"/>
+                    <a:stretch>
+                      <a:fillRect/>
+                    </a:stretch>
+                  </pic:blipFill>
+                  <pic:spPr bwMode="auto">
+                    <a:xfrm>
+                      <a:off x="0" y="0"/>
+                      <a:ext cx="7560310" cy="549275"/>
+                    </a:xfrm>
+                    <a:prstGeom prst="rect">
+                      <a:avLst/>
+                    </a:prstGeom>
+                  </pic:spPr>
+                </pic:pic>
+              </a:graphicData>
+            </a:graphic>
+          </wp:anchor>
+        </w:drawing>
+      </w:r>
+    </w:p>
+    <w:p>
+      <w:pPr>
+        <w:pStyle w:val="Normal"/>
+        <w:spacing w:lineRule="auto" w:line="360"/>
+        <w:jc w:val="both"/>
+        <w:rPr>
+          <w:rFonts w:ascii="Liberation Sans" w:hAnsi="Liberation Sans"/>
+        </w:rPr>
+      </w:pPr>
+      <w:r>
+        <w:rPr>
+          <w:rFonts w:ascii="Liberation Sans" w:hAnsi="Liberation Sans"/>
+        </w:rPr>
+      </w:r>
+    </w:p>
+    <w:tbl>
+      <w:tblPr>
+        <w:tblStyle w:val="Tabladecuadrcula3-nfasis6"/>
+        <w:tblW w:w="8220" w:type="dxa"/>
+        <w:jc w:val="left"/>
+        <w:tblInd w:w="0" w:type="dxa"/>
+        <w:tblCellMar>
+          <w:top w:w="0" w:type="dxa"/>
+          <w:left w:w="113" w:type="dxa"/>
+          <w:bottom w:w="0" w:type="dxa"/>
+          <w:right w:w="108" w:type="dxa"/>
+        </w:tblCellMar>
+        <w:tblLook w:noVBand="1" w:val="04a0" w:noHBand="0" w:lastColumn="0" w:firstColumn="1" w:lastRow="0" w:firstRow="1"/>
+      </w:tblPr>
+      <w:tblGrid>
+        <w:gridCol w:w="2740"/>
+        <w:gridCol w:w="2740"/>
+        <w:gridCol w:w="2740"/>
+      </w:tblGrid>
+      <w:tr>
+        <w:trPr>
+          <w:trHeight w:val="397" w:hRule="atLeast"/>
+          <w:cnfStyle w:val="100000000000" w:firstRow="1" w:lastRow="0" w:firstColumn="0" w:lastColumn="0" w:oddVBand="0" w:evenVBand="0" w:oddHBand="0" w:evenHBand="0" w:firstRowFirstColumn="0" w:firstRowLastColumn="0" w:lastRowFirstColumn="0" w:lastRowLastColumn="0"/>
+        </w:trPr>
+        <w:tc>
+          <w:tcPr>
+            <w:tcW w:w="2740" w:type="dxa"/>
+            <w:cnfStyle w:val="001000000100" w:firstRow="0" w:lastRow="0" w:firstColumn="1" w:lastColumn="0" w:oddVBand="0" w:evenVBand="0" w:oddHBand="0" w:evenHBand="0" w:firstRowFirstColumn="1" w:firstRowLastColumn="0" w:lastRowFirstColumn="0" w:lastRowLastColumn="0"/>
+            <w:tcBorders>
+              <w:top w:val="nil"/>
+              <w:left w:val="nil"/>
+              <w:right w:val="nil"/>
+              <w:insideV w:val="nil"/>
+            </w:tcBorders>
+            <w:shd w:color="auto" w:fill="FFFFFF" w:themeFill="background1" w:val="clear"/>
+            <w:vAlign w:val="center"/>
+          </w:tcPr>
+          <w:p>
+            <w:pPr>
+              <w:pStyle w:val="TableContents"/>
+              <w:jc w:val="center"/>
+              <w:rPr>
+                <w:rFonts w:ascii="Liberation Sans" w:hAnsi="Liberation Sans"/>
+              </w:rPr>
+            </w:pPr>
+            <w:r>
+              <w:rPr>
+                <w:rFonts w:ascii="Liberation Sans" w:hAnsi="Liberation Sans"/>
+                <w:b/>
+                <w:bCs/>
+                <w:i/>
+                <w:iCs/>
+              </w:rPr>
+              <w:t xml:space="preserve">Tasa de </w:t>
+            </w:r>
+            <w:r>
+              <w:rPr>
+                <w:rFonts w:ascii="Liberation Sans" w:hAnsi="Liberation Sans"/>
+                <w:b/>
+                <w:bCs/>
+                <w:i/>
+                <w:iCs/>
+              </w:rPr>
+              <w:t>mutación</w:t>
+            </w:r>
+          </w:p>
+        </w:tc>
+        <w:tc>
+          <w:tcPr>
+            <w:tcW w:w="2740" w:type="dxa"/>
+            <w:tcBorders>
+              <w:top w:val="nil"/>
+              <w:left w:val="nil"/>
+              <w:bottom w:val="nil"/>
+              <w:right w:val="nil"/>
+              <w:insideH w:val="nil"/>
+              <w:insideV w:val="nil"/>
+            </w:tcBorders>
+            <w:shd w:color="auto" w:fill="FFFFFF" w:themeFill="background1" w:val="clear"/>
+            <w:tcMar>
+              <w:left w:w="118" w:type="dxa"/>
+            </w:tcMar>
+            <w:vAlign w:val="center"/>
+          </w:tcPr>
+          <w:p>
+            <w:pPr>
+              <w:pStyle w:val="TableContents"/>
+              <w:jc w:val="center"/>
+              <w:cnfStyle w:val="100000000000" w:firstRow="1" w:lastRow="0" w:firstColumn="0" w:lastColumn="0" w:oddVBand="0" w:evenVBand="0" w:oddHBand="0" w:evenHBand="0" w:firstRowFirstColumn="0" w:firstRowLastColumn="0" w:lastRowFirstColumn="0" w:lastRowLastColumn="0"/>
+              <w:rPr>
+                <w:rFonts w:ascii="Liberation Sans" w:hAnsi="Liberation Sans"/>
+              </w:rPr>
+            </w:pPr>
+            <w:r>
+              <w:rPr>
+                <w:rFonts w:ascii="Liberation Sans" w:hAnsi="Liberation Sans"/>
+                <w:b/>
+                <w:bCs/>
+                <w:i/>
+              </w:rPr>
+              <w:t>Media HV</w:t>
+            </w:r>
+          </w:p>
+        </w:tc>
+        <w:tc>
+          <w:tcPr>
+            <w:tcW w:w="2740" w:type="dxa"/>
+            <w:tcBorders>
+              <w:top w:val="nil"/>
+              <w:left w:val="nil"/>
+              <w:bottom w:val="nil"/>
+              <w:right w:val="nil"/>
+              <w:insideH w:val="nil"/>
+              <w:insideV w:val="nil"/>
+            </w:tcBorders>
+            <w:shd w:color="auto" w:fill="FFFFFF" w:themeFill="background1" w:val="clear"/>
+            <w:tcMar>
+              <w:left w:w="118" w:type="dxa"/>
+            </w:tcMar>
+            <w:vAlign w:val="center"/>
+          </w:tcPr>
+          <w:p>
+            <w:pPr>
+              <w:pStyle w:val="TableContents"/>
+              <w:jc w:val="center"/>
+              <w:cnfStyle w:val="100000000000" w:firstRow="1" w:lastRow="0" w:firstColumn="0" w:lastColumn="0" w:oddVBand="0" w:evenVBand="0" w:oddHBand="0" w:evenHBand="0" w:firstRowFirstColumn="0" w:firstRowLastColumn="0" w:lastRowFirstColumn="0" w:lastRowLastColumn="0"/>
+              <w:rPr>
+                <w:rFonts w:ascii="Liberation Sans" w:hAnsi="Liberation Sans"/>
+              </w:rPr>
+            </w:pPr>
+            <w:r>
+              <w:rPr>
+                <w:rFonts w:ascii="Liberation Sans" w:hAnsi="Liberation Sans"/>
+                <w:b/>
+                <w:bCs/>
+                <w:i/>
+              </w:rPr>
+              <w:t>Media  de resultados</w:t>
+            </w:r>
+          </w:p>
+        </w:tc>
+      </w:tr>
+      <w:tr>
+        <w:trPr>
+          <w:trHeight w:val="397" w:hRule="atLeast"/>
+          <w:cnfStyle w:val="000000100000" w:firstRow="0" w:lastRow="0" w:firstColumn="0" w:lastColumn="0" w:oddVBand="0" w:evenVBand="0" w:oddHBand="1" w:evenHBand="0" w:firstRowFirstColumn="0" w:firstRowLastColumn="0" w:lastRowFirstColumn="0" w:lastRowLastColumn="0"/>
+        </w:trPr>
+        <w:tc>
+          <w:tcPr>
+            <w:tcW w:w="2740" w:type="dxa"/>
+            <w:cnfStyle w:val="001000000000" w:firstRow="0" w:lastRow="0" w:firstColumn="1" w:lastColumn="0" w:oddVBand="0" w:evenVBand="0" w:oddHBand="0" w:evenHBand="0" w:firstRowFirstColumn="0" w:firstRowLastColumn="0" w:lastRowFirstColumn="0" w:lastRowLastColumn="0"/>
+            <w:tcBorders>
+              <w:top w:val="nil"/>
+              <w:left w:val="nil"/>
+              <w:bottom w:val="nil"/>
+              <w:right w:val="nil"/>
+              <w:insideH w:val="nil"/>
+              <w:insideV w:val="nil"/>
+            </w:tcBorders>
+            <w:shd w:color="auto" w:fill="FFFFFF" w:themeFill="background1" w:val="clear"/>
+            <w:vAlign w:val="center"/>
+          </w:tcPr>
+          <w:p>
+            <w:pPr>
+              <w:pStyle w:val="TableContents"/>
+              <w:jc w:val="center"/>
+              <w:rPr>
+                <w:rFonts w:ascii="Liberation Sans" w:hAnsi="Liberation Sans"/>
+              </w:rPr>
+            </w:pPr>
+            <w:r>
+              <w:rPr>
+                <w:rFonts w:ascii="Liberation Sans" w:hAnsi="Liberation Sans"/>
+                <w:b/>
+                <w:i/>
+                <w:iCs/>
+              </w:rPr>
+              <w:t>5</w:t>
+            </w:r>
+            <w:r>
+              <w:rPr>
+                <w:rFonts w:ascii="Liberation Sans" w:hAnsi="Liberation Sans"/>
+                <w:b/>
+                <w:i/>
+                <w:iCs/>
+              </w:rPr>
+              <w:t>%</w:t>
+            </w:r>
+          </w:p>
+        </w:tc>
+        <w:tc>
+          <w:tcPr>
+            <w:tcW w:w="2740" w:type="dxa"/>
+            <w:tcBorders/>
+            <w:shd w:color="auto" w:fill="E2EFD9" w:themeFill="accent6" w:themeFillTint="33" w:val="clear"/>
+            <w:tcMar>
+              <w:left w:w="98" w:type="dxa"/>
+            </w:tcMar>
+            <w:vAlign w:val="center"/>
+          </w:tcPr>
+          <w:p>
+            <w:pPr>
+              <w:pStyle w:val="Normal"/>
+              <w:jc w:val="center"/>
+              <w:cnfStyle w:val="000000100000" w:firstRow="0" w:lastRow="0" w:firstColumn="0" w:lastColumn="0" w:oddVBand="0" w:evenVBand="0" w:oddHBand="1" w:evenHBand="0" w:firstRowFirstColumn="0" w:firstRowLastColumn="0" w:lastRowFirstColumn="0" w:lastRowLastColumn="0"/>
+              <w:rPr>
+                <w:rFonts w:ascii="Liberation Sans" w:hAnsi="Liberation Sans"/>
+                <w:sz w:val="24"/>
+                <w:szCs w:val="24"/>
+              </w:rPr>
+            </w:pPr>
+            <w:r>
+              <w:rPr>
+                <w:rFonts w:ascii="Liberation Sans" w:hAnsi="Liberation Sans"/>
+                <w:b w:val="false"/>
+                <w:i w:val="false"/>
+                <w:strike w:val="false"/>
+                <w:dstrike w:val="false"/>
+                <w:outline w:val="false"/>
+                <w:shadow w:val="false"/>
+                <w:sz w:val="24"/>
+                <w:szCs w:val="24"/>
+                <w:u w:val="none"/>
+                <w:em w:val="none"/>
+              </w:rPr>
+              <w:t>60.3727096774194</w:t>
+            </w:r>
+          </w:p>
+        </w:tc>
+        <w:tc>
+          <w:tcPr>
+            <w:tcW w:w="2740" w:type="dxa"/>
+            <w:tcBorders/>
+            <w:shd w:color="auto" w:fill="E2EFD9" w:themeFill="accent6" w:themeFillTint="33" w:val="clear"/>
+            <w:tcMar>
+              <w:left w:w="98" w:type="dxa"/>
+            </w:tcMar>
+            <w:vAlign w:val="center"/>
+          </w:tcPr>
+          <w:p>
+            <w:pPr>
+              <w:pStyle w:val="Normal"/>
+              <w:jc w:val="center"/>
+              <w:cnfStyle w:val="000000100000" w:firstRow="0" w:lastRow="0" w:firstColumn="0" w:lastColumn="0" w:oddVBand="0" w:evenVBand="0" w:oddHBand="1" w:evenHBand="0" w:firstRowFirstColumn="0" w:firstRowLastColumn="0" w:lastRowFirstColumn="0" w:lastRowLastColumn="0"/>
+              <w:rPr>
+                <w:rFonts w:ascii="Liberation Sans" w:hAnsi="Liberation Sans"/>
+                <w:sz w:val="24"/>
+                <w:szCs w:val="24"/>
+              </w:rPr>
+            </w:pPr>
+            <w:r>
+              <w:rPr>
+                <w:rFonts w:ascii="Liberation Sans" w:hAnsi="Liberation Sans"/>
+                <w:b w:val="false"/>
+                <w:i w:val="false"/>
+                <w:strike w:val="false"/>
+                <w:dstrike w:val="false"/>
+                <w:outline w:val="false"/>
+                <w:shadow w:val="false"/>
+                <w:sz w:val="24"/>
+                <w:szCs w:val="24"/>
+                <w:u w:val="none"/>
+                <w:em w:val="none"/>
+              </w:rPr>
+              <w:t>26.5806451612903</w:t>
+            </w:r>
+          </w:p>
+        </w:tc>
+      </w:tr>
+      <w:tr>
+        <w:trPr>
+          <w:trHeight w:val="397" w:hRule="atLeast"/>
+        </w:trPr>
+        <w:tc>
+          <w:tcPr>
+            <w:tcW w:w="2740" w:type="dxa"/>
+            <w:cnfStyle w:val="001000000000" w:firstRow="0" w:lastRow="0" w:firstColumn="1" w:lastColumn="0" w:oddVBand="0" w:evenVBand="0" w:oddHBand="0" w:evenHBand="0" w:firstRowFirstColumn="0" w:firstRowLastColumn="0" w:lastRowFirstColumn="0" w:lastRowLastColumn="0"/>
+            <w:tcBorders>
+              <w:top w:val="nil"/>
+              <w:left w:val="nil"/>
+              <w:bottom w:val="nil"/>
+              <w:right w:val="nil"/>
+              <w:insideH w:val="nil"/>
+              <w:insideV w:val="nil"/>
+            </w:tcBorders>
+            <w:shd w:color="auto" w:fill="FFFFFF" w:themeFill="background1" w:val="clear"/>
+            <w:vAlign w:val="center"/>
+          </w:tcPr>
+          <w:p>
+            <w:pPr>
+              <w:pStyle w:val="TableContents"/>
+              <w:jc w:val="center"/>
+              <w:rPr>
+                <w:rFonts w:ascii="Liberation Sans" w:hAnsi="Liberation Sans"/>
+              </w:rPr>
+            </w:pPr>
+            <w:r>
+              <w:rPr>
+                <w:rFonts w:ascii="Liberation Sans" w:hAnsi="Liberation Sans"/>
+                <w:b/>
+                <w:i/>
+                <w:iCs/>
+              </w:rPr>
+              <w:t>10</w:t>
+            </w:r>
+            <w:r>
+              <w:rPr>
+                <w:rFonts w:ascii="Liberation Sans" w:hAnsi="Liberation Sans"/>
+                <w:b/>
+                <w:i/>
+                <w:iCs/>
+              </w:rPr>
+              <w:t>%</w:t>
+            </w:r>
+          </w:p>
+        </w:tc>
+        <w:tc>
+          <w:tcPr>
+            <w:tcW w:w="2740" w:type="dxa"/>
+            <w:tcBorders/>
+            <w:shd w:fill="auto" w:val="clear"/>
+            <w:tcMar>
+              <w:left w:w="98" w:type="dxa"/>
+            </w:tcMar>
+            <w:vAlign w:val="center"/>
+          </w:tcPr>
+          <w:p>
+            <w:pPr>
+              <w:pStyle w:val="Normal"/>
+              <w:jc w:val="center"/>
+              <w:cnfStyle w:val="000000000000" w:firstRow="0" w:lastRow="0" w:firstColumn="0" w:lastColumn="0" w:oddVBand="0" w:evenVBand="0" w:oddHBand="0" w:evenHBand="0" w:firstRowFirstColumn="0" w:firstRowLastColumn="0" w:lastRowFirstColumn="0" w:lastRowLastColumn="0"/>
+              <w:rPr>
+                <w:rFonts w:ascii="Liberation Sans" w:hAnsi="Liberation Sans"/>
+                <w:sz w:val="24"/>
+                <w:szCs w:val="24"/>
+              </w:rPr>
+            </w:pPr>
+            <w:r>
+              <w:rPr>
+                <w:rFonts w:ascii="Liberation Sans" w:hAnsi="Liberation Sans"/>
+                <w:b w:val="false"/>
+                <w:i w:val="false"/>
+                <w:strike w:val="false"/>
+                <w:dstrike w:val="false"/>
+                <w:outline w:val="false"/>
+                <w:shadow w:val="false"/>
+                <w:sz w:val="24"/>
+                <w:szCs w:val="24"/>
+                <w:u w:val="none"/>
+                <w:em w:val="none"/>
+              </w:rPr>
+              <w:t>60.2417258064516</w:t>
+            </w:r>
+          </w:p>
+        </w:tc>
+        <w:tc>
+          <w:tcPr>
+            <w:tcW w:w="2740" w:type="dxa"/>
+            <w:tcBorders/>
+            <w:shd w:fill="auto" w:val="clear"/>
+            <w:tcMar>
+              <w:left w:w="98" w:type="dxa"/>
+            </w:tcMar>
+            <w:vAlign w:val="center"/>
+          </w:tcPr>
+          <w:p>
+            <w:pPr>
+              <w:pStyle w:val="Normal"/>
+              <w:jc w:val="center"/>
+              <w:cnfStyle w:val="000000000000" w:firstRow="0" w:lastRow="0" w:firstColumn="0" w:lastColumn="0" w:oddVBand="0" w:evenVBand="0" w:oddHBand="0" w:evenHBand="0" w:firstRowFirstColumn="0" w:firstRowLastColumn="0" w:lastRowFirstColumn="0" w:lastRowLastColumn="0"/>
+              <w:rPr>
+                <w:rFonts w:ascii="Liberation Sans" w:hAnsi="Liberation Sans"/>
+                <w:sz w:val="24"/>
+                <w:szCs w:val="24"/>
+              </w:rPr>
+            </w:pPr>
+            <w:r>
+              <w:rPr>
+                <w:rFonts w:ascii="Liberation Sans" w:hAnsi="Liberation Sans"/>
+                <w:b w:val="false"/>
+                <w:i w:val="false"/>
+                <w:strike w:val="false"/>
+                <w:dstrike w:val="false"/>
+                <w:outline w:val="false"/>
+                <w:shadow w:val="false"/>
+                <w:sz w:val="24"/>
+                <w:szCs w:val="24"/>
+                <w:u w:val="none"/>
+                <w:em w:val="none"/>
+              </w:rPr>
+              <w:t>27.1935483870968</w:t>
+            </w:r>
+          </w:p>
+        </w:tc>
+      </w:tr>
+      <w:tr>
+        <w:trPr>
+          <w:trHeight w:val="397" w:hRule="atLeast"/>
+          <w:cnfStyle w:val="000000100000" w:firstRow="0" w:lastRow="0" w:firstColumn="0" w:lastColumn="0" w:oddVBand="0" w:evenVBand="0" w:oddHBand="1" w:evenHBand="0" w:firstRowFirstColumn="0" w:firstRowLastColumn="0" w:lastRowFirstColumn="0" w:lastRowLastColumn="0"/>
+        </w:trPr>
+        <w:tc>
+          <w:tcPr>
+            <w:tcW w:w="2740" w:type="dxa"/>
+            <w:cnfStyle w:val="001000000000" w:firstRow="0" w:lastRow="0" w:firstColumn="1" w:lastColumn="0" w:oddVBand="0" w:evenVBand="0" w:oddHBand="0" w:evenHBand="0" w:firstRowFirstColumn="0" w:firstRowLastColumn="0" w:lastRowFirstColumn="0" w:lastRowLastColumn="0"/>
+            <w:tcBorders>
+              <w:top w:val="nil"/>
+              <w:left w:val="nil"/>
+              <w:bottom w:val="nil"/>
+              <w:right w:val="nil"/>
+              <w:insideH w:val="nil"/>
+              <w:insideV w:val="nil"/>
+            </w:tcBorders>
+            <w:shd w:color="auto" w:fill="FFFFFF" w:themeFill="background1" w:val="clear"/>
+            <w:vAlign w:val="center"/>
+          </w:tcPr>
+          <w:p>
+            <w:pPr>
+              <w:pStyle w:val="TableContents"/>
+              <w:jc w:val="center"/>
+              <w:rPr>
+                <w:rFonts w:ascii="Liberation Sans" w:hAnsi="Liberation Sans"/>
+              </w:rPr>
+            </w:pPr>
+            <w:r>
+              <w:rPr>
+                <w:rFonts w:ascii="Liberation Sans" w:hAnsi="Liberation Sans"/>
+                <w:b/>
+                <w:i/>
+                <w:iCs/>
+              </w:rPr>
+              <w:t>20</w:t>
+            </w:r>
+            <w:r>
+              <w:rPr>
+                <w:rFonts w:ascii="Liberation Sans" w:hAnsi="Liberation Sans"/>
+                <w:b/>
+                <w:i/>
+                <w:iCs/>
+              </w:rPr>
+              <w:t>%</w:t>
+            </w:r>
+          </w:p>
+        </w:tc>
+        <w:tc>
+          <w:tcPr>
+            <w:tcW w:w="2740" w:type="dxa"/>
+            <w:tcBorders/>
+            <w:shd w:color="auto" w:fill="E2EFD9" w:themeFill="accent6" w:themeFillTint="33" w:val="clear"/>
+            <w:tcMar>
+              <w:left w:w="98" w:type="dxa"/>
+            </w:tcMar>
+            <w:vAlign w:val="center"/>
+          </w:tcPr>
+          <w:p>
+            <w:pPr>
+              <w:pStyle w:val="Normal"/>
+              <w:jc w:val="center"/>
+              <w:cnfStyle w:val="000000100000" w:firstRow="0" w:lastRow="0" w:firstColumn="0" w:lastColumn="0" w:oddVBand="0" w:evenVBand="0" w:oddHBand="1" w:evenHBand="0" w:firstRowFirstColumn="0" w:firstRowLastColumn="0" w:lastRowFirstColumn="0" w:lastRowLastColumn="0"/>
+              <w:rPr>
+                <w:rFonts w:ascii="Liberation Sans" w:hAnsi="Liberation Sans"/>
+                <w:sz w:val="24"/>
+                <w:szCs w:val="24"/>
+              </w:rPr>
+            </w:pPr>
+            <w:r>
+              <w:rPr>
+                <w:rFonts w:ascii="Liberation Sans" w:hAnsi="Liberation Sans"/>
+                <w:b w:val="false"/>
+                <w:i w:val="false"/>
+                <w:strike w:val="false"/>
+                <w:dstrike w:val="false"/>
+                <w:outline w:val="false"/>
+                <w:shadow w:val="false"/>
+                <w:sz w:val="24"/>
+                <w:szCs w:val="24"/>
+                <w:u w:val="none"/>
+                <w:em w:val="none"/>
+              </w:rPr>
+              <w:t>60.6016129032258</w:t>
+            </w:r>
+          </w:p>
+        </w:tc>
+        <w:tc>
+          <w:tcPr>
+            <w:tcW w:w="2740" w:type="dxa"/>
+            <w:tcBorders/>
+            <w:shd w:color="auto" w:fill="E2EFD9" w:themeFill="accent6" w:themeFillTint="33" w:val="clear"/>
+            <w:tcMar>
+              <w:left w:w="98" w:type="dxa"/>
+            </w:tcMar>
+            <w:vAlign w:val="center"/>
+          </w:tcPr>
+          <w:p>
+            <w:pPr>
+              <w:pStyle w:val="Normal"/>
+              <w:jc w:val="center"/>
+              <w:cnfStyle w:val="000000100000" w:firstRow="0" w:lastRow="0" w:firstColumn="0" w:lastColumn="0" w:oddVBand="0" w:evenVBand="0" w:oddHBand="1" w:evenHBand="0" w:firstRowFirstColumn="0" w:firstRowLastColumn="0" w:lastRowFirstColumn="0" w:lastRowLastColumn="0"/>
+              <w:rPr>
+                <w:rFonts w:ascii="Liberation Sans" w:hAnsi="Liberation Sans"/>
+                <w:sz w:val="24"/>
+                <w:szCs w:val="24"/>
+              </w:rPr>
+            </w:pPr>
+            <w:r>
+              <w:rPr>
+                <w:rFonts w:ascii="Liberation Sans" w:hAnsi="Liberation Sans"/>
+                <w:b w:val="false"/>
+                <w:i w:val="false"/>
+                <w:strike w:val="false"/>
+                <w:dstrike w:val="false"/>
+                <w:outline w:val="false"/>
+                <w:shadow w:val="false"/>
+                <w:sz w:val="24"/>
+                <w:szCs w:val="24"/>
+                <w:u w:val="none"/>
+                <w:em w:val="none"/>
+              </w:rPr>
+              <w:t>26.4516129032258</w:t>
+            </w:r>
+          </w:p>
+        </w:tc>
+      </w:tr>
+      <w:tr>
+        <w:trPr>
+          <w:trHeight w:val="397" w:hRule="atLeast"/>
+        </w:trPr>
+        <w:tc>
+          <w:tcPr>
+            <w:tcW w:w="2740" w:type="dxa"/>
+            <w:cnfStyle w:val="001000000000" w:firstRow="0" w:lastRow="0" w:firstColumn="1" w:lastColumn="0" w:oddVBand="0" w:evenVBand="0" w:oddHBand="0" w:evenHBand="0" w:firstRowFirstColumn="0" w:firstRowLastColumn="0" w:lastRowFirstColumn="0" w:lastRowLastColumn="0"/>
+            <w:tcBorders>
+              <w:top w:val="nil"/>
+              <w:left w:val="nil"/>
+              <w:bottom w:val="nil"/>
+              <w:right w:val="nil"/>
+              <w:insideH w:val="nil"/>
+              <w:insideV w:val="nil"/>
+            </w:tcBorders>
+            <w:shd w:color="auto" w:fill="FFFFFF" w:themeFill="background1" w:val="clear"/>
+            <w:vAlign w:val="center"/>
+          </w:tcPr>
+          <w:p>
+            <w:pPr>
+              <w:pStyle w:val="TableContents"/>
+              <w:jc w:val="center"/>
+              <w:rPr>
+                <w:rFonts w:ascii="Liberation Sans" w:hAnsi="Liberation Sans"/>
+              </w:rPr>
+            </w:pPr>
+            <w:r>
+              <w:rPr>
+                <w:rFonts w:ascii="Liberation Sans" w:hAnsi="Liberation Sans"/>
+                <w:b/>
+                <w:i/>
+                <w:iCs/>
+              </w:rPr>
+              <w:t>40</w:t>
+            </w:r>
+            <w:r>
+              <w:rPr>
+                <w:rFonts w:ascii="Liberation Sans" w:hAnsi="Liberation Sans"/>
+                <w:b/>
+                <w:i/>
+                <w:iCs/>
+              </w:rPr>
+              <w:t>%</w:t>
+            </w:r>
+          </w:p>
+        </w:tc>
+        <w:tc>
+          <w:tcPr>
+            <w:tcW w:w="2740" w:type="dxa"/>
+            <w:tcBorders/>
+            <w:shd w:fill="auto" w:val="clear"/>
+            <w:tcMar>
+              <w:left w:w="98" w:type="dxa"/>
+            </w:tcMar>
+            <w:vAlign w:val="center"/>
+          </w:tcPr>
+          <w:p>
+            <w:pPr>
+              <w:pStyle w:val="Normal"/>
+              <w:jc w:val="center"/>
+              <w:cnfStyle w:val="000000000000" w:firstRow="0" w:lastRow="0" w:firstColumn="0" w:lastColumn="0" w:oddVBand="0" w:evenVBand="0" w:oddHBand="0" w:evenHBand="0" w:firstRowFirstColumn="0" w:firstRowLastColumn="0" w:lastRowFirstColumn="0" w:lastRowLastColumn="0"/>
+              <w:rPr>
+                <w:rFonts w:ascii="Liberation Sans" w:hAnsi="Liberation Sans"/>
+                <w:sz w:val="24"/>
+                <w:szCs w:val="24"/>
+              </w:rPr>
+            </w:pPr>
+            <w:r>
+              <w:rPr>
+                <w:rFonts w:ascii="Liberation Sans" w:hAnsi="Liberation Sans"/>
+                <w:b w:val="false"/>
+                <w:i w:val="false"/>
+                <w:strike w:val="false"/>
+                <w:dstrike w:val="false"/>
+                <w:outline w:val="false"/>
+                <w:shadow w:val="false"/>
+                <w:sz w:val="24"/>
+                <w:szCs w:val="24"/>
+                <w:u w:val="none"/>
+                <w:em w:val="none"/>
+              </w:rPr>
+              <w:t>60.5337806451613</w:t>
+            </w:r>
+          </w:p>
+        </w:tc>
+        <w:tc>
+          <w:tcPr>
+            <w:tcW w:w="2740" w:type="dxa"/>
+            <w:tcBorders/>
+            <w:shd w:fill="auto" w:val="clear"/>
+            <w:tcMar>
+              <w:left w:w="98" w:type="dxa"/>
+            </w:tcMar>
+            <w:vAlign w:val="center"/>
+          </w:tcPr>
+          <w:p>
+            <w:pPr>
+              <w:pStyle w:val="Normal"/>
+              <w:jc w:val="center"/>
+              <w:cnfStyle w:val="000000000000" w:firstRow="0" w:lastRow="0" w:firstColumn="0" w:lastColumn="0" w:oddVBand="0" w:evenVBand="0" w:oddHBand="0" w:evenHBand="0" w:firstRowFirstColumn="0" w:firstRowLastColumn="0" w:lastRowFirstColumn="0" w:lastRowLastColumn="0"/>
+              <w:rPr>
+                <w:rFonts w:ascii="Liberation Sans" w:hAnsi="Liberation Sans"/>
+                <w:sz w:val="24"/>
+                <w:szCs w:val="24"/>
+              </w:rPr>
+            </w:pPr>
+            <w:r>
+              <w:rPr>
+                <w:rFonts w:ascii="Liberation Sans" w:hAnsi="Liberation Sans"/>
+                <w:b w:val="false"/>
+                <w:i w:val="false"/>
+                <w:strike w:val="false"/>
+                <w:dstrike w:val="false"/>
+                <w:outline w:val="false"/>
+                <w:shadow w:val="false"/>
+                <w:sz w:val="24"/>
+                <w:szCs w:val="24"/>
+                <w:u w:val="none"/>
+                <w:em w:val="none"/>
+              </w:rPr>
+              <w:t>26.8387096774194</w:t>
+            </w:r>
+          </w:p>
+        </w:tc>
+      </w:tr>
+    </w:tbl>
+    <w:p>
+      <w:pPr>
+        <w:pStyle w:val="Normal"/>
+        <w:spacing w:lineRule="auto" w:line="360"/>
+        <w:jc w:val="both"/>
+        <w:rPr>
+          <w:rFonts w:ascii="Liberation Sans" w:hAnsi="Liberation Sans"/>
+        </w:rPr>
+      </w:pPr>
+      <w:r>
+        <w:rPr>
+          <w:rFonts w:ascii="Liberation Sans" w:hAnsi="Liberation Sans"/>
+        </w:rPr>
+        <w:tab/>
+      </w:r>
+    </w:p>
+    <w:p>
+      <w:pPr>
+        <w:pStyle w:val="Normal"/>
+        <w:spacing w:lineRule="auto" w:line="360"/>
+        <w:jc w:val="both"/>
+        <w:rPr>
+          <w:rFonts w:ascii="arial" w:hAnsi="arial"/>
+        </w:rPr>
+      </w:pPr>
+      <w:r>
+        <w:rPr>
+          <w:rFonts w:ascii="arial" w:hAnsi="arial"/>
+        </w:rPr>
+        <w:tab/>
+      </w:r>
+      <w:r>
+        <w:rPr>
+          <w:rFonts w:ascii="arial" w:hAnsi="arial"/>
+        </w:rPr>
+        <w:t xml:space="preserve">Se puede ver que si la tasa de mutación es del </w:t>
+      </w:r>
+      <w:r>
+        <w:rPr>
+          <w:rFonts w:ascii="arial" w:hAnsi="arial"/>
+          <w:b/>
+          <w:bCs/>
+        </w:rPr>
+        <w:t>20%</w:t>
+      </w:r>
+      <w:r>
+        <w:rPr>
+          <w:rFonts w:ascii="arial" w:hAnsi="arial"/>
+          <w:b w:val="false"/>
+          <w:bCs w:val="false"/>
+        </w:rPr>
+        <w:t xml:space="preserve"> obtenemos un hipervolumen más alto, pero menos resultados.</w:t>
+      </w:r>
+    </w:p>
+    <w:p>
+      <w:pPr>
+        <w:pStyle w:val="Normal"/>
+        <w:spacing w:lineRule="auto" w:line="360"/>
+        <w:jc w:val="both"/>
+        <w:rPr>
+          <w:b w:val="false"/>
+          <w:b w:val="false"/>
+          <w:bCs w:val="false"/>
+        </w:rPr>
+      </w:pPr>
+      <w:r>
+        <w:rPr>
+          <w:rFonts w:ascii="arial" w:hAnsi="arial"/>
+        </w:rPr>
+      </w:r>
+    </w:p>
+    <w:p>
+      <w:pPr>
+        <w:pStyle w:val="Heading1"/>
+        <w:rPr>
+          <w:color w:val="62A73B"/>
+        </w:rPr>
+      </w:pPr>
+      <w:r>
+        <w:rPr>
+          <w:color w:val="62A73B"/>
+        </w:rPr>
+        <w:t>5.3.3 Reparar algoritmo</w:t>
+      </w:r>
+    </w:p>
+    <w:p>
+      <w:pPr>
+        <w:pStyle w:val="Normal"/>
+        <w:spacing w:lineRule="auto" w:line="360"/>
+        <w:jc w:val="both"/>
+        <w:rPr>
+          <w:b w:val="false"/>
+          <w:b w:val="false"/>
+          <w:bCs w:val="false"/>
+        </w:rPr>
+      </w:pPr>
+      <w:r>
+        <w:rPr>
+          <w:rFonts w:ascii="arial" w:hAnsi="arial"/>
+        </w:rPr>
+      </w:r>
+    </w:p>
+    <w:p>
+      <w:pPr>
+        <w:pStyle w:val="Normal"/>
+        <w:spacing w:lineRule="auto" w:line="360"/>
+        <w:jc w:val="both"/>
+        <w:rPr>
+          <w:rFonts w:ascii="arial" w:hAnsi="arial"/>
+        </w:rPr>
+      </w:pPr>
+      <w:r>
+        <w:rPr>
+          <w:rFonts w:ascii="arial" w:hAnsi="arial"/>
+          <w:b w:val="false"/>
+          <w:bCs w:val="false"/>
+        </w:rPr>
+        <w:tab/>
+      </w:r>
+      <w:r>
+        <w:rPr>
+          <w:rFonts w:ascii="arial" w:hAnsi="arial"/>
+          <w:b w:val="false"/>
+          <w:bCs w:val="false"/>
+        </w:rPr>
+        <w:t>sdfgsf</w:t>
+      </w:r>
+    </w:p>
+    <w:p>
+      <w:pPr>
+        <w:pStyle w:val="Normal"/>
+        <w:spacing w:lineRule="auto" w:line="360"/>
+        <w:jc w:val="both"/>
+        <w:rPr>
+          <w:b w:val="false"/>
+          <w:b w:val="false"/>
+          <w:bCs w:val="false"/>
+        </w:rPr>
+      </w:pPr>
+      <w:r>
+        <w:rPr>
+          <w:rFonts w:ascii="arial" w:hAnsi="arial"/>
+        </w:rPr>
+      </w:r>
+    </w:p>
+    <w:p>
+      <w:pPr>
+        <w:pStyle w:val="Normal"/>
+        <w:spacing w:lineRule="auto" w:line="360"/>
+        <w:jc w:val="both"/>
+        <w:rPr>
+          <w:b w:val="false"/>
+          <w:b w:val="false"/>
+          <w:bCs w:val="false"/>
+        </w:rPr>
+      </w:pPr>
+      <w:r>
+        <w:rPr>
+          <w:rFonts w:ascii="arial" w:hAnsi="arial"/>
+        </w:rPr>
+      </w:r>
+    </w:p>
+    <w:p>
+      <w:pPr>
+        <w:pStyle w:val="Normal"/>
+        <w:spacing w:lineRule="auto" w:line="360"/>
+        <w:jc w:val="both"/>
+        <w:rPr>
+          <w:b w:val="false"/>
+          <w:b w:val="false"/>
+          <w:bCs w:val="false"/>
+        </w:rPr>
+      </w:pPr>
+      <w:r>
+        <w:rPr>
+          <w:rFonts w:ascii="arial" w:hAnsi="arial"/>
+        </w:rPr>
+        <w:drawing>
+          <wp:anchor behindDoc="0" distT="0" distB="0" distL="0" distR="0" simplePos="0" locked="0" layoutInCell="1" allowOverlap="1" relativeHeight="90">
+            <wp:simplePos x="0" y="0"/>
+            <wp:positionH relativeFrom="column">
+              <wp:posOffset>59055</wp:posOffset>
+            </wp:positionH>
+            <wp:positionV relativeFrom="paragraph">
+              <wp:posOffset>635</wp:posOffset>
+            </wp:positionV>
+            <wp:extent cx="2216785" cy="5364480"/>
+            <wp:effectExtent l="0" t="0" r="0" b="0"/>
+            <wp:wrapSquare wrapText="largest"/>
+            <wp:docPr id="47" name="Object50" descr=""/>
+            <wp:cNvGraphicFramePr>
+              <a:graphicFrameLocks xmlns:a="http://schemas.openxmlformats.org/drawingml/2006/main" noChangeAspect="1"/>
+            </wp:cNvGraphicFramePr>
+            <a:graphic xmlns:a="http://schemas.openxmlformats.org/drawingml/2006/main">
+              <a:graphicData uri="http://schemas.openxmlformats.org/drawingml/2006/picture">
+                <pic:pic xmlns:pic="http://schemas.openxmlformats.org/drawingml/2006/picture">
+                  <pic:nvPicPr>
+                    <pic:cNvPr id="47" name="Object50" descr=""/>
+                    <pic:cNvPicPr>
+                      <a:picLocks noChangeAspect="1" noChangeArrowheads="1"/>
+                    </pic:cNvPicPr>
+                  </pic:nvPicPr>
+                  <pic:blipFill>
+                    <a:blip r:embed="rId38"/>
+                    <a:stretch>
+                      <a:fillRect/>
+                    </a:stretch>
+                  </pic:blipFill>
+                  <pic:spPr bwMode="auto">
+                    <a:xfrm>
+                      <a:off x="0" y="0"/>
+                      <a:ext cx="2216785" cy="5364480"/>
+                    </a:xfrm>
+                    <a:prstGeom prst="rect">
+                      <a:avLst/>
+                    </a:prstGeom>
+                  </pic:spPr>
+                </pic:pic>
+              </a:graphicData>
+            </a:graphic>
+          </wp:anchor>
+        </w:drawing>
       </w:r>
     </w:p>
     <w:sectPr>
-      <w:headerReference w:type="default" r:id="rId37"/>
-      <w:footerReference w:type="default" r:id="rId38"/>
+      <w:headerReference w:type="default" r:id="rId39"/>
+      <w:footerReference w:type="default" r:id="rId40"/>
       <w:type w:val="nextPage"/>
       <w:pgSz w:w="11906" w:h="16838"/>
       <w:pgMar w:left="2268" w:right="1418" w:header="709" w:top="1418" w:footer="709" w:bottom="1418" w:gutter="0"/>
@@ -27992,7 +29598,7 @@
       <w:fldChar w:fldCharType="separate"/>
     </w:r>
     <w:r>
-      <w:t>75</w:t>
+      <w:t>77</w:t>
     </w:r>
     <w:r>
       <w:fldChar w:fldCharType="end"/>
@@ -30837,7 +32443,7 @@
     <w:qFormat/>
     <w:pPr>
       <w:widowControl/>
-      <w:overflowPunct w:val="false"/>
+      <w:overflowPunct w:val="true"/>
       <w:bidi w:val="0"/>
       <w:jc w:val="left"/>
     </w:pPr>
@@ -52781,6 +54387,1006 @@
   </w:style>
   <w:style w:type="character" w:styleId="ListLabel2907">
     <w:name w:val="ListLabel 2907"/>
+    <w:qFormat/>
+    <w:rPr>
+      <w:rFonts w:cs="OpenSymbol"/>
+      <w:b/>
+      <w:bCs/>
+    </w:rPr>
+  </w:style>
+  <w:style w:type="character" w:styleId="ListLabel2908">
+    <w:name w:val="ListLabel 2908"/>
+    <w:qFormat/>
+    <w:rPr>
+      <w:rFonts w:cs="OpenSymbol"/>
+      <w:b/>
+    </w:rPr>
+  </w:style>
+  <w:style w:type="character" w:styleId="ListLabel2909">
+    <w:name w:val="ListLabel 2909"/>
+    <w:qFormat/>
+    <w:rPr>
+      <w:rFonts w:cs="OpenSymbol"/>
+    </w:rPr>
+  </w:style>
+  <w:style w:type="character" w:styleId="ListLabel2910">
+    <w:name w:val="ListLabel 2910"/>
+    <w:qFormat/>
+    <w:rPr>
+      <w:rFonts w:cs="OpenSymbol"/>
+    </w:rPr>
+  </w:style>
+  <w:style w:type="character" w:styleId="ListLabel2911">
+    <w:name w:val="ListLabel 2911"/>
+    <w:qFormat/>
+    <w:rPr>
+      <w:rFonts w:cs="OpenSymbol"/>
+    </w:rPr>
+  </w:style>
+  <w:style w:type="character" w:styleId="ListLabel2912">
+    <w:name w:val="ListLabel 2912"/>
+    <w:qFormat/>
+    <w:rPr>
+      <w:rFonts w:cs="OpenSymbol"/>
+    </w:rPr>
+  </w:style>
+  <w:style w:type="character" w:styleId="ListLabel2913">
+    <w:name w:val="ListLabel 2913"/>
+    <w:qFormat/>
+    <w:rPr>
+      <w:rFonts w:cs="OpenSymbol"/>
+    </w:rPr>
+  </w:style>
+  <w:style w:type="character" w:styleId="ListLabel2914">
+    <w:name w:val="ListLabel 2914"/>
+    <w:qFormat/>
+    <w:rPr>
+      <w:rFonts w:cs="OpenSymbol"/>
+    </w:rPr>
+  </w:style>
+  <w:style w:type="character" w:styleId="ListLabel2915">
+    <w:name w:val="ListLabel 2915"/>
+    <w:qFormat/>
+    <w:rPr>
+      <w:rFonts w:cs="OpenSymbol"/>
+    </w:rPr>
+  </w:style>
+  <w:style w:type="character" w:styleId="ListLabel2916">
+    <w:name w:val="ListLabel 2916"/>
+    <w:qFormat/>
+    <w:rPr>
+      <w:rFonts w:cs="OpenSymbol"/>
+    </w:rPr>
+  </w:style>
+  <w:style w:type="character" w:styleId="ListLabel2917">
+    <w:name w:val="ListLabel 2917"/>
+    <w:qFormat/>
+    <w:rPr>
+      <w:rFonts w:cs="OpenSymbol"/>
+      <w:b w:val="false"/>
+      <w:sz w:val="24"/>
+    </w:rPr>
+  </w:style>
+  <w:style w:type="character" w:styleId="ListLabel2918">
+    <w:name w:val="ListLabel 2918"/>
+    <w:qFormat/>
+    <w:rPr>
+      <w:rFonts w:cs="OpenSymbol"/>
+    </w:rPr>
+  </w:style>
+  <w:style w:type="character" w:styleId="ListLabel2919">
+    <w:name w:val="ListLabel 2919"/>
+    <w:qFormat/>
+    <w:rPr>
+      <w:rFonts w:cs="OpenSymbol"/>
+    </w:rPr>
+  </w:style>
+  <w:style w:type="character" w:styleId="ListLabel2920">
+    <w:name w:val="ListLabel 2920"/>
+    <w:qFormat/>
+    <w:rPr>
+      <w:rFonts w:cs="OpenSymbol"/>
+    </w:rPr>
+  </w:style>
+  <w:style w:type="character" w:styleId="ListLabel2921">
+    <w:name w:val="ListLabel 2921"/>
+    <w:qFormat/>
+    <w:rPr>
+      <w:rFonts w:cs="OpenSymbol"/>
+    </w:rPr>
+  </w:style>
+  <w:style w:type="character" w:styleId="ListLabel2922">
+    <w:name w:val="ListLabel 2922"/>
+    <w:qFormat/>
+    <w:rPr>
+      <w:rFonts w:cs="OpenSymbol"/>
+    </w:rPr>
+  </w:style>
+  <w:style w:type="character" w:styleId="ListLabel2923">
+    <w:name w:val="ListLabel 2923"/>
+    <w:qFormat/>
+    <w:rPr>
+      <w:rFonts w:cs="OpenSymbol"/>
+    </w:rPr>
+  </w:style>
+  <w:style w:type="character" w:styleId="ListLabel2924">
+    <w:name w:val="ListLabel 2924"/>
+    <w:qFormat/>
+    <w:rPr>
+      <w:rFonts w:cs="OpenSymbol"/>
+    </w:rPr>
+  </w:style>
+  <w:style w:type="character" w:styleId="ListLabel2925">
+    <w:name w:val="ListLabel 2925"/>
+    <w:qFormat/>
+    <w:rPr>
+      <w:rFonts w:cs="OpenSymbol"/>
+    </w:rPr>
+  </w:style>
+  <w:style w:type="character" w:styleId="ListLabel2926">
+    <w:name w:val="ListLabel 2926"/>
+    <w:qFormat/>
+    <w:rPr>
+      <w:rFonts w:cs="OpenSymbol"/>
+    </w:rPr>
+  </w:style>
+  <w:style w:type="character" w:styleId="ListLabel2927">
+    <w:name w:val="ListLabel 2927"/>
+    <w:qFormat/>
+    <w:rPr>
+      <w:rFonts w:cs="OpenSymbol"/>
+    </w:rPr>
+  </w:style>
+  <w:style w:type="character" w:styleId="ListLabel2928">
+    <w:name w:val="ListLabel 2928"/>
+    <w:qFormat/>
+    <w:rPr>
+      <w:rFonts w:cs="OpenSymbol"/>
+    </w:rPr>
+  </w:style>
+  <w:style w:type="character" w:styleId="ListLabel2929">
+    <w:name w:val="ListLabel 2929"/>
+    <w:qFormat/>
+    <w:rPr>
+      <w:rFonts w:cs="OpenSymbol"/>
+    </w:rPr>
+  </w:style>
+  <w:style w:type="character" w:styleId="ListLabel2930">
+    <w:name w:val="ListLabel 2930"/>
+    <w:qFormat/>
+    <w:rPr>
+      <w:rFonts w:cs="OpenSymbol"/>
+    </w:rPr>
+  </w:style>
+  <w:style w:type="character" w:styleId="ListLabel2931">
+    <w:name w:val="ListLabel 2931"/>
+    <w:qFormat/>
+    <w:rPr>
+      <w:rFonts w:cs="OpenSymbol"/>
+    </w:rPr>
+  </w:style>
+  <w:style w:type="character" w:styleId="ListLabel2932">
+    <w:name w:val="ListLabel 2932"/>
+    <w:qFormat/>
+    <w:rPr>
+      <w:rFonts w:cs="OpenSymbol"/>
+    </w:rPr>
+  </w:style>
+  <w:style w:type="character" w:styleId="ListLabel2933">
+    <w:name w:val="ListLabel 2933"/>
+    <w:qFormat/>
+    <w:rPr>
+      <w:rFonts w:cs="OpenSymbol"/>
+    </w:rPr>
+  </w:style>
+  <w:style w:type="character" w:styleId="ListLabel2934">
+    <w:name w:val="ListLabel 2934"/>
+    <w:qFormat/>
+    <w:rPr>
+      <w:rFonts w:cs="OpenSymbol"/>
+    </w:rPr>
+  </w:style>
+  <w:style w:type="character" w:styleId="ListLabel2935">
+    <w:name w:val="ListLabel 2935"/>
+    <w:qFormat/>
+    <w:rPr>
+      <w:rFonts w:cs="OpenSymbol"/>
+    </w:rPr>
+  </w:style>
+  <w:style w:type="character" w:styleId="ListLabel2936">
+    <w:name w:val="ListLabel 2936"/>
+    <w:qFormat/>
+    <w:rPr>
+      <w:rFonts w:cs="OpenSymbol"/>
+    </w:rPr>
+  </w:style>
+  <w:style w:type="character" w:styleId="ListLabel2937">
+    <w:name w:val="ListLabel 2937"/>
+    <w:qFormat/>
+    <w:rPr>
+      <w:rFonts w:cs="OpenSymbol"/>
+    </w:rPr>
+  </w:style>
+  <w:style w:type="character" w:styleId="ListLabel2938">
+    <w:name w:val="ListLabel 2938"/>
+    <w:qFormat/>
+    <w:rPr>
+      <w:rFonts w:cs="OpenSymbol"/>
+    </w:rPr>
+  </w:style>
+  <w:style w:type="character" w:styleId="ListLabel2939">
+    <w:name w:val="ListLabel 2939"/>
+    <w:qFormat/>
+    <w:rPr>
+      <w:rFonts w:cs="OpenSymbol"/>
+    </w:rPr>
+  </w:style>
+  <w:style w:type="character" w:styleId="ListLabel2940">
+    <w:name w:val="ListLabel 2940"/>
+    <w:qFormat/>
+    <w:rPr>
+      <w:rFonts w:cs="OpenSymbol"/>
+    </w:rPr>
+  </w:style>
+  <w:style w:type="character" w:styleId="ListLabel2941">
+    <w:name w:val="ListLabel 2941"/>
+    <w:qFormat/>
+    <w:rPr>
+      <w:rFonts w:cs="OpenSymbol"/>
+    </w:rPr>
+  </w:style>
+  <w:style w:type="character" w:styleId="ListLabel2942">
+    <w:name w:val="ListLabel 2942"/>
+    <w:qFormat/>
+    <w:rPr>
+      <w:rFonts w:cs="OpenSymbol"/>
+    </w:rPr>
+  </w:style>
+  <w:style w:type="character" w:styleId="ListLabel2943">
+    <w:name w:val="ListLabel 2943"/>
+    <w:qFormat/>
+    <w:rPr>
+      <w:rFonts w:cs="OpenSymbol"/>
+    </w:rPr>
+  </w:style>
+  <w:style w:type="character" w:styleId="ListLabel2944">
+    <w:name w:val="ListLabel 2944"/>
+    <w:qFormat/>
+    <w:rPr>
+      <w:rFonts w:cs="OpenSymbol"/>
+      <w:b/>
+    </w:rPr>
+  </w:style>
+  <w:style w:type="character" w:styleId="ListLabel2945">
+    <w:name w:val="ListLabel 2945"/>
+    <w:qFormat/>
+    <w:rPr>
+      <w:rFonts w:cs="OpenSymbol"/>
+    </w:rPr>
+  </w:style>
+  <w:style w:type="character" w:styleId="ListLabel2946">
+    <w:name w:val="ListLabel 2946"/>
+    <w:qFormat/>
+    <w:rPr>
+      <w:rFonts w:cs="OpenSymbol"/>
+    </w:rPr>
+  </w:style>
+  <w:style w:type="character" w:styleId="ListLabel2947">
+    <w:name w:val="ListLabel 2947"/>
+    <w:qFormat/>
+    <w:rPr>
+      <w:rFonts w:cs="OpenSymbol"/>
+    </w:rPr>
+  </w:style>
+  <w:style w:type="character" w:styleId="ListLabel2948">
+    <w:name w:val="ListLabel 2948"/>
+    <w:qFormat/>
+    <w:rPr>
+      <w:rFonts w:cs="OpenSymbol"/>
+    </w:rPr>
+  </w:style>
+  <w:style w:type="character" w:styleId="ListLabel2949">
+    <w:name w:val="ListLabel 2949"/>
+    <w:qFormat/>
+    <w:rPr>
+      <w:rFonts w:cs="OpenSymbol"/>
+    </w:rPr>
+  </w:style>
+  <w:style w:type="character" w:styleId="ListLabel2950">
+    <w:name w:val="ListLabel 2950"/>
+    <w:qFormat/>
+    <w:rPr>
+      <w:rFonts w:cs="OpenSymbol"/>
+    </w:rPr>
+  </w:style>
+  <w:style w:type="character" w:styleId="ListLabel2951">
+    <w:name w:val="ListLabel 2951"/>
+    <w:qFormat/>
+    <w:rPr>
+      <w:rFonts w:cs="OpenSymbol"/>
+    </w:rPr>
+  </w:style>
+  <w:style w:type="character" w:styleId="ListLabel2952">
+    <w:name w:val="ListLabel 2952"/>
+    <w:qFormat/>
+    <w:rPr>
+      <w:rFonts w:cs="OpenSymbol"/>
+    </w:rPr>
+  </w:style>
+  <w:style w:type="character" w:styleId="ListLabel2953">
+    <w:name w:val="ListLabel 2953"/>
+    <w:qFormat/>
+    <w:rPr>
+      <w:rFonts w:ascii="Arial" w:hAnsi="Arial" w:cs="OpenSymbol"/>
+      <w:b w:val="false"/>
+      <w:sz w:val="24"/>
+    </w:rPr>
+  </w:style>
+  <w:style w:type="character" w:styleId="ListLabel2954">
+    <w:name w:val="ListLabel 2954"/>
+    <w:qFormat/>
+    <w:rPr>
+      <w:rFonts w:cs="OpenSymbol"/>
+    </w:rPr>
+  </w:style>
+  <w:style w:type="character" w:styleId="ListLabel2955">
+    <w:name w:val="ListLabel 2955"/>
+    <w:qFormat/>
+    <w:rPr>
+      <w:rFonts w:cs="OpenSymbol"/>
+    </w:rPr>
+  </w:style>
+  <w:style w:type="character" w:styleId="ListLabel2956">
+    <w:name w:val="ListLabel 2956"/>
+    <w:qFormat/>
+    <w:rPr>
+      <w:rFonts w:cs="OpenSymbol"/>
+    </w:rPr>
+  </w:style>
+  <w:style w:type="character" w:styleId="ListLabel2957">
+    <w:name w:val="ListLabel 2957"/>
+    <w:qFormat/>
+    <w:rPr>
+      <w:rFonts w:cs="OpenSymbol"/>
+    </w:rPr>
+  </w:style>
+  <w:style w:type="character" w:styleId="ListLabel2958">
+    <w:name w:val="ListLabel 2958"/>
+    <w:qFormat/>
+    <w:rPr>
+      <w:rFonts w:cs="OpenSymbol"/>
+    </w:rPr>
+  </w:style>
+  <w:style w:type="character" w:styleId="ListLabel2959">
+    <w:name w:val="ListLabel 2959"/>
+    <w:qFormat/>
+    <w:rPr>
+      <w:rFonts w:cs="OpenSymbol"/>
+    </w:rPr>
+  </w:style>
+  <w:style w:type="character" w:styleId="ListLabel2960">
+    <w:name w:val="ListLabel 2960"/>
+    <w:qFormat/>
+    <w:rPr>
+      <w:rFonts w:cs="OpenSymbol"/>
+    </w:rPr>
+  </w:style>
+  <w:style w:type="character" w:styleId="ListLabel2961">
+    <w:name w:val="ListLabel 2961"/>
+    <w:qFormat/>
+    <w:rPr>
+      <w:rFonts w:cs="OpenSymbol"/>
+    </w:rPr>
+  </w:style>
+  <w:style w:type="character" w:styleId="ListLabel2962">
+    <w:name w:val="ListLabel 2962"/>
+    <w:qFormat/>
+    <w:rPr>
+      <w:rFonts w:cs="OpenSymbol"/>
+      <w:sz w:val="24"/>
+    </w:rPr>
+  </w:style>
+  <w:style w:type="character" w:styleId="ListLabel2963">
+    <w:name w:val="ListLabel 2963"/>
+    <w:qFormat/>
+    <w:rPr>
+      <w:rFonts w:cs="OpenSymbol"/>
+    </w:rPr>
+  </w:style>
+  <w:style w:type="character" w:styleId="ListLabel2964">
+    <w:name w:val="ListLabel 2964"/>
+    <w:qFormat/>
+    <w:rPr>
+      <w:rFonts w:cs="OpenSymbol"/>
+    </w:rPr>
+  </w:style>
+  <w:style w:type="character" w:styleId="ListLabel2965">
+    <w:name w:val="ListLabel 2965"/>
+    <w:qFormat/>
+    <w:rPr>
+      <w:rFonts w:cs="OpenSymbol"/>
+    </w:rPr>
+  </w:style>
+  <w:style w:type="character" w:styleId="ListLabel2966">
+    <w:name w:val="ListLabel 2966"/>
+    <w:qFormat/>
+    <w:rPr>
+      <w:rFonts w:cs="OpenSymbol"/>
+    </w:rPr>
+  </w:style>
+  <w:style w:type="character" w:styleId="ListLabel2967">
+    <w:name w:val="ListLabel 2967"/>
+    <w:qFormat/>
+    <w:rPr>
+      <w:rFonts w:cs="OpenSymbol"/>
+    </w:rPr>
+  </w:style>
+  <w:style w:type="character" w:styleId="ListLabel2968">
+    <w:name w:val="ListLabel 2968"/>
+    <w:qFormat/>
+    <w:rPr>
+      <w:rFonts w:cs="OpenSymbol"/>
+    </w:rPr>
+  </w:style>
+  <w:style w:type="character" w:styleId="ListLabel2969">
+    <w:name w:val="ListLabel 2969"/>
+    <w:qFormat/>
+    <w:rPr>
+      <w:rFonts w:cs="OpenSymbol"/>
+    </w:rPr>
+  </w:style>
+  <w:style w:type="character" w:styleId="ListLabel2970">
+    <w:name w:val="ListLabel 2970"/>
+    <w:qFormat/>
+    <w:rPr>
+      <w:rFonts w:cs="OpenSymbol"/>
+    </w:rPr>
+  </w:style>
+  <w:style w:type="character" w:styleId="ListLabel2971">
+    <w:name w:val="ListLabel 2971"/>
+    <w:qFormat/>
+    <w:rPr>
+      <w:rFonts w:cs="OpenSymbol"/>
+    </w:rPr>
+  </w:style>
+  <w:style w:type="character" w:styleId="ListLabel2972">
+    <w:name w:val="ListLabel 2972"/>
+    <w:qFormat/>
+    <w:rPr>
+      <w:rFonts w:cs="OpenSymbol"/>
+    </w:rPr>
+  </w:style>
+  <w:style w:type="character" w:styleId="ListLabel2973">
+    <w:name w:val="ListLabel 2973"/>
+    <w:qFormat/>
+    <w:rPr>
+      <w:rFonts w:cs="OpenSymbol"/>
+    </w:rPr>
+  </w:style>
+  <w:style w:type="character" w:styleId="ListLabel2974">
+    <w:name w:val="ListLabel 2974"/>
+    <w:qFormat/>
+    <w:rPr>
+      <w:rFonts w:cs="OpenSymbol"/>
+    </w:rPr>
+  </w:style>
+  <w:style w:type="character" w:styleId="ListLabel2975">
+    <w:name w:val="ListLabel 2975"/>
+    <w:qFormat/>
+    <w:rPr>
+      <w:rFonts w:cs="OpenSymbol"/>
+    </w:rPr>
+  </w:style>
+  <w:style w:type="character" w:styleId="ListLabel2976">
+    <w:name w:val="ListLabel 2976"/>
+    <w:qFormat/>
+    <w:rPr>
+      <w:rFonts w:cs="OpenSymbol"/>
+    </w:rPr>
+  </w:style>
+  <w:style w:type="character" w:styleId="ListLabel2977">
+    <w:name w:val="ListLabel 2977"/>
+    <w:qFormat/>
+    <w:rPr>
+      <w:rFonts w:cs="OpenSymbol"/>
+    </w:rPr>
+  </w:style>
+  <w:style w:type="character" w:styleId="ListLabel2978">
+    <w:name w:val="ListLabel 2978"/>
+    <w:qFormat/>
+    <w:rPr>
+      <w:rFonts w:cs="OpenSymbol"/>
+    </w:rPr>
+  </w:style>
+  <w:style w:type="character" w:styleId="ListLabel2979">
+    <w:name w:val="ListLabel 2979"/>
+    <w:qFormat/>
+    <w:rPr>
+      <w:rFonts w:cs="OpenSymbol"/>
+    </w:rPr>
+  </w:style>
+  <w:style w:type="character" w:styleId="ListLabel2980">
+    <w:name w:val="ListLabel 2980"/>
+    <w:qFormat/>
+    <w:rPr>
+      <w:rFonts w:cs="OpenSymbol"/>
+      <w:b/>
+      <w:bCs/>
+      <w:sz w:val="24"/>
+    </w:rPr>
+  </w:style>
+  <w:style w:type="character" w:styleId="ListLabel2981">
+    <w:name w:val="ListLabel 2981"/>
+    <w:qFormat/>
+    <w:rPr>
+      <w:rFonts w:cs="OpenSymbol"/>
+      <w:b/>
+      <w:bCs/>
+    </w:rPr>
+  </w:style>
+  <w:style w:type="character" w:styleId="ListLabel2982">
+    <w:name w:val="ListLabel 2982"/>
+    <w:qFormat/>
+    <w:rPr>
+      <w:rFonts w:cs="OpenSymbol"/>
+      <w:b/>
+      <w:bCs/>
+    </w:rPr>
+  </w:style>
+  <w:style w:type="character" w:styleId="ListLabel2983">
+    <w:name w:val="ListLabel 2983"/>
+    <w:qFormat/>
+    <w:rPr>
+      <w:rFonts w:cs="OpenSymbol"/>
+      <w:b/>
+      <w:bCs/>
+    </w:rPr>
+  </w:style>
+  <w:style w:type="character" w:styleId="ListLabel2984">
+    <w:name w:val="ListLabel 2984"/>
+    <w:qFormat/>
+    <w:rPr>
+      <w:rFonts w:cs="OpenSymbol"/>
+      <w:b/>
+      <w:bCs/>
+    </w:rPr>
+  </w:style>
+  <w:style w:type="character" w:styleId="ListLabel2985">
+    <w:name w:val="ListLabel 2985"/>
+    <w:qFormat/>
+    <w:rPr>
+      <w:rFonts w:cs="OpenSymbol"/>
+      <w:b/>
+      <w:bCs/>
+    </w:rPr>
+  </w:style>
+  <w:style w:type="character" w:styleId="ListLabel2986">
+    <w:name w:val="ListLabel 2986"/>
+    <w:qFormat/>
+    <w:rPr>
+      <w:rFonts w:cs="OpenSymbol"/>
+      <w:b/>
+      <w:bCs/>
+    </w:rPr>
+  </w:style>
+  <w:style w:type="character" w:styleId="ListLabel2987">
+    <w:name w:val="ListLabel 2987"/>
+    <w:qFormat/>
+    <w:rPr>
+      <w:rFonts w:cs="OpenSymbol"/>
+      <w:b/>
+      <w:bCs/>
+    </w:rPr>
+  </w:style>
+  <w:style w:type="character" w:styleId="ListLabel2988">
+    <w:name w:val="ListLabel 2988"/>
+    <w:qFormat/>
+    <w:rPr>
+      <w:rFonts w:cs="OpenSymbol"/>
+      <w:b/>
+      <w:bCs/>
+    </w:rPr>
+  </w:style>
+  <w:style w:type="character" w:styleId="ListLabel2989">
+    <w:name w:val="ListLabel 2989"/>
+    <w:qFormat/>
+    <w:rPr>
+      <w:rFonts w:ascii="Arial" w:hAnsi="Arial" w:cs="OpenSymbol"/>
+      <w:b w:val="false"/>
+      <w:bCs/>
+      <w:sz w:val="24"/>
+    </w:rPr>
+  </w:style>
+  <w:style w:type="character" w:styleId="ListLabel2990">
+    <w:name w:val="ListLabel 2990"/>
+    <w:qFormat/>
+    <w:rPr>
+      <w:rFonts w:cs="OpenSymbol"/>
+      <w:b/>
+      <w:bCs/>
+    </w:rPr>
+  </w:style>
+  <w:style w:type="character" w:styleId="ListLabel2991">
+    <w:name w:val="ListLabel 2991"/>
+    <w:qFormat/>
+    <w:rPr>
+      <w:rFonts w:cs="OpenSymbol"/>
+      <w:b/>
+      <w:bCs/>
+    </w:rPr>
+  </w:style>
+  <w:style w:type="character" w:styleId="ListLabel2992">
+    <w:name w:val="ListLabel 2992"/>
+    <w:qFormat/>
+    <w:rPr>
+      <w:rFonts w:cs="OpenSymbol"/>
+      <w:b/>
+      <w:bCs/>
+    </w:rPr>
+  </w:style>
+  <w:style w:type="character" w:styleId="ListLabel2993">
+    <w:name w:val="ListLabel 2993"/>
+    <w:qFormat/>
+    <w:rPr>
+      <w:rFonts w:cs="OpenSymbol"/>
+      <w:b/>
+      <w:bCs/>
+    </w:rPr>
+  </w:style>
+  <w:style w:type="character" w:styleId="ListLabel2994">
+    <w:name w:val="ListLabel 2994"/>
+    <w:qFormat/>
+    <w:rPr>
+      <w:rFonts w:cs="OpenSymbol"/>
+      <w:b/>
+      <w:bCs/>
+    </w:rPr>
+  </w:style>
+  <w:style w:type="character" w:styleId="ListLabel2995">
+    <w:name w:val="ListLabel 2995"/>
+    <w:qFormat/>
+    <w:rPr>
+      <w:rFonts w:cs="OpenSymbol"/>
+      <w:b/>
+      <w:bCs/>
+    </w:rPr>
+  </w:style>
+  <w:style w:type="character" w:styleId="ListLabel2996">
+    <w:name w:val="ListLabel 2996"/>
+    <w:qFormat/>
+    <w:rPr>
+      <w:rFonts w:cs="OpenSymbol"/>
+      <w:b/>
+      <w:bCs/>
+    </w:rPr>
+  </w:style>
+  <w:style w:type="character" w:styleId="ListLabel2997">
+    <w:name w:val="ListLabel 2997"/>
+    <w:qFormat/>
+    <w:rPr>
+      <w:rFonts w:cs="OpenSymbol"/>
+      <w:b/>
+      <w:bCs/>
+    </w:rPr>
+  </w:style>
+  <w:style w:type="character" w:styleId="ListLabel2998">
+    <w:name w:val="ListLabel 2998"/>
+    <w:qFormat/>
+    <w:rPr>
+      <w:rFonts w:ascii="Arial" w:hAnsi="Arial" w:cs="OpenSymbol"/>
+      <w:b w:val="false"/>
+      <w:bCs/>
+      <w:sz w:val="24"/>
+    </w:rPr>
+  </w:style>
+  <w:style w:type="character" w:styleId="ListLabel2999">
+    <w:name w:val="ListLabel 2999"/>
+    <w:qFormat/>
+    <w:rPr>
+      <w:rFonts w:cs="OpenSymbol"/>
+      <w:b/>
+      <w:bCs/>
+    </w:rPr>
+  </w:style>
+  <w:style w:type="character" w:styleId="ListLabel3000">
+    <w:name w:val="ListLabel 3000"/>
+    <w:qFormat/>
+    <w:rPr>
+      <w:rFonts w:cs="OpenSymbol"/>
+      <w:b/>
+      <w:bCs/>
+    </w:rPr>
+  </w:style>
+  <w:style w:type="character" w:styleId="ListLabel3001">
+    <w:name w:val="ListLabel 3001"/>
+    <w:qFormat/>
+    <w:rPr>
+      <w:rFonts w:cs="OpenSymbol"/>
+      <w:b/>
+      <w:bCs/>
+    </w:rPr>
+  </w:style>
+  <w:style w:type="character" w:styleId="ListLabel3002">
+    <w:name w:val="ListLabel 3002"/>
+    <w:qFormat/>
+    <w:rPr>
+      <w:rFonts w:cs="OpenSymbol"/>
+      <w:b/>
+      <w:bCs/>
+    </w:rPr>
+  </w:style>
+  <w:style w:type="character" w:styleId="ListLabel3003">
+    <w:name w:val="ListLabel 3003"/>
+    <w:qFormat/>
+    <w:rPr>
+      <w:rFonts w:cs="OpenSymbol"/>
+      <w:b/>
+      <w:bCs/>
+    </w:rPr>
+  </w:style>
+  <w:style w:type="character" w:styleId="ListLabel3004">
+    <w:name w:val="ListLabel 3004"/>
+    <w:qFormat/>
+    <w:rPr>
+      <w:rFonts w:cs="OpenSymbol"/>
+      <w:b/>
+      <w:bCs/>
+    </w:rPr>
+  </w:style>
+  <w:style w:type="character" w:styleId="ListLabel3005">
+    <w:name w:val="ListLabel 3005"/>
+    <w:qFormat/>
+    <w:rPr>
+      <w:rFonts w:cs="OpenSymbol"/>
+      <w:b/>
+      <w:bCs/>
+    </w:rPr>
+  </w:style>
+  <w:style w:type="character" w:styleId="ListLabel3006">
+    <w:name w:val="ListLabel 3006"/>
+    <w:qFormat/>
+    <w:rPr>
+      <w:rFonts w:cs="OpenSymbol"/>
+      <w:b/>
+      <w:bCs/>
+    </w:rPr>
+  </w:style>
+  <w:style w:type="character" w:styleId="ListLabel3007">
+    <w:name w:val="ListLabel 3007"/>
+    <w:qFormat/>
+    <w:rPr>
+      <w:rFonts w:ascii="Arial" w:hAnsi="Arial" w:cs="OpenSymbol"/>
+      <w:b/>
+      <w:bCs/>
+    </w:rPr>
+  </w:style>
+  <w:style w:type="character" w:styleId="ListLabel3008">
+    <w:name w:val="ListLabel 3008"/>
+    <w:qFormat/>
+    <w:rPr>
+      <w:rFonts w:cs="OpenSymbol"/>
+      <w:b/>
+      <w:bCs/>
+    </w:rPr>
+  </w:style>
+  <w:style w:type="character" w:styleId="ListLabel3009">
+    <w:name w:val="ListLabel 3009"/>
+    <w:qFormat/>
+    <w:rPr>
+      <w:rFonts w:cs="OpenSymbol"/>
+      <w:b/>
+      <w:bCs/>
+    </w:rPr>
+  </w:style>
+  <w:style w:type="character" w:styleId="ListLabel3010">
+    <w:name w:val="ListLabel 3010"/>
+    <w:qFormat/>
+    <w:rPr>
+      <w:rFonts w:cs="OpenSymbol"/>
+      <w:b/>
+      <w:bCs/>
+    </w:rPr>
+  </w:style>
+  <w:style w:type="character" w:styleId="ListLabel3011">
+    <w:name w:val="ListLabel 3011"/>
+    <w:qFormat/>
+    <w:rPr>
+      <w:rFonts w:cs="OpenSymbol"/>
+      <w:b/>
+      <w:bCs/>
+    </w:rPr>
+  </w:style>
+  <w:style w:type="character" w:styleId="ListLabel3012">
+    <w:name w:val="ListLabel 3012"/>
+    <w:qFormat/>
+    <w:rPr>
+      <w:rFonts w:cs="OpenSymbol"/>
+      <w:b/>
+      <w:bCs/>
+    </w:rPr>
+  </w:style>
+  <w:style w:type="character" w:styleId="ListLabel3013">
+    <w:name w:val="ListLabel 3013"/>
+    <w:qFormat/>
+    <w:rPr>
+      <w:rFonts w:cs="OpenSymbol"/>
+      <w:b/>
+      <w:bCs/>
+    </w:rPr>
+  </w:style>
+  <w:style w:type="character" w:styleId="ListLabel3014">
+    <w:name w:val="ListLabel 3014"/>
+    <w:qFormat/>
+    <w:rPr>
+      <w:rFonts w:cs="OpenSymbol"/>
+      <w:b/>
+      <w:bCs/>
+    </w:rPr>
+  </w:style>
+  <w:style w:type="character" w:styleId="ListLabel3015">
+    <w:name w:val="ListLabel 3015"/>
+    <w:qFormat/>
+    <w:rPr>
+      <w:rFonts w:cs="OpenSymbol"/>
+      <w:b/>
+      <w:bCs/>
+    </w:rPr>
+  </w:style>
+  <w:style w:type="character" w:styleId="ListLabel3016">
+    <w:name w:val="ListLabel 3016"/>
+    <w:qFormat/>
+    <w:rPr>
+      <w:rFonts w:ascii="Arial" w:hAnsi="Arial" w:cs="OpenSymbol"/>
+      <w:b/>
+      <w:bCs/>
+    </w:rPr>
+  </w:style>
+  <w:style w:type="character" w:styleId="ListLabel3017">
+    <w:name w:val="ListLabel 3017"/>
+    <w:qFormat/>
+    <w:rPr>
+      <w:rFonts w:cs="OpenSymbol"/>
+      <w:b/>
+      <w:bCs/>
+    </w:rPr>
+  </w:style>
+  <w:style w:type="character" w:styleId="ListLabel3018">
+    <w:name w:val="ListLabel 3018"/>
+    <w:qFormat/>
+    <w:rPr>
+      <w:rFonts w:cs="OpenSymbol"/>
+      <w:b/>
+      <w:bCs/>
+    </w:rPr>
+  </w:style>
+  <w:style w:type="character" w:styleId="ListLabel3019">
+    <w:name w:val="ListLabel 3019"/>
+    <w:qFormat/>
+    <w:rPr>
+      <w:rFonts w:cs="OpenSymbol"/>
+      <w:b/>
+      <w:bCs/>
+    </w:rPr>
+  </w:style>
+  <w:style w:type="character" w:styleId="ListLabel3020">
+    <w:name w:val="ListLabel 3020"/>
+    <w:qFormat/>
+    <w:rPr>
+      <w:rFonts w:cs="OpenSymbol"/>
+      <w:b/>
+      <w:bCs/>
+    </w:rPr>
+  </w:style>
+  <w:style w:type="character" w:styleId="ListLabel3021">
+    <w:name w:val="ListLabel 3021"/>
+    <w:qFormat/>
+    <w:rPr>
+      <w:rFonts w:cs="OpenSymbol"/>
+      <w:b/>
+      <w:bCs/>
+    </w:rPr>
+  </w:style>
+  <w:style w:type="character" w:styleId="ListLabel3022">
+    <w:name w:val="ListLabel 3022"/>
+    <w:qFormat/>
+    <w:rPr>
+      <w:rFonts w:cs="OpenSymbol"/>
+      <w:b/>
+      <w:bCs/>
+    </w:rPr>
+  </w:style>
+  <w:style w:type="character" w:styleId="ListLabel3023">
+    <w:name w:val="ListLabel 3023"/>
+    <w:qFormat/>
+    <w:rPr>
+      <w:rFonts w:cs="OpenSymbol"/>
+      <w:b/>
+      <w:bCs/>
+    </w:rPr>
+  </w:style>
+  <w:style w:type="character" w:styleId="ListLabel3024">
+    <w:name w:val="ListLabel 3024"/>
+    <w:qFormat/>
+    <w:rPr>
+      <w:rFonts w:cs="OpenSymbol"/>
+      <w:b/>
+      <w:bCs/>
+    </w:rPr>
+  </w:style>
+  <w:style w:type="character" w:styleId="ListLabel3025">
+    <w:name w:val="ListLabel 3025"/>
+    <w:qFormat/>
+    <w:rPr>
+      <w:rFonts w:ascii="arial" w:hAnsi="arial" w:cs="OpenSymbol"/>
+      <w:b/>
+      <w:bCs/>
+    </w:rPr>
+  </w:style>
+  <w:style w:type="character" w:styleId="ListLabel3026">
+    <w:name w:val="ListLabel 3026"/>
+    <w:qFormat/>
+    <w:rPr>
+      <w:rFonts w:cs="OpenSymbol"/>
+      <w:b/>
+      <w:bCs/>
+    </w:rPr>
+  </w:style>
+  <w:style w:type="character" w:styleId="ListLabel3027">
+    <w:name w:val="ListLabel 3027"/>
+    <w:qFormat/>
+    <w:rPr>
+      <w:rFonts w:cs="OpenSymbol"/>
+      <w:b/>
+      <w:bCs/>
+    </w:rPr>
+  </w:style>
+  <w:style w:type="character" w:styleId="ListLabel3028">
+    <w:name w:val="ListLabel 3028"/>
+    <w:qFormat/>
+    <w:rPr>
+      <w:rFonts w:cs="OpenSymbol"/>
+      <w:b/>
+      <w:bCs/>
+    </w:rPr>
+  </w:style>
+  <w:style w:type="character" w:styleId="ListLabel3029">
+    <w:name w:val="ListLabel 3029"/>
+    <w:qFormat/>
+    <w:rPr>
+      <w:rFonts w:cs="OpenSymbol"/>
+      <w:b/>
+      <w:bCs/>
+    </w:rPr>
+  </w:style>
+  <w:style w:type="character" w:styleId="ListLabel3030">
+    <w:name w:val="ListLabel 3030"/>
+    <w:qFormat/>
+    <w:rPr>
+      <w:rFonts w:cs="OpenSymbol"/>
+      <w:b/>
+      <w:bCs/>
+    </w:rPr>
+  </w:style>
+  <w:style w:type="character" w:styleId="ListLabel3031">
+    <w:name w:val="ListLabel 3031"/>
+    <w:qFormat/>
+    <w:rPr>
+      <w:rFonts w:cs="OpenSymbol"/>
+      <w:b/>
+      <w:bCs/>
+    </w:rPr>
+  </w:style>
+  <w:style w:type="character" w:styleId="ListLabel3032">
+    <w:name w:val="ListLabel 3032"/>
+    <w:qFormat/>
+    <w:rPr>
+      <w:rFonts w:cs="OpenSymbol"/>
+      <w:b/>
+      <w:bCs/>
+    </w:rPr>
+  </w:style>
+  <w:style w:type="character" w:styleId="ListLabel3033">
+    <w:name w:val="ListLabel 3033"/>
     <w:qFormat/>
     <w:rPr>
       <w:rFonts w:cs="OpenSymbol"/>

</xml_diff>